<commit_message>
Reseni problemu v covid19_tests
</commit_message>
<xml_diff>
--- a/Projekt_pruvodka.docx
+++ b/Projekt_pruvodka.docx
@@ -114,6 +114,7 @@
         <w:tc>
           <w:tcPr>
             <w:tcW w:w="3828" w:type="dxa"/>
+            <w:shd w:val="clear" w:color="auto" w:fill="E2EFD9" w:themeFill="accent6" w:themeFillTint="33"/>
           </w:tcPr>
           <w:p>
             <w:r>
@@ -157,6 +158,7 @@
         <w:tc>
           <w:tcPr>
             <w:tcW w:w="3828" w:type="dxa"/>
+            <w:shd w:val="clear" w:color="auto" w:fill="E2EFD9" w:themeFill="accent6" w:themeFillTint="33"/>
           </w:tcPr>
           <w:p>
             <w:proofErr w:type="spellStart"/>
@@ -202,6 +204,7 @@
         <w:tc>
           <w:tcPr>
             <w:tcW w:w="3828" w:type="dxa"/>
+            <w:shd w:val="clear" w:color="auto" w:fill="E2EFD9" w:themeFill="accent6" w:themeFillTint="33"/>
           </w:tcPr>
           <w:p>
             <w:r>
@@ -240,6 +243,7 @@
         <w:tc>
           <w:tcPr>
             <w:tcW w:w="3828" w:type="dxa"/>
+            <w:shd w:val="clear" w:color="auto" w:fill="E2EFD9" w:themeFill="accent6" w:themeFillTint="33"/>
           </w:tcPr>
           <w:p>
             <w:r>
@@ -286,6 +290,7 @@
         <w:tc>
           <w:tcPr>
             <w:tcW w:w="3828" w:type="dxa"/>
+            <w:shd w:val="clear" w:color="auto" w:fill="E2EFD9" w:themeFill="accent6" w:themeFillTint="33"/>
           </w:tcPr>
           <w:p>
             <w:r>
@@ -339,6 +344,7 @@
         <w:tc>
           <w:tcPr>
             <w:tcW w:w="3828" w:type="dxa"/>
+            <w:shd w:val="clear" w:color="auto" w:fill="E2EFD9" w:themeFill="accent6" w:themeFillTint="33"/>
           </w:tcPr>
           <w:p>
             <w:r>
@@ -382,6 +388,7 @@
         <w:tc>
           <w:tcPr>
             <w:tcW w:w="3828" w:type="dxa"/>
+            <w:shd w:val="clear" w:color="auto" w:fill="E2EFD9" w:themeFill="accent6" w:themeFillTint="33"/>
           </w:tcPr>
           <w:p>
             <w:r>
@@ -434,6 +441,7 @@
         <w:tc>
           <w:tcPr>
             <w:tcW w:w="3828" w:type="dxa"/>
+            <w:shd w:val="clear" w:color="auto" w:fill="E2EFD9" w:themeFill="accent6" w:themeFillTint="33"/>
           </w:tcPr>
           <w:p>
             <w:r>
@@ -510,6 +518,7 @@
         <w:tc>
           <w:tcPr>
             <w:tcW w:w="3828" w:type="dxa"/>
+            <w:shd w:val="clear" w:color="auto" w:fill="E2EFD9" w:themeFill="accent6" w:themeFillTint="33"/>
           </w:tcPr>
           <w:p>
             <w:r>
@@ -544,6 +553,7 @@
         <w:tc>
           <w:tcPr>
             <w:tcW w:w="3828" w:type="dxa"/>
+            <w:shd w:val="clear" w:color="auto" w:fill="E2EFD9" w:themeFill="accent6" w:themeFillTint="33"/>
           </w:tcPr>
           <w:p>
             <w:r>
@@ -578,6 +588,7 @@
         <w:tc>
           <w:tcPr>
             <w:tcW w:w="3828" w:type="dxa"/>
+            <w:shd w:val="clear" w:color="auto" w:fill="E2EFD9" w:themeFill="accent6" w:themeFillTint="33"/>
           </w:tcPr>
           <w:p>
             <w:r>
@@ -603,13 +614,7 @@
           </w:tcPr>
           <w:p>
             <w:r>
-              <w:t>přímo v</w:t>
-            </w:r>
-            <w:r>
-              <w:t> </w:t>
-            </w:r>
-            <w:r>
-              <w:t>tabulce</w:t>
+              <w:t>přímo v tabulce</w:t>
             </w:r>
           </w:p>
         </w:tc>
@@ -1187,7 +1192,25 @@
         <w:rPr>
           <w:highlight w:val="yellow"/>
         </w:rPr>
-        <w:t xml:space="preserve"> Je možné si zvolit třeba den 9:00 – 20:00 (tj. údaje z časů 9:00, 12:00, 15:00, 18:00) a noc 21:00 – 8:00 (tj. údaje z časů 21:00, 00:00, 03:00, 6:00)?</w:t>
+        <w:t xml:space="preserve"> </w:t>
+      </w:r>
+      <w:r>
+        <w:rPr>
+          <w:highlight w:val="yellow"/>
+        </w:rPr>
+        <w:t xml:space="preserve">Zvolila jsem si </w:t>
+      </w:r>
+      <w:r>
+        <w:rPr>
+          <w:highlight w:val="yellow"/>
+        </w:rPr>
+        <w:t>den 9:00 – 20:00 (tj. údaje z časů 9:00, 12:00, 15:00, 18:00) a noc 21:00 – 8:00 (tj. údaje z časů 21:00, 00:00, 03:00, 6:00)</w:t>
+      </w:r>
+      <w:r>
+        <w:rPr>
+          <w:highlight w:val="yellow"/>
+        </w:rPr>
+        <w:t>.</w:t>
       </w:r>
     </w:p>
     <w:p>
@@ -1221,21 +1244,7 @@
         <w:rPr>
           <w:highlight w:val="yellow"/>
         </w:rPr>
-        <w:t xml:space="preserve">– čas v tabulce je uvedený </w:t>
-      </w:r>
-      <w:proofErr w:type="gramStart"/>
-      <w:r>
-        <w:rPr>
-          <w:highlight w:val="yellow"/>
-        </w:rPr>
-        <w:t>ve</w:t>
-      </w:r>
-      <w:proofErr w:type="gramEnd"/>
-      <w:r>
-        <w:rPr>
-          <w:highlight w:val="yellow"/>
-        </w:rPr>
-        <w:t xml:space="preserve"> 3hodinových intervalech (0:00, 3:00, 6:00 atd.). Když jsou pro daný čas srážky nenulové, počítám do celkového počtu hodin ten čas jako 1h, nebo počítám celý 3h interval?  </w:t>
+        <w:t xml:space="preserve">– čas v tabulce je uvedený ve 3hodinových intervalech (0:00, 3:00, 6:00 atd.). Když jsou pro daný čas srážky nenulové, počítám do celkového počtu hodin ten čas jako 1h, nebo počítám celý 3h interval?  </w:t>
       </w:r>
     </w:p>
     <w:p>
@@ -1337,13 +1346,7 @@
         <w:t>v</w:t>
       </w:r>
       <w:r>
-        <w:t xml:space="preserve"> každé zemi nejaktuálnější, který je k dispozici, tj. našla jsem </w:t>
-      </w:r>
-      <w:r>
-        <w:t>poslední rok</w:t>
-      </w:r>
-      <w:r>
-        <w:t xml:space="preserve"> (</w:t>
+        <w:t> každé zemi nejaktuálnější, který je k dispozici, tj. našla jsem poslední rok (</w:t>
       </w:r>
       <w:proofErr w:type="gramStart"/>
       <w:r>
@@ -1356,10 +1359,7 @@
       <w:proofErr w:type="spellEnd"/>
       <w:proofErr w:type="gramEnd"/>
       <w:r>
-        <w:t>))</w:t>
-      </w:r>
-      <w:r>
-        <w:t>, ve kterém byl</w:t>
+        <w:t>)), ve kterém byl</w:t>
       </w:r>
       <w:r>
         <w:t xml:space="preserve">y tyto ukazatele </w:t>
@@ -1420,13 +1420,7 @@
       </w:r>
       <w:proofErr w:type="spellEnd"/>
       <w:r>
-        <w:t xml:space="preserve"> z 2020.</w:t>
-      </w:r>
-      <w:r>
-        <w:t xml:space="preserve"> </w:t>
-      </w:r>
-      <w:r>
-        <w:t>Vzhledem k tomu, že data o průběhu COVID19 jsou z let 2020-2021, vezmu údaje k </w:t>
+        <w:t xml:space="preserve"> z 2020. Vzhledem k tomu, že data o průběhu COVID19 jsou z let 2020-2021, vezmu údaje k </w:t>
       </w:r>
       <w:proofErr w:type="spellStart"/>
       <w:r>
@@ -1546,21 +1540,22 @@
       </w:r>
       <w:proofErr w:type="spellEnd"/>
       <w:r>
-        <w:t xml:space="preserve">, </w:t>
-      </w:r>
-      <w:proofErr w:type="spellStart"/>
-      <w:r>
-        <w:t>covid</w:t>
+        <w:t>, covid</w:t>
+      </w:r>
+      <w:r>
+        <w:t xml:space="preserve">19_basic_diff, </w:t>
+      </w:r>
+      <w:proofErr w:type="spellStart"/>
+      <w:r>
+        <w:t>lookup</w:t>
       </w:r>
       <w:proofErr w:type="spellEnd"/>
       <w:r>
         <w:t xml:space="preserve"> a </w:t>
       </w:r>
-      <w:proofErr w:type="spellStart"/>
-      <w:r>
-        <w:t>lookup</w:t>
-      </w:r>
-      <w:proofErr w:type="spellEnd"/>
+      <w:r>
+        <w:t>covid19_tests</w:t>
+      </w:r>
       <w:r>
         <w:t>:</w:t>
       </w:r>
@@ -1703,84 +1698,1458 @@
       </w:r>
       <w:proofErr w:type="spellEnd"/>
       <w:r>
-        <w:t xml:space="preserve"> sloupec s údajem o celkové populaci a iso3 a k této nové tabulce jsem opět přes LEFT JOIN připojila </w:t>
-      </w:r>
-      <w:r>
-        <w:t xml:space="preserve">tabulku uloženou ve VIEW </w:t>
-      </w:r>
-      <w:proofErr w:type="spellStart"/>
-      <w:r>
-        <w:t>v_joined_economies_actual_countries</w:t>
-      </w:r>
-      <w:proofErr w:type="spellEnd"/>
-      <w:r>
-        <w:t xml:space="preserve">. Dostala jsem tak velkou </w:t>
-      </w:r>
-      <w:r>
-        <w:t>„vývojovou“</w:t>
-      </w:r>
-      <w:r>
-        <w:t xml:space="preserve"> (pro každou zemi řádky s jednotlivými daty) tabulku se sloupci: </w:t>
-      </w:r>
-      <w:proofErr w:type="spellStart"/>
-      <w:r>
-        <w:t>date</w:t>
-      </w:r>
-      <w:proofErr w:type="spellEnd"/>
-      <w:r>
-        <w:t xml:space="preserve"> (všech 468 dnů)</w:t>
-      </w:r>
-      <w:r>
-        <w:t>, country</w:t>
-      </w:r>
-      <w:r>
-        <w:t xml:space="preserve"> (všech 189 zemí)</w:t>
-      </w:r>
-      <w:r>
-        <w:t xml:space="preserve">, iso3, </w:t>
-      </w:r>
-      <w:proofErr w:type="spellStart"/>
-      <w:r>
-        <w:t>confirmed</w:t>
-      </w:r>
-      <w:proofErr w:type="spellEnd"/>
-      <w:r>
+        <w:t xml:space="preserve"> sloupec s údajem o celkové populaci a iso3</w:t>
+      </w:r>
+      <w:r>
+        <w:t xml:space="preserve">. K této tabulce jsem chtěla pomocí LEFT JOIN přes datum a ISO připojit tabulku covid19_tests, abych získala sloupec s denními hodnotami testování. </w:t>
+      </w:r>
+      <w:r>
+        <w:rPr>
+          <w:highlight w:val="yellow"/>
+        </w:rPr>
+        <w:t xml:space="preserve">Toto spojení trvalo strašně dlouho, pokud jsem chtěla mít </w:t>
+      </w:r>
+      <w:r>
+        <w:rPr>
+          <w:highlight w:val="yellow"/>
+        </w:rPr>
+        <w:t xml:space="preserve">data v tabulce nějak </w:t>
+      </w:r>
+      <w:r>
+        <w:rPr>
+          <w:highlight w:val="yellow"/>
+        </w:rPr>
+        <w:t>seřazen</w:t>
+      </w:r>
+      <w:r>
+        <w:rPr>
+          <w:highlight w:val="yellow"/>
+        </w:rPr>
+        <w:t>a</w:t>
+      </w:r>
+      <w:r>
+        <w:rPr>
+          <w:highlight w:val="yellow"/>
+        </w:rPr>
+        <w:t xml:space="preserve"> (buď podle země, nebo podle data)!!!</w:t>
+      </w:r>
+    </w:p>
+    <w:p>
+      <w:pPr>
+        <w:pStyle w:val="Odstavecseseznamem"/>
+        <w:spacing w:before="120" w:line="240" w:lineRule="auto"/>
+        <w:ind w:left="709"/>
+        <w:contextualSpacing w:val="0"/>
+      </w:pPr>
+      <w:r>
+        <w:rPr>
+          <w:highlight w:val="red"/>
+        </w:rPr>
+        <w:t>PROBLÉM:</w:t>
+      </w:r>
+      <w:r>
+        <w:t xml:space="preserve"> </w:t>
+      </w:r>
+      <w:r>
+        <w:t>Při kontrole, jestli spojení přes LEFT JOIN proběhlo v pořádku (výchozí tabulka a nová tabulka mají stejný počet řádků), jsem zjistila, že nová tabulka má víc řádků. Myslela jsem, že je problém v tom, že některé země (CZE, USA) mají v tabulce covid19_tests jiný název než v covid19_basic_diff. Při kontrole pro</w:t>
+      </w:r>
+      <w:r>
+        <w:t xml:space="preserve"> CZE to bylo OK, u </w:t>
+      </w:r>
+      <w:r>
+        <w:t xml:space="preserve">USA jsem zjistila, že problém je ve sloupci entity tabulky covid19_tests, který obsahuje </w:t>
+      </w:r>
+      <w:r>
+        <w:t xml:space="preserve">dvě různé kategorie (test </w:t>
+      </w:r>
+      <w:proofErr w:type="spellStart"/>
+      <w:r>
+        <w:t>performed</w:t>
+      </w:r>
+      <w:proofErr w:type="spellEnd"/>
+      <w:r>
+        <w:t xml:space="preserve"> a </w:t>
+      </w:r>
+      <w:proofErr w:type="spellStart"/>
+      <w:r>
+        <w:t>units</w:t>
+      </w:r>
+      <w:proofErr w:type="spellEnd"/>
+      <w:r>
+        <w:t xml:space="preserve"> </w:t>
+      </w:r>
+      <w:proofErr w:type="spellStart"/>
+      <w:r>
+        <w:t>unclear</w:t>
+      </w:r>
+      <w:proofErr w:type="spellEnd"/>
+      <w:r>
+        <w:t xml:space="preserve">), přičemž v daný den jsou uvedeny hodnoty </w:t>
+      </w:r>
+      <w:r>
+        <w:t xml:space="preserve">testování </w:t>
+      </w:r>
+      <w:r>
+        <w:t xml:space="preserve">pro každou entitu </w:t>
+      </w:r>
+      <w:r>
+        <w:t xml:space="preserve">zvlášť </w:t>
+      </w:r>
+      <w:r>
+        <w:t xml:space="preserve">(takže 2 řádky se stejným datem). Takže i ve výsledné tabulce bude v těchto případech jedno datum na dvou řádcích, což ale nechci, takže je </w:t>
+      </w:r>
+      <w:r>
+        <w:t>potřeba</w:t>
+      </w:r>
+      <w:r>
+        <w:t xml:space="preserve"> rozhodnout, který vybrat, nebo jestli je </w:t>
+      </w:r>
+      <w:r>
+        <w:t>sečíst.</w:t>
+      </w:r>
+      <w:r>
+        <w:t xml:space="preserve"> </w:t>
+      </w:r>
+    </w:p>
+    <w:p>
+      <w:pPr>
+        <w:pStyle w:val="Odstavecseseznamem"/>
+        <w:spacing w:before="120" w:line="240" w:lineRule="auto"/>
+        <w:ind w:left="709"/>
+        <w:contextualSpacing w:val="0"/>
+      </w:pPr>
+      <w:r>
+        <w:t xml:space="preserve">Přes SELECT COUNT(DISTINCT(entity)) jsem zjistila, že </w:t>
+      </w:r>
+      <w:r>
+        <w:t>zemí se 2 entitami</w:t>
+      </w:r>
+      <w:r>
+        <w:t xml:space="preserve"> je 8 (Francie, Indie, Itálie, Japonsko, Polsko, Singapore, Švédsko a USA)</w:t>
+      </w:r>
+      <w:r>
+        <w:t>.</w:t>
+      </w:r>
+      <w:r>
+        <w:t xml:space="preserve"> </w:t>
+      </w:r>
+      <w:r>
+        <w:t xml:space="preserve">Našla jsem si data ke COVID19 na </w:t>
+      </w:r>
+      <w:hyperlink r:id="rId8" w:history="1">
+        <w:r>
+          <w:rPr>
+            <w:rStyle w:val="Hypertextovodkaz"/>
+          </w:rPr>
+          <w:t>https://github.com/owid/covid-19-data/blob/master/public/data/owid-covid-data.xlsx</w:t>
+        </w:r>
+      </w:hyperlink>
+      <w:r>
+        <w:t xml:space="preserve"> a namátkově oba </w:t>
+      </w:r>
+      <w:proofErr w:type="spellStart"/>
+      <w:r>
+        <w:t>dataset</w:t>
+      </w:r>
+      <w:proofErr w:type="spellEnd"/>
+      <w:r>
+        <w:t xml:space="preserve"> pro tyto země porovnala. Na základě tohoto porovnání jsem vybrala tyto entity: </w:t>
+      </w:r>
+    </w:p>
+    <w:p>
+      <w:pPr>
+        <w:pStyle w:val="Odstavecseseznamem"/>
+        <w:numPr>
+          <w:ilvl w:val="2"/>
+          <w:numId w:val="3"/>
+        </w:numPr>
+        <w:spacing w:after="0" w:line="240" w:lineRule="auto"/>
+        <w:ind w:left="1134" w:hanging="181"/>
+        <w:contextualSpacing w:val="0"/>
+      </w:pPr>
+      <w:r>
+        <w:t xml:space="preserve"> Francie – </w:t>
+      </w:r>
+      <w:proofErr w:type="spellStart"/>
+      <w:r>
+        <w:t>people</w:t>
+      </w:r>
+      <w:proofErr w:type="spellEnd"/>
+      <w:r>
+        <w:t xml:space="preserve"> </w:t>
+      </w:r>
+      <w:proofErr w:type="spellStart"/>
+      <w:r>
+        <w:t>tested</w:t>
+      </w:r>
+      <w:proofErr w:type="spellEnd"/>
+      <w:r>
+        <w:t xml:space="preserve"> a </w:t>
+      </w:r>
+      <w:proofErr w:type="spellStart"/>
+      <w:r>
+        <w:t>tests</w:t>
+      </w:r>
+      <w:proofErr w:type="spellEnd"/>
+      <w:r>
+        <w:t xml:space="preserve"> </w:t>
+      </w:r>
+      <w:proofErr w:type="spellStart"/>
+      <w:r>
+        <w:t>performed</w:t>
+      </w:r>
+      <w:proofErr w:type="spellEnd"/>
+      <w:r>
+        <w:t xml:space="preserve"> </w:t>
+      </w:r>
+      <w:r>
+        <w:t xml:space="preserve">(ve druhém zdroji je uvedeno použití </w:t>
+      </w:r>
+      <w:proofErr w:type="spellStart"/>
+      <w:r>
+        <w:t>people</w:t>
+      </w:r>
+      <w:proofErr w:type="spellEnd"/>
+      <w:r>
+        <w:t xml:space="preserve"> </w:t>
+      </w:r>
+      <w:proofErr w:type="spellStart"/>
+      <w:r>
+        <w:t>tested</w:t>
+      </w:r>
+      <w:proofErr w:type="spellEnd"/>
+      <w:r>
+        <w:t xml:space="preserve">, ale čísla odpovídají spíš </w:t>
+      </w:r>
+      <w:proofErr w:type="spellStart"/>
+      <w:r>
+        <w:t>tests</w:t>
+      </w:r>
+      <w:proofErr w:type="spellEnd"/>
+      <w:r>
+        <w:t xml:space="preserve"> </w:t>
+      </w:r>
+      <w:proofErr w:type="spellStart"/>
+      <w:r>
+        <w:t>performed</w:t>
+      </w:r>
+      <w:proofErr w:type="spellEnd"/>
+      <w:r>
+        <w:t>--</w:t>
+      </w:r>
+      <w:r>
+        <w:rPr>
+          <w:lang w:val="en-US"/>
+        </w:rPr>
+        <w:t>&gt;</w:t>
+      </w:r>
+      <w:r>
+        <w:t xml:space="preserve"> vybrala jsem </w:t>
+      </w:r>
+      <w:proofErr w:type="spellStart"/>
+      <w:r>
+        <w:rPr>
+          <w:b/>
+        </w:rPr>
+        <w:t>tests</w:t>
+      </w:r>
+      <w:proofErr w:type="spellEnd"/>
+      <w:r>
+        <w:rPr>
+          <w:b/>
+        </w:rPr>
+        <w:t xml:space="preserve"> </w:t>
+      </w:r>
+      <w:proofErr w:type="spellStart"/>
+      <w:r>
+        <w:rPr>
+          <w:b/>
+        </w:rPr>
+        <w:t>performed</w:t>
+      </w:r>
+      <w:proofErr w:type="spellEnd"/>
+    </w:p>
+    <w:p>
+      <w:pPr>
+        <w:pStyle w:val="Odstavecseseznamem"/>
+        <w:numPr>
+          <w:ilvl w:val="2"/>
+          <w:numId w:val="3"/>
+        </w:numPr>
+        <w:spacing w:after="0" w:line="240" w:lineRule="auto"/>
+        <w:ind w:left="1134" w:hanging="181"/>
+        <w:contextualSpacing w:val="0"/>
+      </w:pPr>
+      <w:r>
+        <w:lastRenderedPageBreak/>
+        <w:t xml:space="preserve"> Indie – </w:t>
+      </w:r>
+      <w:proofErr w:type="spellStart"/>
+      <w:r>
+        <w:t>people</w:t>
+      </w:r>
+      <w:proofErr w:type="spellEnd"/>
+      <w:r>
+        <w:t xml:space="preserve"> </w:t>
+      </w:r>
+      <w:proofErr w:type="spellStart"/>
+      <w:r>
+        <w:t>tested</w:t>
+      </w:r>
+      <w:proofErr w:type="spellEnd"/>
+      <w:r>
+        <w:t xml:space="preserve"> a </w:t>
+      </w:r>
+      <w:proofErr w:type="spellStart"/>
+      <w:r>
+        <w:t>samples</w:t>
+      </w:r>
+      <w:proofErr w:type="spellEnd"/>
+      <w:r>
+        <w:t xml:space="preserve"> </w:t>
+      </w:r>
+      <w:proofErr w:type="spellStart"/>
+      <w:r>
+        <w:t>tested</w:t>
+      </w:r>
+      <w:proofErr w:type="spellEnd"/>
+      <w:r>
+        <w:t xml:space="preserve"> (některé dny jsou hodnoty stejné, ke konci období už uvádí jen </w:t>
+      </w:r>
+      <w:proofErr w:type="spellStart"/>
+      <w:r>
+        <w:t>samples</w:t>
+      </w:r>
+      <w:proofErr w:type="spellEnd"/>
+      <w:r>
+        <w:t xml:space="preserve"> </w:t>
+      </w:r>
+      <w:proofErr w:type="spellStart"/>
+      <w:r>
+        <w:t>tested</w:t>
+      </w:r>
+      <w:proofErr w:type="spellEnd"/>
+      <w:r>
+        <w:t xml:space="preserve"> stejně jako v jiném zdroji)</w:t>
+      </w:r>
+      <w:r>
+        <w:t xml:space="preserve"> --</w:t>
+      </w:r>
+      <w:r>
+        <w:rPr>
+          <w:lang w:val="en-US"/>
+        </w:rPr>
+        <w:t xml:space="preserve">&gt; </w:t>
+      </w:r>
+      <w:proofErr w:type="spellStart"/>
+      <w:r>
+        <w:rPr>
+          <w:lang w:val="en-US"/>
+        </w:rPr>
+        <w:t>v</w:t>
+      </w:r>
+      <w:r>
+        <w:rPr>
+          <w:lang w:val="en-US"/>
+        </w:rPr>
+        <w:t>ybrala</w:t>
+      </w:r>
+      <w:proofErr w:type="spellEnd"/>
+      <w:r>
+        <w:rPr>
+          <w:lang w:val="en-US"/>
+        </w:rPr>
+        <w:t xml:space="preserve"> </w:t>
+      </w:r>
+      <w:proofErr w:type="spellStart"/>
+      <w:r>
+        <w:rPr>
+          <w:lang w:val="en-US"/>
+        </w:rPr>
+        <w:t>jsem</w:t>
+      </w:r>
+      <w:proofErr w:type="spellEnd"/>
+      <w:r>
+        <w:rPr>
+          <w:lang w:val="en-US"/>
+        </w:rPr>
+        <w:t xml:space="preserve"> </w:t>
+      </w:r>
+      <w:r>
+        <w:rPr>
+          <w:b/>
+          <w:lang w:val="en-US"/>
+        </w:rPr>
+        <w:t>samples tested</w:t>
+      </w:r>
+    </w:p>
+    <w:p>
+      <w:pPr>
+        <w:pStyle w:val="Odstavecseseznamem"/>
+        <w:numPr>
+          <w:ilvl w:val="2"/>
+          <w:numId w:val="3"/>
+        </w:numPr>
+        <w:spacing w:after="0" w:line="240" w:lineRule="auto"/>
+        <w:ind w:left="1134" w:hanging="181"/>
+        <w:contextualSpacing w:val="0"/>
+      </w:pPr>
+      <w:r>
+        <w:t xml:space="preserve"> Itálie – </w:t>
+      </w:r>
+      <w:proofErr w:type="spellStart"/>
+      <w:r>
+        <w:t>people</w:t>
+      </w:r>
+      <w:proofErr w:type="spellEnd"/>
+      <w:r>
+        <w:t xml:space="preserve"> </w:t>
+      </w:r>
+      <w:proofErr w:type="spellStart"/>
+      <w:r>
+        <w:t>tested</w:t>
+      </w:r>
+      <w:proofErr w:type="spellEnd"/>
+      <w:r>
+        <w:t xml:space="preserve"> a </w:t>
+      </w:r>
+      <w:proofErr w:type="spellStart"/>
+      <w:r>
+        <w:t>tests</w:t>
+      </w:r>
+      <w:proofErr w:type="spellEnd"/>
+      <w:r>
+        <w:t xml:space="preserve"> </w:t>
+      </w:r>
+      <w:proofErr w:type="spellStart"/>
+      <w:r>
+        <w:t>performed</w:t>
+      </w:r>
+      <w:proofErr w:type="spellEnd"/>
+      <w:r>
+        <w:t xml:space="preserve"> </w:t>
+      </w:r>
+      <w:r>
+        <w:t>--</w:t>
+      </w:r>
+      <w:r>
+        <w:rPr>
+          <w:lang w:val="en-US"/>
+        </w:rPr>
+        <w:t>&gt;</w:t>
+      </w:r>
+      <w:r>
+        <w:t xml:space="preserve"> vybrala jsem </w:t>
+      </w:r>
+      <w:proofErr w:type="spellStart"/>
+      <w:r>
+        <w:rPr>
+          <w:b/>
+        </w:rPr>
+        <w:t>tests</w:t>
+      </w:r>
+      <w:proofErr w:type="spellEnd"/>
+      <w:r>
+        <w:rPr>
+          <w:b/>
+        </w:rPr>
+        <w:t xml:space="preserve"> </w:t>
+      </w:r>
+      <w:proofErr w:type="spellStart"/>
+      <w:r>
+        <w:rPr>
+          <w:b/>
+        </w:rPr>
+        <w:t>performed</w:t>
+      </w:r>
+      <w:proofErr w:type="spellEnd"/>
+    </w:p>
+    <w:p>
+      <w:pPr>
+        <w:pStyle w:val="Odstavecseseznamem"/>
+        <w:numPr>
+          <w:ilvl w:val="2"/>
+          <w:numId w:val="3"/>
+        </w:numPr>
+        <w:spacing w:after="0" w:line="240" w:lineRule="auto"/>
+        <w:ind w:left="1134" w:hanging="181"/>
+        <w:contextualSpacing w:val="0"/>
+      </w:pPr>
+      <w:r>
+        <w:t xml:space="preserve"> Japonsko – </w:t>
+      </w:r>
+      <w:proofErr w:type="spellStart"/>
+      <w:r>
+        <w:t>people</w:t>
+      </w:r>
+      <w:proofErr w:type="spellEnd"/>
+      <w:r>
+        <w:t xml:space="preserve"> </w:t>
+      </w:r>
+      <w:proofErr w:type="spellStart"/>
+      <w:r>
+        <w:t>tested</w:t>
+      </w:r>
+      <w:proofErr w:type="spellEnd"/>
+      <w:r>
+        <w:t xml:space="preserve"> a </w:t>
+      </w:r>
+      <w:proofErr w:type="spellStart"/>
+      <w:r>
+        <w:t>tests</w:t>
+      </w:r>
+      <w:proofErr w:type="spellEnd"/>
+      <w:r>
+        <w:t xml:space="preserve"> </w:t>
+      </w:r>
+      <w:proofErr w:type="spellStart"/>
+      <w:r>
+        <w:t>performed</w:t>
+      </w:r>
+      <w:proofErr w:type="spellEnd"/>
+      <w:r>
+        <w:t xml:space="preserve"> </w:t>
+      </w:r>
+      <w:r>
+        <w:t xml:space="preserve">(ve druhém zdroji jiná čísla, ale </w:t>
+      </w:r>
+      <w:r>
+        <w:t xml:space="preserve">velkou část dnů uvedeno jen </w:t>
+      </w:r>
+      <w:proofErr w:type="spellStart"/>
+      <w:r>
+        <w:t>people</w:t>
+      </w:r>
+      <w:proofErr w:type="spellEnd"/>
+      <w:r>
+        <w:t xml:space="preserve"> </w:t>
+      </w:r>
+      <w:proofErr w:type="spellStart"/>
+      <w:r>
+        <w:t>tested</w:t>
+      </w:r>
+      <w:proofErr w:type="spellEnd"/>
+      <w:r>
+        <w:t>)</w:t>
+      </w:r>
+      <w:r>
+        <w:t xml:space="preserve"> --</w:t>
+      </w:r>
+      <w:r>
+        <w:rPr>
+          <w:lang w:val="en-US"/>
+        </w:rPr>
+        <w:t xml:space="preserve">&gt; </w:t>
+      </w:r>
+      <w:proofErr w:type="spellStart"/>
+      <w:r>
+        <w:rPr>
+          <w:lang w:val="en-US"/>
+        </w:rPr>
+        <w:t>v</w:t>
+      </w:r>
+      <w:r>
+        <w:rPr>
+          <w:lang w:val="en-US"/>
+        </w:rPr>
+        <w:t>ybrala</w:t>
+      </w:r>
+      <w:proofErr w:type="spellEnd"/>
+      <w:r>
+        <w:rPr>
+          <w:lang w:val="en-US"/>
+        </w:rPr>
+        <w:t xml:space="preserve"> </w:t>
+      </w:r>
+      <w:proofErr w:type="spellStart"/>
+      <w:r>
+        <w:rPr>
+          <w:lang w:val="en-US"/>
+        </w:rPr>
+        <w:t>jsem</w:t>
+      </w:r>
+      <w:proofErr w:type="spellEnd"/>
+      <w:r>
+        <w:rPr>
+          <w:lang w:val="en-US"/>
+        </w:rPr>
+        <w:t xml:space="preserve"> </w:t>
+      </w:r>
+      <w:r>
+        <w:rPr>
+          <w:b/>
+          <w:lang w:val="en-US"/>
+        </w:rPr>
+        <w:t>people tested</w:t>
+      </w:r>
+      <w:r>
+        <w:t xml:space="preserve"> </w:t>
+      </w:r>
+    </w:p>
+    <w:p>
+      <w:pPr>
+        <w:pStyle w:val="Odstavecseseznamem"/>
+        <w:numPr>
+          <w:ilvl w:val="2"/>
+          <w:numId w:val="3"/>
+        </w:numPr>
+        <w:spacing w:after="0" w:line="240" w:lineRule="auto"/>
+        <w:ind w:left="1134" w:hanging="181"/>
+        <w:contextualSpacing w:val="0"/>
+      </w:pPr>
+      <w:r>
+        <w:t xml:space="preserve"> Polsko </w:t>
+      </w:r>
+      <w:r>
+        <w:t>–</w:t>
+      </w:r>
+      <w:r>
+        <w:t xml:space="preserve"> </w:t>
+      </w:r>
+      <w:proofErr w:type="spellStart"/>
+      <w:r>
+        <w:t>people</w:t>
+      </w:r>
+      <w:proofErr w:type="spellEnd"/>
+      <w:r>
+        <w:t xml:space="preserve"> </w:t>
+      </w:r>
+      <w:proofErr w:type="spellStart"/>
+      <w:r>
+        <w:t>tested</w:t>
+      </w:r>
+      <w:proofErr w:type="spellEnd"/>
+      <w:r>
+        <w:t xml:space="preserve"> a </w:t>
+      </w:r>
+      <w:proofErr w:type="spellStart"/>
+      <w:r>
+        <w:t>samples</w:t>
+      </w:r>
+      <w:proofErr w:type="spellEnd"/>
+      <w:r>
+        <w:t xml:space="preserve"> </w:t>
+      </w:r>
+      <w:proofErr w:type="spellStart"/>
+      <w:r>
+        <w:t>tested</w:t>
+      </w:r>
+      <w:proofErr w:type="spellEnd"/>
+      <w:r>
+        <w:t xml:space="preserve"> (</w:t>
+      </w:r>
+      <w:r>
+        <w:t xml:space="preserve">čísla ve druhém zdroji sice odpovídají </w:t>
+      </w:r>
+      <w:proofErr w:type="spellStart"/>
+      <w:r>
+        <w:t>people</w:t>
+      </w:r>
+      <w:proofErr w:type="spellEnd"/>
+      <w:r>
+        <w:t xml:space="preserve"> </w:t>
+      </w:r>
+      <w:proofErr w:type="spellStart"/>
+      <w:r>
+        <w:t>tested</w:t>
+      </w:r>
+      <w:proofErr w:type="spellEnd"/>
+      <w:r>
+        <w:t xml:space="preserve">, ale jsou za kratší období a v našem zdroji </w:t>
+      </w:r>
+      <w:r>
+        <w:t xml:space="preserve">na začátku období uvádí jen </w:t>
+      </w:r>
+      <w:proofErr w:type="spellStart"/>
+      <w:r>
+        <w:t>samples</w:t>
+      </w:r>
+      <w:proofErr w:type="spellEnd"/>
+      <w:r>
+        <w:t xml:space="preserve"> </w:t>
+      </w:r>
+      <w:proofErr w:type="spellStart"/>
+      <w:r>
+        <w:t>tested</w:t>
+      </w:r>
+      <w:proofErr w:type="spellEnd"/>
+      <w:r>
+        <w:t>)</w:t>
+      </w:r>
+      <w:r>
+        <w:t xml:space="preserve"> --</w:t>
+      </w:r>
+      <w:r>
+        <w:rPr>
+          <w:lang w:val="en-US"/>
+        </w:rPr>
+        <w:t xml:space="preserve">&gt; </w:t>
+      </w:r>
+      <w:proofErr w:type="spellStart"/>
+      <w:r>
+        <w:rPr>
+          <w:lang w:val="en-US"/>
+        </w:rPr>
+        <w:t>vzala</w:t>
+      </w:r>
+      <w:proofErr w:type="spellEnd"/>
+      <w:r>
+        <w:rPr>
+          <w:lang w:val="en-US"/>
+        </w:rPr>
+        <w:t xml:space="preserve"> </w:t>
+      </w:r>
+      <w:proofErr w:type="spellStart"/>
+      <w:r>
+        <w:rPr>
+          <w:lang w:val="en-US"/>
+        </w:rPr>
+        <w:t>jsem</w:t>
+      </w:r>
+      <w:proofErr w:type="spellEnd"/>
+      <w:r>
+        <w:rPr>
+          <w:lang w:val="en-US"/>
+        </w:rPr>
+        <w:t xml:space="preserve"> </w:t>
+      </w:r>
+      <w:r>
+        <w:rPr>
+          <w:b/>
+          <w:lang w:val="en-US"/>
+        </w:rPr>
+        <w:t>samples tested</w:t>
+      </w:r>
+    </w:p>
+    <w:p>
+      <w:pPr>
+        <w:pStyle w:val="Odstavecseseznamem"/>
+        <w:numPr>
+          <w:ilvl w:val="2"/>
+          <w:numId w:val="3"/>
+        </w:numPr>
+        <w:spacing w:after="0" w:line="240" w:lineRule="auto"/>
+        <w:ind w:left="1134" w:hanging="181"/>
+        <w:contextualSpacing w:val="0"/>
+      </w:pPr>
+      <w:r>
+        <w:rPr>
+          <w:lang w:val="en-US"/>
+        </w:rPr>
+        <w:t xml:space="preserve"> Singapore – </w:t>
+      </w:r>
+      <w:proofErr w:type="spellStart"/>
+      <w:r>
+        <w:rPr>
+          <w:lang w:val="en-US"/>
+        </w:rPr>
+        <w:t>hodnoty</w:t>
+      </w:r>
+      <w:proofErr w:type="spellEnd"/>
+      <w:r>
+        <w:rPr>
+          <w:lang w:val="en-US"/>
+        </w:rPr>
+        <w:t xml:space="preserve"> </w:t>
+      </w:r>
+      <w:proofErr w:type="spellStart"/>
+      <w:r>
+        <w:rPr>
+          <w:lang w:val="en-US"/>
+        </w:rPr>
+        <w:t>tests_performed</w:t>
+      </w:r>
+      <w:proofErr w:type="spellEnd"/>
+      <w:r>
+        <w:rPr>
+          <w:lang w:val="en-US"/>
+        </w:rPr>
+        <w:t xml:space="preserve"> </w:t>
+      </w:r>
+      <w:proofErr w:type="spellStart"/>
+      <w:r>
+        <w:rPr>
+          <w:lang w:val="en-US"/>
+        </w:rPr>
+        <w:t>jsou</w:t>
+      </w:r>
+      <w:proofErr w:type="spellEnd"/>
+      <w:r>
+        <w:rPr>
+          <w:lang w:val="en-US"/>
+        </w:rPr>
+        <w:t xml:space="preserve"> </w:t>
+      </w:r>
+      <w:r>
+        <w:rPr>
+          <w:lang w:val="en-US"/>
+        </w:rPr>
+        <w:t xml:space="preserve">NULL, ale </w:t>
+      </w:r>
+      <w:proofErr w:type="spellStart"/>
+      <w:r>
+        <w:rPr>
+          <w:lang w:val="en-US"/>
+        </w:rPr>
+        <w:t>i</w:t>
+      </w:r>
+      <w:proofErr w:type="spellEnd"/>
+      <w:r>
+        <w:rPr>
+          <w:lang w:val="en-US"/>
+        </w:rPr>
+        <w:t xml:space="preserve"> </w:t>
+      </w:r>
+      <w:proofErr w:type="spellStart"/>
+      <w:r>
+        <w:rPr>
+          <w:lang w:val="en-US"/>
+        </w:rPr>
+        <w:t>tak</w:t>
+      </w:r>
+      <w:proofErr w:type="spellEnd"/>
+      <w:r>
+        <w:rPr>
+          <w:lang w:val="en-US"/>
+        </w:rPr>
+        <w:t xml:space="preserve"> </w:t>
+      </w:r>
+      <w:proofErr w:type="spellStart"/>
+      <w:r>
+        <w:rPr>
+          <w:lang w:val="en-US"/>
+        </w:rPr>
+        <w:t>jsou</w:t>
+      </w:r>
+      <w:proofErr w:type="spellEnd"/>
+      <w:r>
+        <w:rPr>
+          <w:lang w:val="en-US"/>
+        </w:rPr>
+        <w:t xml:space="preserve"> </w:t>
+      </w:r>
+      <w:proofErr w:type="spellStart"/>
+      <w:r>
+        <w:rPr>
+          <w:lang w:val="en-US"/>
+        </w:rPr>
+        <w:t>zdvojené</w:t>
+      </w:r>
+      <w:proofErr w:type="spellEnd"/>
+      <w:r>
+        <w:rPr>
+          <w:lang w:val="en-US"/>
+        </w:rPr>
+        <w:t xml:space="preserve"> </w:t>
+      </w:r>
+      <w:proofErr w:type="spellStart"/>
+      <w:r>
+        <w:rPr>
+          <w:lang w:val="en-US"/>
+        </w:rPr>
+        <w:t>řádky</w:t>
+      </w:r>
+      <w:proofErr w:type="spellEnd"/>
+      <w:r>
+        <w:rPr>
+          <w:lang w:val="en-US"/>
+        </w:rPr>
         <w:t xml:space="preserve">, </w:t>
       </w:r>
       <w:proofErr w:type="spellStart"/>
       <w:r>
-        <w:t>population</w:t>
-      </w:r>
-      <w:proofErr w:type="spellEnd"/>
-      <w:r>
-        <w:t xml:space="preserve">, GDP, </w:t>
-      </w:r>
-      <w:proofErr w:type="spellStart"/>
-      <w:r>
-        <w:t>gini</w:t>
-      </w:r>
-      <w:proofErr w:type="spellEnd"/>
-      <w:r>
-        <w:t xml:space="preserve">, mortality_under5, </w:t>
-      </w:r>
-      <w:proofErr w:type="spellStart"/>
-      <w:r>
-        <w:t>population_density</w:t>
-      </w:r>
-      <w:proofErr w:type="spellEnd"/>
-      <w:r>
-        <w:t>, median_age_2018</w:t>
-      </w:r>
-      <w:r>
-        <w:t xml:space="preserve">. Tuto tabulku jsem si uložila do VIEW: </w:t>
-      </w:r>
-      <w:proofErr w:type="spellStart"/>
-      <w:r>
+        <w:rPr>
+          <w:lang w:val="en-US"/>
+        </w:rPr>
+        <w:t>takže</w:t>
+      </w:r>
+      <w:proofErr w:type="spellEnd"/>
+      <w:r>
+        <w:rPr>
+          <w:lang w:val="en-US"/>
+        </w:rPr>
+        <w:t xml:space="preserve"> </w:t>
+      </w:r>
+      <w:proofErr w:type="spellStart"/>
+      <w:r>
+        <w:rPr>
+          <w:lang w:val="en-US"/>
+        </w:rPr>
+        <w:t>jsem</w:t>
+      </w:r>
+      <w:proofErr w:type="spellEnd"/>
+      <w:r>
+        <w:rPr>
+          <w:lang w:val="en-US"/>
+        </w:rPr>
+        <w:t xml:space="preserve"> </w:t>
+      </w:r>
+      <w:proofErr w:type="spellStart"/>
+      <w:r>
+        <w:rPr>
+          <w:lang w:val="en-US"/>
+        </w:rPr>
+        <w:t>vzala</w:t>
+      </w:r>
+      <w:proofErr w:type="spellEnd"/>
+      <w:r>
+        <w:rPr>
+          <w:lang w:val="en-US"/>
+        </w:rPr>
+        <w:t xml:space="preserve"> </w:t>
+      </w:r>
+      <w:proofErr w:type="spellStart"/>
+      <w:r>
+        <w:rPr>
+          <w:lang w:val="en-US"/>
+        </w:rPr>
+        <w:t>jen</w:t>
+      </w:r>
+      <w:proofErr w:type="spellEnd"/>
+      <w:r>
+        <w:rPr>
+          <w:lang w:val="en-US"/>
+        </w:rPr>
+        <w:t xml:space="preserve"> </w:t>
+      </w:r>
+      <w:r>
+        <w:rPr>
+          <w:b/>
+          <w:lang w:val="en-US"/>
+        </w:rPr>
+        <w:t>samples tested</w:t>
+      </w:r>
+    </w:p>
+    <w:p>
+      <w:pPr>
+        <w:pStyle w:val="Odstavecseseznamem"/>
+        <w:numPr>
+          <w:ilvl w:val="2"/>
+          <w:numId w:val="3"/>
+        </w:numPr>
+        <w:spacing w:after="0" w:line="240" w:lineRule="auto"/>
+        <w:ind w:left="1134" w:hanging="181"/>
+        <w:contextualSpacing w:val="0"/>
+      </w:pPr>
+      <w:r>
+        <w:rPr>
+          <w:lang w:val="en-US"/>
+        </w:rPr>
+        <w:t xml:space="preserve"> </w:t>
+      </w:r>
+      <w:proofErr w:type="spellStart"/>
+      <w:r>
+        <w:rPr>
+          <w:lang w:val="en-US"/>
+        </w:rPr>
+        <w:t>Švédsko</w:t>
+      </w:r>
+      <w:proofErr w:type="spellEnd"/>
+      <w:r>
+        <w:rPr>
+          <w:lang w:val="en-US"/>
+        </w:rPr>
+        <w:t xml:space="preserve"> – </w:t>
+      </w:r>
+      <w:proofErr w:type="spellStart"/>
+      <w:r>
+        <w:rPr>
+          <w:lang w:val="en-US"/>
+        </w:rPr>
+        <w:t>má</w:t>
+      </w:r>
+      <w:proofErr w:type="spellEnd"/>
+      <w:r>
+        <w:rPr>
+          <w:lang w:val="en-US"/>
+        </w:rPr>
+        <w:t xml:space="preserve"> </w:t>
+      </w:r>
+      <w:proofErr w:type="spellStart"/>
+      <w:r>
+        <w:rPr>
+          <w:lang w:val="en-US"/>
+        </w:rPr>
+        <w:t>sice</w:t>
+      </w:r>
+      <w:proofErr w:type="spellEnd"/>
+      <w:r>
+        <w:rPr>
+          <w:lang w:val="en-US"/>
+        </w:rPr>
+        <w:t xml:space="preserve"> 2 entity, ale </w:t>
+      </w:r>
+      <w:proofErr w:type="spellStart"/>
+      <w:r>
+        <w:rPr>
+          <w:lang w:val="en-US"/>
+        </w:rPr>
+        <w:t>nepoužívali</w:t>
+      </w:r>
+      <w:proofErr w:type="spellEnd"/>
+      <w:r>
+        <w:rPr>
+          <w:lang w:val="en-US"/>
+        </w:rPr>
+        <w:t xml:space="preserve"> je </w:t>
+      </w:r>
+      <w:proofErr w:type="spellStart"/>
+      <w:r>
+        <w:rPr>
+          <w:lang w:val="en-US"/>
+        </w:rPr>
+        <w:t>současně</w:t>
+      </w:r>
+      <w:proofErr w:type="spellEnd"/>
+      <w:r>
+        <w:rPr>
+          <w:lang w:val="en-US"/>
+        </w:rPr>
+        <w:t xml:space="preserve">, </w:t>
+      </w:r>
+      <w:proofErr w:type="spellStart"/>
+      <w:r>
+        <w:rPr>
+          <w:lang w:val="en-US"/>
+        </w:rPr>
+        <w:t>takže</w:t>
+      </w:r>
+      <w:proofErr w:type="spellEnd"/>
+      <w:r>
+        <w:rPr>
+          <w:lang w:val="en-US"/>
+        </w:rPr>
+        <w:t xml:space="preserve"> </w:t>
+      </w:r>
+      <w:proofErr w:type="spellStart"/>
+      <w:r>
+        <w:rPr>
+          <w:lang w:val="en-US"/>
+        </w:rPr>
+        <w:t>nedochází</w:t>
+      </w:r>
+      <w:proofErr w:type="spellEnd"/>
+      <w:r>
+        <w:rPr>
+          <w:lang w:val="en-US"/>
+        </w:rPr>
+        <w:t xml:space="preserve"> </w:t>
+      </w:r>
+      <w:proofErr w:type="spellStart"/>
+      <w:r>
+        <w:rPr>
+          <w:lang w:val="en-US"/>
+        </w:rPr>
+        <w:t>ke</w:t>
+      </w:r>
+      <w:proofErr w:type="spellEnd"/>
+      <w:r>
+        <w:rPr>
+          <w:lang w:val="en-US"/>
+        </w:rPr>
+        <w:t xml:space="preserve"> </w:t>
+      </w:r>
+      <w:proofErr w:type="spellStart"/>
+      <w:r>
+        <w:rPr>
+          <w:lang w:val="en-US"/>
+        </w:rPr>
+        <w:t>zdvojování</w:t>
+      </w:r>
+      <w:proofErr w:type="spellEnd"/>
+      <w:r>
+        <w:rPr>
+          <w:lang w:val="en-US"/>
+        </w:rPr>
+        <w:t xml:space="preserve"> </w:t>
+      </w:r>
+      <w:proofErr w:type="spellStart"/>
+      <w:r>
+        <w:rPr>
+          <w:lang w:val="en-US"/>
+        </w:rPr>
+        <w:t>řádků</w:t>
+      </w:r>
+      <w:proofErr w:type="spellEnd"/>
+    </w:p>
+    <w:p>
+      <w:pPr>
+        <w:pStyle w:val="Odstavecseseznamem"/>
+        <w:numPr>
+          <w:ilvl w:val="2"/>
+          <w:numId w:val="3"/>
+        </w:numPr>
+        <w:spacing w:after="0" w:line="240" w:lineRule="auto"/>
+        <w:ind w:left="1134" w:hanging="181"/>
+        <w:contextualSpacing w:val="0"/>
+      </w:pPr>
+      <w:r>
+        <w:rPr>
+          <w:lang w:val="en-US"/>
+        </w:rPr>
+        <w:t xml:space="preserve"> USA </w:t>
+      </w:r>
+      <w:r>
+        <w:rPr>
+          <w:lang w:val="en-US"/>
+        </w:rPr>
+        <w:t>–</w:t>
+      </w:r>
+      <w:r>
+        <w:rPr>
+          <w:lang w:val="en-US"/>
+        </w:rPr>
+        <w:t xml:space="preserve"> </w:t>
+      </w:r>
+      <w:r>
+        <w:rPr>
+          <w:lang w:val="en-US"/>
+        </w:rPr>
+        <w:t>tests performed a units unclear (incl. non-PCR)</w:t>
+      </w:r>
+      <w:r>
+        <w:rPr>
+          <w:lang w:val="en-US"/>
+        </w:rPr>
+        <w:t xml:space="preserve"> (</w:t>
+      </w:r>
+      <w:proofErr w:type="spellStart"/>
+      <w:r>
+        <w:rPr>
+          <w:lang w:val="en-US"/>
+        </w:rPr>
+        <w:t>čísla</w:t>
+      </w:r>
+      <w:proofErr w:type="spellEnd"/>
+      <w:r>
+        <w:rPr>
+          <w:lang w:val="en-US"/>
+        </w:rPr>
+        <w:t xml:space="preserve"> </w:t>
+      </w:r>
+      <w:proofErr w:type="spellStart"/>
+      <w:r>
+        <w:rPr>
+          <w:lang w:val="en-US"/>
+        </w:rPr>
+        <w:t>ve</w:t>
+      </w:r>
+      <w:proofErr w:type="spellEnd"/>
+      <w:r>
+        <w:rPr>
+          <w:lang w:val="en-US"/>
+        </w:rPr>
+        <w:t xml:space="preserve"> </w:t>
+      </w:r>
+      <w:proofErr w:type="spellStart"/>
+      <w:r>
+        <w:rPr>
+          <w:lang w:val="en-US"/>
+        </w:rPr>
+        <w:t>druhém</w:t>
+      </w:r>
+      <w:proofErr w:type="spellEnd"/>
+      <w:r>
+        <w:rPr>
+          <w:lang w:val="en-US"/>
+        </w:rPr>
+        <w:t xml:space="preserve"> </w:t>
+      </w:r>
+      <w:proofErr w:type="spellStart"/>
+      <w:r>
+        <w:rPr>
+          <w:lang w:val="en-US"/>
+        </w:rPr>
+        <w:t>zdroji</w:t>
+      </w:r>
+      <w:proofErr w:type="spellEnd"/>
+      <w:r>
+        <w:rPr>
+          <w:lang w:val="en-US"/>
+        </w:rPr>
+        <w:t xml:space="preserve"> </w:t>
+      </w:r>
+      <w:proofErr w:type="spellStart"/>
+      <w:r>
+        <w:rPr>
+          <w:lang w:val="en-US"/>
+        </w:rPr>
+        <w:t>odpovídají</w:t>
+      </w:r>
+      <w:proofErr w:type="spellEnd"/>
+      <w:r>
+        <w:rPr>
+          <w:lang w:val="en-US"/>
+        </w:rPr>
+        <w:t xml:space="preserve"> </w:t>
+      </w:r>
+      <w:proofErr w:type="spellStart"/>
+      <w:r>
+        <w:rPr>
+          <w:lang w:val="en-US"/>
+        </w:rPr>
+        <w:t>spíše</w:t>
+      </w:r>
+      <w:proofErr w:type="spellEnd"/>
+      <w:r>
+        <w:rPr>
+          <w:lang w:val="en-US"/>
+        </w:rPr>
+        <w:t xml:space="preserve"> tests performed) </w:t>
+      </w:r>
+      <w:r>
+        <w:t>--</w:t>
+      </w:r>
+      <w:r>
+        <w:rPr>
+          <w:lang w:val="en-US"/>
+        </w:rPr>
+        <w:t>&gt;</w:t>
+      </w:r>
+      <w:r>
+        <w:t xml:space="preserve"> vybrala jsem </w:t>
+      </w:r>
+      <w:proofErr w:type="spellStart"/>
+      <w:r>
+        <w:rPr>
+          <w:b/>
+        </w:rPr>
+        <w:t>tests</w:t>
+      </w:r>
+      <w:proofErr w:type="spellEnd"/>
+      <w:r>
+        <w:rPr>
+          <w:b/>
+        </w:rPr>
+        <w:t xml:space="preserve"> </w:t>
+      </w:r>
+      <w:proofErr w:type="spellStart"/>
+      <w:r>
+        <w:rPr>
+          <w:b/>
+        </w:rPr>
+        <w:t>performed</w:t>
+      </w:r>
+      <w:proofErr w:type="spellEnd"/>
+    </w:p>
+    <w:p>
+      <w:pPr>
+        <w:pStyle w:val="Odstavecseseznamem"/>
+        <w:spacing w:before="120" w:line="240" w:lineRule="auto"/>
+        <w:ind w:left="709"/>
+        <w:contextualSpacing w:val="0"/>
+      </w:pPr>
+      <w:r>
+        <w:t>Připrav</w:t>
+      </w:r>
+      <w:r>
+        <w:t xml:space="preserve">ila jsem si </w:t>
+      </w:r>
+      <w:r>
+        <w:t xml:space="preserve">nové tabulky covid19_tests pro "problematické" země, ve kterých </w:t>
+      </w:r>
+      <w:r>
+        <w:t xml:space="preserve">jsem </w:t>
+      </w:r>
+      <w:r>
+        <w:t>urč</w:t>
+      </w:r>
+      <w:r>
+        <w:t xml:space="preserve">ila </w:t>
+      </w:r>
+      <w:r>
+        <w:t xml:space="preserve">jen jednu entitu. Pomocí UNION </w:t>
+      </w:r>
+      <w:r>
+        <w:t xml:space="preserve">jsem </w:t>
+      </w:r>
+      <w:r>
+        <w:t>tyto tabulky spoj</w:t>
+      </w:r>
+      <w:r>
+        <w:t xml:space="preserve">ila </w:t>
+      </w:r>
+      <w:r>
+        <w:t>spolu navzájem</w:t>
+      </w:r>
+      <w:r>
+        <w:t xml:space="preserve"> a </w:t>
+      </w:r>
+      <w:r>
+        <w:t>také s tabulkou covid19_tests</w:t>
+      </w:r>
+      <w:r>
+        <w:t>,</w:t>
+      </w:r>
+      <w:r>
+        <w:t xml:space="preserve"> </w:t>
+      </w:r>
+      <w:r>
+        <w:t>ze které jsem tyto země vyjmula</w:t>
+      </w:r>
+      <w:r>
+        <w:t xml:space="preserve">. Tím </w:t>
+      </w:r>
+      <w:r>
+        <w:t xml:space="preserve">jsem </w:t>
+      </w:r>
+      <w:r>
+        <w:t>získ</w:t>
+      </w:r>
+      <w:r>
+        <w:t xml:space="preserve">ala novou tabulku </w:t>
+      </w:r>
+      <w:r>
+        <w:t>covid19_tests_new</w:t>
+      </w:r>
+      <w:r>
+        <w:t xml:space="preserve"> (uložila jsem si ji do VIEW </w:t>
+      </w:r>
+      <w:r>
+        <w:rPr>
+          <w:i/>
+        </w:rPr>
+        <w:t>v_covid19_tests_new</w:t>
+      </w:r>
+      <w:r>
+        <w:t>)</w:t>
+      </w:r>
+      <w:r>
+        <w:t>, která už u těchto "problematických" zemí nem</w:t>
+      </w:r>
+      <w:r>
+        <w:t xml:space="preserve">á </w:t>
+      </w:r>
+      <w:r>
+        <w:t>z</w:t>
+      </w:r>
+      <w:r>
+        <w:t xml:space="preserve">dvojené záznamy pro žádné datum. Ke spojené tabulce </w:t>
+      </w:r>
+      <w:proofErr w:type="spellStart"/>
+      <w:r>
+        <w:t>joined_covid_lookup</w:t>
+      </w:r>
+      <w:proofErr w:type="spellEnd"/>
+      <w:r>
+        <w:t xml:space="preserve"> tedy připojuju tuto novou covid19_tests_new.</w:t>
+      </w:r>
+    </w:p>
+    <w:p>
+      <w:pPr>
+        <w:pStyle w:val="Odstavecseseznamem"/>
+        <w:spacing w:before="120" w:line="240" w:lineRule="auto"/>
+        <w:ind w:left="709"/>
+        <w:contextualSpacing w:val="0"/>
         <w:rPr>
           <w:b/>
           <w:i/>
         </w:rPr>
-        <w:t>v_joined_covid_lookup_economies_countries</w:t>
+      </w:pPr>
+      <w:r>
+        <w:t>K</w:t>
+      </w:r>
+      <w:r>
+        <w:t xml:space="preserve"> této nové tabulce jsem opět přes LEFT JOIN připojila </w:t>
+      </w:r>
+      <w:r>
+        <w:t xml:space="preserve">tabulku uloženou ve VIEW </w:t>
+      </w:r>
+      <w:proofErr w:type="spellStart"/>
+      <w:r>
+        <w:t>v_joined_economies_countries</w:t>
+      </w:r>
+      <w:proofErr w:type="spellEnd"/>
+      <w:r>
+        <w:t xml:space="preserve">. Dostala jsem tak velkou </w:t>
+      </w:r>
+      <w:r>
+        <w:t>„vývojovou“</w:t>
+      </w:r>
+      <w:r>
+        <w:t xml:space="preserve"> (pro každou zemi řádky s jednotlivými daty) tabulku se sloupci: </w:t>
+      </w:r>
+      <w:proofErr w:type="spellStart"/>
+      <w:r>
+        <w:t>date</w:t>
+      </w:r>
+      <w:proofErr w:type="spellEnd"/>
+      <w:r>
+        <w:t xml:space="preserve"> (všech 468 dnů)</w:t>
+      </w:r>
+      <w:r>
+        <w:t>, country</w:t>
+      </w:r>
+      <w:r>
+        <w:t xml:space="preserve"> (všech 189 zemí)</w:t>
+      </w:r>
+      <w:r>
+        <w:t xml:space="preserve">, iso3, </w:t>
+      </w:r>
+      <w:proofErr w:type="spellStart"/>
+      <w:r>
+        <w:t>confirmed</w:t>
+      </w:r>
+      <w:proofErr w:type="spellEnd"/>
+      <w:r>
+        <w:t xml:space="preserve">, </w:t>
+      </w:r>
+      <w:proofErr w:type="spellStart"/>
+      <w:r>
+        <w:t>tests</w:t>
+      </w:r>
+      <w:proofErr w:type="spellEnd"/>
+      <w:r>
+        <w:t xml:space="preserve"> (hodnoty jen za 110 zemí), </w:t>
+      </w:r>
+      <w:proofErr w:type="spellStart"/>
+      <w:r>
+        <w:t>population</w:t>
+      </w:r>
+      <w:proofErr w:type="spellEnd"/>
+      <w:r>
+        <w:t xml:space="preserve">, GDP, </w:t>
+      </w:r>
+      <w:proofErr w:type="spellStart"/>
+      <w:r>
+        <w:t>gini</w:t>
+      </w:r>
+      <w:proofErr w:type="spellEnd"/>
+      <w:r>
+        <w:t xml:space="preserve">, mortality_under5, </w:t>
+      </w:r>
+      <w:proofErr w:type="spellStart"/>
+      <w:r>
+        <w:t>population_density</w:t>
+      </w:r>
+      <w:proofErr w:type="spellEnd"/>
+      <w:r>
+        <w:t>, median_age_2018</w:t>
+      </w:r>
+      <w:r>
+        <w:t xml:space="preserve">. Tuto tabulku jsem si uložila do VIEW: </w:t>
+      </w:r>
+      <w:proofErr w:type="spellStart"/>
+      <w:r>
+        <w:rPr>
+          <w:b/>
+          <w:i/>
+        </w:rPr>
+        <w:t>v_joined_covid_lookup_</w:t>
+      </w:r>
+      <w:r>
+        <w:rPr>
+          <w:b/>
+          <w:i/>
+        </w:rPr>
+        <w:t>tests_</w:t>
+      </w:r>
+      <w:r>
+        <w:rPr>
+          <w:b/>
+          <w:i/>
+        </w:rPr>
+        <w:t>economies_countries</w:t>
       </w:r>
       <w:proofErr w:type="spellEnd"/>
     </w:p>
@@ -1845,6 +3214,40 @@
         <w:contextualSpacing w:val="0"/>
       </w:pPr>
       <w:r>
+        <w:t>Připojení tabulky religion a výpočet</w:t>
+      </w:r>
+    </w:p>
+    <w:p>
+      <w:pPr>
+        <w:pStyle w:val="Odstavecseseznamem"/>
+        <w:spacing w:before="120" w:line="240" w:lineRule="auto"/>
+        <w:ind w:left="284"/>
+        <w:contextualSpacing w:val="0"/>
+        <w:rPr>
+          <w:lang w:val="en-US"/>
+        </w:rPr>
+      </w:pPr>
+    </w:p>
+    <w:p>
+      <w:pPr>
+        <w:pStyle w:val="Odstavecseseznamem"/>
+        <w:spacing w:before="120" w:line="240" w:lineRule="auto"/>
+        <w:ind w:left="284"/>
+        <w:contextualSpacing w:val="0"/>
+      </w:pPr>
+    </w:p>
+    <w:p>
+      <w:pPr>
+        <w:pStyle w:val="Odstavecseseznamem"/>
+        <w:numPr>
+          <w:ilvl w:val="0"/>
+          <w:numId w:val="3"/>
+        </w:numPr>
+        <w:spacing w:before="120" w:line="240" w:lineRule="auto"/>
+        <w:ind w:left="284" w:hanging="284"/>
+        <w:contextualSpacing w:val="0"/>
+      </w:pPr>
+      <w:r>
         <w:t>Do výsledné tabulky jsem na základě výpočtů a podmínek doplnila další sloupce:</w:t>
       </w:r>
     </w:p>
@@ -1900,8 +3303,6 @@
       <w:r>
         <w:t xml:space="preserve"> a na základě CASE WHEN vytvořila sloupec s ročními obdobími</w:t>
       </w:r>
-      <w:bookmarkStart w:id="0" w:name="_GoBack"/>
-      <w:bookmarkEnd w:id="0"/>
     </w:p>
     <w:tbl>
       <w:tblPr>
@@ -2345,12 +3746,281 @@
       <w:pPr>
         <w:pStyle w:val="Odstavecseseznamem"/>
         <w:numPr>
+          <w:ilvl w:val="0"/>
+          <w:numId w:val="3"/>
+        </w:numPr>
+        <w:spacing w:before="120" w:line="240" w:lineRule="auto"/>
+        <w:ind w:left="284" w:hanging="284"/>
+        <w:contextualSpacing w:val="0"/>
+      </w:pPr>
+      <w:r>
+        <w:t xml:space="preserve">Výpočty v tabulce </w:t>
+      </w:r>
+      <w:proofErr w:type="spellStart"/>
+      <w:r>
+        <w:t>weather</w:t>
+      </w:r>
+      <w:proofErr w:type="spellEnd"/>
+    </w:p>
+    <w:p>
+      <w:pPr>
+        <w:pStyle w:val="Odstavecseseznamem"/>
+        <w:spacing w:before="120" w:line="240" w:lineRule="auto"/>
+        <w:ind w:left="284"/>
+        <w:contextualSpacing w:val="0"/>
+        <w:rPr>
+          <w:lang w:val="en-US"/>
+        </w:rPr>
+      </w:pPr>
+      <w:r>
+        <w:t xml:space="preserve">Tabulka </w:t>
+      </w:r>
+      <w:proofErr w:type="spellStart"/>
+      <w:r>
+        <w:t>weather</w:t>
+      </w:r>
+      <w:proofErr w:type="spellEnd"/>
+      <w:r>
+        <w:t xml:space="preserve"> neobsahuje názvy zemí ani ISO kódy, jen názvy hlavních </w:t>
+      </w:r>
+      <w:proofErr w:type="gramStart"/>
+      <w:r>
+        <w:t xml:space="preserve">měst. </w:t>
+      </w:r>
+      <w:proofErr w:type="gramEnd"/>
+      <w:r>
+        <w:t xml:space="preserve">Pro připojení k mé výsledné tabulce musím nejprve tabulku </w:t>
+      </w:r>
+      <w:proofErr w:type="spellStart"/>
+      <w:r>
+        <w:t>weather</w:t>
+      </w:r>
+      <w:proofErr w:type="spellEnd"/>
+      <w:r>
+        <w:t xml:space="preserve"> spojit přes sloupec city s tabulkou </w:t>
+      </w:r>
+      <w:proofErr w:type="spellStart"/>
+      <w:r>
+        <w:t>countries</w:t>
+      </w:r>
+      <w:proofErr w:type="spellEnd"/>
+      <w:r>
+        <w:t xml:space="preserve"> (sloupec </w:t>
+      </w:r>
+      <w:proofErr w:type="spellStart"/>
+      <w:r>
+        <w:lastRenderedPageBreak/>
+        <w:t>capital_city</w:t>
+      </w:r>
+      <w:proofErr w:type="spellEnd"/>
+      <w:r>
+        <w:t xml:space="preserve">), přičemž ale musím vyřešit problém, že ve </w:t>
+      </w:r>
+      <w:proofErr w:type="spellStart"/>
+      <w:r>
+        <w:t>weather</w:t>
+      </w:r>
+      <w:proofErr w:type="spellEnd"/>
+      <w:r>
+        <w:t xml:space="preserve"> jsou hlavní města uvedena </w:t>
+      </w:r>
+      <w:r>
+        <w:t>anglicky</w:t>
+      </w:r>
+      <w:r>
+        <w:t xml:space="preserve"> a v tabulce </w:t>
+      </w:r>
+      <w:proofErr w:type="spellStart"/>
+      <w:r>
+        <w:t>countries</w:t>
+      </w:r>
+      <w:proofErr w:type="spellEnd"/>
+      <w:r>
+        <w:t xml:space="preserve"> </w:t>
+      </w:r>
+      <w:r>
+        <w:t>v národních jazycích</w:t>
+      </w:r>
+      <w:r>
+        <w:t>. Nevím, jak pomocí SQL zjistit, které názvy jsou shodné v obou tabulkách, takže jsem to udělala v </w:t>
+      </w:r>
+      <w:proofErr w:type="spellStart"/>
+      <w:r>
+        <w:t>excelu</w:t>
+      </w:r>
+      <w:proofErr w:type="spellEnd"/>
+      <w:r>
+        <w:t xml:space="preserve"> pomocí funkce MATCH. </w:t>
+      </w:r>
+      <w:r>
+        <w:t xml:space="preserve">Tím jsem zjistila 10 zemí, které mají v tabulce </w:t>
+      </w:r>
+      <w:proofErr w:type="spellStart"/>
+      <w:r>
+        <w:t>weather</w:t>
+      </w:r>
+      <w:proofErr w:type="spellEnd"/>
+      <w:r>
+        <w:t xml:space="preserve"> název jiný než v tabulce </w:t>
+      </w:r>
+      <w:proofErr w:type="spellStart"/>
+      <w:r>
+        <w:t>countries</w:t>
+      </w:r>
+      <w:proofErr w:type="spellEnd"/>
+      <w:r>
+        <w:t>. V </w:t>
+      </w:r>
+      <w:proofErr w:type="spellStart"/>
+      <w:r>
+        <w:t>excelu</w:t>
+      </w:r>
+      <w:proofErr w:type="spellEnd"/>
+      <w:r>
+        <w:t xml:space="preserve"> jsem si ručně dohledala názvy z tabulky </w:t>
+      </w:r>
+      <w:proofErr w:type="spellStart"/>
+      <w:r>
+        <w:t>countries</w:t>
+      </w:r>
+      <w:proofErr w:type="spellEnd"/>
+      <w:r>
+        <w:t xml:space="preserve"> a v </w:t>
+      </w:r>
+      <w:proofErr w:type="spellStart"/>
+      <w:r>
+        <w:t>mariaDB</w:t>
+      </w:r>
+      <w:proofErr w:type="spellEnd"/>
+      <w:r>
+        <w:t xml:space="preserve"> je nahradila pomocí CASE WHEN. </w:t>
+      </w:r>
+      <w:r>
+        <w:t xml:space="preserve">Vytvořila jsem si tedy novou tabulku </w:t>
+      </w:r>
+      <w:proofErr w:type="spellStart"/>
+      <w:r>
+        <w:t>weather_new</w:t>
+      </w:r>
+      <w:proofErr w:type="spellEnd"/>
+      <w:r>
+        <w:t xml:space="preserve">, kterou jsem si uložila do VIEW </w:t>
+      </w:r>
+      <w:proofErr w:type="spellStart"/>
+      <w:r>
+        <w:t>v_weather_new</w:t>
+      </w:r>
+      <w:proofErr w:type="spellEnd"/>
+    </w:p>
+    <w:p>
+      <w:pPr>
+        <w:pStyle w:val="Odstavecseseznamem"/>
+        <w:numPr>
           <w:ilvl w:val="1"/>
           <w:numId w:val="3"/>
         </w:numPr>
         <w:spacing w:before="120" w:line="240" w:lineRule="auto"/>
         <w:ind w:left="709"/>
         <w:contextualSpacing w:val="0"/>
+      </w:pPr>
+      <w:r>
+        <w:t>průměrná denní (nikoli noční!) teplota</w:t>
+      </w:r>
+      <w:r>
+        <w:t xml:space="preserve"> – počítala jsem </w:t>
+      </w:r>
+      <w:r>
+        <w:t xml:space="preserve">za interval </w:t>
+      </w:r>
+      <w:r>
+        <w:t>9:00 – 20:00 (tj. údaje z časů 9:00, 12:00, 15:00, 18:00).</w:t>
+      </w:r>
+      <w:bookmarkStart w:id="0" w:name="_GoBack"/>
+      <w:bookmarkEnd w:id="0"/>
+    </w:p>
+    <w:p>
+      <w:pPr>
+        <w:pStyle w:val="Odstavecseseznamem"/>
+        <w:spacing w:before="120" w:line="240" w:lineRule="auto"/>
+        <w:ind w:left="709"/>
+        <w:contextualSpacing w:val="0"/>
+      </w:pPr>
+    </w:p>
+    <w:p>
+      <w:pPr>
+        <w:pStyle w:val="Odstavecseseznamem"/>
+        <w:numPr>
+          <w:ilvl w:val="1"/>
+          <w:numId w:val="3"/>
+        </w:numPr>
+        <w:spacing w:before="120" w:line="240" w:lineRule="auto"/>
+        <w:ind w:left="709"/>
+        <w:contextualSpacing w:val="0"/>
+      </w:pPr>
+      <w:r>
+        <w:t>počet hodin v daném dni, kdy byly srážky nenulové</w:t>
+      </w:r>
+    </w:p>
+    <w:p>
+      <w:pPr>
+        <w:pStyle w:val="Odstavecseseznamem"/>
+        <w:numPr>
+          <w:ilvl w:val="1"/>
+          <w:numId w:val="3"/>
+        </w:numPr>
+        <w:spacing w:before="120" w:line="240" w:lineRule="auto"/>
+        <w:ind w:left="709"/>
+        <w:contextualSpacing w:val="0"/>
+      </w:pPr>
+      <w:r>
+        <w:t>maximální síla větru v nárazech během dne</w:t>
+      </w:r>
+    </w:p>
+    <w:p>
+      <w:pPr>
+        <w:pStyle w:val="Odstavecseseznamem"/>
+        <w:numPr>
+          <w:ilvl w:val="0"/>
+          <w:numId w:val="3"/>
+        </w:numPr>
+        <w:spacing w:before="120" w:line="240" w:lineRule="auto"/>
+        <w:ind w:left="284" w:hanging="284"/>
+        <w:contextualSpacing w:val="0"/>
+      </w:pPr>
+      <w:proofErr w:type="spellStart"/>
+      <w:r>
+        <w:t>Pivotování</w:t>
+      </w:r>
+      <w:proofErr w:type="spellEnd"/>
+      <w:r>
+        <w:t xml:space="preserve"> a výpočty v tabulce </w:t>
+      </w:r>
+      <w:proofErr w:type="spellStart"/>
+      <w:r>
+        <w:t>life_expectancy</w:t>
+      </w:r>
+      <w:proofErr w:type="spellEnd"/>
+    </w:p>
+    <w:p>
+      <w:pPr>
+        <w:pStyle w:val="Odstavecseseznamem"/>
+        <w:numPr>
+          <w:ilvl w:val="1"/>
+          <w:numId w:val="3"/>
+        </w:numPr>
+        <w:spacing w:before="120" w:line="240" w:lineRule="auto"/>
+        <w:ind w:left="709"/>
+        <w:contextualSpacing w:val="0"/>
+      </w:pPr>
+    </w:p>
+    <w:p>
+      <w:pPr>
+        <w:spacing w:before="120" w:line="240" w:lineRule="auto"/>
+      </w:pPr>
+    </w:p>
+    <w:p>
+      <w:pPr>
+        <w:spacing w:before="120" w:line="240" w:lineRule="auto"/>
       </w:pPr>
     </w:p>
     <w:sectPr>
@@ -2531,7 +4201,7 @@
   <w:abstractNum w:abstractNumId="1" w15:restartNumberingAfterBreak="0">
     <w:nsid w:val="1F180DC2"/>
     <w:multiLevelType w:val="hybridMultilevel"/>
-    <w:tmpl w:val="60D2E544"/>
+    <w:tmpl w:val="E8FA66EA"/>
     <w:lvl w:ilvl="0" w:tplc="AA702B96">
       <w:start w:val="1"/>
       <w:numFmt w:val="decimal"/>
@@ -2560,11 +4230,11 @@
         <w:i w:val="0"/>
       </w:rPr>
     </w:lvl>
-    <w:lvl w:ilvl="2" w:tplc="0405001B" w:tentative="1">
+    <w:lvl w:ilvl="2" w:tplc="0405000F">
       <w:start w:val="1"/>
-      <w:numFmt w:val="lowerRoman"/>
+      <w:numFmt w:val="decimal"/>
       <w:lvlText w:val="%3."/>
-      <w:lvlJc w:val="right"/>
+      <w:lvlJc w:val="left"/>
       <w:pPr>
         <w:ind w:left="2160" w:hanging="180"/>
       </w:pPr>
@@ -3691,7 +5361,7 @@
 </file>
 
 <file path=customXml/itemProps1.xml><?xml version="1.0" encoding="utf-8"?>
-<ds:datastoreItem xmlns:ds="http://schemas.openxmlformats.org/officeDocument/2006/customXml" ds:itemID="{FE0C087F-9276-4641-A9F0-04AD30B2FA64}">
+<ds:datastoreItem xmlns:ds="http://schemas.openxmlformats.org/officeDocument/2006/customXml" ds:itemID="{9104A039-B435-49DB-A3EE-E6D24D453D45}">
   <ds:schemaRefs>
     <ds:schemaRef ds:uri="http://schemas.openxmlformats.org/officeDocument/2006/bibliography"/>
   </ds:schemaRefs>

</xml_diff>

<commit_message>
popis sloupcu k life expectancy a religions
</commit_message>
<xml_diff>
--- a/Projekt_pruvodka.docx
+++ b/Projekt_pruvodka.docx
@@ -4,21 +4,28 @@
   <w:body>
     <w:p>
       <w:pPr>
+        <w:pStyle w:val="Nzev"/>
+        <w:spacing w:after="240"/>
+        <w:contextualSpacing w:val="0"/>
+      </w:pPr>
+      <w:r>
+        <w:t>P</w:t>
+      </w:r>
+      <w:r>
+        <w:t>ROJEKT</w:t>
+      </w:r>
+    </w:p>
+    <w:p>
+      <w:pPr>
         <w:pStyle w:val="Nadpis1"/>
       </w:pPr>
       <w:r>
-        <w:t>Příprava</w:t>
-      </w:r>
-    </w:p>
-    <w:p>
-      <w:pPr>
-        <w:pStyle w:val="Odstavecseseznamem"/>
-        <w:numPr>
-          <w:ilvl w:val="0"/>
-          <w:numId w:val="3"/>
-        </w:numPr>
+        <w:t>Studium tabulek</w:t>
+      </w:r>
+    </w:p>
+    <w:p>
+      <w:pPr>
         <w:spacing w:line="240" w:lineRule="auto"/>
-        <w:ind w:left="284" w:hanging="284"/>
       </w:pPr>
       <w:r>
         <w:t xml:space="preserve">Nejprve </w:t>
@@ -481,6 +488,7 @@
         <w:tc>
           <w:tcPr>
             <w:tcW w:w="3828" w:type="dxa"/>
+            <w:shd w:val="clear" w:color="auto" w:fill="E2EFD9" w:themeFill="accent6" w:themeFillTint="33"/>
           </w:tcPr>
           <w:p>
             <w:r>
@@ -735,6 +743,7 @@
         <w:tc>
           <w:tcPr>
             <w:tcW w:w="3828" w:type="dxa"/>
+            <w:shd w:val="clear" w:color="auto" w:fill="E2EFD9" w:themeFill="accent6" w:themeFillTint="33"/>
           </w:tcPr>
           <w:p>
             <w:r>
@@ -777,6 +786,7 @@
         <w:tc>
           <w:tcPr>
             <w:tcW w:w="3828" w:type="dxa"/>
+            <w:shd w:val="clear" w:color="auto" w:fill="E2EFD9" w:themeFill="accent6" w:themeFillTint="33"/>
           </w:tcPr>
           <w:p>
             <w:r>
@@ -824,6 +834,7 @@
         <w:tc>
           <w:tcPr>
             <w:tcW w:w="3828" w:type="dxa"/>
+            <w:shd w:val="clear" w:color="auto" w:fill="E2EFD9" w:themeFill="accent6" w:themeFillTint="33"/>
           </w:tcPr>
           <w:p>
             <w:r>
@@ -997,6 +1008,7 @@
         <w:rPr>
           <w:b/>
         </w:rPr>
+        <w:lastRenderedPageBreak/>
         <w:t>population</w:t>
       </w:r>
       <w:proofErr w:type="spellEnd"/>
@@ -1093,7 +1105,6 @@
         <w:rPr>
           <w:b/>
         </w:rPr>
-        <w:lastRenderedPageBreak/>
         <w:t>Názvy některých států</w:t>
       </w:r>
       <w:r>
@@ -1144,14 +1155,8 @@
     <w:p>
       <w:pPr>
         <w:spacing w:line="240" w:lineRule="auto"/>
-        <w:rPr>
-          <w:highlight w:val="yellow"/>
-        </w:rPr>
-      </w:pPr>
-      <w:r>
-        <w:rPr>
-          <w:highlight w:val="yellow"/>
-        </w:rPr>
+      </w:pPr>
+      <w:r>
         <w:t>Narazila jsem na tyto nejasnosti:</w:t>
       </w:r>
     </w:p>
@@ -1165,51 +1170,48 @@
         <w:spacing w:line="240" w:lineRule="auto"/>
         <w:rPr>
           <w:b/>
-          <w:highlight w:val="yellow"/>
         </w:rPr>
       </w:pPr>
       <w:r>
         <w:rPr>
           <w:b/>
-          <w:highlight w:val="yellow"/>
         </w:rPr>
         <w:t>průměrná denní (nikoli noční!) teplota</w:t>
       </w:r>
       <w:r>
         <w:rPr>
           <w:b/>
-          <w:highlight w:val="yellow"/>
-        </w:rPr>
-        <w:t xml:space="preserve"> </w:t>
-      </w:r>
-      <w:r>
-        <w:rPr>
-          <w:highlight w:val="yellow"/>
-        </w:rPr>
+        </w:rPr>
+        <w:t xml:space="preserve"> </w:t>
+      </w:r>
+      <w:r>
         <w:t>– jaký časový interval je chápán jako „den“ a jaký jako „noc“?</w:t>
       </w:r>
       <w:r>
-        <w:rPr>
-          <w:highlight w:val="yellow"/>
-        </w:rPr>
-        <w:t xml:space="preserve"> </w:t>
-      </w:r>
-      <w:r>
-        <w:rPr>
-          <w:highlight w:val="yellow"/>
-        </w:rPr>
+        <w:t xml:space="preserve"> </w:t>
+      </w:r>
+      <w:r>
         <w:t xml:space="preserve">Zvolila jsem si </w:t>
       </w:r>
       <w:r>
-        <w:rPr>
-          <w:highlight w:val="yellow"/>
-        </w:rPr>
-        <w:t>den 9:00 – 20:00 (tj. údaje z časů 9:00, 12:00, 15:00, 18:00) a noc 21:00 – 8:00 (tj. údaje z časů 21:00, 00:00, 03:00, 6:00)</w:t>
-      </w:r>
-      <w:r>
-        <w:rPr>
-          <w:highlight w:val="yellow"/>
-        </w:rPr>
+        <w:t>den 9:00 – 2</w:t>
+      </w:r>
+      <w:r>
+        <w:t>1</w:t>
+      </w:r>
+      <w:r>
+        <w:t>:00 (tj. údaje z časů 9:00, 12:00, 15:00, 18:00)</w:t>
+      </w:r>
+      <w:r>
+        <w:t xml:space="preserve">, celkem tedy </w:t>
+      </w:r>
+      <w:r>
+        <w:t xml:space="preserve"> </w:t>
+      </w:r>
+      <w:r>
+        <w:t>12h</w:t>
+      </w:r>
+      <w:r>
         <w:t>.</w:t>
       </w:r>
     </w:p>
@@ -1223,55 +1225,76 @@
         <w:spacing w:line="240" w:lineRule="auto"/>
         <w:rPr>
           <w:b/>
-          <w:highlight w:val="yellow"/>
-        </w:rPr>
-      </w:pPr>
-      <w:r>
+        </w:rPr>
+      </w:pPr>
+      <w:r>
+        <w:rPr>
+          <w:b/>
+        </w:rPr>
+        <w:t>počet hodin v daném dni, kdy byly srážky nenulové</w:t>
+      </w:r>
+      <w:r>
+        <w:rPr>
+          <w:b/>
+        </w:rPr>
+        <w:t xml:space="preserve"> </w:t>
+      </w:r>
+      <w:r>
+        <w:t>– čas v tabulce je uvedený ve 3hodinových intervalech (0:00, 3:00, 6:00 atd.). Když jsou pro daný čas srážky nenulové,</w:t>
+      </w:r>
+      <w:r>
+        <w:t xml:space="preserve"> má se</w:t>
+      </w:r>
+      <w:r>
+        <w:t xml:space="preserve"> počít</w:t>
+      </w:r>
+      <w:r>
+        <w:t>at</w:t>
+      </w:r>
+      <w:r>
+        <w:t xml:space="preserve"> do celkového počtu hodin ten čas jako 1h, nebo </w:t>
+      </w:r>
+      <w:r>
+        <w:t>se má po</w:t>
+      </w:r>
+      <w:r>
+        <w:t>čít</w:t>
+      </w:r>
+      <w:r>
+        <w:t xml:space="preserve">at </w:t>
+      </w:r>
+      <w:r>
+        <w:t>celý 3h interval?</w:t>
+      </w:r>
+      <w:r>
+        <w:t xml:space="preserve"> Odpověď od kolegy: celý interval </w:t>
+      </w:r>
+      <w:r>
+        <w:t xml:space="preserve">  </w:t>
+      </w:r>
+    </w:p>
+    <w:p>
+      <w:pPr>
+        <w:pStyle w:val="Odstavecseseznamem"/>
+        <w:spacing w:line="240" w:lineRule="auto"/>
         <w:rPr>
           <w:b/>
           <w:highlight w:val="yellow"/>
         </w:rPr>
-        <w:t>počet hodin v daném dni, kdy byly srážky nenulové</w:t>
-      </w:r>
-      <w:r>
-        <w:rPr>
-          <w:b/>
-          <w:highlight w:val="yellow"/>
-        </w:rPr>
-        <w:t xml:space="preserve"> </w:t>
-      </w:r>
-      <w:r>
-        <w:rPr>
-          <w:highlight w:val="yellow"/>
-        </w:rPr>
-        <w:t xml:space="preserve">– čas v tabulce je uvedený ve 3hodinových intervalech (0:00, 3:00, 6:00 atd.). Když jsou pro daný čas srážky nenulové, počítám do celkového počtu hodin ten čas jako 1h, nebo počítám celý 3h interval?  </w:t>
-      </w:r>
-    </w:p>
-    <w:p>
-      <w:pPr>
-        <w:pStyle w:val="Odstavecseseznamem"/>
-        <w:spacing w:line="240" w:lineRule="auto"/>
-        <w:rPr>
-          <w:b/>
-          <w:highlight w:val="yellow"/>
-        </w:rPr>
-      </w:pPr>
-    </w:p>
-    <w:p>
-      <w:pPr>
-        <w:pStyle w:val="Odstavecseseznamem"/>
-        <w:numPr>
-          <w:ilvl w:val="0"/>
-          <w:numId w:val="3"/>
-        </w:numPr>
-        <w:spacing w:line="240" w:lineRule="auto"/>
-        <w:ind w:left="284" w:hanging="284"/>
-      </w:pPr>
-      <w:r>
-        <w:t>Vyřešila jsem</w:t>
-      </w:r>
-      <w:r>
-        <w:t xml:space="preserve"> prvotní</w:t>
+      </w:pPr>
+    </w:p>
+    <w:p>
+      <w:pPr>
+        <w:pStyle w:val="Nadpis1"/>
+      </w:pPr>
+      <w:r>
+        <w:t xml:space="preserve">Řešení </w:t>
+      </w:r>
+      <w:r>
+        <w:t>prvotní</w:t>
+      </w:r>
+      <w:r>
+        <w:t>ch</w:t>
       </w:r>
       <w:r>
         <w:t xml:space="preserve"> „</w:t>
@@ -1510,21 +1533,10 @@
     </w:p>
     <w:p>
       <w:pPr>
-        <w:pStyle w:val="Odstavecseseznamem"/>
-        <w:numPr>
-          <w:ilvl w:val="0"/>
-          <w:numId w:val="3"/>
-        </w:numPr>
-        <w:spacing w:before="120" w:line="240" w:lineRule="auto"/>
-        <w:ind w:left="284" w:hanging="284"/>
-        <w:contextualSpacing w:val="0"/>
-        <w:rPr>
-          <w:b/>
-          <w:i/>
-        </w:rPr>
-      </w:pPr>
-      <w:r>
-        <w:t xml:space="preserve">Spojila jsem si tabulky </w:t>
+        <w:pStyle w:val="Nadpis1"/>
+      </w:pPr>
+      <w:r>
+        <w:t xml:space="preserve">První spojení tabulek: </w:t>
       </w:r>
       <w:proofErr w:type="spellStart"/>
       <w:r>
@@ -1532,7 +1544,7 @@
       </w:r>
       <w:proofErr w:type="spellEnd"/>
       <w:r>
-        <w:t xml:space="preserve">, </w:t>
+        <w:t xml:space="preserve"> s </w:t>
       </w:r>
       <w:proofErr w:type="spellStart"/>
       <w:r>
@@ -1540,10 +1552,19 @@
       </w:r>
       <w:proofErr w:type="spellEnd"/>
       <w:r>
-        <w:t>, covid</w:t>
-      </w:r>
-      <w:r>
-        <w:t xml:space="preserve">19_basic_diff, </w:t>
+        <w:t xml:space="preserve"> a </w:t>
+      </w:r>
+      <w:r>
+        <w:t>covid</w:t>
+      </w:r>
+      <w:r>
+        <w:t>19_basic_diff</w:t>
+      </w:r>
+      <w:r>
+        <w:t xml:space="preserve"> s</w:t>
+      </w:r>
+      <w:r>
+        <w:t xml:space="preserve"> </w:t>
       </w:r>
       <w:proofErr w:type="spellStart"/>
       <w:r>
@@ -1554,10 +1575,10 @@
         <w:t xml:space="preserve"> a </w:t>
       </w:r>
       <w:r>
+        <w:t xml:space="preserve">s </w:t>
+      </w:r>
+      <w:r>
         <w:t>covid19_tests</w:t>
-      </w:r>
-      <w:r>
-        <w:t>:</w:t>
       </w:r>
     </w:p>
     <w:p>
@@ -1670,6 +1691,14 @@
         <w:t>v_joined_economies_countries</w:t>
       </w:r>
       <w:proofErr w:type="spellEnd"/>
+      <w:r>
+        <w:rPr>
+          <w:rStyle w:val="Znakapoznpodarou"/>
+          <w:b/>
+          <w:i/>
+        </w:rPr>
+        <w:footnoteReference w:id="2"/>
+      </w:r>
     </w:p>
     <w:p>
       <w:pPr>
@@ -1819,6 +1848,7 @@
         <w:contextualSpacing w:val="0"/>
       </w:pPr>
       <w:r>
+        <w:lastRenderedPageBreak/>
         <w:t xml:space="preserve">Přes SELECT COUNT(DISTINCT(entity)) jsem zjistila, že </w:t>
       </w:r>
       <w:r>
@@ -1981,7 +2011,6 @@
         <w:contextualSpacing w:val="0"/>
       </w:pPr>
       <w:r>
-        <w:lastRenderedPageBreak/>
         <w:t xml:space="preserve"> Indie – </w:t>
       </w:r>
       <w:proofErr w:type="spellStart"/>
@@ -3204,51 +3233,809 @@
     </w:p>
     <w:p>
       <w:pPr>
+        <w:pStyle w:val="Nadpis1"/>
+      </w:pPr>
+      <w:r>
+        <w:t xml:space="preserve">Výpočty v tabulce </w:t>
+      </w:r>
+      <w:proofErr w:type="spellStart"/>
+      <w:r>
+        <w:t>weather</w:t>
+      </w:r>
+      <w:proofErr w:type="spellEnd"/>
+      <w:r>
+        <w:t xml:space="preserve"> a její připojení na výslednou tabulku</w:t>
+      </w:r>
+    </w:p>
+    <w:p>
+      <w:pPr>
         <w:pStyle w:val="Odstavecseseznamem"/>
         <w:numPr>
-          <w:ilvl w:val="0"/>
+          <w:ilvl w:val="1"/>
           <w:numId w:val="3"/>
         </w:numPr>
-        <w:spacing w:before="120" w:line="240" w:lineRule="auto"/>
-        <w:ind w:left="284" w:hanging="284"/>
+        <w:spacing w:after="0" w:line="240" w:lineRule="auto"/>
+        <w:ind w:left="709"/>
         <w:contextualSpacing w:val="0"/>
-      </w:pPr>
-      <w:r>
-        <w:t>Připojení tabulky religion a výpočet</w:t>
+        <w:rPr>
+          <w:b/>
+        </w:rPr>
+      </w:pPr>
+      <w:r>
+        <w:rPr>
+          <w:b/>
+        </w:rPr>
+        <w:t>průměrná denní (nikoli noční!) teplota</w:t>
       </w:r>
     </w:p>
     <w:p>
       <w:pPr>
         <w:pStyle w:val="Odstavecseseznamem"/>
-        <w:spacing w:before="120" w:line="240" w:lineRule="auto"/>
-        <w:ind w:left="284"/>
+        <w:spacing w:after="0" w:line="240" w:lineRule="auto"/>
+        <w:ind w:left="709"/>
         <w:contextualSpacing w:val="0"/>
-        <w:rPr>
-          <w:lang w:val="en-US"/>
-        </w:rPr>
-      </w:pPr>
+      </w:pPr>
+      <w:r>
+        <w:t>P</w:t>
+      </w:r>
+      <w:r>
+        <w:t xml:space="preserve">očítala jsem </w:t>
+      </w:r>
+      <w:r>
+        <w:t>za interval 9:00 – 20:00 (tj. údaje z </w:t>
+      </w:r>
+      <w:r>
+        <w:t xml:space="preserve">časů 9:00, 12:00, 15:00, 18:00). </w:t>
+      </w:r>
     </w:p>
     <w:p>
       <w:pPr>
         <w:pStyle w:val="Odstavecseseznamem"/>
-        <w:spacing w:before="120" w:line="240" w:lineRule="auto"/>
-        <w:ind w:left="284"/>
+        <w:spacing w:after="0" w:line="240" w:lineRule="auto"/>
+        <w:ind w:left="709"/>
         <w:contextualSpacing w:val="0"/>
       </w:pPr>
+      <w:r>
+        <w:t xml:space="preserve">Použila jsem: </w:t>
+      </w:r>
+    </w:p>
+    <w:p>
+      <w:pPr>
+        <w:pStyle w:val="Odstavecseseznamem"/>
+        <w:spacing w:after="0" w:line="240" w:lineRule="auto"/>
+        <w:ind w:left="709"/>
+        <w:contextualSpacing w:val="0"/>
+      </w:pPr>
+      <w:r>
+        <w:t>ROUND(</w:t>
+      </w:r>
+      <w:proofErr w:type="gramStart"/>
+      <w:r>
+        <w:t>SUM(CASE</w:t>
+      </w:r>
+      <w:proofErr w:type="gramEnd"/>
+      <w:r>
+        <w:t xml:space="preserve"> WHEN `</w:t>
+      </w:r>
+      <w:proofErr w:type="spellStart"/>
+      <w:r>
+        <w:t>time</w:t>
+      </w:r>
+      <w:proofErr w:type="spellEnd"/>
+      <w:r>
+        <w:t>` IN ('09:00', '12:00', '15:00', '18:00') THEN 1 ELSE 0 END)</w:t>
+      </w:r>
+      <w:r>
+        <w:t xml:space="preserve"> * temp) </w:t>
+      </w:r>
+      <w:r>
+        <w:t>/4</w:t>
+      </w:r>
+    </w:p>
+    <w:p>
+      <w:pPr>
+        <w:pStyle w:val="Odstavecseseznamem"/>
+        <w:spacing w:after="0" w:line="240" w:lineRule="auto"/>
+        <w:ind w:left="709"/>
+        <w:contextualSpacing w:val="0"/>
+      </w:pPr>
+      <w:r>
+        <w:t xml:space="preserve">Funkce </w:t>
+      </w:r>
+      <w:r>
+        <w:t>k údajům z</w:t>
+      </w:r>
+      <w:r>
+        <w:t xml:space="preserve"> daného </w:t>
+      </w:r>
+      <w:r>
+        <w:t xml:space="preserve">intervalu dosadila 1 a k údajům mimo tento interval 0. Průměr pak spočítala jako součet </w:t>
+      </w:r>
+      <w:r>
+        <w:t xml:space="preserve">(SUM) </w:t>
+      </w:r>
+      <w:r>
+        <w:t xml:space="preserve">všech součinů času a příslušné teploty </w:t>
+      </w:r>
+      <w:r>
+        <w:t xml:space="preserve">(1 nebo 0 * temp) </w:t>
+      </w:r>
+      <w:r>
+        <w:t xml:space="preserve">podělený 4 (zajímají mě jen 4 časy). </w:t>
+      </w:r>
+    </w:p>
+    <w:p>
+      <w:pPr>
+        <w:pStyle w:val="Odstavecseseznamem"/>
+        <w:spacing w:after="0" w:line="240" w:lineRule="auto"/>
+        <w:ind w:left="709"/>
+        <w:contextualSpacing w:val="0"/>
+      </w:pPr>
+      <w:r>
+        <w:t>V</w:t>
+      </w:r>
+      <w:r>
+        <w:t>e vzorci jsem u hodnot ze sloupce temp odstranila „ °c“</w:t>
+      </w:r>
+      <w:r>
+        <w:t xml:space="preserve"> a do výsledku ho zase přidala zpět</w:t>
+      </w:r>
+      <w:r>
+        <w:t>.</w:t>
+      </w:r>
+      <w:r>
+        <w:t xml:space="preserve"> </w:t>
+      </w:r>
     </w:p>
     <w:p>
       <w:pPr>
         <w:pStyle w:val="Odstavecseseznamem"/>
         <w:numPr>
-          <w:ilvl w:val="0"/>
+          <w:ilvl w:val="1"/>
           <w:numId w:val="3"/>
         </w:numPr>
+        <w:spacing w:before="120" w:after="0" w:line="240" w:lineRule="auto"/>
+        <w:ind w:left="709" w:hanging="357"/>
+        <w:contextualSpacing w:val="0"/>
+        <w:rPr>
+          <w:b/>
+        </w:rPr>
+      </w:pPr>
+      <w:r>
+        <w:rPr>
+          <w:b/>
+        </w:rPr>
+        <w:t>počet hodin v daném dni, kdy byly srážky nenulové</w:t>
+      </w:r>
+    </w:p>
+    <w:p>
+      <w:pPr>
+        <w:pStyle w:val="Odstavecseseznamem"/>
+        <w:spacing w:after="0" w:line="240" w:lineRule="auto"/>
+        <w:ind w:left="709"/>
+        <w:contextualSpacing w:val="0"/>
+      </w:pPr>
+      <w:r>
+        <w:t>Po</w:t>
+      </w:r>
+      <w:r>
+        <w:t>užila jsem:</w:t>
+      </w:r>
+      <w:r>
+        <w:t xml:space="preserve"> </w:t>
+      </w:r>
+    </w:p>
+    <w:p>
+      <w:pPr>
+        <w:pStyle w:val="Odstavecseseznamem"/>
+        <w:spacing w:after="0" w:line="240" w:lineRule="auto"/>
+        <w:ind w:left="709"/>
+        <w:contextualSpacing w:val="0"/>
+      </w:pPr>
+      <w:proofErr w:type="gramStart"/>
+      <w:r>
+        <w:t>SUM(CASE</w:t>
+      </w:r>
+      <w:proofErr w:type="gramEnd"/>
+      <w:r>
+        <w:t xml:space="preserve"> WHEN </w:t>
+      </w:r>
+      <w:proofErr w:type="spellStart"/>
+      <w:r>
+        <w:t>rain</w:t>
+      </w:r>
+      <w:proofErr w:type="spellEnd"/>
+      <w:r>
+        <w:t xml:space="preserve"> = '0.0</w:t>
+      </w:r>
+      <w:r>
+        <w:t xml:space="preserve"> mm</w:t>
+      </w:r>
+      <w:r>
+        <w:t>' THEN 0 ELSE 1 END)</w:t>
+      </w:r>
+      <w:r>
+        <w:t xml:space="preserve"> </w:t>
+      </w:r>
+      <w:r>
+        <w:t>*</w:t>
+      </w:r>
+      <w:r>
+        <w:t xml:space="preserve"> </w:t>
+      </w:r>
+      <w:r>
+        <w:t>3</w:t>
+      </w:r>
+    </w:p>
+    <w:p>
+      <w:pPr>
+        <w:pStyle w:val="Odstavecseseznamem"/>
+        <w:spacing w:after="0" w:line="240" w:lineRule="auto"/>
+        <w:ind w:left="709"/>
+        <w:contextualSpacing w:val="0"/>
+      </w:pPr>
+      <w:r>
+        <w:lastRenderedPageBreak/>
+        <w:t xml:space="preserve">Funkce do sloupce </w:t>
+      </w:r>
+      <w:proofErr w:type="spellStart"/>
+      <w:r>
+        <w:t>rain</w:t>
+      </w:r>
+      <w:proofErr w:type="spellEnd"/>
+      <w:r>
+        <w:t xml:space="preserve"> dosadila 0 místo 0.0 mm, resp. 1 místo ostatních hodnot. Počet hodin s nenulovými srážkami je pak součet těchto jedniček vynásobený 3 (každý řádek představuje 3h interval) </w:t>
+      </w:r>
+    </w:p>
+    <w:p>
+      <w:pPr>
+        <w:pStyle w:val="Odstavecseseznamem"/>
+        <w:numPr>
+          <w:ilvl w:val="1"/>
+          <w:numId w:val="3"/>
+        </w:numPr>
+        <w:spacing w:before="120" w:after="0" w:line="240" w:lineRule="auto"/>
+        <w:ind w:left="709" w:hanging="357"/>
+        <w:contextualSpacing w:val="0"/>
+        <w:rPr>
+          <w:b/>
+        </w:rPr>
+      </w:pPr>
+      <w:r>
+        <w:rPr>
+          <w:b/>
+        </w:rPr>
+        <w:t>maximální síla větru v nárazech během dne</w:t>
+      </w:r>
+    </w:p>
+    <w:p>
+      <w:pPr>
+        <w:pStyle w:val="Odstavecseseznamem"/>
+        <w:spacing w:after="0" w:line="240" w:lineRule="auto"/>
+        <w:ind w:left="709"/>
+        <w:contextualSpacing w:val="0"/>
+      </w:pPr>
+      <w:r>
+        <w:t xml:space="preserve">Jednoduchá funkce </w:t>
+      </w:r>
+      <w:proofErr w:type="gramStart"/>
+      <w:r>
+        <w:t>MAX(gust</w:t>
+      </w:r>
+      <w:proofErr w:type="gramEnd"/>
+      <w:r>
+        <w:t xml:space="preserve">) při použití GROUP BY </w:t>
+      </w:r>
+      <w:proofErr w:type="spellStart"/>
+      <w:r>
+        <w:t>capital_city</w:t>
+      </w:r>
+      <w:proofErr w:type="spellEnd"/>
+      <w:r>
+        <w:t xml:space="preserve">, </w:t>
+      </w:r>
+      <w:proofErr w:type="spellStart"/>
+      <w:r>
+        <w:t>date</w:t>
+      </w:r>
+      <w:proofErr w:type="spellEnd"/>
+    </w:p>
+    <w:p>
+      <w:pPr>
         <w:spacing w:before="120" w:line="240" w:lineRule="auto"/>
-        <w:ind w:left="284" w:hanging="284"/>
-        <w:contextualSpacing w:val="0"/>
-      </w:pPr>
-      <w:r>
-        <w:t>Do výsledné tabulky jsem na základě výpočtů a podmínek doplnila další sloupce:</w:t>
+        <w:ind w:left="349"/>
+      </w:pPr>
+      <w:r>
+        <w:t xml:space="preserve">Připojení </w:t>
+      </w:r>
+      <w:r>
+        <w:t xml:space="preserve">sloupců z </w:t>
+      </w:r>
+      <w:r>
+        <w:t xml:space="preserve">tabulky </w:t>
+      </w:r>
+      <w:proofErr w:type="spellStart"/>
+      <w:r>
+        <w:t>weather</w:t>
+      </w:r>
+      <w:proofErr w:type="spellEnd"/>
+      <w:r>
+        <w:t xml:space="preserve"> k výsledné tabulce: </w:t>
+      </w:r>
+    </w:p>
+    <w:p>
+      <w:pPr>
+        <w:spacing w:before="120" w:line="240" w:lineRule="auto"/>
+        <w:ind w:left="349"/>
+      </w:pPr>
+      <w:r>
+        <w:t xml:space="preserve">Tabulka </w:t>
+      </w:r>
+      <w:proofErr w:type="spellStart"/>
+      <w:r>
+        <w:t>weather</w:t>
+      </w:r>
+      <w:proofErr w:type="spellEnd"/>
+      <w:r>
+        <w:t xml:space="preserve"> neobsahuje názvy zemí ani ISO kódy, jen názvy hlavních měst. Pro připojení k mé výsledné tabulce musím nejprve tabulku </w:t>
+      </w:r>
+      <w:proofErr w:type="spellStart"/>
+      <w:r>
+        <w:t>weather</w:t>
+      </w:r>
+      <w:proofErr w:type="spellEnd"/>
+      <w:r>
+        <w:t xml:space="preserve"> spojit </w:t>
+      </w:r>
+      <w:r>
+        <w:t xml:space="preserve">pomocí INNER JOIN </w:t>
+      </w:r>
+      <w:r>
+        <w:t xml:space="preserve">přes sloupec city s tabulkou </w:t>
+      </w:r>
+      <w:proofErr w:type="spellStart"/>
+      <w:r>
+        <w:t>countries</w:t>
+      </w:r>
+      <w:proofErr w:type="spellEnd"/>
+      <w:r>
+        <w:t xml:space="preserve"> (sloupec </w:t>
+      </w:r>
+      <w:proofErr w:type="spellStart"/>
+      <w:r>
+        <w:t>capital_city</w:t>
+      </w:r>
+      <w:proofErr w:type="spellEnd"/>
+      <w:r>
+        <w:t xml:space="preserve">), přičemž ale musím vyřešit problém, že ve </w:t>
+      </w:r>
+      <w:proofErr w:type="spellStart"/>
+      <w:r>
+        <w:t>weather</w:t>
+      </w:r>
+      <w:proofErr w:type="spellEnd"/>
+      <w:r>
+        <w:t xml:space="preserve"> jsou hlavní města uvedena anglicky a v tabulce </w:t>
+      </w:r>
+      <w:proofErr w:type="spellStart"/>
+      <w:r>
+        <w:t>countries</w:t>
+      </w:r>
+      <w:proofErr w:type="spellEnd"/>
+      <w:r>
+        <w:t xml:space="preserve"> v národních jazycích. Nevím, jak pomocí SQL zjistit, které názvy jsou shodné v obou tabulkách, takže jsem to udělala v </w:t>
+      </w:r>
+      <w:proofErr w:type="spellStart"/>
+      <w:r>
+        <w:t>excelu</w:t>
+      </w:r>
+      <w:proofErr w:type="spellEnd"/>
+      <w:r>
+        <w:t xml:space="preserve"> pomocí funkce MATCH</w:t>
+      </w:r>
+      <w:r>
+        <w:t xml:space="preserve"> (resp. POZVYHLEDST)</w:t>
+      </w:r>
+      <w:r>
+        <w:t xml:space="preserve">. Tím jsem zjistila 10 zemí, které mají v tabulce </w:t>
+      </w:r>
+      <w:proofErr w:type="spellStart"/>
+      <w:r>
+        <w:t>weather</w:t>
+      </w:r>
+      <w:proofErr w:type="spellEnd"/>
+      <w:r>
+        <w:t xml:space="preserve"> název jiný než v tabulce </w:t>
+      </w:r>
+      <w:proofErr w:type="spellStart"/>
+      <w:r>
+        <w:t>countries</w:t>
+      </w:r>
+      <w:proofErr w:type="spellEnd"/>
+      <w:r>
+        <w:t>. V </w:t>
+      </w:r>
+      <w:proofErr w:type="spellStart"/>
+      <w:r>
+        <w:t>excelu</w:t>
+      </w:r>
+      <w:proofErr w:type="spellEnd"/>
+      <w:r>
+        <w:t xml:space="preserve"> jsem si ručně dohledala názvy z tabulky </w:t>
+      </w:r>
+      <w:proofErr w:type="spellStart"/>
+      <w:r>
+        <w:t>countries</w:t>
+      </w:r>
+      <w:proofErr w:type="spellEnd"/>
+      <w:r>
+        <w:t xml:space="preserve"> a v </w:t>
+      </w:r>
+      <w:proofErr w:type="spellStart"/>
+      <w:r>
+        <w:t>mariaDB</w:t>
+      </w:r>
+      <w:proofErr w:type="spellEnd"/>
+      <w:r>
+        <w:t xml:space="preserve"> je nahradila pomocí CASE WHEN. </w:t>
+      </w:r>
+    </w:p>
+    <w:p>
+      <w:pPr>
+        <w:spacing w:before="120" w:line="240" w:lineRule="auto"/>
+        <w:ind w:left="349"/>
+      </w:pPr>
+      <w:r>
+        <w:t xml:space="preserve">Vytvořila jsem tedy novou tabulku </w:t>
+      </w:r>
+      <w:proofErr w:type="spellStart"/>
+      <w:r>
+        <w:t>weather_new</w:t>
+      </w:r>
+      <w:proofErr w:type="spellEnd"/>
+      <w:r>
+        <w:t xml:space="preserve"> obsahující všechny úpravy a výpočtu, tu jsem přes INNER JOIN spojila s tabulkou </w:t>
+      </w:r>
+      <w:proofErr w:type="spellStart"/>
+      <w:r>
+        <w:t>countries</w:t>
+      </w:r>
+      <w:proofErr w:type="spellEnd"/>
+      <w:r>
+        <w:t xml:space="preserve"> (uložila jsem si ji do </w:t>
+      </w:r>
+      <w:proofErr w:type="spellStart"/>
+      <w:r>
+        <w:t>v_weather_new</w:t>
+      </w:r>
+      <w:proofErr w:type="spellEnd"/>
+      <w:r>
+        <w:t xml:space="preserve">) a následně jsem tuto novou tabulku připojila přes LEFT JOIN k velké výsledné tabulce (uložila jsem si ji do </w:t>
+      </w:r>
+      <w:proofErr w:type="spellStart"/>
+      <w:r>
+        <w:rPr>
+          <w:b/>
+          <w:i/>
+        </w:rPr>
+        <w:t>v_joined_covid_lookup_tests_economies_countries_weather</w:t>
+      </w:r>
+      <w:proofErr w:type="spellEnd"/>
+      <w:r>
+        <w:t>).</w:t>
+      </w:r>
+    </w:p>
+    <w:p>
+      <w:pPr>
+        <w:spacing w:before="120" w:line="240" w:lineRule="auto"/>
+        <w:ind w:left="349"/>
+      </w:pPr>
+    </w:p>
+    <w:p>
+      <w:pPr>
+        <w:pStyle w:val="Nadpis1"/>
+      </w:pPr>
+      <w:proofErr w:type="spellStart"/>
+      <w:r>
+        <w:t>Pivotování</w:t>
+      </w:r>
+      <w:proofErr w:type="spellEnd"/>
+      <w:r>
+        <w:t xml:space="preserve"> a výpočty v tabulce </w:t>
+      </w:r>
+      <w:proofErr w:type="spellStart"/>
+      <w:r>
+        <w:t>life_expectancy</w:t>
+      </w:r>
+      <w:proofErr w:type="spellEnd"/>
+    </w:p>
+    <w:p>
+      <w:pPr>
+        <w:spacing w:before="120" w:line="240" w:lineRule="auto"/>
+        <w:ind w:left="349"/>
+        <w:rPr>
+          <w:lang w:val="en-US"/>
+        </w:rPr>
+      </w:pPr>
+      <w:r>
+        <w:t xml:space="preserve">Pomocí </w:t>
+      </w:r>
+      <w:proofErr w:type="gramStart"/>
+      <w:r>
+        <w:t>MAX(CASE</w:t>
+      </w:r>
+      <w:proofErr w:type="gramEnd"/>
+      <w:r>
+        <w:t xml:space="preserve"> WHEN </w:t>
+      </w:r>
+      <w:proofErr w:type="spellStart"/>
+      <w:r>
+        <w:t>year</w:t>
+      </w:r>
+      <w:proofErr w:type="spellEnd"/>
+      <w:r>
+        <w:t xml:space="preserve"> = 1965</w:t>
+      </w:r>
+      <w:r>
+        <w:rPr>
+          <w:i/>
+        </w:rPr>
+        <w:t>, resp. 2015</w:t>
+      </w:r>
+      <w:r>
+        <w:t>,</w:t>
+      </w:r>
+      <w:r>
+        <w:t xml:space="preserve"> THEN </w:t>
+      </w:r>
+      <w:proofErr w:type="spellStart"/>
+      <w:r>
+        <w:t>life_expectancy</w:t>
+      </w:r>
+      <w:proofErr w:type="spellEnd"/>
+      <w:r>
+        <w:t xml:space="preserve"> END</w:t>
+      </w:r>
+      <w:r>
+        <w:t>) si přesunu hodnoty dožití z let 1965 a 2015 z řádků do sloupců, abych je od sebe mohla odečíst. Získám tak tabulku se sloupcem ISO, life_expectancy_1965 a life_expectancy_2015, kterou připojím k výsledné tabulce, ve které udělám výpočet.</w:t>
+      </w:r>
+    </w:p>
+    <w:p>
+      <w:pPr>
+        <w:pStyle w:val="Nadpis1"/>
+      </w:pPr>
+      <w:r>
+        <w:t xml:space="preserve">Připojení tabulky </w:t>
+      </w:r>
+      <w:proofErr w:type="spellStart"/>
+      <w:r>
+        <w:t>religion</w:t>
+      </w:r>
+      <w:r>
+        <w:t>s</w:t>
+      </w:r>
+      <w:proofErr w:type="spellEnd"/>
+      <w:r>
+        <w:t xml:space="preserve"> a výpočet</w:t>
+      </w:r>
+    </w:p>
+    <w:p>
+      <w:pPr>
+        <w:spacing w:before="120" w:line="240" w:lineRule="auto"/>
+        <w:ind w:left="349"/>
+      </w:pPr>
+      <w:r>
+        <w:t>Abych mohla stanovit podíly příslušníků jednotlivých náboženství v zemi na celkovém obyvatelstvu, musím napřed spojit tabulku religion s</w:t>
+      </w:r>
+      <w:r>
+        <w:t> </w:t>
+      </w:r>
+      <w:r>
+        <w:t>tabulkou</w:t>
+      </w:r>
+      <w:r>
+        <w:t xml:space="preserve"> </w:t>
+      </w:r>
+      <w:r>
+        <w:t>obsahující informaci o celkové populaci země (n</w:t>
+      </w:r>
+      <w:r>
+        <w:t>e</w:t>
+      </w:r>
+      <w:r>
+        <w:t xml:space="preserve">jlépe </w:t>
+      </w:r>
+      <w:proofErr w:type="spellStart"/>
+      <w:r>
+        <w:t>lookup_table</w:t>
+      </w:r>
+      <w:proofErr w:type="spellEnd"/>
+      <w:r>
+        <w:t xml:space="preserve">, kterou jsem si na začátku určila jako výchozí pro hodnoty počtu obyvatel států). </w:t>
+      </w:r>
+      <w:r>
+        <w:t xml:space="preserve">V tabulce </w:t>
+      </w:r>
+      <w:proofErr w:type="spellStart"/>
+      <w:r>
+        <w:t>religions</w:t>
+      </w:r>
+      <w:proofErr w:type="spellEnd"/>
+      <w:r>
+        <w:t xml:space="preserve"> </w:t>
+      </w:r>
+      <w:r>
+        <w:t xml:space="preserve">ale </w:t>
+      </w:r>
+      <w:r>
+        <w:t xml:space="preserve">není </w:t>
+      </w:r>
+      <w:proofErr w:type="spellStart"/>
+      <w:r>
+        <w:t>iso</w:t>
+      </w:r>
+      <w:proofErr w:type="spellEnd"/>
+      <w:r>
+        <w:t>, takže ji budu muset k</w:t>
+      </w:r>
+      <w:r>
+        <w:t>e druhé</w:t>
+      </w:r>
+      <w:r>
+        <w:t> </w:t>
+      </w:r>
+      <w:r>
+        <w:t>t</w:t>
+      </w:r>
+      <w:r>
+        <w:t xml:space="preserve">abulce připojit přes název země. Země v tabulce </w:t>
+      </w:r>
+      <w:proofErr w:type="spellStart"/>
+      <w:r>
+        <w:t>religions</w:t>
+      </w:r>
+      <w:proofErr w:type="spellEnd"/>
+      <w:r>
+        <w:t xml:space="preserve"> mají jiné názvy než v tabulce covid19_basic_differences, která je mou výchozí tabulkou</w:t>
+      </w:r>
+      <w:r>
+        <w:t xml:space="preserve"> (a se kterou mám spojenou </w:t>
+      </w:r>
+      <w:proofErr w:type="spellStart"/>
+      <w:r>
+        <w:t>lookup_table</w:t>
+      </w:r>
+      <w:proofErr w:type="spellEnd"/>
+      <w:r>
+        <w:t>)</w:t>
+      </w:r>
+      <w:r>
+        <w:t xml:space="preserve">, ale stejné názvy jako v tabulkách </w:t>
+      </w:r>
+      <w:proofErr w:type="spellStart"/>
+      <w:r>
+        <w:t>economies</w:t>
+      </w:r>
+      <w:proofErr w:type="spellEnd"/>
+      <w:r>
+        <w:t xml:space="preserve"> a </w:t>
+      </w:r>
+      <w:proofErr w:type="spellStart"/>
+      <w:r>
+        <w:t>countries</w:t>
+      </w:r>
+      <w:proofErr w:type="spellEnd"/>
+      <w:r>
+        <w:t xml:space="preserve">. </w:t>
+      </w:r>
+    </w:p>
+    <w:p>
+      <w:pPr>
+        <w:spacing w:before="120" w:line="240" w:lineRule="auto"/>
+        <w:ind w:left="349"/>
+      </w:pPr>
+      <w:r>
+        <w:t xml:space="preserve">Takže </w:t>
+      </w:r>
+      <w:r>
+        <w:t xml:space="preserve">tabulku </w:t>
+      </w:r>
+      <w:proofErr w:type="spellStart"/>
+      <w:r>
+        <w:t>religions</w:t>
+      </w:r>
+      <w:proofErr w:type="spellEnd"/>
+      <w:r>
+        <w:t xml:space="preserve"> nejprve připojím</w:t>
+      </w:r>
+      <w:r>
+        <w:t xml:space="preserve"> pomocí LEFT JOIN</w:t>
+      </w:r>
+      <w:r>
+        <w:t xml:space="preserve"> </w:t>
+      </w:r>
+      <w:r>
+        <w:t xml:space="preserve">přes sloupec country </w:t>
+      </w:r>
+      <w:r>
+        <w:t xml:space="preserve">ke spojeným tabulkám </w:t>
+      </w:r>
+      <w:proofErr w:type="spellStart"/>
+      <w:r>
+        <w:t>economies</w:t>
+      </w:r>
+      <w:proofErr w:type="spellEnd"/>
+      <w:r>
+        <w:t xml:space="preserve"> a </w:t>
+      </w:r>
+      <w:proofErr w:type="spellStart"/>
+      <w:r>
+        <w:t>countries</w:t>
+      </w:r>
+      <w:proofErr w:type="spellEnd"/>
+      <w:r>
+        <w:t xml:space="preserve"> a uložím do VIEW </w:t>
+      </w:r>
+      <w:proofErr w:type="spellStart"/>
+      <w:r>
+        <w:rPr>
+          <w:b/>
+          <w:i/>
+        </w:rPr>
+        <w:t>v_joined_economies_countries</w:t>
+      </w:r>
+      <w:r>
+        <w:rPr>
+          <w:b/>
+          <w:i/>
+        </w:rPr>
+        <w:t>_religion</w:t>
+      </w:r>
+      <w:r>
+        <w:rPr>
+          <w:b/>
+          <w:i/>
+        </w:rPr>
+        <w:t>s</w:t>
+      </w:r>
+      <w:proofErr w:type="spellEnd"/>
+      <w:r>
+        <w:rPr>
+          <w:b/>
+          <w:i/>
+        </w:rPr>
+        <w:t xml:space="preserve"> </w:t>
+      </w:r>
+      <w:r>
+        <w:t xml:space="preserve">a následně ji připojím opět přes LEFT JOIN přes sloupec iso3 (resp. ISO) k </w:t>
+      </w:r>
+      <w:bookmarkStart w:id="0" w:name="_GoBack"/>
+      <w:bookmarkEnd w:id="0"/>
+      <w:r>
+        <w:t xml:space="preserve"> </w:t>
+      </w:r>
+    </w:p>
+    <w:p>
+      <w:pPr>
+        <w:spacing w:before="120" w:line="240" w:lineRule="auto"/>
+        <w:ind w:left="349"/>
+      </w:pPr>
+      <w:r>
+        <w:t xml:space="preserve">  </w:t>
+      </w:r>
+    </w:p>
+    <w:p>
+      <w:pPr>
+        <w:spacing w:before="120" w:line="240" w:lineRule="auto"/>
+        <w:ind w:left="349"/>
+      </w:pPr>
+    </w:p>
+    <w:p>
+      <w:pPr>
+        <w:pStyle w:val="Nadpis1"/>
+      </w:pPr>
+      <w:r>
+        <w:t>Přidání dalších sloupců na základě výpočtů</w:t>
       </w:r>
     </w:p>
     <w:p>
@@ -3289,19 +4076,7 @@
         <w:contextualSpacing w:val="0"/>
       </w:pPr>
       <w:r>
-        <w:t>roční období daného dne</w:t>
-      </w:r>
-      <w:r>
-        <w:t xml:space="preserve"> – zjistila jsem si hraniční data astronomických ročních období ve sledovaném období (</w:t>
-      </w:r>
-      <w:r>
-        <w:t>22. 1. 2020 – 3. 5. 2021</w:t>
-      </w:r>
-      <w:r>
-        <w:t>)</w:t>
-      </w:r>
-      <w:r>
-        <w:t xml:space="preserve"> a na základě CASE WHEN vytvořila sloupec s ročními obdobími</w:t>
+        <w:t>roční období daného dne – zjistila jsem si hraniční data astronomických ročních období ve sledovaném období (22. 1. 2020 – 3. 5. 2021) a na základě CASE WHEN vytvořila sloupec s ročními obdobími</w:t>
       </w:r>
     </w:p>
     <w:tbl>
@@ -3338,6 +4113,7 @@
                 <w:szCs w:val="21"/>
                 <w:lang w:eastAsia="cs-CZ"/>
               </w:rPr>
+              <w:lastRenderedPageBreak/>
               <w:t>rok</w:t>
             </w:r>
           </w:p>
@@ -3734,290 +4510,6 @@
         </w:tc>
       </w:tr>
     </w:tbl>
-    <w:p>
-      <w:pPr>
-        <w:pStyle w:val="Odstavecseseznamem"/>
-        <w:spacing w:before="120" w:line="240" w:lineRule="auto"/>
-        <w:ind w:left="709"/>
-        <w:contextualSpacing w:val="0"/>
-      </w:pPr>
-    </w:p>
-    <w:p>
-      <w:pPr>
-        <w:pStyle w:val="Odstavecseseznamem"/>
-        <w:numPr>
-          <w:ilvl w:val="0"/>
-          <w:numId w:val="3"/>
-        </w:numPr>
-        <w:spacing w:before="120" w:line="240" w:lineRule="auto"/>
-        <w:ind w:left="284" w:hanging="284"/>
-        <w:contextualSpacing w:val="0"/>
-      </w:pPr>
-      <w:r>
-        <w:t xml:space="preserve">Výpočty v tabulce </w:t>
-      </w:r>
-      <w:proofErr w:type="spellStart"/>
-      <w:r>
-        <w:t>weather</w:t>
-      </w:r>
-      <w:proofErr w:type="spellEnd"/>
-    </w:p>
-    <w:p>
-      <w:pPr>
-        <w:pStyle w:val="Odstavecseseznamem"/>
-        <w:spacing w:before="120" w:line="240" w:lineRule="auto"/>
-        <w:ind w:left="284"/>
-        <w:contextualSpacing w:val="0"/>
-        <w:rPr>
-          <w:lang w:val="en-US"/>
-        </w:rPr>
-      </w:pPr>
-      <w:r>
-        <w:t xml:space="preserve">Tabulka </w:t>
-      </w:r>
-      <w:proofErr w:type="spellStart"/>
-      <w:r>
-        <w:t>weather</w:t>
-      </w:r>
-      <w:proofErr w:type="spellEnd"/>
-      <w:r>
-        <w:t xml:space="preserve"> neobsahuje názvy zemí ani ISO kódy, jen názvy hlavních </w:t>
-      </w:r>
-      <w:proofErr w:type="gramStart"/>
-      <w:r>
-        <w:t xml:space="preserve">měst. </w:t>
-      </w:r>
-      <w:proofErr w:type="gramEnd"/>
-      <w:r>
-        <w:t xml:space="preserve">Pro připojení k mé výsledné tabulce musím nejprve tabulku </w:t>
-      </w:r>
-      <w:proofErr w:type="spellStart"/>
-      <w:r>
-        <w:t>weather</w:t>
-      </w:r>
-      <w:proofErr w:type="spellEnd"/>
-      <w:r>
-        <w:t xml:space="preserve"> spojit přes sloupec city s tabulkou </w:t>
-      </w:r>
-      <w:proofErr w:type="spellStart"/>
-      <w:r>
-        <w:t>countries</w:t>
-      </w:r>
-      <w:proofErr w:type="spellEnd"/>
-      <w:r>
-        <w:t xml:space="preserve"> (sloupec </w:t>
-      </w:r>
-      <w:proofErr w:type="spellStart"/>
-      <w:r>
-        <w:lastRenderedPageBreak/>
-        <w:t>capital_city</w:t>
-      </w:r>
-      <w:proofErr w:type="spellEnd"/>
-      <w:r>
-        <w:t xml:space="preserve">), přičemž ale musím vyřešit problém, že ve </w:t>
-      </w:r>
-      <w:proofErr w:type="spellStart"/>
-      <w:r>
-        <w:t>weather</w:t>
-      </w:r>
-      <w:proofErr w:type="spellEnd"/>
-      <w:r>
-        <w:t xml:space="preserve"> jsou hlavní města uvedena </w:t>
-      </w:r>
-      <w:r>
-        <w:t>anglicky</w:t>
-      </w:r>
-      <w:r>
-        <w:t xml:space="preserve"> a v tabulce </w:t>
-      </w:r>
-      <w:proofErr w:type="spellStart"/>
-      <w:r>
-        <w:t>countries</w:t>
-      </w:r>
-      <w:proofErr w:type="spellEnd"/>
-      <w:r>
-        <w:t xml:space="preserve"> </w:t>
-      </w:r>
-      <w:r>
-        <w:t>v národních jazycích</w:t>
-      </w:r>
-      <w:r>
-        <w:t>. Nevím, jak pomocí SQL zjistit, které názvy jsou shodné v obou tabulkách, takže jsem to udělala v </w:t>
-      </w:r>
-      <w:proofErr w:type="spellStart"/>
-      <w:r>
-        <w:t>excelu</w:t>
-      </w:r>
-      <w:proofErr w:type="spellEnd"/>
-      <w:r>
-        <w:t xml:space="preserve"> pomocí funkce MATCH. </w:t>
-      </w:r>
-      <w:r>
-        <w:t xml:space="preserve">Tím jsem zjistila 10 zemí, které mají v tabulce </w:t>
-      </w:r>
-      <w:proofErr w:type="spellStart"/>
-      <w:r>
-        <w:t>weather</w:t>
-      </w:r>
-      <w:proofErr w:type="spellEnd"/>
-      <w:r>
-        <w:t xml:space="preserve"> název jiný než v tabulce </w:t>
-      </w:r>
-      <w:proofErr w:type="spellStart"/>
-      <w:r>
-        <w:t>countries</w:t>
-      </w:r>
-      <w:proofErr w:type="spellEnd"/>
-      <w:r>
-        <w:t>. V </w:t>
-      </w:r>
-      <w:proofErr w:type="spellStart"/>
-      <w:r>
-        <w:t>excelu</w:t>
-      </w:r>
-      <w:proofErr w:type="spellEnd"/>
-      <w:r>
-        <w:t xml:space="preserve"> jsem si ručně dohledala názvy z tabulky </w:t>
-      </w:r>
-      <w:proofErr w:type="spellStart"/>
-      <w:r>
-        <w:t>countries</w:t>
-      </w:r>
-      <w:proofErr w:type="spellEnd"/>
-      <w:r>
-        <w:t xml:space="preserve"> a v </w:t>
-      </w:r>
-      <w:proofErr w:type="spellStart"/>
-      <w:r>
-        <w:t>mariaDB</w:t>
-      </w:r>
-      <w:proofErr w:type="spellEnd"/>
-      <w:r>
-        <w:t xml:space="preserve"> je nahradila pomocí CASE WHEN. </w:t>
-      </w:r>
-      <w:r>
-        <w:t xml:space="preserve">Vytvořila jsem si tedy novou tabulku </w:t>
-      </w:r>
-      <w:proofErr w:type="spellStart"/>
-      <w:r>
-        <w:t>weather_new</w:t>
-      </w:r>
-      <w:proofErr w:type="spellEnd"/>
-      <w:r>
-        <w:t xml:space="preserve">, kterou jsem si uložila do VIEW </w:t>
-      </w:r>
-      <w:proofErr w:type="spellStart"/>
-      <w:r>
-        <w:t>v_weather_new</w:t>
-      </w:r>
-      <w:proofErr w:type="spellEnd"/>
-    </w:p>
-    <w:p>
-      <w:pPr>
-        <w:pStyle w:val="Odstavecseseznamem"/>
-        <w:numPr>
-          <w:ilvl w:val="1"/>
-          <w:numId w:val="3"/>
-        </w:numPr>
-        <w:spacing w:before="120" w:line="240" w:lineRule="auto"/>
-        <w:ind w:left="709"/>
-        <w:contextualSpacing w:val="0"/>
-      </w:pPr>
-      <w:r>
-        <w:t>průměrná denní (nikoli noční!) teplota</w:t>
-      </w:r>
-      <w:r>
-        <w:t xml:space="preserve"> – počítala jsem </w:t>
-      </w:r>
-      <w:r>
-        <w:t xml:space="preserve">za interval </w:t>
-      </w:r>
-      <w:r>
-        <w:t>9:00 – 20:00 (tj. údaje z časů 9:00, 12:00, 15:00, 18:00).</w:t>
-      </w:r>
-      <w:bookmarkStart w:id="0" w:name="_GoBack"/>
-      <w:bookmarkEnd w:id="0"/>
-    </w:p>
-    <w:p>
-      <w:pPr>
-        <w:pStyle w:val="Odstavecseseznamem"/>
-        <w:spacing w:before="120" w:line="240" w:lineRule="auto"/>
-        <w:ind w:left="709"/>
-        <w:contextualSpacing w:val="0"/>
-      </w:pPr>
-    </w:p>
-    <w:p>
-      <w:pPr>
-        <w:pStyle w:val="Odstavecseseznamem"/>
-        <w:numPr>
-          <w:ilvl w:val="1"/>
-          <w:numId w:val="3"/>
-        </w:numPr>
-        <w:spacing w:before="120" w:line="240" w:lineRule="auto"/>
-        <w:ind w:left="709"/>
-        <w:contextualSpacing w:val="0"/>
-      </w:pPr>
-      <w:r>
-        <w:t>počet hodin v daném dni, kdy byly srážky nenulové</w:t>
-      </w:r>
-    </w:p>
-    <w:p>
-      <w:pPr>
-        <w:pStyle w:val="Odstavecseseznamem"/>
-        <w:numPr>
-          <w:ilvl w:val="1"/>
-          <w:numId w:val="3"/>
-        </w:numPr>
-        <w:spacing w:before="120" w:line="240" w:lineRule="auto"/>
-        <w:ind w:left="709"/>
-        <w:contextualSpacing w:val="0"/>
-      </w:pPr>
-      <w:r>
-        <w:t>maximální síla větru v nárazech během dne</w:t>
-      </w:r>
-    </w:p>
-    <w:p>
-      <w:pPr>
-        <w:pStyle w:val="Odstavecseseznamem"/>
-        <w:numPr>
-          <w:ilvl w:val="0"/>
-          <w:numId w:val="3"/>
-        </w:numPr>
-        <w:spacing w:before="120" w:line="240" w:lineRule="auto"/>
-        <w:ind w:left="284" w:hanging="284"/>
-        <w:contextualSpacing w:val="0"/>
-      </w:pPr>
-      <w:proofErr w:type="spellStart"/>
-      <w:r>
-        <w:t>Pivotování</w:t>
-      </w:r>
-      <w:proofErr w:type="spellEnd"/>
-      <w:r>
-        <w:t xml:space="preserve"> a výpočty v tabulce </w:t>
-      </w:r>
-      <w:proofErr w:type="spellStart"/>
-      <w:r>
-        <w:t>life_expectancy</w:t>
-      </w:r>
-      <w:proofErr w:type="spellEnd"/>
-    </w:p>
-    <w:p>
-      <w:pPr>
-        <w:pStyle w:val="Odstavecseseznamem"/>
-        <w:numPr>
-          <w:ilvl w:val="1"/>
-          <w:numId w:val="3"/>
-        </w:numPr>
-        <w:spacing w:before="120" w:line="240" w:lineRule="auto"/>
-        <w:ind w:left="709"/>
-        <w:contextualSpacing w:val="0"/>
-      </w:pPr>
-    </w:p>
-    <w:p>
-      <w:pPr>
-        <w:spacing w:before="120" w:line="240" w:lineRule="auto"/>
-      </w:pPr>
-    </w:p>
     <w:p>
       <w:pPr>
         <w:spacing w:before="120" w:line="240" w:lineRule="auto"/>
@@ -4102,6 +4594,49 @@
           <w:t>https://vimjakna.cz/dny/kdy-zacina-zima/</w:t>
         </w:r>
       </w:hyperlink>
+    </w:p>
+  </w:footnote>
+  <w:footnote w:id="2">
+    <w:p>
+      <w:pPr>
+        <w:pStyle w:val="Textpoznpodarou"/>
+      </w:pPr>
+      <w:r>
+        <w:rPr>
+          <w:rStyle w:val="Znakapoznpodarou"/>
+        </w:rPr>
+        <w:footnoteRef/>
+      </w:r>
+      <w:r>
+        <w:t xml:space="preserve"> Později jsem zjistila, že k této tabulce je potřeba připojit i tabulku </w:t>
+      </w:r>
+      <w:proofErr w:type="spellStart"/>
+      <w:r>
+        <w:t>religions</w:t>
+      </w:r>
+      <w:proofErr w:type="spellEnd"/>
+      <w:r>
+        <w:t xml:space="preserve">, takže jsem </w:t>
+      </w:r>
+      <w:proofErr w:type="spellStart"/>
+      <w:r>
+        <w:t>v_joined_conomies_countries</w:t>
+      </w:r>
+      <w:proofErr w:type="spellEnd"/>
+      <w:r>
+        <w:t xml:space="preserve"> nahradila </w:t>
+      </w:r>
+      <w:proofErr w:type="spellStart"/>
+      <w:r>
+        <w:t>v_joined_economies_countries_religion</w:t>
+      </w:r>
+      <w:r>
+        <w:t>s</w:t>
+      </w:r>
+      <w:proofErr w:type="spellEnd"/>
+      <w:r>
+        <w:t xml:space="preserve">, která obsahuje údaje o náboženství a počtu jeho příslušníků v každé zemi. </w:t>
+      </w:r>
     </w:p>
   </w:footnote>
 </w:footnotes>
@@ -4201,10 +4736,11 @@
   <w:abstractNum w:abstractNumId="1" w15:restartNumberingAfterBreak="0">
     <w:nsid w:val="1F180DC2"/>
     <w:multiLevelType w:val="hybridMultilevel"/>
-    <w:tmpl w:val="E8FA66EA"/>
-    <w:lvl w:ilvl="0" w:tplc="AA702B96">
+    <w:tmpl w:val="576EA038"/>
+    <w:lvl w:ilvl="0" w:tplc="06A0A3A6">
       <w:start w:val="1"/>
       <w:numFmt w:val="decimal"/>
+      <w:pStyle w:val="Nadpis1"/>
       <w:lvlText w:val="%1."/>
       <w:lvlJc w:val="left"/>
       <w:pPr>
@@ -4212,8 +4748,9 @@
       </w:pPr>
       <w:rPr>
         <w:rFonts w:hint="default"/>
-        <w:b w:val="0"/>
+        <w:b/>
         <w:i w:val="0"/>
+        <w:u w:val="single"/>
       </w:rPr>
     </w:lvl>
     <w:lvl w:ilvl="1" w:tplc="F3489C92">
@@ -4507,6 +5044,24 @@
   </w:num>
   <w:num w:numId="4">
     <w:abstractNumId w:val="0"/>
+  </w:num>
+  <w:num w:numId="5">
+    <w:abstractNumId w:val="1"/>
+  </w:num>
+  <w:num w:numId="6">
+    <w:abstractNumId w:val="1"/>
+  </w:num>
+  <w:num w:numId="7">
+    <w:abstractNumId w:val="1"/>
+  </w:num>
+  <w:num w:numId="8">
+    <w:abstractNumId w:val="1"/>
+  </w:num>
+  <w:num w:numId="9">
+    <w:abstractNumId w:val="1"/>
+  </w:num>
+  <w:num w:numId="10">
+    <w:abstractNumId w:val="1"/>
   </w:num>
 </w:numbering>
 </file>
@@ -4907,23 +5462,24 @@
   </w:style>
   <w:style w:type="paragraph" w:styleId="Nadpis1">
     <w:name w:val="heading 1"/>
-    <w:basedOn w:val="Normln"/>
+    <w:basedOn w:val="Odstavecseseznamem"/>
     <w:next w:val="Normln"/>
     <w:link w:val="Nadpis1Char"/>
     <w:uiPriority w:val="9"/>
     <w:qFormat/>
-    <w:rsid w:val="00BC411F"/>
+    <w:rsid w:val="002C15DE"/>
     <w:pPr>
-      <w:keepNext/>
-      <w:keepLines/>
-      <w:spacing w:after="240" w:line="240" w:lineRule="auto"/>
+      <w:numPr>
+        <w:numId w:val="3"/>
+      </w:numPr>
+      <w:spacing w:before="240" w:line="240" w:lineRule="auto"/>
+      <w:ind w:left="284" w:hanging="284"/>
       <w:outlineLvl w:val="0"/>
     </w:pPr>
     <w:rPr>
-      <w:rFonts w:eastAsiaTheme="majorEastAsia" w:cstheme="minorHAnsi"/>
       <w:b/>
-      <w:sz w:val="28"/>
-      <w:szCs w:val="32"/>
+      <w:sz w:val="24"/>
+      <w:u w:val="single"/>
     </w:rPr>
   </w:style>
   <w:style w:type="character" w:default="1" w:styleId="Standardnpsmoodstavce">
@@ -5038,12 +5594,11 @@
     <w:basedOn w:val="Standardnpsmoodstavce"/>
     <w:link w:val="Nadpis1"/>
     <w:uiPriority w:val="9"/>
-    <w:rsid w:val="00BC411F"/>
+    <w:rsid w:val="002C15DE"/>
     <w:rPr>
-      <w:rFonts w:eastAsiaTheme="majorEastAsia" w:cstheme="minorHAnsi"/>
       <w:b/>
-      <w:sz w:val="28"/>
-      <w:szCs w:val="32"/>
+      <w:sz w:val="24"/>
+      <w:u w:val="single"/>
     </w:rPr>
   </w:style>
   <w:style w:type="character" w:styleId="Sledovanodkaz">
@@ -5056,6 +5611,40 @@
     <w:rPr>
       <w:color w:val="954F72" w:themeColor="followedHyperlink"/>
       <w:u w:val="single"/>
+    </w:rPr>
+  </w:style>
+  <w:style w:type="paragraph" w:styleId="Nzev">
+    <w:name w:val="Title"/>
+    <w:basedOn w:val="Normln"/>
+    <w:next w:val="Normln"/>
+    <w:link w:val="NzevChar"/>
+    <w:uiPriority w:val="10"/>
+    <w:qFormat/>
+    <w:rsid w:val="004F00B9"/>
+    <w:pPr>
+      <w:spacing w:after="0" w:line="240" w:lineRule="auto"/>
+      <w:contextualSpacing/>
+    </w:pPr>
+    <w:rPr>
+      <w:rFonts w:asciiTheme="majorHAnsi" w:eastAsiaTheme="majorEastAsia" w:hAnsiTheme="majorHAnsi" w:cstheme="majorBidi"/>
+      <w:spacing w:val="-10"/>
+      <w:kern w:val="28"/>
+      <w:sz w:val="56"/>
+      <w:szCs w:val="56"/>
+    </w:rPr>
+  </w:style>
+  <w:style w:type="character" w:customStyle="1" w:styleId="NzevChar">
+    <w:name w:val="Název Char"/>
+    <w:basedOn w:val="Standardnpsmoodstavce"/>
+    <w:link w:val="Nzev"/>
+    <w:uiPriority w:val="10"/>
+    <w:rsid w:val="004F00B9"/>
+    <w:rPr>
+      <w:rFonts w:asciiTheme="majorHAnsi" w:eastAsiaTheme="majorEastAsia" w:hAnsiTheme="majorHAnsi" w:cstheme="majorBidi"/>
+      <w:spacing w:val="-10"/>
+      <w:kern w:val="28"/>
+      <w:sz w:val="56"/>
+      <w:szCs w:val="56"/>
     </w:rPr>
   </w:style>
 </w:styles>
@@ -5361,7 +5950,7 @@
 </file>
 
 <file path=customXml/itemProps1.xml><?xml version="1.0" encoding="utf-8"?>
-<ds:datastoreItem xmlns:ds="http://schemas.openxmlformats.org/officeDocument/2006/customXml" ds:itemID="{9104A039-B435-49DB-A3EE-E6D24D453D45}">
+<ds:datastoreItem xmlns:ds="http://schemas.openxmlformats.org/officeDocument/2006/customXml" ds:itemID="{7D696F8A-C2B0-413B-86DA-3A1AC05692D0}">
   <ds:schemaRefs>
     <ds:schemaRef ds:uri="http://schemas.openxmlformats.org/officeDocument/2006/bibliography"/>
   </ds:schemaRefs>

</xml_diff>

<commit_message>
popis pridani Australie, Ciny, Kanady
</commit_message>
<xml_diff>
--- a/Projekt_pruvodka.docx
+++ b/Projekt_pruvodka.docx
@@ -18,6 +18,7 @@
     <w:p>
       <w:pPr>
         <w:pStyle w:val="Nadpis1"/>
+        <w:ind w:left="426" w:hanging="426"/>
       </w:pPr>
       <w:r>
         <w:t>Studium tabulek</w:t>
@@ -121,7 +122,7 @@
         <w:tc>
           <w:tcPr>
             <w:tcW w:w="3828" w:type="dxa"/>
-            <w:shd w:val="clear" w:color="auto" w:fill="E2EFD9" w:themeFill="accent6" w:themeFillTint="33"/>
+            <w:shd w:val="clear" w:color="auto" w:fill="FFFFFF" w:themeFill="background1"/>
           </w:tcPr>
           <w:p>
             <w:r>
@@ -168,7 +169,7 @@
         <w:tc>
           <w:tcPr>
             <w:tcW w:w="3828" w:type="dxa"/>
-            <w:shd w:val="clear" w:color="auto" w:fill="E2EFD9" w:themeFill="accent6" w:themeFillTint="33"/>
+            <w:shd w:val="clear" w:color="auto" w:fill="FFFFFF" w:themeFill="background1"/>
           </w:tcPr>
           <w:p>
             <w:r>
@@ -212,7 +213,7 @@
         <w:tc>
           <w:tcPr>
             <w:tcW w:w="3828" w:type="dxa"/>
-            <w:shd w:val="clear" w:color="auto" w:fill="E2EFD9" w:themeFill="accent6" w:themeFillTint="33"/>
+            <w:shd w:val="clear" w:color="auto" w:fill="FFFFFF" w:themeFill="background1"/>
           </w:tcPr>
           <w:p>
             <w:r>
@@ -251,7 +252,7 @@
         <w:tc>
           <w:tcPr>
             <w:tcW w:w="3828" w:type="dxa"/>
-            <w:shd w:val="clear" w:color="auto" w:fill="E2EFD9" w:themeFill="accent6" w:themeFillTint="33"/>
+            <w:shd w:val="clear" w:color="auto" w:fill="FFFFFF" w:themeFill="background1"/>
           </w:tcPr>
           <w:p>
             <w:r>
@@ -298,7 +299,7 @@
         <w:tc>
           <w:tcPr>
             <w:tcW w:w="3828" w:type="dxa"/>
-            <w:shd w:val="clear" w:color="auto" w:fill="E2EFD9" w:themeFill="accent6" w:themeFillTint="33"/>
+            <w:shd w:val="clear" w:color="auto" w:fill="FFFFFF" w:themeFill="background1"/>
           </w:tcPr>
           <w:p>
             <w:r>
@@ -311,18 +312,14 @@
             <w:tcW w:w="2584" w:type="dxa"/>
           </w:tcPr>
           <w:p>
-            <w:proofErr w:type="spellStart"/>
             <w:r>
               <w:t>countries</w:t>
             </w:r>
-            <w:proofErr w:type="spellEnd"/>
-          </w:p>
-          <w:p>
-            <w:proofErr w:type="spellStart"/>
+          </w:p>
+          <w:p>
             <w:r>
               <w:t>economies</w:t>
             </w:r>
-            <w:proofErr w:type="spellEnd"/>
           </w:p>
           <w:p>
             <w:pPr>
@@ -330,11 +327,9 @@
                 <w:lang w:val="en-US"/>
               </w:rPr>
             </w:pPr>
-            <w:proofErr w:type="spellStart"/>
             <w:r>
               <w:t>lookup_table</w:t>
             </w:r>
-            <w:proofErr w:type="spellEnd"/>
           </w:p>
         </w:tc>
         <w:tc>
@@ -352,7 +347,7 @@
         <w:tc>
           <w:tcPr>
             <w:tcW w:w="3828" w:type="dxa"/>
-            <w:shd w:val="clear" w:color="auto" w:fill="E2EFD9" w:themeFill="accent6" w:themeFillTint="33"/>
+            <w:shd w:val="clear" w:color="auto" w:fill="FFFFFF" w:themeFill="background1"/>
           </w:tcPr>
           <w:p>
             <w:pPr>
@@ -401,7 +396,7 @@
         <w:tc>
           <w:tcPr>
             <w:tcW w:w="3828" w:type="dxa"/>
-            <w:shd w:val="clear" w:color="auto" w:fill="E2EFD9" w:themeFill="accent6" w:themeFillTint="33"/>
+            <w:shd w:val="clear" w:color="auto" w:fill="FFFFFF" w:themeFill="background1"/>
           </w:tcPr>
           <w:p>
             <w:r>
@@ -454,7 +449,7 @@
         <w:tc>
           <w:tcPr>
             <w:tcW w:w="3828" w:type="dxa"/>
-            <w:shd w:val="clear" w:color="auto" w:fill="E2EFD9" w:themeFill="accent6" w:themeFillTint="33"/>
+            <w:shd w:val="clear" w:color="auto" w:fill="FFFFFF" w:themeFill="background1"/>
           </w:tcPr>
           <w:p>
             <w:r>
@@ -472,11 +467,9 @@
                 <w:lang w:val="en-US"/>
               </w:rPr>
             </w:pPr>
-            <w:proofErr w:type="spellStart"/>
             <w:r>
               <w:t>countries</w:t>
             </w:r>
-            <w:proofErr w:type="spellEnd"/>
           </w:p>
         </w:tc>
         <w:tc>
@@ -494,7 +487,7 @@
         <w:tc>
           <w:tcPr>
             <w:tcW w:w="3828" w:type="dxa"/>
-            <w:shd w:val="clear" w:color="auto" w:fill="E2EFD9" w:themeFill="accent6" w:themeFillTint="33"/>
+            <w:shd w:val="clear" w:color="auto" w:fill="FFFFFF" w:themeFill="background1"/>
           </w:tcPr>
           <w:p>
             <w:r>
@@ -507,11 +500,9 @@
             <w:tcW w:w="2584" w:type="dxa"/>
           </w:tcPr>
           <w:p>
-            <w:proofErr w:type="spellStart"/>
             <w:r>
               <w:t>economies</w:t>
             </w:r>
-            <w:proofErr w:type="spellEnd"/>
           </w:p>
         </w:tc>
         <w:tc>
@@ -532,7 +523,7 @@
         <w:tc>
           <w:tcPr>
             <w:tcW w:w="3828" w:type="dxa"/>
-            <w:shd w:val="clear" w:color="auto" w:fill="E2EFD9" w:themeFill="accent6" w:themeFillTint="33"/>
+            <w:shd w:val="clear" w:color="auto" w:fill="FFFFFF" w:themeFill="background1"/>
           </w:tcPr>
           <w:p>
             <w:r>
@@ -545,11 +536,9 @@
             <w:tcW w:w="2584" w:type="dxa"/>
           </w:tcPr>
           <w:p>
-            <w:proofErr w:type="spellStart"/>
             <w:r>
               <w:t>economies</w:t>
             </w:r>
-            <w:proofErr w:type="spellEnd"/>
           </w:p>
         </w:tc>
         <w:tc>
@@ -567,7 +556,7 @@
         <w:tc>
           <w:tcPr>
             <w:tcW w:w="3828" w:type="dxa"/>
-            <w:shd w:val="clear" w:color="auto" w:fill="E2EFD9" w:themeFill="accent6" w:themeFillTint="33"/>
+            <w:shd w:val="clear" w:color="auto" w:fill="FFFFFF" w:themeFill="background1"/>
           </w:tcPr>
           <w:p>
             <w:r>
@@ -580,11 +569,9 @@
             <w:tcW w:w="2584" w:type="dxa"/>
           </w:tcPr>
           <w:p>
-            <w:proofErr w:type="spellStart"/>
             <w:r>
               <w:t>economies</w:t>
             </w:r>
-            <w:proofErr w:type="spellEnd"/>
           </w:p>
         </w:tc>
         <w:tc>
@@ -602,7 +589,7 @@
         <w:tc>
           <w:tcPr>
             <w:tcW w:w="3828" w:type="dxa"/>
-            <w:shd w:val="clear" w:color="auto" w:fill="E2EFD9" w:themeFill="accent6" w:themeFillTint="33"/>
+            <w:shd w:val="clear" w:color="auto" w:fill="FFFFFF" w:themeFill="background1"/>
           </w:tcPr>
           <w:p>
             <w:r>
@@ -615,11 +602,9 @@
             <w:tcW w:w="2584" w:type="dxa"/>
           </w:tcPr>
           <w:p>
-            <w:proofErr w:type="spellStart"/>
             <w:r>
               <w:t>countries</w:t>
             </w:r>
-            <w:proofErr w:type="spellEnd"/>
           </w:p>
         </w:tc>
         <w:tc>
@@ -637,7 +622,7 @@
         <w:tc>
           <w:tcPr>
             <w:tcW w:w="3828" w:type="dxa"/>
-            <w:shd w:val="clear" w:color="auto" w:fill="E2EFD9" w:themeFill="accent6" w:themeFillTint="33"/>
+            <w:shd w:val="clear" w:color="auto" w:fill="FFFFFF" w:themeFill="background1"/>
           </w:tcPr>
           <w:p>
             <w:r>
@@ -661,40 +646,11 @@
           </w:tcPr>
           <w:p>
             <w:r>
-              <w:t xml:space="preserve">dopočítám na základě sloupce </w:t>
-            </w:r>
-            <w:proofErr w:type="spellStart"/>
-            <w:r>
-              <w:t>population</w:t>
-            </w:r>
-            <w:proofErr w:type="spellEnd"/>
-            <w:r>
-              <w:t xml:space="preserve"> a</w:t>
-            </w:r>
-            <w:r>
-              <w:t xml:space="preserve"> celkové populace z tabulky </w:t>
-            </w:r>
-            <w:proofErr w:type="spellStart"/>
-            <w:r>
-              <w:t>countries</w:t>
-            </w:r>
-            <w:proofErr w:type="spellEnd"/>
-            <w:r>
-              <w:t xml:space="preserve">, </w:t>
-            </w:r>
-            <w:proofErr w:type="spellStart"/>
-            <w:r>
-              <w:t>economies</w:t>
-            </w:r>
-            <w:proofErr w:type="spellEnd"/>
-            <w:r>
-              <w:t xml:space="preserve"> nebo </w:t>
-            </w:r>
-            <w:proofErr w:type="spellStart"/>
-            <w:r>
-              <w:t>lookup_table</w:t>
-            </w:r>
-            <w:proofErr w:type="spellEnd"/>
+              <w:t>dopočítám na základě sloupce population a</w:t>
+            </w:r>
+            <w:r>
+              <w:t xml:space="preserve"> celkové populace z tabulky countries, economies nebo lookup_table</w:t>
+            </w:r>
             <w:r>
               <w:t xml:space="preserve"> </w:t>
             </w:r>
@@ -705,7 +661,7 @@
         <w:tc>
           <w:tcPr>
             <w:tcW w:w="3828" w:type="dxa"/>
-            <w:shd w:val="clear" w:color="auto" w:fill="E2EFD9" w:themeFill="accent6" w:themeFillTint="33"/>
+            <w:shd w:val="clear" w:color="auto" w:fill="FFFFFF" w:themeFill="background1"/>
           </w:tcPr>
           <w:p>
             <w:r>
@@ -718,11 +674,9 @@
             <w:tcW w:w="2584" w:type="dxa"/>
           </w:tcPr>
           <w:p>
-            <w:proofErr w:type="spellStart"/>
             <w:r>
               <w:t>life_expectancy</w:t>
             </w:r>
-            <w:proofErr w:type="spellEnd"/>
           </w:p>
         </w:tc>
         <w:tc>
@@ -736,13 +690,8 @@
               </w:rPr>
               <w:t>p</w:t>
             </w:r>
-            <w:proofErr w:type="spellStart"/>
-            <w:r>
-              <w:t>římo</w:t>
-            </w:r>
-            <w:proofErr w:type="spellEnd"/>
-            <w:r>
-              <w:t xml:space="preserve"> v tabulce, ale musím transponovat</w:t>
+            <w:r>
+              <w:t>římo v tabulce, ale musím transponovat</w:t>
             </w:r>
           </w:p>
         </w:tc>
@@ -751,7 +700,7 @@
         <w:tc>
           <w:tcPr>
             <w:tcW w:w="3828" w:type="dxa"/>
-            <w:shd w:val="clear" w:color="auto" w:fill="E2EFD9" w:themeFill="accent6" w:themeFillTint="33"/>
+            <w:shd w:val="clear" w:color="auto" w:fill="FFFFFF" w:themeFill="background1"/>
           </w:tcPr>
           <w:p>
             <w:r>
@@ -764,11 +713,9 @@
             <w:tcW w:w="2584" w:type="dxa"/>
           </w:tcPr>
           <w:p>
-            <w:proofErr w:type="spellStart"/>
             <w:r>
               <w:t>weather</w:t>
             </w:r>
-            <w:proofErr w:type="spellEnd"/>
           </w:p>
         </w:tc>
         <w:tc>
@@ -777,15 +724,7 @@
           </w:tcPr>
           <w:p>
             <w:r>
-              <w:t xml:space="preserve">dopočítám na základě sloupců </w:t>
-            </w:r>
-            <w:proofErr w:type="spellStart"/>
-            <w:r>
-              <w:t>time</w:t>
-            </w:r>
-            <w:proofErr w:type="spellEnd"/>
-            <w:r>
-              <w:t xml:space="preserve"> a temp</w:t>
+              <w:t>dopočítám na základě sloupců time a temp</w:t>
             </w:r>
           </w:p>
         </w:tc>
@@ -794,7 +733,7 @@
         <w:tc>
           <w:tcPr>
             <w:tcW w:w="3828" w:type="dxa"/>
-            <w:shd w:val="clear" w:color="auto" w:fill="E2EFD9" w:themeFill="accent6" w:themeFillTint="33"/>
+            <w:shd w:val="clear" w:color="auto" w:fill="FFFFFF" w:themeFill="background1"/>
           </w:tcPr>
           <w:p>
             <w:r>
@@ -807,11 +746,9 @@
             <w:tcW w:w="2584" w:type="dxa"/>
           </w:tcPr>
           <w:p>
-            <w:proofErr w:type="spellStart"/>
             <w:r>
               <w:t>weather</w:t>
             </w:r>
-            <w:proofErr w:type="spellEnd"/>
           </w:p>
         </w:tc>
         <w:tc>
@@ -820,21 +757,8 @@
           </w:tcPr>
           <w:p>
             <w:r>
-              <w:t xml:space="preserve">dopočítám na základě sloupců </w:t>
-            </w:r>
-            <w:proofErr w:type="spellStart"/>
-            <w:r>
-              <w:t>time</w:t>
-            </w:r>
-            <w:proofErr w:type="spellEnd"/>
-            <w:r>
-              <w:t xml:space="preserve"> a </w:t>
-            </w:r>
-            <w:proofErr w:type="spellStart"/>
-            <w:r>
-              <w:t>rain</w:t>
-            </w:r>
-            <w:proofErr w:type="spellEnd"/>
+              <w:t>dopočítám na základě sloupců time a rain</w:t>
+            </w:r>
           </w:p>
         </w:tc>
       </w:tr>
@@ -842,7 +766,7 @@
         <w:tc>
           <w:tcPr>
             <w:tcW w:w="3828" w:type="dxa"/>
-            <w:shd w:val="clear" w:color="auto" w:fill="E2EFD9" w:themeFill="accent6" w:themeFillTint="33"/>
+            <w:shd w:val="clear" w:color="auto" w:fill="FFFFFF" w:themeFill="background1"/>
           </w:tcPr>
           <w:p>
             <w:r>
@@ -855,11 +779,9 @@
             <w:tcW w:w="2584" w:type="dxa"/>
           </w:tcPr>
           <w:p>
-            <w:proofErr w:type="spellStart"/>
             <w:r>
               <w:t>weather</w:t>
             </w:r>
-            <w:proofErr w:type="spellEnd"/>
           </w:p>
         </w:tc>
         <w:tc>
@@ -886,11 +808,9 @@
       <w:r>
         <w:t>Zjistila jsem tyto „</w:t>
       </w:r>
-      <w:proofErr w:type="spellStart"/>
       <w:r>
         <w:t>issues</w:t>
       </w:r>
-      <w:proofErr w:type="spellEnd"/>
       <w:r>
         <w:t>“ v datech:</w:t>
       </w:r>
@@ -912,19 +832,11 @@
         </w:rPr>
         <w:t xml:space="preserve">GDP, </w:t>
       </w:r>
-      <w:proofErr w:type="spellStart"/>
-      <w:r>
-        <w:rPr>
-          <w:b/>
-        </w:rPr>
-        <w:t>gini</w:t>
-      </w:r>
-      <w:proofErr w:type="spellEnd"/>
-      <w:r>
-        <w:rPr>
-          <w:b/>
-        </w:rPr>
-        <w:t xml:space="preserve"> koeficient</w:t>
+      <w:r>
+        <w:rPr>
+          <w:b/>
+        </w:rPr>
+        <w:t>gini koeficient</w:t>
       </w:r>
       <w:r>
         <w:t xml:space="preserve"> </w:t>
@@ -933,21 +845,7 @@
         <w:rPr>
           <w:b/>
         </w:rPr>
-        <w:t xml:space="preserve">a mortality </w:t>
-      </w:r>
-      <w:proofErr w:type="spellStart"/>
-      <w:r>
-        <w:rPr>
-          <w:b/>
-        </w:rPr>
-        <w:t>under</w:t>
-      </w:r>
-      <w:proofErr w:type="spellEnd"/>
-      <w:r>
-        <w:rPr>
-          <w:b/>
-        </w:rPr>
-        <w:t xml:space="preserve"> 5 </w:t>
+        <w:t xml:space="preserve">a mortality under 5 </w:t>
       </w:r>
       <w:r>
         <w:t>j</w:t>
@@ -965,15 +863,7 @@
         <w:t>různě (</w:t>
       </w:r>
       <w:r>
-        <w:t xml:space="preserve">např. </w:t>
-      </w:r>
-      <w:proofErr w:type="spellStart"/>
-      <w:r>
-        <w:t>gini</w:t>
-      </w:r>
-      <w:proofErr w:type="spellEnd"/>
-      <w:r>
-        <w:t xml:space="preserve"> koeficient má </w:t>
+        <w:t xml:space="preserve">např. gini koeficient má </w:t>
       </w:r>
       <w:r>
         <w:t>v některých zemích nejaktuálnější hodnot</w:t>
@@ -1011,61 +901,35 @@
         <w:ind w:left="714" w:hanging="357"/>
         <w:contextualSpacing w:val="0"/>
       </w:pPr>
-      <w:proofErr w:type="spellStart"/>
       <w:r>
         <w:rPr>
           <w:b/>
         </w:rPr>
         <w:lastRenderedPageBreak/>
-        <w:t>population</w:t>
-      </w:r>
-      <w:proofErr w:type="spellEnd"/>
-      <w:r>
-        <w:rPr>
-          <w:b/>
-        </w:rPr>
+        <w:t xml:space="preserve">population </w:t>
+      </w:r>
+      <w:r>
+        <w:t>je v</w:t>
+      </w:r>
+      <w:r>
+        <w:t xml:space="preserve"> tabulce countries</w:t>
+      </w:r>
+      <w:r>
+        <w:t xml:space="preserve"> a lookup_table</w:t>
+      </w:r>
+      <w:r>
+        <w:t xml:space="preserve"> statická (nevím, ze kterého roku), v tabulce economies dynamická (vyplněná do roku 2019, v roce 2020 NULL).</w:t>
+      </w:r>
+      <w:r>
         <w:t xml:space="preserve"> </w:t>
       </w:r>
       <w:r>
-        <w:t>je v</w:t>
-      </w:r>
-      <w:r>
-        <w:t xml:space="preserve"> tabulce </w:t>
-      </w:r>
-      <w:proofErr w:type="spellStart"/>
-      <w:r>
-        <w:t>countries</w:t>
-      </w:r>
-      <w:proofErr w:type="spellEnd"/>
-      <w:r>
-        <w:t xml:space="preserve"> a </w:t>
-      </w:r>
-      <w:proofErr w:type="spellStart"/>
-      <w:r>
-        <w:t>lookup_table</w:t>
-      </w:r>
-      <w:proofErr w:type="spellEnd"/>
-      <w:r>
-        <w:t xml:space="preserve"> statická (nevím, ze kterého roku), v tabulce </w:t>
-      </w:r>
-      <w:proofErr w:type="spellStart"/>
-      <w:r>
-        <w:t>economies</w:t>
-      </w:r>
-      <w:proofErr w:type="spellEnd"/>
-      <w:r>
-        <w:t xml:space="preserve"> dynamická (vyplněná do roku 2019, v roce 2020 NULL).</w:t>
+        <w:t>Musím</w:t>
       </w:r>
       <w:r>
         <w:t xml:space="preserve"> </w:t>
       </w:r>
       <w:r>
-        <w:t>Musím</w:t>
-      </w:r>
-      <w:r>
-        <w:t xml:space="preserve"> </w:t>
-      </w:r>
-      <w:r>
         <w:t>se rozhodnout</w:t>
       </w:r>
       <w:r>
@@ -1084,15 +948,7 @@
         <w:t xml:space="preserve">údaj </w:t>
       </w:r>
       <w:r>
-        <w:t>k </w:t>
-      </w:r>
-      <w:proofErr w:type="spellStart"/>
-      <w:r>
-        <w:t>population</w:t>
-      </w:r>
-      <w:proofErr w:type="spellEnd"/>
-      <w:r>
-        <w:t xml:space="preserve"> vezmu</w:t>
+        <w:t>k population vezmu</w:t>
       </w:r>
       <w:r>
         <w:t>.</w:t>
@@ -1122,43 +978,20 @@
         <w:t>,</w:t>
       </w:r>
       <w:r>
-        <w:t xml:space="preserve"> </w:t>
-      </w:r>
-      <w:proofErr w:type="spellStart"/>
-      <w:r>
-        <w:t>Russia</w:t>
-      </w:r>
-      <w:proofErr w:type="spellEnd"/>
+        <w:t xml:space="preserve"> Russia</w:t>
+      </w:r>
       <w:r>
         <w:t>) jsou v různých tabulkách různé</w:t>
       </w:r>
       <w:r>
-        <w:t xml:space="preserve">, resp. v tabulce covid19_basic_differences jsou stejné jako v tabulce </w:t>
-      </w:r>
-      <w:proofErr w:type="spellStart"/>
-      <w:r>
-        <w:t>lookup_table</w:t>
-      </w:r>
-      <w:proofErr w:type="spellEnd"/>
-      <w:r>
-        <w:t xml:space="preserve">, a v tabulce </w:t>
-      </w:r>
-      <w:proofErr w:type="spellStart"/>
-      <w:r>
-        <w:t>countries</w:t>
-      </w:r>
-      <w:proofErr w:type="spellEnd"/>
+        <w:t>, resp. v tabulce covid19_basic_differences jsou stejné jako v tabulce lookup_table, a v tabulce countries</w:t>
+      </w:r>
       <w:r>
         <w:t xml:space="preserve"> a covid19_tests</w:t>
       </w:r>
       <w:r>
-        <w:t xml:space="preserve"> jsou stejné jako v </w:t>
-      </w:r>
-      <w:proofErr w:type="spellStart"/>
-      <w:r>
-        <w:t>economies</w:t>
-      </w:r>
-      <w:proofErr w:type="spellEnd"/>
+        <w:t xml:space="preserve"> jsou stejné jako v economies</w:t>
+      </w:r>
     </w:p>
     <w:p>
       <w:pPr>
@@ -1294,6 +1127,7 @@
     <w:p>
       <w:pPr>
         <w:pStyle w:val="Nadpis1"/>
+        <w:ind w:left="426" w:hanging="426"/>
       </w:pPr>
       <w:r>
         <w:t xml:space="preserve">Řešení </w:t>
@@ -1305,15 +1139,7 @@
         <w:t>ch</w:t>
       </w:r>
       <w:r>
-        <w:t xml:space="preserve"> „</w:t>
-      </w:r>
-      <w:proofErr w:type="spellStart"/>
-      <w:r>
-        <w:t>issues</w:t>
-      </w:r>
-      <w:proofErr w:type="spellEnd"/>
-      <w:r>
-        <w:t>“</w:t>
+        <w:t xml:space="preserve"> „issues“</w:t>
       </w:r>
     </w:p>
     <w:p>
@@ -1333,39 +1159,17 @@
         </w:rPr>
         <w:t xml:space="preserve">GDP, </w:t>
       </w:r>
-      <w:proofErr w:type="spellStart"/>
-      <w:r>
-        <w:rPr>
-          <w:b/>
-        </w:rPr>
-        <w:t>gini</w:t>
-      </w:r>
-      <w:proofErr w:type="spellEnd"/>
-      <w:r>
-        <w:rPr>
-          <w:b/>
-        </w:rPr>
-        <w:t xml:space="preserve"> koeficient</w:t>
-      </w:r>
-      <w:r>
-        <w:rPr>
-          <w:b/>
-        </w:rPr>
-        <w:t xml:space="preserve">, mortality </w:t>
-      </w:r>
-      <w:proofErr w:type="spellStart"/>
-      <w:r>
-        <w:rPr>
-          <w:b/>
-        </w:rPr>
-        <w:t>under</w:t>
-      </w:r>
-      <w:proofErr w:type="spellEnd"/>
-      <w:r>
-        <w:rPr>
-          <w:b/>
-        </w:rPr>
-        <w:t xml:space="preserve"> 5</w:t>
+      <w:r>
+        <w:rPr>
+          <w:b/>
+        </w:rPr>
+        <w:t>gini koeficient</w:t>
+      </w:r>
+      <w:r>
+        <w:rPr>
+          <w:b/>
+        </w:rPr>
+        <w:t>, mortality under 5</w:t>
       </w:r>
       <w:r>
         <w:t xml:space="preserve"> </w:t>
@@ -1377,20 +1181,7 @@
         <w:t>v</w:t>
       </w:r>
       <w:r>
-        <w:t> každé zemi nejaktuálnější, který je k dispozici, tj. našla jsem poslední rok (</w:t>
-      </w:r>
-      <w:proofErr w:type="gramStart"/>
-      <w:r>
-        <w:t>MAX(</w:t>
-      </w:r>
-      <w:proofErr w:type="spellStart"/>
-      <w:r>
-        <w:t>year</w:t>
-      </w:r>
-      <w:proofErr w:type="spellEnd"/>
-      <w:proofErr w:type="gramEnd"/>
-      <w:r>
-        <w:t>)), ve kterém byl</w:t>
+        <w:t> každé zemi nejaktuálnější, který je k dispozici, tj. našla jsem poslední rok (MAX(year)), ve kterém byl</w:t>
       </w:r>
       <w:r>
         <w:t xml:space="preserve">y tyto ukazatele </w:t>
@@ -1410,71 +1201,57 @@
         <w:ind w:left="714" w:hanging="357"/>
         <w:contextualSpacing w:val="0"/>
       </w:pPr>
-      <w:proofErr w:type="spellStart"/>
       <w:r>
         <w:rPr>
           <w:b/>
         </w:rPr>
         <w:t>population</w:t>
       </w:r>
-      <w:proofErr w:type="spellEnd"/>
-      <w:r>
-        <w:t xml:space="preserve"> – spojením tabulek a porovnáním údajů k </w:t>
-      </w:r>
-      <w:proofErr w:type="spellStart"/>
-      <w:r>
-        <w:t>population</w:t>
-      </w:r>
-      <w:proofErr w:type="spellEnd"/>
-      <w:r>
-        <w:t xml:space="preserve"> jsem zjistila, že údaje v </w:t>
-      </w:r>
-      <w:proofErr w:type="spellStart"/>
-      <w:r>
-        <w:t>countries</w:t>
-      </w:r>
-      <w:proofErr w:type="spellEnd"/>
-      <w:r>
-        <w:t xml:space="preserve"> jsou z roku 2018, v </w:t>
-      </w:r>
-      <w:proofErr w:type="spellStart"/>
-      <w:r>
-        <w:t>economies</w:t>
-      </w:r>
-      <w:proofErr w:type="spellEnd"/>
-      <w:r>
-        <w:t xml:space="preserve"> z 2019 a v </w:t>
-      </w:r>
-      <w:proofErr w:type="spellStart"/>
-      <w:r>
+      <w:r>
+        <w:t xml:space="preserve"> – spojením tabulek </w:t>
+      </w:r>
+      <w:r>
+        <w:t xml:space="preserve">přes INNER JOIN </w:t>
+      </w:r>
+      <w:r>
+        <w:t xml:space="preserve">a porovnáním údajů k population jsem zjistila, že údaje v countries jsou z roku 2018, v economies z 2019 a v lookup_table </w:t>
+      </w:r>
+      <w:r>
+        <w:t>p</w:t>
+      </w:r>
+      <w:r>
+        <w:t>ravděpodobně z roku 2020 (jsou větší než údaje z economies z roku 2019). Pro rámcovou kontrolu jsem si ještě doplnila sloupce s meziročním růstem populace,</w:t>
+      </w:r>
+      <w:r>
+        <w:t xml:space="preserve"> </w:t>
+      </w:r>
+      <w:r>
+        <w:t>ve kterých vidím, že růst 2019/2018 a 2020/2019 je v náhodně vybraných zemích velmi podobný, takže údaje z lookup_table jsou s velkou pravděpodobností z 2020.</w:t>
+      </w:r>
+      <w:r>
+        <w:t xml:space="preserve"> </w:t>
+      </w:r>
+      <w:r>
+        <w:t xml:space="preserve">Vzhledem k tomu, že data o průběhu COVID19 jsou z let 2020-2021, vezmu údaje k population z roku 2020, tj. </w:t>
+      </w:r>
+      <w:r>
+        <w:rPr>
+          <w:b/>
+        </w:rPr>
+        <w:t xml:space="preserve">z tabulky </w:t>
+      </w:r>
+      <w:r>
+        <w:rPr>
+          <w:b/>
+        </w:rPr>
         <w:t>lookup_table</w:t>
       </w:r>
-      <w:proofErr w:type="spellEnd"/>
-      <w:r>
-        <w:t xml:space="preserve"> z 2020. Vzhledem k tomu, že data o průběhu COVID19 jsou z let 2020-2021, vezmu údaje k </w:t>
-      </w:r>
-      <w:proofErr w:type="spellStart"/>
-      <w:r>
-        <w:t>population</w:t>
-      </w:r>
-      <w:proofErr w:type="spellEnd"/>
-      <w:r>
-        <w:t xml:space="preserve"> z roku 2020, tj. </w:t>
-      </w:r>
-      <w:r>
-        <w:rPr>
-          <w:b/>
-        </w:rPr>
-        <w:t xml:space="preserve">z tabulky </w:t>
-      </w:r>
-      <w:proofErr w:type="spellStart"/>
-      <w:r>
-        <w:rPr>
-          <w:b/>
-        </w:rPr>
-        <w:t>lookup_table</w:t>
-      </w:r>
-      <w:proofErr w:type="spellEnd"/>
+      <w:r>
+        <w:rPr>
+          <w:b/>
+        </w:rPr>
+        <w:t>.</w:t>
+      </w:r>
     </w:p>
     <w:p>
       <w:pPr>
@@ -1500,43 +1277,34 @@
         <w:t xml:space="preserve"> </w:t>
       </w:r>
       <w:r>
-        <w:t>– vyřeším tím, že přes JOIN spojím tabulku covid19_basic_differences s </w:t>
-      </w:r>
-      <w:proofErr w:type="spellStart"/>
-      <w:r>
-        <w:t>lookup_table</w:t>
-      </w:r>
-      <w:proofErr w:type="spellEnd"/>
+        <w:t>– vyřeším tím, že přes JOIN spojím tabulku covid19_basic_differences s lookup_table</w:t>
+      </w:r>
+      <w:r>
+        <w:t xml:space="preserve"> a covid19_tests</w:t>
+      </w:r>
       <w:r>
         <w:t xml:space="preserve"> přes country</w:t>
       </w:r>
       <w:r>
-        <w:t>,</w:t>
-      </w:r>
-      <w:r>
-        <w:t xml:space="preserve"> tabulky </w:t>
-      </w:r>
-      <w:proofErr w:type="spellStart"/>
-      <w:r>
-        <w:t>countries</w:t>
-      </w:r>
-      <w:proofErr w:type="spellEnd"/>
-      <w:r>
-        <w:t xml:space="preserve"> a </w:t>
-      </w:r>
-      <w:proofErr w:type="spellStart"/>
-      <w:r>
-        <w:t>economies</w:t>
-      </w:r>
-      <w:proofErr w:type="spellEnd"/>
-      <w:r>
-        <w:t xml:space="preserve"> přes country a pak tyto dvě </w:t>
+        <w:t xml:space="preserve"> a</w:t>
+      </w:r>
+      <w:r>
+        <w:t xml:space="preserve"> tabulky countries</w:t>
+      </w:r>
+      <w:r>
+        <w:t xml:space="preserve">, economies a religions </w:t>
+      </w:r>
+      <w:r>
+        <w:t xml:space="preserve">přes country a pak tyto dvě </w:t>
       </w:r>
       <w:r>
         <w:t xml:space="preserve">nové </w:t>
       </w:r>
       <w:r>
         <w:t>tabulky přes iso3</w:t>
+      </w:r>
+      <w:r>
+        <w:t>.</w:t>
       </w:r>
     </w:p>
     <w:p>
@@ -1568,42 +1336,12 @@
         </w:rPr>
         <w:t xml:space="preserve">Spojení </w:t>
       </w:r>
-      <w:proofErr w:type="spellStart"/>
-      <w:r>
-        <w:rPr>
-          <w:b/>
-        </w:rPr>
-        <w:t>economies</w:t>
-      </w:r>
-      <w:proofErr w:type="spellEnd"/>
-      <w:r>
-        <w:rPr>
-          <w:b/>
-        </w:rPr>
-        <w:t xml:space="preserve"> s </w:t>
-      </w:r>
-      <w:proofErr w:type="spellStart"/>
-      <w:r>
-        <w:rPr>
-          <w:b/>
-        </w:rPr>
-        <w:t>countries</w:t>
-      </w:r>
-      <w:proofErr w:type="spellEnd"/>
-      <w:r>
-        <w:rPr>
-          <w:b/>
-        </w:rPr>
-        <w:t xml:space="preserve"> a </w:t>
-      </w:r>
-      <w:proofErr w:type="spellStart"/>
-      <w:r>
-        <w:rPr>
-          <w:b/>
-        </w:rPr>
-        <w:t>religions</w:t>
-      </w:r>
-      <w:proofErr w:type="spellEnd"/>
+      <w:r>
+        <w:rPr>
+          <w:b/>
+        </w:rPr>
+        <w:t>economies s countries a religions</w:t>
+      </w:r>
     </w:p>
     <w:p>
       <w:pPr>
@@ -1619,23 +1357,7 @@
         <w:t>e</w:t>
       </w:r>
       <w:r>
-        <w:t xml:space="preserve">k </w:t>
-      </w:r>
-      <w:proofErr w:type="spellStart"/>
-      <w:r>
-        <w:t>economies</w:t>
-      </w:r>
-      <w:proofErr w:type="spellEnd"/>
-      <w:r>
-        <w:t xml:space="preserve"> a </w:t>
-      </w:r>
-      <w:proofErr w:type="spellStart"/>
-      <w:r>
-        <w:t>countries</w:t>
-      </w:r>
-      <w:proofErr w:type="spellEnd"/>
-      <w:r>
-        <w:t xml:space="preserve"> v</w:t>
+        <w:t>k economies a countries v</w:t>
       </w:r>
       <w:r>
         <w:t xml:space="preserve">ytvořila </w:t>
@@ -1667,13 +1389,8 @@
       <w:r>
         <w:t xml:space="preserve"> </w:t>
       </w:r>
-      <w:proofErr w:type="spellStart"/>
-      <w:r>
-        <w:t>joined_economies_countries</w:t>
-      </w:r>
-      <w:proofErr w:type="spellEnd"/>
-      <w:r>
-        <w:t xml:space="preserve"> </w:t>
+      <w:r>
+        <w:t xml:space="preserve">joined_economies_countries </w:t>
       </w:r>
       <w:r>
         <w:t>s</w:t>
@@ -1682,29 +1399,13 @@
         <w:t>e sloupci:</w:t>
       </w:r>
       <w:r>
-        <w:t xml:space="preserve"> country, GDP, </w:t>
-      </w:r>
-      <w:proofErr w:type="spellStart"/>
-      <w:r>
-        <w:t>gini</w:t>
-      </w:r>
-      <w:proofErr w:type="spellEnd"/>
-      <w:r>
-        <w:t>, mortality_under5,</w:t>
+        <w:t xml:space="preserve"> country, GDP, gini, mortality_under5,</w:t>
       </w:r>
       <w:r>
         <w:t xml:space="preserve"> iso3,</w:t>
       </w:r>
       <w:r>
-        <w:t xml:space="preserve"> </w:t>
-      </w:r>
-      <w:proofErr w:type="spellStart"/>
-      <w:r>
-        <w:t>population_density</w:t>
-      </w:r>
-      <w:proofErr w:type="spellEnd"/>
-      <w:r>
-        <w:t>, median_age_2018</w:t>
+        <w:t xml:space="preserve"> population_density, median_age_2018</w:t>
       </w:r>
       <w:r>
         <w:t>.</w:t>
@@ -1727,21 +1428,7 @@
         <w:rPr>
           <w:i/>
         </w:rPr>
-        <w:t xml:space="preserve">Připojení tabulky </w:t>
-      </w:r>
-      <w:proofErr w:type="spellStart"/>
-      <w:r>
-        <w:rPr>
-          <w:i/>
-        </w:rPr>
-        <w:t>religions</w:t>
-      </w:r>
-      <w:proofErr w:type="spellEnd"/>
-      <w:r>
-        <w:rPr>
-          <w:i/>
-        </w:rPr>
-        <w:t xml:space="preserve"> a výpočet</w:t>
+        <w:t>Připojení tabulky religions a výpočet</w:t>
       </w:r>
     </w:p>
     <w:p>
@@ -1770,66 +1457,10 @@
         <w:t>e</w:t>
       </w:r>
       <w:r>
-        <w:t xml:space="preserve">jlépe </w:t>
-      </w:r>
-      <w:proofErr w:type="spellStart"/>
-      <w:r>
-        <w:t>lookup_table</w:t>
-      </w:r>
-      <w:proofErr w:type="spellEnd"/>
-      <w:r>
-        <w:t xml:space="preserve">, kterou jsem si na začátku určila jako výchozí pro hodnoty počtu obyvatel států). </w:t>
-      </w:r>
-      <w:r>
-        <w:t xml:space="preserve">V tabulce </w:t>
-      </w:r>
-      <w:proofErr w:type="spellStart"/>
-      <w:r>
-        <w:t>religions</w:t>
-      </w:r>
-      <w:proofErr w:type="spellEnd"/>
-      <w:r>
-        <w:t xml:space="preserve"> ale není </w:t>
-      </w:r>
-      <w:proofErr w:type="spellStart"/>
-      <w:r>
-        <w:t>iso</w:t>
-      </w:r>
-      <w:proofErr w:type="spellEnd"/>
-      <w:r>
-        <w:t xml:space="preserve">, takže ji budu muset ke druhé tabulce připojit přes název země. Země v tabulce </w:t>
-      </w:r>
-      <w:proofErr w:type="spellStart"/>
-      <w:r>
-        <w:t>religions</w:t>
-      </w:r>
-      <w:proofErr w:type="spellEnd"/>
-      <w:r>
-        <w:t xml:space="preserve"> mají jiné názvy než v tabulce covid19_basic_differences, která je mou výchozí tabulkou (a se kterou mám spojenou </w:t>
-      </w:r>
-      <w:proofErr w:type="spellStart"/>
-      <w:r>
-        <w:t>lookup_table</w:t>
-      </w:r>
-      <w:proofErr w:type="spellEnd"/>
-      <w:r>
-        <w:t xml:space="preserve">), ale stejné názvy jako v tabulkách </w:t>
-      </w:r>
-      <w:proofErr w:type="spellStart"/>
-      <w:r>
-        <w:t>economies</w:t>
-      </w:r>
-      <w:proofErr w:type="spellEnd"/>
-      <w:r>
-        <w:t xml:space="preserve"> a </w:t>
-      </w:r>
-      <w:proofErr w:type="spellStart"/>
-      <w:r>
-        <w:t>countries</w:t>
-      </w:r>
-      <w:proofErr w:type="spellEnd"/>
-      <w:r>
-        <w:t xml:space="preserve">. </w:t>
+        <w:t xml:space="preserve">jlépe lookup_table, kterou jsem si na začátku určila jako výchozí pro hodnoty počtu obyvatel států). </w:t>
+      </w:r>
+      <w:r>
+        <w:t xml:space="preserve">V tabulce religions ale není iso, takže ji budu muset ke druhé tabulce připojit přes název země. Země v tabulce religions mají jiné názvy než v tabulce covid19_basic_differences, která je mou výchozí tabulkou (a se kterou mám spojenou lookup_table), ale stejné názvy jako v tabulkách economies a countries. </w:t>
       </w:r>
     </w:p>
     <w:p>
@@ -1838,45 +1469,967 @@
         <w:ind w:left="709"/>
       </w:pPr>
       <w:r>
-        <w:t xml:space="preserve">Takže tabulku </w:t>
-      </w:r>
-      <w:proofErr w:type="spellStart"/>
-      <w:r>
-        <w:t>religions</w:t>
-      </w:r>
-      <w:proofErr w:type="spellEnd"/>
-      <w:r>
-        <w:t xml:space="preserve"> nejprve připojím pomocí LEFT JOIN přes sloupec country ke spojeným tabulkám </w:t>
-      </w:r>
-      <w:proofErr w:type="spellStart"/>
-      <w:r>
-        <w:t>economies</w:t>
-      </w:r>
-      <w:proofErr w:type="spellEnd"/>
+        <w:t xml:space="preserve">Takže tabulku religions nejprve připojím pomocí LEFT JOIN přes sloupec country ke spojeným tabulkám economies a countries a uložím do VIEW </w:t>
+      </w:r>
+      <w:r>
+        <w:rPr>
+          <w:b/>
+          <w:i/>
+        </w:rPr>
+        <w:t>v_joined_eco</w:t>
+      </w:r>
+      <w:r>
+        <w:rPr>
+          <w:b/>
+          <w:i/>
+        </w:rPr>
+        <w:t>_</w:t>
+      </w:r>
+      <w:r>
+        <w:rPr>
+          <w:b/>
+          <w:i/>
+        </w:rPr>
+        <w:t>co</w:t>
+      </w:r>
+      <w:r>
+        <w:rPr>
+          <w:b/>
+          <w:i/>
+        </w:rPr>
+        <w:t>_rel</w:t>
+      </w:r>
+      <w:r>
+        <w:rPr>
+          <w:b/>
+          <w:i/>
+        </w:rPr>
+        <w:t>.</w:t>
+      </w:r>
+      <w:r>
+        <w:t xml:space="preserve">  </w:t>
+      </w:r>
+    </w:p>
+    <w:p>
+      <w:pPr>
+        <w:pStyle w:val="Odstavecseseznamem"/>
+        <w:keepNext/>
+        <w:keepLines/>
+        <w:numPr>
+          <w:ilvl w:val="1"/>
+          <w:numId w:val="3"/>
+        </w:numPr>
+        <w:spacing w:before="120" w:line="240" w:lineRule="auto"/>
+        <w:ind w:left="709" w:hanging="357"/>
+        <w:contextualSpacing w:val="0"/>
+        <w:rPr>
+          <w:b/>
+        </w:rPr>
+      </w:pPr>
+      <w:r>
+        <w:rPr>
+          <w:b/>
+        </w:rPr>
+        <w:lastRenderedPageBreak/>
+        <w:t xml:space="preserve">Spojení </w:t>
+      </w:r>
+      <w:r>
+        <w:rPr>
+          <w:b/>
+        </w:rPr>
+        <w:t>covid19_basic_diff s lookup a covid19_tests</w:t>
+      </w:r>
+      <w:bookmarkStart w:id="0" w:name="_GoBack"/>
+      <w:bookmarkEnd w:id="0"/>
+    </w:p>
+    <w:p>
+      <w:pPr>
+        <w:pStyle w:val="Odstavecseseznamem"/>
+        <w:spacing w:before="120" w:line="240" w:lineRule="auto"/>
+        <w:ind w:left="709"/>
+        <w:contextualSpacing w:val="0"/>
+      </w:pPr>
+      <w:r>
+        <w:rPr>
+          <w:highlight w:val="red"/>
+        </w:rPr>
+        <w:t>CHYB</w:t>
+      </w:r>
+      <w:r>
+        <w:rPr>
+          <w:highlight w:val="red"/>
+        </w:rPr>
+        <w:t>ĚJÍCÍ</w:t>
+      </w:r>
+      <w:r>
+        <w:rPr>
+          <w:highlight w:val="red"/>
+        </w:rPr>
+        <w:t xml:space="preserve"> DATA:</w:t>
+      </w:r>
+      <w:r>
+        <w:t xml:space="preserve"> </w:t>
+      </w:r>
+      <w:r>
+        <w:t>Zjistila jsem, že t</w:t>
+      </w:r>
+      <w:r>
+        <w:t xml:space="preserve">abulka covid19_basic_differences neobsahuje data pro 3 „významné“ země: Austrálii, Kanadu a Čínu. </w:t>
+      </w:r>
+      <w:r>
+        <w:t>D</w:t>
+      </w:r>
+      <w:r>
+        <w:t xml:space="preserve">ata </w:t>
+      </w:r>
+      <w:r>
+        <w:t xml:space="preserve">pro tyto 3 země jsem tedy </w:t>
+      </w:r>
+      <w:r>
+        <w:t xml:space="preserve">vybrala </w:t>
+      </w:r>
+      <w:r>
+        <w:t>z tabulky covid19_detail_global_differences</w:t>
+      </w:r>
+      <w:r>
+        <w:t xml:space="preserve"> </w:t>
+      </w:r>
+      <w:r>
+        <w:t xml:space="preserve">(musela jsem použít GROUP BY, abych získala součet všech nakažených v daném dni za všechny provincie) a </w:t>
+      </w:r>
+      <w:r>
+        <w:t>p</w:t>
+      </w:r>
+      <w:r>
+        <w:t>omocí UNION je připojila k tabulce covid19_basic_differences.</w:t>
+      </w:r>
+    </w:p>
+    <w:p>
+      <w:pPr>
+        <w:pStyle w:val="Odstavecseseznamem"/>
+        <w:spacing w:before="120" w:line="240" w:lineRule="auto"/>
+        <w:ind w:left="709"/>
+        <w:contextualSpacing w:val="0"/>
+        <w:rPr>
+          <w:b/>
+          <w:i/>
+        </w:rPr>
+      </w:pPr>
+      <w:r>
+        <w:t>Přes LEFT JOIN jsem k</w:t>
+      </w:r>
+      <w:r>
+        <w:t xml:space="preserve"> této doplněné </w:t>
+      </w:r>
+      <w:r>
+        <w:t>tabulce covid19_basic_differences připojila</w:t>
+      </w:r>
+      <w:r>
+        <w:t xml:space="preserve"> z tabulky lookup_table</w:t>
+      </w:r>
+      <w:r>
+        <w:t xml:space="preserve"> sloupec s údajem o celkové populaci a iso3</w:t>
+      </w:r>
+      <w:r>
+        <w:t xml:space="preserve">. K této tabulce jsem chtěla pomocí LEFT JOIN přes datum a ISO připojit tabulku covid19_tests, abych získala sloupec s denními hodnotami testování. </w:t>
+      </w:r>
+      <w:r>
+        <w:rPr>
+          <w:highlight w:val="yellow"/>
+        </w:rPr>
+        <w:t>Výpis celé té</w:t>
+      </w:r>
+      <w:r>
+        <w:rPr>
+          <w:highlight w:val="yellow"/>
+        </w:rPr>
+        <w:t xml:space="preserve">to </w:t>
+      </w:r>
+      <w:r>
+        <w:rPr>
+          <w:highlight w:val="yellow"/>
+        </w:rPr>
+        <w:t xml:space="preserve">tabulky </w:t>
+      </w:r>
+      <w:r>
+        <w:rPr>
+          <w:highlight w:val="yellow"/>
+        </w:rPr>
+        <w:t>trv</w:t>
+      </w:r>
+      <w:r>
+        <w:rPr>
+          <w:highlight w:val="yellow"/>
+        </w:rPr>
+        <w:t>á</w:t>
+      </w:r>
+      <w:r>
+        <w:rPr>
+          <w:highlight w:val="yellow"/>
+        </w:rPr>
+        <w:t xml:space="preserve"> strašně dlouho, pokud </w:t>
+      </w:r>
+      <w:r>
+        <w:rPr>
+          <w:highlight w:val="yellow"/>
+        </w:rPr>
+        <w:t>m</w:t>
+      </w:r>
+      <w:r>
+        <w:rPr>
+          <w:highlight w:val="yellow"/>
+        </w:rPr>
+        <w:t>ají</w:t>
+      </w:r>
+      <w:r>
+        <w:rPr>
+          <w:highlight w:val="yellow"/>
+        </w:rPr>
+        <w:t xml:space="preserve"> </w:t>
+      </w:r>
+      <w:r>
+        <w:rPr>
+          <w:highlight w:val="yellow"/>
+        </w:rPr>
+        <w:t xml:space="preserve">být </w:t>
+      </w:r>
+      <w:r>
+        <w:rPr>
+          <w:highlight w:val="yellow"/>
+        </w:rPr>
+        <w:t xml:space="preserve">data v tabulce nějak </w:t>
+      </w:r>
+      <w:r>
+        <w:rPr>
+          <w:highlight w:val="yellow"/>
+        </w:rPr>
+        <w:t>seřazen</w:t>
+      </w:r>
+      <w:r>
+        <w:rPr>
+          <w:highlight w:val="yellow"/>
+        </w:rPr>
+        <w:t>a</w:t>
+      </w:r>
+      <w:r>
+        <w:rPr>
+          <w:highlight w:val="yellow"/>
+        </w:rPr>
+        <w:t xml:space="preserve"> (buď podle země, nebo podle data</w:t>
+      </w:r>
+      <w:r>
+        <w:rPr>
+          <w:highlight w:val="yellow"/>
+        </w:rPr>
+        <w:t>, nebo podle obojího</w:t>
+      </w:r>
+      <w:r>
+        <w:rPr>
+          <w:highlight w:val="yellow"/>
+        </w:rPr>
+        <w:t>)</w:t>
+      </w:r>
+      <w:r>
+        <w:rPr>
+          <w:highlight w:val="yellow"/>
+        </w:rPr>
+        <w:t xml:space="preserve">. Pokud mají být data nějak řazena, je potřeba si je napřed přes WHERE nějak vyfiltrovat (tj. omezit celkový počet </w:t>
+      </w:r>
+      <w:r>
+        <w:rPr>
+          <w:highlight w:val="yellow"/>
+        </w:rPr>
+        <w:t>řádků tabulky)</w:t>
+      </w:r>
+      <w:r>
+        <w:rPr>
+          <w:highlight w:val="yellow"/>
+        </w:rPr>
+        <w:t>.</w:t>
+      </w:r>
+    </w:p>
+    <w:p>
+      <w:pPr>
+        <w:pStyle w:val="Odstavecseseznamem"/>
+        <w:spacing w:before="120" w:line="240" w:lineRule="auto"/>
+        <w:ind w:left="709"/>
+        <w:contextualSpacing w:val="0"/>
+      </w:pPr>
+      <w:r>
+        <w:rPr>
+          <w:highlight w:val="red"/>
+        </w:rPr>
+        <w:t>PROBLÉM:</w:t>
+      </w:r>
+      <w:r>
+        <w:t xml:space="preserve"> </w:t>
+      </w:r>
+      <w:r>
+        <w:t xml:space="preserve">Při kontrole, jestli spojení přes LEFT JOIN proběhlo v pořádku (výchozí tabulka a nová tabulka </w:t>
+      </w:r>
+      <w:r>
+        <w:t xml:space="preserve">musí mít </w:t>
+      </w:r>
+      <w:r>
+        <w:t xml:space="preserve">stejný počet řádků), jsem zjistila, že nová tabulka </w:t>
+      </w:r>
+      <w:r>
+        <w:t xml:space="preserve">(po připojení covid19_tests) </w:t>
+      </w:r>
+      <w:r>
+        <w:t>má víc řádků. Myslela jsem, že je problém v tom, že některé země (CZE, USA) mají v tabulce covid19_tests jiný název než v covid19_basic_diff. Při kontrole pro</w:t>
+      </w:r>
+      <w:r>
+        <w:t xml:space="preserve"> CZE to bylo OK, u </w:t>
+      </w:r>
+      <w:r>
+        <w:t xml:space="preserve">USA jsem zjistila, že problém je ve sloupci entity tabulky covid19_tests, který obsahuje </w:t>
+      </w:r>
+      <w:r>
+        <w:t xml:space="preserve">dvě různé kategorie (test performed a units unclear), přičemž v daný den jsou uvedeny hodnoty </w:t>
+      </w:r>
+      <w:r>
+        <w:t xml:space="preserve">testování </w:t>
+      </w:r>
+      <w:r>
+        <w:t xml:space="preserve">pro každou entitu </w:t>
+      </w:r>
+      <w:r>
+        <w:t xml:space="preserve">zvlášť </w:t>
+      </w:r>
+      <w:r>
+        <w:t xml:space="preserve">(takže 2 řádky se stejným datem). Takže i ve výsledné tabulce bude v těchto případech jedno datum na dvou řádcích, což ale nechci, takže je </w:t>
+      </w:r>
+      <w:r>
+        <w:t>potřeba</w:t>
+      </w:r>
+      <w:r>
+        <w:t xml:space="preserve"> rozhodnout, který vybrat, nebo jestli je </w:t>
+      </w:r>
+      <w:r>
+        <w:t>sečíst.</w:t>
+      </w:r>
+      <w:r>
+        <w:t xml:space="preserve"> </w:t>
+      </w:r>
+    </w:p>
+    <w:p>
+      <w:pPr>
+        <w:pStyle w:val="Odstavecseseznamem"/>
+        <w:spacing w:before="120" w:line="240" w:lineRule="auto"/>
+        <w:ind w:left="709"/>
+        <w:contextualSpacing w:val="0"/>
+      </w:pPr>
+      <w:r>
+        <w:t xml:space="preserve">Přes SELECT COUNT(DISTINCT(entity)) jsem zjistila, že </w:t>
+      </w:r>
+      <w:r>
+        <w:t>zemí se 2 entitami</w:t>
+      </w:r>
+      <w:r>
+        <w:t xml:space="preserve"> je 8 (Francie, Indie, Itálie, Japonsko, Polsko, Singapore, Švédsko a USA)</w:t>
+      </w:r>
+      <w:r>
+        <w:t>.</w:t>
+      </w:r>
+      <w:r>
+        <w:t xml:space="preserve"> </w:t>
+      </w:r>
+      <w:r>
+        <w:t xml:space="preserve">Našla jsem si data ke COVID19 na </w:t>
+      </w:r>
+      <w:hyperlink r:id="rId8" w:history="1">
+        <w:r>
+          <w:rPr>
+            <w:rStyle w:val="Hypertextovodkaz"/>
+          </w:rPr>
+          <w:t>https://github.com/owid</w:t>
+        </w:r>
+        <w:r>
+          <w:rPr>
+            <w:rStyle w:val="Hypertextovodkaz"/>
+          </w:rPr>
+          <w:t>/</w:t>
+        </w:r>
+        <w:r>
+          <w:rPr>
+            <w:rStyle w:val="Hypertextovodkaz"/>
+          </w:rPr>
+          <w:t>covid-19-data/blob/master/public/data/owid-covid-data.xlsx</w:t>
+        </w:r>
+      </w:hyperlink>
+      <w:r>
+        <w:t xml:space="preserve"> a namátkově oba dataset pro tyto země porovnala. Na základě tohoto porovnání jsem vybrala tyto entity: </w:t>
+      </w:r>
+    </w:p>
+    <w:p>
+      <w:pPr>
+        <w:pStyle w:val="Odstavecseseznamem"/>
+        <w:numPr>
+          <w:ilvl w:val="2"/>
+          <w:numId w:val="3"/>
+        </w:numPr>
+        <w:spacing w:after="0" w:line="240" w:lineRule="auto"/>
+        <w:ind w:left="1134" w:hanging="181"/>
+        <w:contextualSpacing w:val="0"/>
+      </w:pPr>
+      <w:r>
+        <w:t xml:space="preserve"> Francie – people tested a tests performed </w:t>
+      </w:r>
+      <w:r>
+        <w:t>(ve druhém zdroji je uvedeno použití people tested, ale čísla odpovídají spíš tests performed</w:t>
+      </w:r>
+      <w:r>
+        <w:t>--</w:t>
+      </w:r>
+      <w:r>
+        <w:rPr>
+          <w:lang w:val="en-US"/>
+        </w:rPr>
+        <w:t>&gt;</w:t>
+      </w:r>
+      <w:r>
+        <w:t xml:space="preserve"> vybrala jsem </w:t>
+      </w:r>
+      <w:r>
+        <w:rPr>
+          <w:b/>
+        </w:rPr>
+        <w:t>tests performed</w:t>
+      </w:r>
+    </w:p>
+    <w:p>
+      <w:pPr>
+        <w:pStyle w:val="Odstavecseseznamem"/>
+        <w:numPr>
+          <w:ilvl w:val="2"/>
+          <w:numId w:val="3"/>
+        </w:numPr>
+        <w:spacing w:after="0" w:line="240" w:lineRule="auto"/>
+        <w:ind w:left="1134" w:hanging="181"/>
+        <w:contextualSpacing w:val="0"/>
+      </w:pPr>
+      <w:r>
+        <w:t xml:space="preserve"> Indie – people tested a samples tested (některé dny jsou hodnoty stejné, ke konci období už uvádí jen samples tested</w:t>
+      </w:r>
+      <w:r>
+        <w:t xml:space="preserve"> stejně jako v jiném zdroji)</w:t>
+      </w:r>
+      <w:r>
+        <w:t xml:space="preserve"> --</w:t>
+      </w:r>
+      <w:r>
+        <w:rPr>
+          <w:lang w:val="en-US"/>
+        </w:rPr>
+        <w:t>&gt; v</w:t>
+      </w:r>
+      <w:r>
+        <w:rPr>
+          <w:lang w:val="en-US"/>
+        </w:rPr>
+        <w:t xml:space="preserve">ybrala jsem </w:t>
+      </w:r>
+      <w:r>
+        <w:rPr>
+          <w:b/>
+          <w:lang w:val="en-US"/>
+        </w:rPr>
+        <w:t>samples tested</w:t>
+      </w:r>
+    </w:p>
+    <w:p>
+      <w:pPr>
+        <w:pStyle w:val="Odstavecseseznamem"/>
+        <w:numPr>
+          <w:ilvl w:val="2"/>
+          <w:numId w:val="3"/>
+        </w:numPr>
+        <w:spacing w:after="0" w:line="240" w:lineRule="auto"/>
+        <w:ind w:left="1134" w:hanging="181"/>
+        <w:contextualSpacing w:val="0"/>
+      </w:pPr>
+      <w:r>
+        <w:t xml:space="preserve"> Itálie – people tested a tests performed </w:t>
+      </w:r>
+      <w:r>
+        <w:t>--</w:t>
+      </w:r>
+      <w:r>
+        <w:rPr>
+          <w:lang w:val="en-US"/>
+        </w:rPr>
+        <w:t>&gt;</w:t>
+      </w:r>
+      <w:r>
+        <w:t xml:space="preserve"> vybrala jsem </w:t>
+      </w:r>
+      <w:r>
+        <w:rPr>
+          <w:b/>
+        </w:rPr>
+        <w:t>tests performed</w:t>
+      </w:r>
+    </w:p>
+    <w:p>
+      <w:pPr>
+        <w:pStyle w:val="Odstavecseseznamem"/>
+        <w:numPr>
+          <w:ilvl w:val="2"/>
+          <w:numId w:val="3"/>
+        </w:numPr>
+        <w:spacing w:after="0" w:line="240" w:lineRule="auto"/>
+        <w:ind w:left="1134" w:hanging="181"/>
+        <w:contextualSpacing w:val="0"/>
+      </w:pPr>
+      <w:r>
+        <w:t xml:space="preserve"> Japonsko – people tested a tests performed </w:t>
+      </w:r>
+      <w:r>
+        <w:t xml:space="preserve">(ve druhém zdroji jiná čísla, ale </w:t>
+      </w:r>
+      <w:r>
+        <w:t>velkou část dnů uvedeno jen people tested</w:t>
+      </w:r>
+      <w:r>
+        <w:t>)</w:t>
+      </w:r>
+      <w:r>
+        <w:t xml:space="preserve"> --</w:t>
+      </w:r>
+      <w:r>
+        <w:rPr>
+          <w:lang w:val="en-US"/>
+        </w:rPr>
+        <w:t>&gt; v</w:t>
+      </w:r>
+      <w:r>
+        <w:rPr>
+          <w:lang w:val="en-US"/>
+        </w:rPr>
+        <w:t xml:space="preserve">ybrala jsem </w:t>
+      </w:r>
+      <w:r>
+        <w:rPr>
+          <w:b/>
+          <w:lang w:val="en-US"/>
+        </w:rPr>
+        <w:t>people tested</w:t>
+      </w:r>
+      <w:r>
+        <w:t xml:space="preserve"> </w:t>
+      </w:r>
+    </w:p>
+    <w:p>
+      <w:pPr>
+        <w:pStyle w:val="Odstavecseseznamem"/>
+        <w:numPr>
+          <w:ilvl w:val="2"/>
+          <w:numId w:val="3"/>
+        </w:numPr>
+        <w:spacing w:after="0" w:line="240" w:lineRule="auto"/>
+        <w:ind w:left="1134" w:hanging="181"/>
+        <w:contextualSpacing w:val="0"/>
+      </w:pPr>
+      <w:r>
+        <w:t xml:space="preserve"> Polsko </w:t>
+      </w:r>
+      <w:r>
+        <w:t>–</w:t>
+      </w:r>
+      <w:r>
+        <w:t xml:space="preserve"> </w:t>
+      </w:r>
+      <w:r>
+        <w:t>people tested a samples tested (</w:t>
+      </w:r>
+      <w:r>
+        <w:t xml:space="preserve">čísla ve druhém zdroji sice odpovídají people tested, ale jsou za kratší období a v našem zdroji </w:t>
+      </w:r>
+      <w:r>
+        <w:t>na začátku období uvádí jen samples tested</w:t>
+      </w:r>
+      <w:r>
+        <w:t>)</w:t>
+      </w:r>
+      <w:r>
+        <w:t xml:space="preserve"> --</w:t>
+      </w:r>
+      <w:r>
+        <w:rPr>
+          <w:lang w:val="en-US"/>
+        </w:rPr>
+        <w:t xml:space="preserve">&gt; vzala </w:t>
+      </w:r>
+      <w:r>
+        <w:rPr>
+          <w:lang w:val="en-US"/>
+        </w:rPr>
+        <w:t xml:space="preserve">jsem </w:t>
+      </w:r>
+      <w:r>
+        <w:rPr>
+          <w:b/>
+          <w:lang w:val="en-US"/>
+        </w:rPr>
+        <w:t>samples tested</w:t>
+      </w:r>
+    </w:p>
+    <w:p>
+      <w:pPr>
+        <w:pStyle w:val="Odstavecseseznamem"/>
+        <w:numPr>
+          <w:ilvl w:val="2"/>
+          <w:numId w:val="3"/>
+        </w:numPr>
+        <w:spacing w:after="0" w:line="240" w:lineRule="auto"/>
+        <w:ind w:left="1134" w:hanging="181"/>
+        <w:contextualSpacing w:val="0"/>
+      </w:pPr>
+      <w:r>
+        <w:rPr>
+          <w:lang w:val="en-US"/>
+        </w:rPr>
+        <w:t xml:space="preserve"> Singapore – </w:t>
+      </w:r>
+      <w:r>
+        <w:rPr>
+          <w:lang w:val="en-US"/>
+        </w:rPr>
+        <w:t>hodnoty</w:t>
+      </w:r>
+      <w:r>
+        <w:rPr>
+          <w:lang w:val="en-US"/>
+        </w:rPr>
+        <w:t xml:space="preserve"> tests_performed </w:t>
+      </w:r>
+      <w:r>
+        <w:rPr>
+          <w:lang w:val="en-US"/>
+        </w:rPr>
+        <w:t xml:space="preserve">jsou </w:t>
+      </w:r>
+      <w:r>
+        <w:rPr>
+          <w:lang w:val="en-US"/>
+        </w:rPr>
+        <w:t xml:space="preserve">NULL, ale i tak </w:t>
+      </w:r>
+      <w:r>
+        <w:rPr>
+          <w:lang w:val="en-US"/>
+        </w:rPr>
+        <w:t xml:space="preserve">jsou </w:t>
+      </w:r>
+      <w:r>
+        <w:rPr>
+          <w:lang w:val="en-US"/>
+        </w:rPr>
+        <w:t xml:space="preserve">zdvojené řádky, takže </w:t>
+      </w:r>
+      <w:r>
+        <w:rPr>
+          <w:lang w:val="en-US"/>
+        </w:rPr>
+        <w:t>jsem vzala</w:t>
+      </w:r>
+      <w:r>
+        <w:rPr>
+          <w:lang w:val="en-US"/>
+        </w:rPr>
+        <w:t xml:space="preserve"> jen </w:t>
+      </w:r>
+      <w:r>
+        <w:rPr>
+          <w:b/>
+          <w:lang w:val="en-US"/>
+        </w:rPr>
+        <w:t>samples tested</w:t>
+      </w:r>
+    </w:p>
+    <w:p>
+      <w:pPr>
+        <w:pStyle w:val="Odstavecseseznamem"/>
+        <w:numPr>
+          <w:ilvl w:val="2"/>
+          <w:numId w:val="3"/>
+        </w:numPr>
+        <w:spacing w:after="0" w:line="240" w:lineRule="auto"/>
+        <w:ind w:left="1134" w:hanging="181"/>
+        <w:contextualSpacing w:val="0"/>
+      </w:pPr>
+      <w:r>
+        <w:rPr>
+          <w:lang w:val="en-US"/>
+        </w:rPr>
+        <w:t xml:space="preserve"> Švédsko – má sice 2 entity, ale nepoužívali je současně, takže nedochází ke zdvojování řádků</w:t>
+      </w:r>
+    </w:p>
+    <w:p>
+      <w:pPr>
+        <w:pStyle w:val="Odstavecseseznamem"/>
+        <w:numPr>
+          <w:ilvl w:val="2"/>
+          <w:numId w:val="3"/>
+        </w:numPr>
+        <w:spacing w:after="0" w:line="240" w:lineRule="auto"/>
+        <w:ind w:left="1134" w:hanging="181"/>
+        <w:contextualSpacing w:val="0"/>
+      </w:pPr>
+      <w:r>
+        <w:rPr>
+          <w:lang w:val="en-US"/>
+        </w:rPr>
+        <w:t xml:space="preserve"> USA </w:t>
+      </w:r>
+      <w:r>
+        <w:rPr>
+          <w:lang w:val="en-US"/>
+        </w:rPr>
+        <w:t>–</w:t>
+      </w:r>
+      <w:r>
+        <w:rPr>
+          <w:lang w:val="en-US"/>
+        </w:rPr>
+        <w:t xml:space="preserve"> </w:t>
+      </w:r>
+      <w:r>
+        <w:rPr>
+          <w:lang w:val="en-US"/>
+        </w:rPr>
+        <w:t>tests performed a units unclear (incl. non-PCR)</w:t>
+      </w:r>
+      <w:r>
+        <w:rPr>
+          <w:lang w:val="en-US"/>
+        </w:rPr>
+        <w:t xml:space="preserve"> (</w:t>
+      </w:r>
+      <w:r>
+        <w:rPr>
+          <w:lang w:val="en-US"/>
+        </w:rPr>
+        <w:t xml:space="preserve">čísla ve druhém zdroji odpovídají spíše tests performed) </w:t>
+      </w:r>
+      <w:r>
+        <w:t>--</w:t>
+      </w:r>
+      <w:r>
+        <w:rPr>
+          <w:lang w:val="en-US"/>
+        </w:rPr>
+        <w:t>&gt;</w:t>
+      </w:r>
+      <w:r>
+        <w:t xml:space="preserve"> vybrala jsem </w:t>
+      </w:r>
+      <w:r>
+        <w:rPr>
+          <w:b/>
+        </w:rPr>
+        <w:t>tests performed</w:t>
+      </w:r>
+    </w:p>
+    <w:p>
+      <w:pPr>
+        <w:pStyle w:val="Odstavecseseznamem"/>
+        <w:spacing w:before="120" w:line="240" w:lineRule="auto"/>
+        <w:ind w:left="709"/>
+        <w:contextualSpacing w:val="0"/>
+      </w:pPr>
+      <w:r>
+        <w:t>Připrav</w:t>
+      </w:r>
+      <w:r>
+        <w:t xml:space="preserve">ila jsem si </w:t>
+      </w:r>
+      <w:r>
+        <w:t xml:space="preserve">nové tabulky covid19_tests pro "problematické" země, ve kterých </w:t>
+      </w:r>
+      <w:r>
+        <w:t xml:space="preserve">jsem </w:t>
+      </w:r>
+      <w:r>
+        <w:t>urč</w:t>
+      </w:r>
+      <w:r>
+        <w:t xml:space="preserve">ila </w:t>
+      </w:r>
+      <w:r>
+        <w:t xml:space="preserve">jen jednu entitu. Pomocí UNION </w:t>
+      </w:r>
+      <w:r>
+        <w:t xml:space="preserve">jsem </w:t>
+      </w:r>
+      <w:r>
+        <w:t>tyto tabulky spoj</w:t>
+      </w:r>
+      <w:r>
+        <w:t xml:space="preserve">ila </w:t>
+      </w:r>
+      <w:r>
+        <w:t>spolu navzájem</w:t>
+      </w:r>
       <w:r>
         <w:t xml:space="preserve"> a </w:t>
       </w:r>
-      <w:proofErr w:type="spellStart"/>
-      <w:r>
-        <w:t>countries</w:t>
-      </w:r>
-      <w:proofErr w:type="spellEnd"/>
-      <w:r>
-        <w:t xml:space="preserve"> a uložím do VIEW </w:t>
-      </w:r>
-      <w:proofErr w:type="spellStart"/>
-      <w:r>
+      <w:r>
+        <w:t>také s tabulkou covid19_tests</w:t>
+      </w:r>
+      <w:r>
+        <w:t>,</w:t>
+      </w:r>
+      <w:r>
+        <w:t xml:space="preserve"> </w:t>
+      </w:r>
+      <w:r>
+        <w:t>ze které jsem tyto země vyjmula</w:t>
+      </w:r>
+      <w:r>
+        <w:t xml:space="preserve">. Tím </w:t>
+      </w:r>
+      <w:r>
+        <w:t xml:space="preserve">jsem </w:t>
+      </w:r>
+      <w:r>
+        <w:t>získ</w:t>
+      </w:r>
+      <w:r>
+        <w:t xml:space="preserve">ala novou tabulku </w:t>
+      </w:r>
+      <w:r>
+        <w:t>covid19_tests_new</w:t>
+      </w:r>
+      <w:r>
+        <w:t xml:space="preserve"> (uložila jsem si ji do VIEW </w:t>
+      </w:r>
+      <w:r>
+        <w:rPr>
+          <w:b/>
+        </w:rPr>
+        <w:t>v_covid19_tests_new</w:t>
+      </w:r>
+      <w:r>
+        <w:t>)</w:t>
+      </w:r>
+      <w:r>
+        <w:t>, která už u těchto "problematických" zemí nem</w:t>
+      </w:r>
+      <w:r>
+        <w:t xml:space="preserve">á </w:t>
+      </w:r>
+      <w:r>
+        <w:t>z</w:t>
+      </w:r>
+      <w:r>
+        <w:t>dvojené záznamy pro žádné datum. Ke spojené tabulce joined_covid_lookup tedy připojuju tuto novou covid19_tests_new.</w:t>
+      </w:r>
+    </w:p>
+    <w:p>
+      <w:pPr>
+        <w:pStyle w:val="Odstavecseseznamem"/>
+        <w:spacing w:before="120" w:line="240" w:lineRule="auto"/>
+        <w:ind w:left="709"/>
+        <w:contextualSpacing w:val="0"/>
         <w:rPr>
           <w:b/>
           <w:i/>
         </w:rPr>
-        <w:t>v_joined_eco</w:t>
+      </w:pPr>
+      <w:r>
+        <w:t>K</w:t>
+      </w:r>
+      <w:r>
+        <w:t xml:space="preserve"> této nové tabulce jsem opět </w:t>
+      </w:r>
+      <w:r>
+        <w:t xml:space="preserve">pomocí </w:t>
+      </w:r>
+      <w:r>
+        <w:t xml:space="preserve">LEFT JOIN </w:t>
+      </w:r>
+      <w:r>
+        <w:t xml:space="preserve">přes sloupec iso3 (ISO) </w:t>
+      </w:r>
+      <w:r>
+        <w:t xml:space="preserve">připojila </w:t>
+      </w:r>
+      <w:r>
+        <w:t>tabulku uloženou ve VIEW v_joined_eco</w:t>
+      </w:r>
+      <w:r>
+        <w:t>_</w:t>
+      </w:r>
+      <w:r>
+        <w:t>co</w:t>
+      </w:r>
+      <w:r>
+        <w:t>_rel</w:t>
+      </w:r>
+      <w:r>
+        <w:t xml:space="preserve">. Dostala jsem tak velkou </w:t>
+      </w:r>
+      <w:r>
+        <w:t>„vývojovou“</w:t>
+      </w:r>
+      <w:r>
+        <w:t xml:space="preserve"> (pro každou zemi řádky </w:t>
+      </w:r>
+      <w:r>
+        <w:lastRenderedPageBreak/>
+        <w:t>s jednotlivými daty) tabulku se sloupci: date</w:t>
+      </w:r>
+      <w:r>
+        <w:t xml:space="preserve"> (všech 468 dnů)</w:t>
+      </w:r>
+      <w:r>
+        <w:t>, country</w:t>
+      </w:r>
+      <w:r>
+        <w:t xml:space="preserve"> (všech 1</w:t>
+      </w:r>
+      <w:r>
+        <w:t>92</w:t>
+      </w:r>
+      <w:r>
+        <w:t xml:space="preserve"> zemí)</w:t>
+      </w:r>
+      <w:r>
+        <w:t xml:space="preserve">, iso3, confirmed, </w:t>
+      </w:r>
+      <w:r>
+        <w:t xml:space="preserve">tests (hodnoty jen za 110 zemí), </w:t>
+      </w:r>
+      <w:r>
+        <w:t>population, GDP, gini, mortality_under5, population_density, median_age_2018</w:t>
+      </w:r>
+      <w:r>
+        <w:t>, religion, population</w:t>
+      </w:r>
+      <w:r>
+        <w:t xml:space="preserve">. Tuto tabulku jsem si uložila do VIEW: </w:t>
       </w:r>
       <w:r>
         <w:rPr>
           <w:b/>
           <w:i/>
         </w:rPr>
+        <w:t>v_joined_cov_l</w:t>
+      </w:r>
+      <w:r>
+        <w:rPr>
+          <w:b/>
+          <w:i/>
+        </w:rPr>
+        <w:t>t</w:t>
+      </w:r>
+      <w:r>
+        <w:rPr>
+          <w:b/>
+          <w:i/>
+        </w:rPr>
         <w:t>_</w:t>
       </w:r>
       <w:r>
@@ -1884,16 +2437,22 @@
           <w:b/>
           <w:i/>
         </w:rPr>
-        <w:t>co</w:t>
+        <w:t>tests_</w:t>
       </w:r>
       <w:r>
         <w:rPr>
           <w:b/>
           <w:i/>
         </w:rPr>
+        <w:t>eco_co</w:t>
+      </w:r>
+      <w:r>
+        <w:rPr>
+          <w:b/>
+          <w:i/>
+        </w:rPr>
         <w:t>_rel</w:t>
       </w:r>
-      <w:proofErr w:type="spellEnd"/>
       <w:r>
         <w:rPr>
           <w:b/>
@@ -1901,8 +2460,56 @@
         </w:rPr>
         <w:t>.</w:t>
       </w:r>
-      <w:r>
-        <w:t xml:space="preserve">  </w:t>
+    </w:p>
+    <w:p>
+      <w:pPr>
+        <w:pStyle w:val="Odstavecseseznamem"/>
+        <w:spacing w:before="120" w:line="240" w:lineRule="auto"/>
+        <w:ind w:left="709"/>
+        <w:contextualSpacing w:val="0"/>
+        <w:rPr>
+          <w:b/>
+          <w:i/>
+        </w:rPr>
+      </w:pPr>
+      <w:r>
+        <w:rPr>
+          <w:highlight w:val="red"/>
+        </w:rPr>
+        <w:t>CHYB</w:t>
+      </w:r>
+      <w:r>
+        <w:rPr>
+          <w:highlight w:val="red"/>
+        </w:rPr>
+        <w:t>ĚJÍCÍ</w:t>
+      </w:r>
+      <w:r>
+        <w:rPr>
+          <w:highlight w:val="red"/>
+        </w:rPr>
+        <w:t xml:space="preserve"> DATA:</w:t>
+      </w:r>
+      <w:r>
+        <w:t xml:space="preserve"> Jelikož tabulka covid19_tests obsahuje data pouze pro 110 zemí, zatím co výchozí tabulka covid19_basic_differences 192, u 82 zemí ve výsledné tabulce nebudou data k testování.</w:t>
+      </w:r>
+    </w:p>
+    <w:p>
+      <w:pPr>
+        <w:pStyle w:val="Nadpis1"/>
+        <w:ind w:left="426" w:hanging="426"/>
+      </w:pPr>
+      <w:r>
+        <w:t>Přidání dalších sloupců na základě výpočtů</w:t>
+      </w:r>
+    </w:p>
+    <w:p>
+      <w:pPr>
+        <w:spacing w:before="120" w:line="240" w:lineRule="auto"/>
+        <w:ind w:left="349"/>
+      </w:pPr>
+      <w:r>
+        <w:t xml:space="preserve">Na základě hodnot ve sloupci date v tabulce v_joined_cov_lt_tests_eco_rel do tabulky rovnou přidám sloupec s informací o víkendu a ročním období: </w:t>
       </w:r>
     </w:p>
     <w:p>
@@ -1915,1708 +2522,18 @@
         <w:spacing w:before="120" w:line="240" w:lineRule="auto"/>
         <w:ind w:left="709"/>
         <w:contextualSpacing w:val="0"/>
-        <w:rPr>
-          <w:b/>
-        </w:rPr>
-      </w:pPr>
-      <w:r>
-        <w:rPr>
-          <w:b/>
-        </w:rPr>
-        <w:t xml:space="preserve">Spojení </w:t>
-      </w:r>
-      <w:r>
-        <w:rPr>
-          <w:b/>
-        </w:rPr>
-        <w:t xml:space="preserve">covid19_basic_diff s </w:t>
-      </w:r>
-      <w:proofErr w:type="spellStart"/>
-      <w:r>
-        <w:rPr>
-          <w:b/>
-        </w:rPr>
-        <w:t>lookup</w:t>
-      </w:r>
-      <w:proofErr w:type="spellEnd"/>
-      <w:r>
-        <w:rPr>
-          <w:b/>
-        </w:rPr>
-        <w:t xml:space="preserve"> a covid19_tests</w:t>
-      </w:r>
-    </w:p>
-    <w:p>
-      <w:pPr>
-        <w:pStyle w:val="Odstavecseseznamem"/>
-        <w:spacing w:before="120" w:line="240" w:lineRule="auto"/>
-        <w:ind w:left="709"/>
-        <w:contextualSpacing w:val="0"/>
-        <w:rPr>
-          <w:b/>
-          <w:i/>
-        </w:rPr>
-      </w:pPr>
-      <w:r>
-        <w:t>Přes LEFT JOIN jsem k tabulce covid19_basic_differences připojila</w:t>
-      </w:r>
-      <w:r>
-        <w:t xml:space="preserve"> z tabulky </w:t>
-      </w:r>
-      <w:proofErr w:type="spellStart"/>
-      <w:r>
-        <w:t>lookup_table</w:t>
-      </w:r>
-      <w:proofErr w:type="spellEnd"/>
-      <w:r>
-        <w:t xml:space="preserve"> sloupec s údajem o celkové populaci a iso3</w:t>
-      </w:r>
-      <w:r>
-        <w:t xml:space="preserve">. K této tabulce jsem chtěla pomocí LEFT JOIN přes datum a ISO připojit tabulku covid19_tests, abych získala sloupec s denními hodnotami testování. </w:t>
-      </w:r>
-      <w:r>
-        <w:rPr>
-          <w:highlight w:val="yellow"/>
-        </w:rPr>
-        <w:t>Výpis celé té</w:t>
-      </w:r>
-      <w:r>
-        <w:rPr>
-          <w:highlight w:val="yellow"/>
-        </w:rPr>
-        <w:t xml:space="preserve">to </w:t>
-      </w:r>
-      <w:r>
-        <w:rPr>
-          <w:highlight w:val="yellow"/>
-        </w:rPr>
-        <w:lastRenderedPageBreak/>
-        <w:t xml:space="preserve">tabulky </w:t>
-      </w:r>
-      <w:r>
-        <w:rPr>
-          <w:highlight w:val="yellow"/>
-        </w:rPr>
-        <w:t>trv</w:t>
-      </w:r>
-      <w:r>
-        <w:rPr>
-          <w:highlight w:val="yellow"/>
-        </w:rPr>
-        <w:t>al</w:t>
-      </w:r>
-      <w:r>
-        <w:rPr>
-          <w:highlight w:val="yellow"/>
-        </w:rPr>
-        <w:t xml:space="preserve"> strašně dlouho, pokud </w:t>
-      </w:r>
-      <w:r>
-        <w:rPr>
-          <w:highlight w:val="yellow"/>
-        </w:rPr>
-        <w:t>měla</w:t>
-      </w:r>
-      <w:r>
-        <w:rPr>
-          <w:highlight w:val="yellow"/>
-        </w:rPr>
-        <w:t xml:space="preserve"> </w:t>
-      </w:r>
-      <w:r>
-        <w:rPr>
-          <w:highlight w:val="yellow"/>
-        </w:rPr>
-        <w:t xml:space="preserve">být </w:t>
-      </w:r>
-      <w:r>
-        <w:rPr>
-          <w:highlight w:val="yellow"/>
-        </w:rPr>
-        <w:t xml:space="preserve">data v tabulce nějak </w:t>
-      </w:r>
-      <w:r>
-        <w:rPr>
-          <w:highlight w:val="yellow"/>
-        </w:rPr>
-        <w:t>seřazen</w:t>
-      </w:r>
-      <w:r>
-        <w:rPr>
-          <w:highlight w:val="yellow"/>
-        </w:rPr>
-        <w:t>a</w:t>
-      </w:r>
-      <w:r>
-        <w:rPr>
-          <w:highlight w:val="yellow"/>
-        </w:rPr>
-        <w:t xml:space="preserve"> (buď podle země, nebo podle data)</w:t>
-      </w:r>
-      <w:r>
-        <w:rPr>
-          <w:highlight w:val="yellow"/>
-        </w:rPr>
-        <w:t>, takže jsem všechna ORDER BY dala pryč</w:t>
-      </w:r>
-      <w:r>
-        <w:t>.</w:t>
-      </w:r>
-    </w:p>
-    <w:p>
-      <w:pPr>
-        <w:pStyle w:val="Odstavecseseznamem"/>
-        <w:spacing w:before="120" w:line="240" w:lineRule="auto"/>
-        <w:ind w:left="709"/>
-        <w:contextualSpacing w:val="0"/>
-      </w:pPr>
-      <w:r>
-        <w:rPr>
-          <w:highlight w:val="red"/>
-        </w:rPr>
-        <w:t>PROBLÉM:</w:t>
-      </w:r>
-      <w:r>
-        <w:t xml:space="preserve"> </w:t>
-      </w:r>
-      <w:r>
-        <w:t>Při kontrole, jestli spojení přes LEFT JOIN proběhlo v pořádku (výchozí tabulka a nová tabulka mají stejný počet řádků), jsem zjistila, že nová tabulka má víc řádků. Myslela jsem, že je problém v tom, že některé země (CZE, USA) mají v tabulce covid19_tests jiný název než v covid19_basic_diff. Při kontrole pro</w:t>
-      </w:r>
-      <w:r>
-        <w:t xml:space="preserve"> CZE to bylo OK, u </w:t>
-      </w:r>
-      <w:r>
-        <w:t xml:space="preserve">USA jsem zjistila, že problém je ve sloupci entity tabulky covid19_tests, který obsahuje </w:t>
-      </w:r>
-      <w:r>
-        <w:t xml:space="preserve">dvě různé kategorie (test </w:t>
-      </w:r>
-      <w:proofErr w:type="spellStart"/>
-      <w:r>
-        <w:t>performed</w:t>
-      </w:r>
-      <w:proofErr w:type="spellEnd"/>
-      <w:r>
-        <w:t xml:space="preserve"> a </w:t>
-      </w:r>
-      <w:proofErr w:type="spellStart"/>
-      <w:r>
-        <w:t>units</w:t>
-      </w:r>
-      <w:proofErr w:type="spellEnd"/>
-      <w:r>
-        <w:t xml:space="preserve"> </w:t>
-      </w:r>
-      <w:proofErr w:type="spellStart"/>
-      <w:r>
-        <w:t>unclear</w:t>
-      </w:r>
-      <w:proofErr w:type="spellEnd"/>
-      <w:r>
-        <w:t xml:space="preserve">), přičemž v daný den jsou uvedeny hodnoty </w:t>
-      </w:r>
-      <w:r>
-        <w:t xml:space="preserve">testování </w:t>
-      </w:r>
-      <w:r>
-        <w:t xml:space="preserve">pro každou entitu </w:t>
-      </w:r>
-      <w:r>
-        <w:t xml:space="preserve">zvlášť </w:t>
-      </w:r>
-      <w:r>
-        <w:t xml:space="preserve">(takže 2 řádky se stejným datem). Takže i ve výsledné tabulce bude v těchto případech jedno datum na dvou řádcích, což ale nechci, takže je </w:t>
-      </w:r>
-      <w:r>
-        <w:t>potřeba</w:t>
-      </w:r>
-      <w:r>
-        <w:t xml:space="preserve"> rozhodnout, který vybrat, nebo jestli je </w:t>
-      </w:r>
-      <w:r>
-        <w:t>sečíst.</w:t>
-      </w:r>
-      <w:r>
-        <w:t xml:space="preserve"> </w:t>
-      </w:r>
-    </w:p>
-    <w:p>
-      <w:pPr>
-        <w:pStyle w:val="Odstavecseseznamem"/>
-        <w:spacing w:before="120" w:line="240" w:lineRule="auto"/>
-        <w:ind w:left="709"/>
-        <w:contextualSpacing w:val="0"/>
-      </w:pPr>
-      <w:r>
-        <w:t xml:space="preserve">Přes SELECT COUNT(DISTINCT(entity)) jsem zjistila, že </w:t>
-      </w:r>
-      <w:r>
-        <w:t>zemí se 2 entitami</w:t>
-      </w:r>
-      <w:r>
-        <w:t xml:space="preserve"> je 8 (Francie, Indie, Itálie, Japonsko, Polsko, Singapore, Švédsko a USA)</w:t>
-      </w:r>
-      <w:r>
-        <w:t>.</w:t>
-      </w:r>
-      <w:r>
-        <w:t xml:space="preserve"> </w:t>
-      </w:r>
-      <w:r>
-        <w:t xml:space="preserve">Našla jsem si data ke COVID19 na </w:t>
-      </w:r>
-      <w:hyperlink r:id="rId8" w:history="1">
-        <w:r>
-          <w:rPr>
-            <w:rStyle w:val="Hypertextovodkaz"/>
-          </w:rPr>
-          <w:t>https://github.com/owid/covid-19-data/blob/master/public/data/owid-covid-data.xlsx</w:t>
-        </w:r>
-      </w:hyperlink>
-      <w:r>
-        <w:t xml:space="preserve"> a namátkově oba </w:t>
-      </w:r>
-      <w:proofErr w:type="spellStart"/>
-      <w:r>
-        <w:t>dataset</w:t>
-      </w:r>
-      <w:proofErr w:type="spellEnd"/>
-      <w:r>
-        <w:t xml:space="preserve"> pro tyto země porovnala. Na základě tohoto porovnání jsem vybrala tyto entity: </w:t>
-      </w:r>
-    </w:p>
-    <w:p>
-      <w:pPr>
-        <w:pStyle w:val="Odstavecseseznamem"/>
-        <w:numPr>
-          <w:ilvl w:val="2"/>
-          <w:numId w:val="3"/>
-        </w:numPr>
-        <w:spacing w:after="0" w:line="240" w:lineRule="auto"/>
-        <w:ind w:left="1134" w:hanging="181"/>
-        <w:contextualSpacing w:val="0"/>
-      </w:pPr>
-      <w:r>
-        <w:t xml:space="preserve"> Francie – </w:t>
-      </w:r>
-      <w:proofErr w:type="spellStart"/>
-      <w:r>
-        <w:t>people</w:t>
-      </w:r>
-      <w:proofErr w:type="spellEnd"/>
-      <w:r>
-        <w:t xml:space="preserve"> </w:t>
-      </w:r>
-      <w:proofErr w:type="spellStart"/>
-      <w:r>
-        <w:t>tested</w:t>
-      </w:r>
-      <w:proofErr w:type="spellEnd"/>
-      <w:r>
-        <w:t xml:space="preserve"> a </w:t>
-      </w:r>
-      <w:proofErr w:type="spellStart"/>
-      <w:r>
-        <w:t>tests</w:t>
-      </w:r>
-      <w:proofErr w:type="spellEnd"/>
-      <w:r>
-        <w:t xml:space="preserve"> </w:t>
-      </w:r>
-      <w:proofErr w:type="spellStart"/>
-      <w:r>
-        <w:t>performed</w:t>
-      </w:r>
-      <w:proofErr w:type="spellEnd"/>
-      <w:r>
-        <w:t xml:space="preserve"> </w:t>
-      </w:r>
-      <w:r>
-        <w:t xml:space="preserve">(ve druhém zdroji je uvedeno použití </w:t>
-      </w:r>
-      <w:proofErr w:type="spellStart"/>
-      <w:r>
-        <w:t>people</w:t>
-      </w:r>
-      <w:proofErr w:type="spellEnd"/>
-      <w:r>
-        <w:t xml:space="preserve"> </w:t>
-      </w:r>
-      <w:proofErr w:type="spellStart"/>
-      <w:r>
-        <w:t>tested</w:t>
-      </w:r>
-      <w:proofErr w:type="spellEnd"/>
-      <w:r>
-        <w:t xml:space="preserve">, ale čísla odpovídají spíš </w:t>
-      </w:r>
-      <w:proofErr w:type="spellStart"/>
-      <w:r>
-        <w:t>tests</w:t>
-      </w:r>
-      <w:proofErr w:type="spellEnd"/>
-      <w:r>
-        <w:t xml:space="preserve"> </w:t>
-      </w:r>
-      <w:proofErr w:type="spellStart"/>
-      <w:r>
-        <w:t>performed</w:t>
-      </w:r>
-      <w:proofErr w:type="spellEnd"/>
-      <w:r>
-        <w:t>--</w:t>
-      </w:r>
-      <w:r>
-        <w:rPr>
-          <w:lang w:val="en-US"/>
-        </w:rPr>
-        <w:t>&gt;</w:t>
-      </w:r>
-      <w:r>
-        <w:t xml:space="preserve"> vybrala jsem </w:t>
-      </w:r>
-      <w:proofErr w:type="spellStart"/>
-      <w:r>
-        <w:rPr>
-          <w:b/>
-        </w:rPr>
-        <w:t>tests</w:t>
-      </w:r>
-      <w:proofErr w:type="spellEnd"/>
-      <w:r>
-        <w:rPr>
-          <w:b/>
-        </w:rPr>
-        <w:t xml:space="preserve"> </w:t>
-      </w:r>
-      <w:proofErr w:type="spellStart"/>
-      <w:r>
-        <w:rPr>
-          <w:b/>
-        </w:rPr>
-        <w:t>performed</w:t>
-      </w:r>
-      <w:proofErr w:type="spellEnd"/>
-    </w:p>
-    <w:p>
-      <w:pPr>
-        <w:pStyle w:val="Odstavecseseznamem"/>
-        <w:numPr>
-          <w:ilvl w:val="2"/>
-          <w:numId w:val="3"/>
-        </w:numPr>
-        <w:spacing w:after="0" w:line="240" w:lineRule="auto"/>
-        <w:ind w:left="1134" w:hanging="181"/>
-        <w:contextualSpacing w:val="0"/>
-      </w:pPr>
-      <w:r>
-        <w:t xml:space="preserve"> Indie – </w:t>
-      </w:r>
-      <w:proofErr w:type="spellStart"/>
-      <w:r>
-        <w:t>people</w:t>
-      </w:r>
-      <w:proofErr w:type="spellEnd"/>
-      <w:r>
-        <w:t xml:space="preserve"> </w:t>
-      </w:r>
-      <w:proofErr w:type="spellStart"/>
-      <w:r>
-        <w:t>tested</w:t>
-      </w:r>
-      <w:proofErr w:type="spellEnd"/>
-      <w:r>
-        <w:t xml:space="preserve"> a </w:t>
-      </w:r>
-      <w:proofErr w:type="spellStart"/>
-      <w:r>
-        <w:t>samples</w:t>
-      </w:r>
-      <w:proofErr w:type="spellEnd"/>
-      <w:r>
-        <w:t xml:space="preserve"> </w:t>
-      </w:r>
-      <w:proofErr w:type="spellStart"/>
-      <w:r>
-        <w:t>tested</w:t>
-      </w:r>
-      <w:proofErr w:type="spellEnd"/>
-      <w:r>
-        <w:t xml:space="preserve"> (některé dny jsou hodnoty stejné, ke konci období už uvádí jen </w:t>
-      </w:r>
-      <w:proofErr w:type="spellStart"/>
-      <w:r>
-        <w:t>samples</w:t>
-      </w:r>
-      <w:proofErr w:type="spellEnd"/>
-      <w:r>
-        <w:t xml:space="preserve"> </w:t>
-      </w:r>
-      <w:proofErr w:type="spellStart"/>
-      <w:r>
-        <w:t>tested</w:t>
-      </w:r>
-      <w:proofErr w:type="spellEnd"/>
-      <w:r>
-        <w:t xml:space="preserve"> stejně jako v jiném zdroji)</w:t>
-      </w:r>
-      <w:r>
-        <w:t xml:space="preserve"> --</w:t>
-      </w:r>
-      <w:r>
-        <w:rPr>
-          <w:lang w:val="en-US"/>
-        </w:rPr>
-        <w:t xml:space="preserve">&gt; </w:t>
-      </w:r>
-      <w:proofErr w:type="spellStart"/>
-      <w:r>
-        <w:rPr>
-          <w:lang w:val="en-US"/>
-        </w:rPr>
-        <w:t>v</w:t>
-      </w:r>
-      <w:r>
-        <w:rPr>
-          <w:lang w:val="en-US"/>
-        </w:rPr>
-        <w:t>ybrala</w:t>
-      </w:r>
-      <w:proofErr w:type="spellEnd"/>
-      <w:r>
-        <w:rPr>
-          <w:lang w:val="en-US"/>
-        </w:rPr>
-        <w:t xml:space="preserve"> </w:t>
-      </w:r>
-      <w:proofErr w:type="spellStart"/>
-      <w:r>
-        <w:rPr>
-          <w:lang w:val="en-US"/>
-        </w:rPr>
-        <w:t>jsem</w:t>
-      </w:r>
-      <w:proofErr w:type="spellEnd"/>
-      <w:r>
-        <w:rPr>
-          <w:lang w:val="en-US"/>
-        </w:rPr>
-        <w:t xml:space="preserve"> </w:t>
-      </w:r>
-      <w:r>
-        <w:rPr>
-          <w:b/>
-          <w:lang w:val="en-US"/>
-        </w:rPr>
-        <w:t>samples tested</w:t>
-      </w:r>
-    </w:p>
-    <w:p>
-      <w:pPr>
-        <w:pStyle w:val="Odstavecseseznamem"/>
-        <w:numPr>
-          <w:ilvl w:val="2"/>
-          <w:numId w:val="3"/>
-        </w:numPr>
-        <w:spacing w:after="0" w:line="240" w:lineRule="auto"/>
-        <w:ind w:left="1134" w:hanging="181"/>
-        <w:contextualSpacing w:val="0"/>
-      </w:pPr>
-      <w:r>
-        <w:t xml:space="preserve"> Itálie – </w:t>
-      </w:r>
-      <w:proofErr w:type="spellStart"/>
-      <w:r>
-        <w:t>people</w:t>
-      </w:r>
-      <w:proofErr w:type="spellEnd"/>
-      <w:r>
-        <w:t xml:space="preserve"> </w:t>
-      </w:r>
-      <w:proofErr w:type="spellStart"/>
-      <w:r>
-        <w:t>tested</w:t>
-      </w:r>
-      <w:proofErr w:type="spellEnd"/>
-      <w:r>
-        <w:t xml:space="preserve"> a </w:t>
-      </w:r>
-      <w:proofErr w:type="spellStart"/>
-      <w:r>
-        <w:t>tests</w:t>
-      </w:r>
-      <w:proofErr w:type="spellEnd"/>
-      <w:r>
-        <w:t xml:space="preserve"> </w:t>
-      </w:r>
-      <w:proofErr w:type="spellStart"/>
-      <w:r>
-        <w:t>performed</w:t>
-      </w:r>
-      <w:proofErr w:type="spellEnd"/>
-      <w:r>
-        <w:t xml:space="preserve"> </w:t>
-      </w:r>
-      <w:r>
-        <w:t>--</w:t>
-      </w:r>
-      <w:r>
-        <w:rPr>
-          <w:lang w:val="en-US"/>
-        </w:rPr>
-        <w:t>&gt;</w:t>
-      </w:r>
-      <w:r>
-        <w:t xml:space="preserve"> vybrala jsem </w:t>
-      </w:r>
-      <w:proofErr w:type="spellStart"/>
-      <w:r>
-        <w:rPr>
-          <w:b/>
-        </w:rPr>
-        <w:t>tests</w:t>
-      </w:r>
-      <w:proofErr w:type="spellEnd"/>
-      <w:r>
-        <w:rPr>
-          <w:b/>
-        </w:rPr>
-        <w:t xml:space="preserve"> </w:t>
-      </w:r>
-      <w:proofErr w:type="spellStart"/>
-      <w:r>
-        <w:rPr>
-          <w:b/>
-        </w:rPr>
-        <w:t>performed</w:t>
-      </w:r>
-      <w:proofErr w:type="spellEnd"/>
-    </w:p>
-    <w:p>
-      <w:pPr>
-        <w:pStyle w:val="Odstavecseseznamem"/>
-        <w:numPr>
-          <w:ilvl w:val="2"/>
-          <w:numId w:val="3"/>
-        </w:numPr>
-        <w:spacing w:after="0" w:line="240" w:lineRule="auto"/>
-        <w:ind w:left="1134" w:hanging="181"/>
-        <w:contextualSpacing w:val="0"/>
-      </w:pPr>
-      <w:r>
-        <w:t xml:space="preserve"> Japonsko – </w:t>
-      </w:r>
-      <w:proofErr w:type="spellStart"/>
-      <w:r>
-        <w:t>people</w:t>
-      </w:r>
-      <w:proofErr w:type="spellEnd"/>
-      <w:r>
-        <w:t xml:space="preserve"> </w:t>
-      </w:r>
-      <w:proofErr w:type="spellStart"/>
-      <w:r>
-        <w:t>tested</w:t>
-      </w:r>
-      <w:proofErr w:type="spellEnd"/>
-      <w:r>
-        <w:t xml:space="preserve"> a </w:t>
-      </w:r>
-      <w:proofErr w:type="spellStart"/>
-      <w:r>
-        <w:t>tests</w:t>
-      </w:r>
-      <w:proofErr w:type="spellEnd"/>
-      <w:r>
-        <w:t xml:space="preserve"> </w:t>
-      </w:r>
-      <w:proofErr w:type="spellStart"/>
-      <w:r>
-        <w:t>performed</w:t>
-      </w:r>
-      <w:proofErr w:type="spellEnd"/>
-      <w:r>
-        <w:t xml:space="preserve"> </w:t>
-      </w:r>
-      <w:r>
-        <w:t xml:space="preserve">(ve druhém zdroji jiná čísla, ale </w:t>
-      </w:r>
-      <w:r>
-        <w:t xml:space="preserve">velkou část dnů uvedeno jen </w:t>
-      </w:r>
-      <w:proofErr w:type="spellStart"/>
-      <w:r>
-        <w:t>people</w:t>
-      </w:r>
-      <w:proofErr w:type="spellEnd"/>
-      <w:r>
-        <w:t xml:space="preserve"> </w:t>
-      </w:r>
-      <w:proofErr w:type="spellStart"/>
-      <w:r>
-        <w:t>tested</w:t>
-      </w:r>
-      <w:proofErr w:type="spellEnd"/>
-      <w:r>
-        <w:t>)</w:t>
-      </w:r>
-      <w:r>
-        <w:t xml:space="preserve"> --</w:t>
-      </w:r>
-      <w:r>
-        <w:rPr>
-          <w:lang w:val="en-US"/>
-        </w:rPr>
-        <w:t xml:space="preserve">&gt; </w:t>
-      </w:r>
-      <w:proofErr w:type="spellStart"/>
-      <w:r>
-        <w:rPr>
-          <w:lang w:val="en-US"/>
-        </w:rPr>
-        <w:t>v</w:t>
-      </w:r>
-      <w:r>
-        <w:rPr>
-          <w:lang w:val="en-US"/>
-        </w:rPr>
-        <w:t>ybrala</w:t>
-      </w:r>
-      <w:proofErr w:type="spellEnd"/>
-      <w:r>
-        <w:rPr>
-          <w:lang w:val="en-US"/>
-        </w:rPr>
-        <w:t xml:space="preserve"> </w:t>
-      </w:r>
-      <w:proofErr w:type="spellStart"/>
-      <w:r>
-        <w:rPr>
-          <w:lang w:val="en-US"/>
-        </w:rPr>
-        <w:t>jsem</w:t>
-      </w:r>
-      <w:proofErr w:type="spellEnd"/>
-      <w:r>
-        <w:rPr>
-          <w:lang w:val="en-US"/>
-        </w:rPr>
-        <w:t xml:space="preserve"> </w:t>
-      </w:r>
-      <w:r>
-        <w:rPr>
-          <w:b/>
-          <w:lang w:val="en-US"/>
-        </w:rPr>
-        <w:t>people tested</w:t>
-      </w:r>
-      <w:r>
-        <w:t xml:space="preserve"> </w:t>
-      </w:r>
-    </w:p>
-    <w:p>
-      <w:pPr>
-        <w:pStyle w:val="Odstavecseseznamem"/>
-        <w:numPr>
-          <w:ilvl w:val="2"/>
-          <w:numId w:val="3"/>
-        </w:numPr>
-        <w:spacing w:after="0" w:line="240" w:lineRule="auto"/>
-        <w:ind w:left="1134" w:hanging="181"/>
-        <w:contextualSpacing w:val="0"/>
-      </w:pPr>
-      <w:r>
-        <w:t xml:space="preserve"> Polsko </w:t>
-      </w:r>
-      <w:r>
-        <w:t>–</w:t>
-      </w:r>
-      <w:r>
-        <w:t xml:space="preserve"> </w:t>
-      </w:r>
-      <w:proofErr w:type="spellStart"/>
-      <w:r>
-        <w:t>people</w:t>
-      </w:r>
-      <w:proofErr w:type="spellEnd"/>
-      <w:r>
-        <w:t xml:space="preserve"> </w:t>
-      </w:r>
-      <w:proofErr w:type="spellStart"/>
-      <w:r>
-        <w:t>tested</w:t>
-      </w:r>
-      <w:proofErr w:type="spellEnd"/>
-      <w:r>
-        <w:t xml:space="preserve"> a </w:t>
-      </w:r>
-      <w:proofErr w:type="spellStart"/>
-      <w:r>
-        <w:t>samples</w:t>
-      </w:r>
-      <w:proofErr w:type="spellEnd"/>
-      <w:r>
-        <w:t xml:space="preserve"> </w:t>
-      </w:r>
-      <w:proofErr w:type="spellStart"/>
-      <w:r>
-        <w:t>tested</w:t>
-      </w:r>
-      <w:proofErr w:type="spellEnd"/>
-      <w:r>
-        <w:t xml:space="preserve"> (</w:t>
-      </w:r>
-      <w:r>
-        <w:t xml:space="preserve">čísla ve druhém zdroji sice odpovídají </w:t>
-      </w:r>
-      <w:proofErr w:type="spellStart"/>
-      <w:r>
-        <w:t>people</w:t>
-      </w:r>
-      <w:proofErr w:type="spellEnd"/>
-      <w:r>
-        <w:t xml:space="preserve"> </w:t>
-      </w:r>
-      <w:proofErr w:type="spellStart"/>
-      <w:r>
-        <w:t>tested</w:t>
-      </w:r>
-      <w:proofErr w:type="spellEnd"/>
-      <w:r>
-        <w:t xml:space="preserve">, ale jsou za kratší období a v našem zdroji </w:t>
-      </w:r>
-      <w:r>
-        <w:t xml:space="preserve">na začátku období uvádí jen </w:t>
-      </w:r>
-      <w:proofErr w:type="spellStart"/>
-      <w:r>
-        <w:t>samples</w:t>
-      </w:r>
-      <w:proofErr w:type="spellEnd"/>
-      <w:r>
-        <w:t xml:space="preserve"> </w:t>
-      </w:r>
-      <w:proofErr w:type="spellStart"/>
-      <w:r>
-        <w:t>tested</w:t>
-      </w:r>
-      <w:proofErr w:type="spellEnd"/>
-      <w:r>
-        <w:t>)</w:t>
-      </w:r>
-      <w:r>
-        <w:t xml:space="preserve"> --</w:t>
-      </w:r>
-      <w:r>
-        <w:rPr>
-          <w:lang w:val="en-US"/>
-        </w:rPr>
-        <w:t xml:space="preserve">&gt; </w:t>
-      </w:r>
-      <w:proofErr w:type="spellStart"/>
-      <w:r>
-        <w:rPr>
-          <w:lang w:val="en-US"/>
-        </w:rPr>
-        <w:t>vzala</w:t>
-      </w:r>
-      <w:proofErr w:type="spellEnd"/>
-      <w:r>
-        <w:rPr>
-          <w:lang w:val="en-US"/>
-        </w:rPr>
-        <w:t xml:space="preserve"> </w:t>
-      </w:r>
-      <w:proofErr w:type="spellStart"/>
-      <w:r>
-        <w:rPr>
-          <w:lang w:val="en-US"/>
-        </w:rPr>
-        <w:t>jsem</w:t>
-      </w:r>
-      <w:proofErr w:type="spellEnd"/>
-      <w:r>
-        <w:rPr>
-          <w:lang w:val="en-US"/>
-        </w:rPr>
-        <w:t xml:space="preserve"> </w:t>
-      </w:r>
-      <w:r>
-        <w:rPr>
-          <w:b/>
-          <w:lang w:val="en-US"/>
-        </w:rPr>
-        <w:t>samples tested</w:t>
-      </w:r>
-    </w:p>
-    <w:p>
-      <w:pPr>
-        <w:pStyle w:val="Odstavecseseznamem"/>
-        <w:numPr>
-          <w:ilvl w:val="2"/>
-          <w:numId w:val="3"/>
-        </w:numPr>
-        <w:spacing w:after="0" w:line="240" w:lineRule="auto"/>
-        <w:ind w:left="1134" w:hanging="181"/>
-        <w:contextualSpacing w:val="0"/>
-      </w:pPr>
-      <w:r>
-        <w:rPr>
-          <w:lang w:val="en-US"/>
-        </w:rPr>
-        <w:t xml:space="preserve"> Singapore – </w:t>
-      </w:r>
-      <w:proofErr w:type="spellStart"/>
-      <w:r>
-        <w:rPr>
-          <w:lang w:val="en-US"/>
-        </w:rPr>
-        <w:t>hodnoty</w:t>
-      </w:r>
-      <w:proofErr w:type="spellEnd"/>
-      <w:r>
-        <w:rPr>
-          <w:lang w:val="en-US"/>
-        </w:rPr>
-        <w:t xml:space="preserve"> </w:t>
-      </w:r>
-      <w:proofErr w:type="spellStart"/>
-      <w:r>
-        <w:rPr>
-          <w:lang w:val="en-US"/>
-        </w:rPr>
-        <w:t>tests_performed</w:t>
-      </w:r>
-      <w:proofErr w:type="spellEnd"/>
-      <w:r>
-        <w:rPr>
-          <w:lang w:val="en-US"/>
-        </w:rPr>
-        <w:t xml:space="preserve"> </w:t>
-      </w:r>
-      <w:proofErr w:type="spellStart"/>
-      <w:r>
-        <w:rPr>
-          <w:lang w:val="en-US"/>
-        </w:rPr>
-        <w:t>jsou</w:t>
-      </w:r>
-      <w:proofErr w:type="spellEnd"/>
-      <w:r>
-        <w:rPr>
-          <w:lang w:val="en-US"/>
-        </w:rPr>
-        <w:t xml:space="preserve"> </w:t>
-      </w:r>
-      <w:r>
-        <w:rPr>
-          <w:lang w:val="en-US"/>
-        </w:rPr>
-        <w:t xml:space="preserve">NULL, ale </w:t>
-      </w:r>
-      <w:proofErr w:type="spellStart"/>
-      <w:r>
-        <w:rPr>
-          <w:lang w:val="en-US"/>
-        </w:rPr>
-        <w:t>i</w:t>
-      </w:r>
-      <w:proofErr w:type="spellEnd"/>
-      <w:r>
-        <w:rPr>
-          <w:lang w:val="en-US"/>
-        </w:rPr>
-        <w:t xml:space="preserve"> </w:t>
-      </w:r>
-      <w:proofErr w:type="spellStart"/>
-      <w:r>
-        <w:rPr>
-          <w:lang w:val="en-US"/>
-        </w:rPr>
-        <w:t>tak</w:t>
-      </w:r>
-      <w:proofErr w:type="spellEnd"/>
-      <w:r>
-        <w:rPr>
-          <w:lang w:val="en-US"/>
-        </w:rPr>
-        <w:t xml:space="preserve"> </w:t>
-      </w:r>
-      <w:proofErr w:type="spellStart"/>
-      <w:r>
-        <w:rPr>
-          <w:lang w:val="en-US"/>
-        </w:rPr>
-        <w:t>jsou</w:t>
-      </w:r>
-      <w:proofErr w:type="spellEnd"/>
-      <w:r>
-        <w:rPr>
-          <w:lang w:val="en-US"/>
-        </w:rPr>
-        <w:t xml:space="preserve"> </w:t>
-      </w:r>
-      <w:proofErr w:type="spellStart"/>
-      <w:r>
-        <w:rPr>
-          <w:lang w:val="en-US"/>
-        </w:rPr>
-        <w:t>zdvojené</w:t>
-      </w:r>
-      <w:proofErr w:type="spellEnd"/>
-      <w:r>
-        <w:rPr>
-          <w:lang w:val="en-US"/>
-        </w:rPr>
-        <w:t xml:space="preserve"> </w:t>
-      </w:r>
-      <w:proofErr w:type="spellStart"/>
-      <w:r>
-        <w:rPr>
-          <w:lang w:val="en-US"/>
-        </w:rPr>
-        <w:t>řádky</w:t>
-      </w:r>
-      <w:proofErr w:type="spellEnd"/>
-      <w:r>
-        <w:rPr>
-          <w:lang w:val="en-US"/>
-        </w:rPr>
-        <w:t xml:space="preserve">, </w:t>
-      </w:r>
-      <w:proofErr w:type="spellStart"/>
-      <w:r>
-        <w:rPr>
-          <w:lang w:val="en-US"/>
-        </w:rPr>
-        <w:t>takže</w:t>
-      </w:r>
-      <w:proofErr w:type="spellEnd"/>
-      <w:r>
-        <w:rPr>
-          <w:lang w:val="en-US"/>
-        </w:rPr>
-        <w:t xml:space="preserve"> </w:t>
-      </w:r>
-      <w:proofErr w:type="spellStart"/>
-      <w:r>
-        <w:rPr>
-          <w:lang w:val="en-US"/>
-        </w:rPr>
-        <w:t>jsem</w:t>
-      </w:r>
-      <w:proofErr w:type="spellEnd"/>
-      <w:r>
-        <w:rPr>
-          <w:lang w:val="en-US"/>
-        </w:rPr>
-        <w:t xml:space="preserve"> </w:t>
-      </w:r>
-      <w:proofErr w:type="spellStart"/>
-      <w:r>
-        <w:rPr>
-          <w:lang w:val="en-US"/>
-        </w:rPr>
-        <w:t>vzala</w:t>
-      </w:r>
-      <w:proofErr w:type="spellEnd"/>
-      <w:r>
-        <w:rPr>
-          <w:lang w:val="en-US"/>
-        </w:rPr>
-        <w:t xml:space="preserve"> </w:t>
-      </w:r>
-      <w:proofErr w:type="spellStart"/>
-      <w:r>
-        <w:rPr>
-          <w:lang w:val="en-US"/>
-        </w:rPr>
-        <w:t>jen</w:t>
-      </w:r>
-      <w:proofErr w:type="spellEnd"/>
-      <w:r>
-        <w:rPr>
-          <w:lang w:val="en-US"/>
-        </w:rPr>
-        <w:t xml:space="preserve"> </w:t>
-      </w:r>
-      <w:r>
-        <w:rPr>
-          <w:b/>
-          <w:lang w:val="en-US"/>
-        </w:rPr>
-        <w:t>samples tested</w:t>
-      </w:r>
-    </w:p>
-    <w:p>
-      <w:pPr>
-        <w:pStyle w:val="Odstavecseseznamem"/>
-        <w:numPr>
-          <w:ilvl w:val="2"/>
-          <w:numId w:val="3"/>
-        </w:numPr>
-        <w:spacing w:after="0" w:line="240" w:lineRule="auto"/>
-        <w:ind w:left="1134" w:hanging="181"/>
-        <w:contextualSpacing w:val="0"/>
-      </w:pPr>
-      <w:r>
-        <w:rPr>
-          <w:lang w:val="en-US"/>
-        </w:rPr>
-        <w:t xml:space="preserve"> </w:t>
-      </w:r>
-      <w:proofErr w:type="spellStart"/>
-      <w:r>
-        <w:rPr>
-          <w:lang w:val="en-US"/>
-        </w:rPr>
-        <w:t>Švédsko</w:t>
-      </w:r>
-      <w:proofErr w:type="spellEnd"/>
-      <w:r>
-        <w:rPr>
-          <w:lang w:val="en-US"/>
-        </w:rPr>
-        <w:t xml:space="preserve"> – </w:t>
-      </w:r>
-      <w:proofErr w:type="spellStart"/>
-      <w:r>
-        <w:rPr>
-          <w:lang w:val="en-US"/>
-        </w:rPr>
-        <w:t>má</w:t>
-      </w:r>
-      <w:proofErr w:type="spellEnd"/>
-      <w:r>
-        <w:rPr>
-          <w:lang w:val="en-US"/>
-        </w:rPr>
-        <w:t xml:space="preserve"> </w:t>
-      </w:r>
-      <w:proofErr w:type="spellStart"/>
-      <w:r>
-        <w:rPr>
-          <w:lang w:val="en-US"/>
-        </w:rPr>
-        <w:t>sice</w:t>
-      </w:r>
-      <w:proofErr w:type="spellEnd"/>
-      <w:r>
-        <w:rPr>
-          <w:lang w:val="en-US"/>
-        </w:rPr>
-        <w:t xml:space="preserve"> 2 entity, ale </w:t>
-      </w:r>
-      <w:proofErr w:type="spellStart"/>
-      <w:r>
-        <w:rPr>
-          <w:lang w:val="en-US"/>
-        </w:rPr>
-        <w:t>nepoužívali</w:t>
-      </w:r>
-      <w:proofErr w:type="spellEnd"/>
-      <w:r>
-        <w:rPr>
-          <w:lang w:val="en-US"/>
-        </w:rPr>
-        <w:t xml:space="preserve"> je </w:t>
-      </w:r>
-      <w:proofErr w:type="spellStart"/>
-      <w:r>
-        <w:rPr>
-          <w:lang w:val="en-US"/>
-        </w:rPr>
-        <w:t>současně</w:t>
-      </w:r>
-      <w:proofErr w:type="spellEnd"/>
-      <w:r>
-        <w:rPr>
-          <w:lang w:val="en-US"/>
-        </w:rPr>
-        <w:t xml:space="preserve">, </w:t>
-      </w:r>
-      <w:proofErr w:type="spellStart"/>
-      <w:r>
-        <w:rPr>
-          <w:lang w:val="en-US"/>
-        </w:rPr>
-        <w:t>takže</w:t>
-      </w:r>
-      <w:proofErr w:type="spellEnd"/>
-      <w:r>
-        <w:rPr>
-          <w:lang w:val="en-US"/>
-        </w:rPr>
-        <w:t xml:space="preserve"> </w:t>
-      </w:r>
-      <w:proofErr w:type="spellStart"/>
-      <w:r>
-        <w:rPr>
-          <w:lang w:val="en-US"/>
-        </w:rPr>
-        <w:t>nedochází</w:t>
-      </w:r>
-      <w:proofErr w:type="spellEnd"/>
-      <w:r>
-        <w:rPr>
-          <w:lang w:val="en-US"/>
-        </w:rPr>
-        <w:t xml:space="preserve"> </w:t>
-      </w:r>
-      <w:proofErr w:type="spellStart"/>
-      <w:r>
-        <w:rPr>
-          <w:lang w:val="en-US"/>
-        </w:rPr>
-        <w:t>ke</w:t>
-      </w:r>
-      <w:proofErr w:type="spellEnd"/>
-      <w:r>
-        <w:rPr>
-          <w:lang w:val="en-US"/>
-        </w:rPr>
-        <w:t xml:space="preserve"> </w:t>
-      </w:r>
-      <w:proofErr w:type="spellStart"/>
-      <w:r>
-        <w:rPr>
-          <w:lang w:val="en-US"/>
-        </w:rPr>
-        <w:t>zdvojování</w:t>
-      </w:r>
-      <w:proofErr w:type="spellEnd"/>
-      <w:r>
-        <w:rPr>
-          <w:lang w:val="en-US"/>
-        </w:rPr>
-        <w:t xml:space="preserve"> </w:t>
-      </w:r>
-      <w:proofErr w:type="spellStart"/>
-      <w:r>
-        <w:rPr>
-          <w:lang w:val="en-US"/>
-        </w:rPr>
-        <w:t>řádků</w:t>
-      </w:r>
-      <w:proofErr w:type="spellEnd"/>
-    </w:p>
-    <w:p>
-      <w:pPr>
-        <w:pStyle w:val="Odstavecseseznamem"/>
-        <w:numPr>
-          <w:ilvl w:val="2"/>
-          <w:numId w:val="3"/>
-        </w:numPr>
-        <w:spacing w:after="0" w:line="240" w:lineRule="auto"/>
-        <w:ind w:left="1134" w:hanging="181"/>
-        <w:contextualSpacing w:val="0"/>
-      </w:pPr>
-      <w:r>
-        <w:rPr>
-          <w:lang w:val="en-US"/>
-        </w:rPr>
-        <w:t xml:space="preserve"> USA </w:t>
-      </w:r>
-      <w:r>
-        <w:rPr>
-          <w:lang w:val="en-US"/>
-        </w:rPr>
-        <w:t>–</w:t>
-      </w:r>
-      <w:r>
-        <w:rPr>
-          <w:lang w:val="en-US"/>
-        </w:rPr>
-        <w:t xml:space="preserve"> </w:t>
-      </w:r>
-      <w:r>
-        <w:rPr>
-          <w:lang w:val="en-US"/>
-        </w:rPr>
-        <w:t>tests performed a units unclear (incl. non-PCR)</w:t>
-      </w:r>
-      <w:r>
-        <w:rPr>
-          <w:lang w:val="en-US"/>
-        </w:rPr>
-        <w:t xml:space="preserve"> (</w:t>
-      </w:r>
-      <w:proofErr w:type="spellStart"/>
-      <w:r>
-        <w:rPr>
-          <w:lang w:val="en-US"/>
-        </w:rPr>
-        <w:t>čísla</w:t>
-      </w:r>
-      <w:proofErr w:type="spellEnd"/>
-      <w:r>
-        <w:rPr>
-          <w:lang w:val="en-US"/>
-        </w:rPr>
-        <w:t xml:space="preserve"> </w:t>
-      </w:r>
-      <w:proofErr w:type="spellStart"/>
-      <w:r>
-        <w:rPr>
-          <w:lang w:val="en-US"/>
-        </w:rPr>
-        <w:t>ve</w:t>
-      </w:r>
-      <w:proofErr w:type="spellEnd"/>
-      <w:r>
-        <w:rPr>
-          <w:lang w:val="en-US"/>
-        </w:rPr>
-        <w:t xml:space="preserve"> </w:t>
-      </w:r>
-      <w:proofErr w:type="spellStart"/>
-      <w:r>
-        <w:rPr>
-          <w:lang w:val="en-US"/>
-        </w:rPr>
-        <w:t>druhém</w:t>
-      </w:r>
-      <w:proofErr w:type="spellEnd"/>
-      <w:r>
-        <w:rPr>
-          <w:lang w:val="en-US"/>
-        </w:rPr>
-        <w:t xml:space="preserve"> </w:t>
-      </w:r>
-      <w:proofErr w:type="spellStart"/>
-      <w:r>
-        <w:rPr>
-          <w:lang w:val="en-US"/>
-        </w:rPr>
-        <w:t>zdroji</w:t>
-      </w:r>
-      <w:proofErr w:type="spellEnd"/>
-      <w:r>
-        <w:rPr>
-          <w:lang w:val="en-US"/>
-        </w:rPr>
-        <w:t xml:space="preserve"> </w:t>
-      </w:r>
-      <w:proofErr w:type="spellStart"/>
-      <w:r>
-        <w:rPr>
-          <w:lang w:val="en-US"/>
-        </w:rPr>
-        <w:t>odpovídají</w:t>
-      </w:r>
-      <w:proofErr w:type="spellEnd"/>
-      <w:r>
-        <w:rPr>
-          <w:lang w:val="en-US"/>
-        </w:rPr>
-        <w:t xml:space="preserve"> </w:t>
-      </w:r>
-      <w:proofErr w:type="spellStart"/>
-      <w:r>
-        <w:rPr>
-          <w:lang w:val="en-US"/>
-        </w:rPr>
-        <w:t>spíše</w:t>
-      </w:r>
-      <w:proofErr w:type="spellEnd"/>
-      <w:r>
-        <w:rPr>
-          <w:lang w:val="en-US"/>
-        </w:rPr>
-        <w:t xml:space="preserve"> tests performed) </w:t>
-      </w:r>
-      <w:r>
-        <w:t>--</w:t>
-      </w:r>
-      <w:r>
-        <w:rPr>
-          <w:lang w:val="en-US"/>
-        </w:rPr>
-        <w:t>&gt;</w:t>
-      </w:r>
-      <w:r>
-        <w:t xml:space="preserve"> vybrala jsem </w:t>
-      </w:r>
-      <w:proofErr w:type="spellStart"/>
-      <w:r>
-        <w:rPr>
-          <w:b/>
-        </w:rPr>
-        <w:t>tests</w:t>
-      </w:r>
-      <w:proofErr w:type="spellEnd"/>
-      <w:r>
-        <w:rPr>
-          <w:b/>
-        </w:rPr>
-        <w:t xml:space="preserve"> </w:t>
-      </w:r>
-      <w:proofErr w:type="spellStart"/>
-      <w:r>
-        <w:rPr>
-          <w:b/>
-        </w:rPr>
-        <w:t>performed</w:t>
-      </w:r>
-      <w:proofErr w:type="spellEnd"/>
-    </w:p>
-    <w:p>
-      <w:pPr>
-        <w:pStyle w:val="Odstavecseseznamem"/>
-        <w:spacing w:before="120" w:line="240" w:lineRule="auto"/>
-        <w:ind w:left="709"/>
-        <w:contextualSpacing w:val="0"/>
-      </w:pPr>
-      <w:r>
-        <w:t>Připrav</w:t>
-      </w:r>
-      <w:r>
-        <w:t xml:space="preserve">ila jsem si </w:t>
-      </w:r>
-      <w:r>
-        <w:t xml:space="preserve">nové tabulky covid19_tests pro "problematické" země, ve kterých </w:t>
-      </w:r>
-      <w:r>
-        <w:t xml:space="preserve">jsem </w:t>
-      </w:r>
-      <w:r>
-        <w:t>urč</w:t>
-      </w:r>
-      <w:r>
-        <w:t xml:space="preserve">ila </w:t>
-      </w:r>
-      <w:r>
-        <w:t xml:space="preserve">jen jednu entitu. Pomocí UNION </w:t>
-      </w:r>
-      <w:r>
-        <w:t xml:space="preserve">jsem </w:t>
-      </w:r>
-      <w:r>
-        <w:t>tyto tabulky spoj</w:t>
-      </w:r>
-      <w:r>
-        <w:t xml:space="preserve">ila </w:t>
-      </w:r>
-      <w:r>
-        <w:t>spolu navzájem</w:t>
-      </w:r>
-      <w:r>
-        <w:t xml:space="preserve"> a </w:t>
-      </w:r>
-      <w:r>
-        <w:t>také s tabulkou covid19_tests</w:t>
-      </w:r>
-      <w:r>
-        <w:t>,</w:t>
-      </w:r>
-      <w:r>
-        <w:t xml:space="preserve"> </w:t>
-      </w:r>
-      <w:r>
-        <w:t>ze které jsem tyto země vyjmula</w:t>
-      </w:r>
-      <w:r>
-        <w:t xml:space="preserve">. Tím </w:t>
-      </w:r>
-      <w:r>
-        <w:t xml:space="preserve">jsem </w:t>
-      </w:r>
-      <w:r>
-        <w:t>získ</w:t>
-      </w:r>
-      <w:r>
-        <w:t xml:space="preserve">ala novou tabulku </w:t>
-      </w:r>
-      <w:r>
-        <w:t>covid19_tests_new</w:t>
-      </w:r>
-      <w:r>
-        <w:t xml:space="preserve"> (uložila jsem si ji do VIEW </w:t>
-      </w:r>
-      <w:r>
-        <w:rPr>
-          <w:i/>
-        </w:rPr>
-        <w:t>v_covid19_tests_new</w:t>
-      </w:r>
-      <w:r>
-        <w:t>)</w:t>
-      </w:r>
-      <w:r>
-        <w:t>, která už u těchto "problematických" zemí nem</w:t>
-      </w:r>
-      <w:r>
-        <w:t xml:space="preserve">á </w:t>
-      </w:r>
-      <w:r>
-        <w:t>z</w:t>
-      </w:r>
-      <w:r>
-        <w:t xml:space="preserve">dvojené záznamy pro žádné datum. Ke spojené tabulce </w:t>
-      </w:r>
-      <w:proofErr w:type="spellStart"/>
-      <w:r>
-        <w:t>joined_covid_lookup</w:t>
-      </w:r>
-      <w:proofErr w:type="spellEnd"/>
-      <w:r>
-        <w:t xml:space="preserve"> tedy připojuju tuto novou covid19_tests_new.</w:t>
-      </w:r>
-    </w:p>
-    <w:p>
-      <w:pPr>
-        <w:pStyle w:val="Odstavecseseznamem"/>
-        <w:spacing w:before="120" w:line="240" w:lineRule="auto"/>
-        <w:ind w:left="709"/>
-        <w:contextualSpacing w:val="0"/>
-        <w:rPr>
-          <w:b/>
-          <w:i/>
-        </w:rPr>
-      </w:pPr>
-      <w:r>
-        <w:t>K</w:t>
-      </w:r>
-      <w:r>
-        <w:t xml:space="preserve"> této nové tabulce jsem opět přes LEFT JOIN připojila </w:t>
-      </w:r>
-      <w:r>
-        <w:t xml:space="preserve">tabulku uloženou ve VIEW </w:t>
-      </w:r>
-      <w:proofErr w:type="spellStart"/>
-      <w:r>
-        <w:t>v_joined_eco</w:t>
-      </w:r>
-      <w:r>
-        <w:t>_</w:t>
-      </w:r>
-      <w:r>
-        <w:t>co</w:t>
-      </w:r>
-      <w:r>
-        <w:t>_rel</w:t>
-      </w:r>
-      <w:proofErr w:type="spellEnd"/>
-      <w:r>
-        <w:t xml:space="preserve">. Dostala jsem tak velkou </w:t>
-      </w:r>
-      <w:r>
-        <w:t>„vývojovou“</w:t>
-      </w:r>
-      <w:r>
-        <w:t xml:space="preserve"> (pro každou zemi řádky s jednotlivými daty) tabulku se sloupci: </w:t>
-      </w:r>
-      <w:proofErr w:type="spellStart"/>
-      <w:r>
-        <w:t>date</w:t>
-      </w:r>
-      <w:proofErr w:type="spellEnd"/>
-      <w:r>
-        <w:t xml:space="preserve"> (všech 468 dnů)</w:t>
-      </w:r>
-      <w:r>
-        <w:t>, country</w:t>
-      </w:r>
-      <w:r>
-        <w:t xml:space="preserve"> (všech 189 zemí)</w:t>
-      </w:r>
-      <w:r>
-        <w:t xml:space="preserve">, iso3, </w:t>
-      </w:r>
-      <w:proofErr w:type="spellStart"/>
-      <w:r>
-        <w:t>confirmed</w:t>
-      </w:r>
-      <w:proofErr w:type="spellEnd"/>
-      <w:r>
-        <w:t xml:space="preserve">, </w:t>
-      </w:r>
-      <w:proofErr w:type="spellStart"/>
-      <w:r>
-        <w:t>tests</w:t>
-      </w:r>
-      <w:proofErr w:type="spellEnd"/>
-      <w:r>
-        <w:t xml:space="preserve"> (hodnoty jen za 110 zemí), </w:t>
-      </w:r>
-      <w:proofErr w:type="spellStart"/>
-      <w:r>
-        <w:t>population</w:t>
-      </w:r>
-      <w:proofErr w:type="spellEnd"/>
-      <w:r>
-        <w:t xml:space="preserve">, GDP, </w:t>
-      </w:r>
-      <w:proofErr w:type="spellStart"/>
-      <w:r>
-        <w:t>gini</w:t>
-      </w:r>
-      <w:proofErr w:type="spellEnd"/>
-      <w:r>
-        <w:t xml:space="preserve">, mortality_under5, </w:t>
-      </w:r>
-      <w:proofErr w:type="spellStart"/>
-      <w:r>
-        <w:t>population_density</w:t>
-      </w:r>
-      <w:proofErr w:type="spellEnd"/>
-      <w:r>
-        <w:t>, median_age_2018</w:t>
-      </w:r>
-      <w:r>
-        <w:t xml:space="preserve">, religion, </w:t>
-      </w:r>
-      <w:proofErr w:type="spellStart"/>
-      <w:r>
-        <w:t>population</w:t>
-      </w:r>
-      <w:proofErr w:type="spellEnd"/>
-      <w:r>
-        <w:t xml:space="preserve">. Tuto tabulku jsem si uložila do VIEW: </w:t>
-      </w:r>
-      <w:proofErr w:type="spellStart"/>
-      <w:r>
-        <w:rPr>
-          <w:b/>
-          <w:i/>
-        </w:rPr>
-        <w:t>v_joined_cov_l</w:t>
-      </w:r>
-      <w:r>
-        <w:rPr>
-          <w:b/>
-          <w:i/>
-        </w:rPr>
-        <w:t>t</w:t>
-      </w:r>
-      <w:r>
-        <w:rPr>
-          <w:b/>
-          <w:i/>
-        </w:rPr>
-        <w:t>_</w:t>
-      </w:r>
-      <w:r>
-        <w:rPr>
-          <w:b/>
-          <w:i/>
-        </w:rPr>
-        <w:t>tests_</w:t>
-      </w:r>
-      <w:r>
-        <w:rPr>
-          <w:b/>
-          <w:i/>
-        </w:rPr>
-        <w:t>eco_co</w:t>
-      </w:r>
-      <w:r>
-        <w:rPr>
-          <w:b/>
-          <w:i/>
-        </w:rPr>
-        <w:t>_rel</w:t>
-      </w:r>
-      <w:proofErr w:type="spellEnd"/>
-    </w:p>
-    <w:p>
-      <w:pPr>
-        <w:pStyle w:val="Odstavecseseznamem"/>
-        <w:spacing w:before="120" w:line="240" w:lineRule="auto"/>
-        <w:ind w:left="284"/>
-        <w:contextualSpacing w:val="0"/>
-        <w:rPr>
-          <w:lang w:val="en-US"/>
-        </w:rPr>
-      </w:pPr>
-      <w:r>
-        <w:rPr>
-          <w:highlight w:val="yellow"/>
-        </w:rPr>
-        <w:t xml:space="preserve">!!! </w:t>
-      </w:r>
-      <w:r>
-        <w:rPr>
-          <w:highlight w:val="yellow"/>
-        </w:rPr>
-        <w:t xml:space="preserve"> </w:t>
-      </w:r>
-      <w:r>
-        <w:rPr>
-          <w:highlight w:val="yellow"/>
-        </w:rPr>
-        <w:t>Ve výsledné tabulce jsou hodnoty z </w:t>
-      </w:r>
-      <w:proofErr w:type="spellStart"/>
-      <w:r>
-        <w:rPr>
-          <w:highlight w:val="yellow"/>
-        </w:rPr>
-        <w:t>v_joined_</w:t>
-      </w:r>
-      <w:r>
-        <w:rPr>
-          <w:highlight w:val="yellow"/>
-        </w:rPr>
-        <w:t>cov_lt_test_</w:t>
-      </w:r>
-      <w:r>
-        <w:rPr>
-          <w:highlight w:val="yellow"/>
-        </w:rPr>
-        <w:t>eco_co</w:t>
-      </w:r>
-      <w:r>
-        <w:rPr>
-          <w:highlight w:val="yellow"/>
-        </w:rPr>
-        <w:t>_rel</w:t>
-      </w:r>
-      <w:proofErr w:type="spellEnd"/>
-      <w:r>
-        <w:rPr>
-          <w:highlight w:val="yellow"/>
-        </w:rPr>
-        <w:t xml:space="preserve"> </w:t>
-      </w:r>
-      <w:r>
-        <w:rPr>
-          <w:highlight w:val="yellow"/>
-        </w:rPr>
-        <w:t>vypsány u každé země jen pro prvních 23 řádků, pak už jsou NULL. Ale pokud v tabulce použiju nějaké filtry (např. vyberu jen jednu zemi, nebo jen jedno datum), pak mi to normálně vypíše všechny údaje.!!!</w:t>
-      </w:r>
-    </w:p>
-    <w:p>
-      <w:pPr>
-        <w:pStyle w:val="Nadpis1"/>
-      </w:pPr>
-      <w:r>
-        <w:t>Přidání dalších sloupců na základě výpočtů</w:t>
-      </w:r>
-    </w:p>
-    <w:p>
-      <w:pPr>
-        <w:spacing w:before="120" w:line="240" w:lineRule="auto"/>
-        <w:ind w:left="349"/>
-      </w:pPr>
-      <w:r>
-        <w:t xml:space="preserve">Na základě hodnot ve sloupci </w:t>
-      </w:r>
-      <w:proofErr w:type="spellStart"/>
-      <w:r>
-        <w:t>date</w:t>
-      </w:r>
-      <w:proofErr w:type="spellEnd"/>
-      <w:r>
-        <w:t xml:space="preserve"> v tabulce </w:t>
-      </w:r>
-      <w:proofErr w:type="spellStart"/>
-      <w:r>
-        <w:t>v_joined_cov_lt_tests_eco_rel</w:t>
-      </w:r>
-      <w:proofErr w:type="spellEnd"/>
-      <w:r>
-        <w:t xml:space="preserve"> do tabulky rovnou přidám sloupec s informací o víkendu a ročním období: </w:t>
+      </w:pPr>
+      <w:r>
+        <w:rPr>
+          <w:b/>
+        </w:rPr>
+        <w:t>binární proměnná pro víkend</w:t>
+      </w:r>
+      <w:r>
+        <w:t xml:space="preserve"> / pracovní den</w:t>
+      </w:r>
+      <w:r>
+        <w:t xml:space="preserve">  na základě CASE WHEN WEEKDAY(date) IN (5, 6) THEN 1 ELSE 0 END</w:t>
       </w:r>
     </w:p>
     <w:p>
@@ -3631,34 +2548,13 @@
         <w:contextualSpacing w:val="0"/>
       </w:pPr>
       <w:r>
-        <w:lastRenderedPageBreak/>
-        <w:t>binární proměnná pro víkend / pracovní den</w:t>
-      </w:r>
-      <w:r>
-        <w:t xml:space="preserve">  na základě CASE WHEN WEEKDAY(</w:t>
-      </w:r>
-      <w:proofErr w:type="spellStart"/>
-      <w:r>
-        <w:t>date</w:t>
-      </w:r>
-      <w:proofErr w:type="spellEnd"/>
-      <w:r>
-        <w:t>) IN (5, 6) THEN 1 ELSE 0 END</w:t>
-      </w:r>
-    </w:p>
-    <w:p>
-      <w:pPr>
-        <w:pStyle w:val="Odstavecseseznamem"/>
-        <w:numPr>
-          <w:ilvl w:val="1"/>
-          <w:numId w:val="3"/>
-        </w:numPr>
-        <w:spacing w:before="120" w:line="240" w:lineRule="auto"/>
-        <w:ind w:left="709"/>
-        <w:contextualSpacing w:val="0"/>
-      </w:pPr>
-      <w:r>
-        <w:t>roční období daného dne – zjistila jsem si hraniční data astronomických ročních období ve sledovaném období (22. 1. 2020 – 3. 5. 2021) a na základě CASE WHEN vytvořila sloupec s ročními obdobími</w:t>
+        <w:rPr>
+          <w:b/>
+        </w:rPr>
+        <w:t>roční období daného dne</w:t>
+      </w:r>
+      <w:r>
+        <w:t xml:space="preserve"> – zjistila jsem si hraniční data astronomických ročních období ve sledovaném období (22. 1. 2020 – 3. 5. 2021) a na základě CASE WHEN vytvořila sloupec s ročními obdobími</w:t>
       </w:r>
     </w:p>
     <w:tbl>
@@ -4094,18 +2990,63 @@
     <w:p>
       <w:pPr>
         <w:pStyle w:val="Nadpis1"/>
-      </w:pPr>
-      <w:r>
-        <w:t xml:space="preserve">Výpočty v tabulce </w:t>
-      </w:r>
-      <w:proofErr w:type="spellStart"/>
-      <w:r>
-        <w:t>weather</w:t>
-      </w:r>
-      <w:proofErr w:type="spellEnd"/>
+        <w:ind w:left="426" w:hanging="426"/>
+      </w:pPr>
+      <w:r>
+        <w:t>Výpočty v tabulce weather</w:t>
+      </w:r>
       <w:r>
         <w:t xml:space="preserve"> a její připojení na výslednou tabulku</w:t>
       </w:r>
+    </w:p>
+    <w:p>
+      <w:pPr>
+        <w:pStyle w:val="Odstavecseseznamem"/>
+        <w:spacing w:before="120" w:line="240" w:lineRule="auto"/>
+        <w:ind w:left="709"/>
+        <w:contextualSpacing w:val="0"/>
+        <w:rPr>
+          <w:highlight w:val="red"/>
+        </w:rPr>
+      </w:pPr>
+      <w:r>
+        <w:rPr>
+          <w:highlight w:val="red"/>
+        </w:rPr>
+        <w:t>CHYB</w:t>
+      </w:r>
+      <w:r>
+        <w:rPr>
+          <w:highlight w:val="red"/>
+        </w:rPr>
+        <w:t>ĚJÍCÍ</w:t>
+      </w:r>
+      <w:r>
+        <w:rPr>
+          <w:highlight w:val="red"/>
+        </w:rPr>
+        <w:t xml:space="preserve"> DATA:</w:t>
+      </w:r>
+      <w:r>
+        <w:rPr>
+          <w:highlight w:val="red"/>
+        </w:rPr>
+        <w:t xml:space="preserve"> </w:t>
+      </w:r>
+      <w:r>
+        <w:t xml:space="preserve">Tabulka weather </w:t>
+      </w:r>
+      <w:r>
+        <w:t xml:space="preserve">obsahuje data pouze pro 36 měst. 2 z těchto měst nejsou hlavní města žádného státu, takže ve výsledné tabulce jsou údaje o počasí k dispozici pouze pro 34 zemí. </w:t>
+      </w:r>
+    </w:p>
+    <w:p>
+      <w:pPr>
+        <w:spacing w:after="0" w:line="240" w:lineRule="auto"/>
+        <w:rPr>
+          <w:b/>
+        </w:rPr>
+      </w:pPr>
     </w:p>
     <w:p>
       <w:pPr>
@@ -4169,21 +3110,8 @@
       <w:r>
         <w:t>ROUND(</w:t>
       </w:r>
-      <w:proofErr w:type="gramStart"/>
-      <w:r>
-        <w:t>SUM(CASE</w:t>
-      </w:r>
-      <w:proofErr w:type="gramEnd"/>
-      <w:r>
-        <w:t xml:space="preserve"> WHEN `</w:t>
-      </w:r>
-      <w:proofErr w:type="spellStart"/>
-      <w:r>
-        <w:t>time</w:t>
-      </w:r>
-      <w:proofErr w:type="spellEnd"/>
-      <w:r>
-        <w:t>` IN ('09:00', '12:00', '15:00', '18:00') THEN 1 ELSE 0 END)</w:t>
+      <w:r>
+        <w:t>SUM(CASE WHEN `time` IN ('09:00', '12:00', '15:00', '18:00') THEN 1 ELSE 0 END)</w:t>
       </w:r>
       <w:r>
         <w:t xml:space="preserve"> * temp) </w:t>
@@ -4292,21 +3220,8 @@
         <w:ind w:left="709"/>
         <w:contextualSpacing w:val="0"/>
       </w:pPr>
-      <w:proofErr w:type="gramStart"/>
-      <w:r>
-        <w:t>SUM(CASE</w:t>
-      </w:r>
-      <w:proofErr w:type="gramEnd"/>
-      <w:r>
-        <w:t xml:space="preserve"> WHEN </w:t>
-      </w:r>
-      <w:proofErr w:type="spellStart"/>
-      <w:r>
-        <w:t>rain</w:t>
-      </w:r>
-      <w:proofErr w:type="spellEnd"/>
-      <w:r>
-        <w:t xml:space="preserve"> = '0.0</w:t>
+      <w:r>
+        <w:t>SUM(CASE WHEN rain = '0.0</w:t>
       </w:r>
       <w:r>
         <w:t xml:space="preserve"> mm</w:t>
@@ -4335,15 +3250,7 @@
         <w:contextualSpacing w:val="0"/>
       </w:pPr>
       <w:r>
-        <w:t xml:space="preserve">Funkce do sloupce </w:t>
-      </w:r>
-      <w:proofErr w:type="spellStart"/>
-      <w:r>
-        <w:t>rain</w:t>
-      </w:r>
-      <w:proofErr w:type="spellEnd"/>
-      <w:r>
-        <w:t xml:space="preserve"> dosadila 0 místo 0.0 mm, resp. 1 místo ostatních hodnot. Počet hodin s nenulovými srážkami je pak součet těchto jedniček vynásobený 3 (každý řádek představuje 3h interval) </w:t>
+        <w:t xml:space="preserve">Funkce do sloupce rain dosadila 0 místo 0.0 mm, resp. 1 místo ostatních hodnot. Počet hodin s nenulovými srážkami je pak součet těchto jedniček vynásobený 3 (každý řádek představuje 3h interval) </w:t>
       </w:r>
     </w:p>
     <w:p>
@@ -4375,29 +3282,8 @@
         <w:contextualSpacing w:val="0"/>
       </w:pPr>
       <w:r>
-        <w:t xml:space="preserve">Jednoduchá funkce </w:t>
-      </w:r>
-      <w:proofErr w:type="gramStart"/>
-      <w:r>
-        <w:t>MAX(gust</w:t>
-      </w:r>
-      <w:proofErr w:type="gramEnd"/>
-      <w:r>
-        <w:t xml:space="preserve">) při použití GROUP BY </w:t>
-      </w:r>
-      <w:proofErr w:type="spellStart"/>
-      <w:r>
-        <w:t>capital_city</w:t>
-      </w:r>
-      <w:proofErr w:type="spellEnd"/>
-      <w:r>
-        <w:t xml:space="preserve">, </w:t>
-      </w:r>
-      <w:proofErr w:type="spellStart"/>
-      <w:r>
-        <w:t>date</w:t>
-      </w:r>
-      <w:proofErr w:type="spellEnd"/>
+        <w:t>Jednoduchá funkce MAX(gust) při použití GROUP BY capital_city, date</w:t>
+      </w:r>
     </w:p>
     <w:p>
       <w:pPr>
@@ -4411,13 +3297,8 @@
         <w:t xml:space="preserve">sloupců z </w:t>
       </w:r>
       <w:r>
-        <w:t xml:space="preserve">tabulky </w:t>
-      </w:r>
-      <w:proofErr w:type="spellStart"/>
-      <w:r>
-        <w:t>weather</w:t>
-      </w:r>
-      <w:proofErr w:type="spellEnd"/>
+        <w:t>tabulky weather</w:t>
+      </w:r>
       <w:r>
         <w:t xml:space="preserve"> k výsledné tabulce: </w:t>
       </w:r>
@@ -4428,115 +3309,23 @@
         <w:ind w:left="349"/>
       </w:pPr>
       <w:r>
-        <w:t xml:space="preserve">Tabulka </w:t>
-      </w:r>
-      <w:proofErr w:type="spellStart"/>
-      <w:r>
-        <w:t>weather</w:t>
-      </w:r>
-      <w:proofErr w:type="spellEnd"/>
-      <w:r>
-        <w:t xml:space="preserve"> neobsahuje názvy zemí ani ISO kódy, jen názvy hlavních měst. Pro připojení k mé výsledné tabulce musím nejprve tabulku </w:t>
-      </w:r>
-      <w:proofErr w:type="spellStart"/>
-      <w:r>
-        <w:t>weather</w:t>
-      </w:r>
-      <w:proofErr w:type="spellEnd"/>
-      <w:r>
-        <w:t xml:space="preserve"> spojit </w:t>
+        <w:t xml:space="preserve">Tabulka weather neobsahuje názvy zemí ani ISO kódy, jen názvy hlavních měst. Pro připojení k mé výsledné tabulce musím nejprve tabulku weather spojit </w:t>
       </w:r>
       <w:r>
         <w:t xml:space="preserve">pomocí INNER JOIN </w:t>
       </w:r>
       <w:r>
-        <w:t xml:space="preserve">přes sloupec city s tabulkou </w:t>
-      </w:r>
-      <w:proofErr w:type="spellStart"/>
-      <w:r>
-        <w:t>countries</w:t>
-      </w:r>
-      <w:proofErr w:type="spellEnd"/>
-      <w:r>
-        <w:t xml:space="preserve"> (sloupec </w:t>
-      </w:r>
-      <w:proofErr w:type="spellStart"/>
-      <w:r>
-        <w:t>capital_city</w:t>
-      </w:r>
-      <w:proofErr w:type="spellEnd"/>
-      <w:r>
-        <w:t xml:space="preserve">), přičemž ale musím vyřešit problém, že ve </w:t>
-      </w:r>
-      <w:proofErr w:type="spellStart"/>
-      <w:r>
-        <w:t>weather</w:t>
-      </w:r>
-      <w:proofErr w:type="spellEnd"/>
-      <w:r>
-        <w:t xml:space="preserve"> jsou hlavní města uvedena anglicky a v tabulce </w:t>
-      </w:r>
-      <w:proofErr w:type="spellStart"/>
-      <w:r>
-        <w:t>countries</w:t>
-      </w:r>
-      <w:proofErr w:type="spellEnd"/>
-      <w:r>
-        <w:t xml:space="preserve"> v národních jazycích. Nevím, jak pomocí SQL zjistit, které názvy jsou shodné v obou tabulkách, takže jsem to udělala v </w:t>
-      </w:r>
-      <w:proofErr w:type="spellStart"/>
-      <w:r>
-        <w:t>excelu</w:t>
-      </w:r>
-      <w:proofErr w:type="spellEnd"/>
-      <w:r>
-        <w:t xml:space="preserve"> pomocí funkce MATCH</w:t>
+        <w:t>přes sloupec city s tabulkou countries (sloupec capital_city), přičemž ale musím vyřešit problém, že ve weather jsou hlavní města uvedena anglicky a v tabulce countries v národních jazycích. Nevím, jak pomocí SQL zjistit, které názvy jsou shodné v obou tabulkách, takže jsem to udělala v excelu pomocí funkce MATCH</w:t>
       </w:r>
       <w:r>
         <w:t xml:space="preserve"> (resp. POZVYHLEDST)</w:t>
       </w:r>
       <w:r>
-        <w:t xml:space="preserve">. Tím jsem zjistila 10 zemí, které mají v tabulce </w:t>
-      </w:r>
-      <w:proofErr w:type="spellStart"/>
-      <w:r>
-        <w:t>weather</w:t>
-      </w:r>
-      <w:proofErr w:type="spellEnd"/>
-      <w:r>
-        <w:t xml:space="preserve"> název jiný než v tabulce </w:t>
-      </w:r>
-      <w:proofErr w:type="spellStart"/>
-      <w:r>
-        <w:t>countries</w:t>
-      </w:r>
-      <w:proofErr w:type="spellEnd"/>
-      <w:r>
-        <w:t>. V </w:t>
-      </w:r>
-      <w:proofErr w:type="spellStart"/>
-      <w:r>
-        <w:t>excelu</w:t>
-      </w:r>
-      <w:proofErr w:type="spellEnd"/>
-      <w:r>
-        <w:t xml:space="preserve"> jsem si ručně dohledala názvy z tabulky </w:t>
-      </w:r>
-      <w:proofErr w:type="spellStart"/>
-      <w:r>
-        <w:t>countries</w:t>
-      </w:r>
-      <w:proofErr w:type="spellEnd"/>
-      <w:r>
-        <w:t xml:space="preserve"> a v </w:t>
-      </w:r>
-      <w:proofErr w:type="spellStart"/>
-      <w:r>
-        <w:t>mariaDB</w:t>
-      </w:r>
-      <w:proofErr w:type="spellEnd"/>
-      <w:r>
-        <w:t xml:space="preserve"> je nahradila pomocí CASE WHEN. </w:t>
+        <w:t xml:space="preserve">. Tím jsem zjistila 10 zemí, které mají v tabulce weather název jiný než v tabulce </w:t>
+      </w:r>
+      <w:r>
+        <w:lastRenderedPageBreak/>
+        <w:t xml:space="preserve">countries. V excelu jsem si ručně dohledala názvy z tabulky countries a v mariaDB je nahradila pomocí CASE WHEN. </w:t>
       </w:r>
     </w:p>
     <w:p>
@@ -4545,33 +3334,11 @@
         <w:ind w:left="349"/>
       </w:pPr>
       <w:r>
-        <w:t xml:space="preserve">Vytvořila jsem tedy novou tabulku </w:t>
-      </w:r>
-      <w:proofErr w:type="spellStart"/>
-      <w:r>
-        <w:t>weather_new</w:t>
-      </w:r>
-      <w:proofErr w:type="spellEnd"/>
-      <w:r>
-        <w:t xml:space="preserve"> obsahující všechny úpravy a výpočtu, tu jsem přes INNER JOIN spojila s tabulkou </w:t>
-      </w:r>
-      <w:proofErr w:type="spellStart"/>
-      <w:r>
-        <w:t>countries</w:t>
-      </w:r>
-      <w:proofErr w:type="spellEnd"/>
-      <w:r>
-        <w:t xml:space="preserve"> (uložila jsem si ji do </w:t>
-      </w:r>
-      <w:proofErr w:type="spellStart"/>
-      <w:r>
-        <w:t>v_weather_new</w:t>
-      </w:r>
-      <w:proofErr w:type="spellEnd"/>
-      <w:r>
-        <w:t xml:space="preserve">) a následně jsem tuto novou tabulku připojila přes LEFT JOIN k velké výsledné tabulce (uložila jsem si ji do </w:t>
-      </w:r>
-      <w:proofErr w:type="spellStart"/>
+        <w:t>Vytvořila jsem tedy novou tabulku weather_new</w:t>
+      </w:r>
+      <w:r>
+        <w:t xml:space="preserve"> obsahující všechny úpravy a výpočtu, tu jsem přes INNER JOIN spojila s tabulkou countries (uložila jsem si ji do v_weather_new) a následně jsem tuto novou tabulku připojila přes LEFT JOIN k velké výsledné tabulce (uložila jsem si ji do </w:t>
+      </w:r>
       <w:r>
         <w:rPr>
           <w:b/>
@@ -4607,7 +3374,6 @@
         </w:rPr>
         <w:t>_w</w:t>
       </w:r>
-      <w:proofErr w:type="spellEnd"/>
       <w:r>
         <w:t>).</w:t>
       </w:r>
@@ -4615,47 +3381,22 @@
     <w:p>
       <w:pPr>
         <w:pStyle w:val="Nadpis1"/>
-      </w:pPr>
-      <w:proofErr w:type="spellStart"/>
-      <w:r>
-        <w:t>Pivotování</w:t>
-      </w:r>
-      <w:proofErr w:type="spellEnd"/>
-      <w:r>
-        <w:t xml:space="preserve"> a výpočty v tabulce </w:t>
-      </w:r>
-      <w:proofErr w:type="spellStart"/>
-      <w:r>
-        <w:t>life_expectancy</w:t>
-      </w:r>
-      <w:proofErr w:type="spellEnd"/>
+        <w:ind w:left="426" w:hanging="426"/>
+      </w:pPr>
+      <w:r>
+        <w:t>Pivotování a výpočty v tabulce life_expectancy</w:t>
+      </w:r>
     </w:p>
     <w:p>
       <w:pPr>
         <w:spacing w:before="120" w:line="240" w:lineRule="auto"/>
         <w:ind w:left="349"/>
-        <w:rPr>
-          <w:lang w:val="en-US"/>
-        </w:rPr>
       </w:pPr>
       <w:r>
         <w:t xml:space="preserve">Pomocí </w:t>
       </w:r>
-      <w:proofErr w:type="gramStart"/>
-      <w:r>
-        <w:t>MAX(CASE</w:t>
-      </w:r>
-      <w:proofErr w:type="gramEnd"/>
-      <w:r>
-        <w:t xml:space="preserve"> WHEN </w:t>
-      </w:r>
-      <w:proofErr w:type="spellStart"/>
-      <w:r>
-        <w:t>year</w:t>
-      </w:r>
-      <w:proofErr w:type="spellEnd"/>
-      <w:r>
-        <w:t xml:space="preserve"> = 1965</w:t>
+      <w:r>
+        <w:t>MAX(CASE WHEN year = 1965</w:t>
       </w:r>
       <w:r>
         <w:rPr>
@@ -4667,15 +3408,7 @@
         <w:t>,</w:t>
       </w:r>
       <w:r>
-        <w:t xml:space="preserve"> THEN </w:t>
-      </w:r>
-      <w:proofErr w:type="spellStart"/>
-      <w:r>
-        <w:t>life_expectancy</w:t>
-      </w:r>
-      <w:proofErr w:type="spellEnd"/>
-      <w:r>
-        <w:t xml:space="preserve"> END</w:t>
+        <w:t xml:space="preserve"> THEN life_expectancy END</w:t>
       </w:r>
       <w:r>
         <w:t>) si přesunu hodnoty dožití z let 1965 a 2015 z řádků do sloupců, abych je od sebe mohla odečíst. Získám tak tabulku se sloupcem ISO, life_expectancy_1965 a life_expectancy_2015, kterou</w:t>
@@ -4685,20 +3418,39 @@
       </w:r>
       <w:r>
         <w:t xml:space="preserve"> připojím k výsledné tabulce, ve které udělám výpočet.</w:t>
+      </w:r>
+      <w:r>
+        <w:t xml:space="preserve"> </w:t>
       </w:r>
     </w:p>
     <w:p>
       <w:pPr>
         <w:spacing w:before="120" w:line="240" w:lineRule="auto"/>
         <w:ind w:left="349"/>
-      </w:pPr>
+        <w:rPr>
+          <w:lang w:val="en-US"/>
+        </w:rPr>
+      </w:pPr>
+      <w:r>
+        <w:t>Výslednou tabulku uložím do VIEW v_Petra_Rohlickova_projekt_SQL_final. Jedná se o finální podobu tabulky, kterou z tohoto VIEW ještě vložím do t_</w:t>
+      </w:r>
       <w:r>
         <w:t xml:space="preserve"> </w:t>
       </w:r>
-      <w:bookmarkStart w:id="0" w:name="_GoBack"/>
-      <w:bookmarkEnd w:id="0"/>
-      <w:r>
-        <w:t xml:space="preserve"> </w:t>
+      <w:r>
+        <w:t>Petra_Rohlickova_projekt_SQL_final</w:t>
+      </w:r>
+      <w:r>
+        <w:t>.</w:t>
+      </w:r>
+    </w:p>
+    <w:p>
+      <w:pPr>
+        <w:pStyle w:val="Nadpis1"/>
+        <w:ind w:left="284" w:hanging="284"/>
+      </w:pPr>
+      <w:r>
+        <w:t>Tvorba finální tabulky</w:t>
       </w:r>
     </w:p>
     <w:p>
@@ -5209,6 +3961,21 @@
     <w:abstractNumId w:val="1"/>
   </w:num>
   <w:num w:numId="10">
+    <w:abstractNumId w:val="1"/>
+  </w:num>
+  <w:num w:numId="11">
+    <w:abstractNumId w:val="1"/>
+  </w:num>
+  <w:num w:numId="12">
+    <w:abstractNumId w:val="1"/>
+  </w:num>
+  <w:num w:numId="13">
+    <w:abstractNumId w:val="1"/>
+  </w:num>
+  <w:num w:numId="14">
+    <w:abstractNumId w:val="1"/>
+  </w:num>
+  <w:num w:numId="15">
     <w:abstractNumId w:val="1"/>
   </w:num>
 </w:numbering>
@@ -5621,7 +4388,6 @@
         <w:numId w:val="3"/>
       </w:numPr>
       <w:spacing w:before="240" w:line="240" w:lineRule="auto"/>
-      <w:ind w:left="284" w:hanging="284"/>
       <w:outlineLvl w:val="0"/>
     </w:pPr>
     <w:rPr>
@@ -5793,6 +4559,104 @@
       <w:kern w:val="28"/>
       <w:sz w:val="56"/>
       <w:szCs w:val="56"/>
+    </w:rPr>
+  </w:style>
+  <w:style w:type="character" w:styleId="Odkaznakoment">
+    <w:name w:val="annotation reference"/>
+    <w:basedOn w:val="Standardnpsmoodstavce"/>
+    <w:uiPriority w:val="99"/>
+    <w:semiHidden/>
+    <w:unhideWhenUsed/>
+    <w:rsid w:val="00003D17"/>
+    <w:rPr>
+      <w:sz w:val="16"/>
+      <w:szCs w:val="16"/>
+    </w:rPr>
+  </w:style>
+  <w:style w:type="paragraph" w:styleId="Textkomente">
+    <w:name w:val="annotation text"/>
+    <w:basedOn w:val="Normln"/>
+    <w:link w:val="TextkomenteChar"/>
+    <w:uiPriority w:val="99"/>
+    <w:semiHidden/>
+    <w:unhideWhenUsed/>
+    <w:rsid w:val="00003D17"/>
+    <w:pPr>
+      <w:spacing w:line="240" w:lineRule="auto"/>
+    </w:pPr>
+    <w:rPr>
+      <w:sz w:val="20"/>
+      <w:szCs w:val="20"/>
+    </w:rPr>
+  </w:style>
+  <w:style w:type="character" w:customStyle="1" w:styleId="TextkomenteChar">
+    <w:name w:val="Text komentáře Char"/>
+    <w:basedOn w:val="Standardnpsmoodstavce"/>
+    <w:link w:val="Textkomente"/>
+    <w:uiPriority w:val="99"/>
+    <w:semiHidden/>
+    <w:rsid w:val="00003D17"/>
+    <w:rPr>
+      <w:sz w:val="20"/>
+      <w:szCs w:val="20"/>
+    </w:rPr>
+  </w:style>
+  <w:style w:type="paragraph" w:styleId="Pedmtkomente">
+    <w:name w:val="annotation subject"/>
+    <w:basedOn w:val="Textkomente"/>
+    <w:next w:val="Textkomente"/>
+    <w:link w:val="PedmtkomenteChar"/>
+    <w:uiPriority w:val="99"/>
+    <w:semiHidden/>
+    <w:unhideWhenUsed/>
+    <w:rsid w:val="00003D17"/>
+    <w:rPr>
+      <w:b/>
+      <w:bCs/>
+    </w:rPr>
+  </w:style>
+  <w:style w:type="character" w:customStyle="1" w:styleId="PedmtkomenteChar">
+    <w:name w:val="Předmět komentáře Char"/>
+    <w:basedOn w:val="TextkomenteChar"/>
+    <w:link w:val="Pedmtkomente"/>
+    <w:uiPriority w:val="99"/>
+    <w:semiHidden/>
+    <w:rsid w:val="00003D17"/>
+    <w:rPr>
+      <w:b/>
+      <w:bCs/>
+      <w:sz w:val="20"/>
+      <w:szCs w:val="20"/>
+    </w:rPr>
+  </w:style>
+  <w:style w:type="paragraph" w:styleId="Textbubliny">
+    <w:name w:val="Balloon Text"/>
+    <w:basedOn w:val="Normln"/>
+    <w:link w:val="TextbublinyChar"/>
+    <w:uiPriority w:val="99"/>
+    <w:semiHidden/>
+    <w:unhideWhenUsed/>
+    <w:rsid w:val="00003D17"/>
+    <w:pPr>
+      <w:spacing w:after="0" w:line="240" w:lineRule="auto"/>
+    </w:pPr>
+    <w:rPr>
+      <w:rFonts w:ascii="Segoe UI" w:hAnsi="Segoe UI" w:cs="Segoe UI"/>
+      <w:sz w:val="18"/>
+      <w:szCs w:val="18"/>
+    </w:rPr>
+  </w:style>
+  <w:style w:type="character" w:customStyle="1" w:styleId="TextbublinyChar">
+    <w:name w:val="Text bubliny Char"/>
+    <w:basedOn w:val="Standardnpsmoodstavce"/>
+    <w:link w:val="Textbubliny"/>
+    <w:uiPriority w:val="99"/>
+    <w:semiHidden/>
+    <w:rsid w:val="00003D17"/>
+    <w:rPr>
+      <w:rFonts w:ascii="Segoe UI" w:hAnsi="Segoe UI" w:cs="Segoe UI"/>
+      <w:sz w:val="18"/>
+      <w:szCs w:val="18"/>
     </w:rPr>
   </w:style>
 </w:styles>
@@ -6098,7 +4962,7 @@
 </file>
 
 <file path=customXml/itemProps1.xml><?xml version="1.0" encoding="utf-8"?>
-<ds:datastoreItem xmlns:ds="http://schemas.openxmlformats.org/officeDocument/2006/customXml" ds:itemID="{23AED99B-D598-4339-BEA0-4146A9D6ACF1}">
+<ds:datastoreItem xmlns:ds="http://schemas.openxmlformats.org/officeDocument/2006/customXml" ds:itemID="{746A8E29-2DF8-481E-BF2C-6F707FEF840C}">
   <ds:schemaRefs>
     <ds:schemaRef ds:uri="http://schemas.openxmlformats.org/officeDocument/2006/bibliography"/>
   </ds:schemaRefs>

</xml_diff>

<commit_message>
novy soubor pro vypis finalni tabulky
</commit_message>
<xml_diff>
--- a/Projekt_pruvodka.docx
+++ b/Projekt_pruvodka.docx
@@ -18,10 +18,12 @@
     <w:p>
       <w:pPr>
         <w:pStyle w:val="Nadpis1"/>
-        <w:ind w:left="426" w:hanging="426"/>
-      </w:pPr>
-      <w:r>
-        <w:t>Studium tabulek</w:t>
+      </w:pPr>
+      <w:r>
+        <w:t>Studium</w:t>
+      </w:r>
+      <w:r>
+        <w:t xml:space="preserve"> tabulek</w:t>
       </w:r>
     </w:p>
     <w:p>
@@ -1009,6 +1011,8 @@
           <w:numId w:val="2"/>
         </w:numPr>
         <w:spacing w:line="240" w:lineRule="auto"/>
+        <w:ind w:left="714" w:hanging="357"/>
+        <w:contextualSpacing w:val="0"/>
         <w:rPr>
           <w:b/>
         </w:rPr>
@@ -1108,7 +1112,25 @@
         <w:t>celý 3h interval?</w:t>
       </w:r>
       <w:r>
-        <w:t xml:space="preserve"> Odpověď od kolegy: celý interval </w:t>
+        <w:t xml:space="preserve"> Odpověď od </w:t>
+      </w:r>
+      <w:r>
+        <w:t>lektora</w:t>
+      </w:r>
+      <w:r>
+        <w:t xml:space="preserve">: </w:t>
+      </w:r>
+      <w:r>
+        <w:t xml:space="preserve">brát </w:t>
+      </w:r>
+      <w:r>
+        <w:t>celý interval</w:t>
+      </w:r>
+      <w:r>
+        <w:t>, tj. 3h.</w:t>
+      </w:r>
+      <w:r>
+        <w:t xml:space="preserve"> </w:t>
       </w:r>
       <w:r>
         <w:t xml:space="preserve">  </w:t>
@@ -1127,7 +1149,6 @@
     <w:p>
       <w:pPr>
         <w:pStyle w:val="Nadpis1"/>
-        <w:ind w:left="426" w:hanging="426"/>
       </w:pPr>
       <w:r>
         <w:t xml:space="preserve">Řešení </w:t>
@@ -1175,19 +1196,55 @@
         <w:t xml:space="preserve"> </w:t>
       </w:r>
       <w:r>
-        <w:t xml:space="preserve">jsem vzala </w:t>
-      </w:r>
-      <w:r>
-        <w:t>v</w:t>
-      </w:r>
-      <w:r>
-        <w:t> každé zemi nejaktuálnější, který je k dispozici, tj. našla jsem poslední rok (MAX(year)), ve kterém byl</w:t>
-      </w:r>
-      <w:r>
-        <w:t xml:space="preserve">y tyto ukazatele </w:t>
+        <w:t xml:space="preserve">– v pomocných tabulkách jsem </w:t>
+      </w:r>
+      <w:r>
+        <w:t xml:space="preserve">vzala </w:t>
+      </w:r>
+      <w:r>
+        <w:t>pro</w:t>
+      </w:r>
+      <w:r>
+        <w:t> každ</w:t>
+      </w:r>
+      <w:r>
+        <w:t>ou</w:t>
+      </w:r>
+      <w:r>
+        <w:t xml:space="preserve"> zemi </w:t>
+      </w:r>
+      <w:r>
+        <w:t xml:space="preserve">(GROUP BY country) </w:t>
+      </w:r>
+      <w:r>
+        <w:t>nejaktuálnější</w:t>
+      </w:r>
+      <w:r>
+        <w:t xml:space="preserve"> hodnotu</w:t>
+      </w:r>
+      <w:r>
+        <w:t>, kter</w:t>
+      </w:r>
+      <w:r>
+        <w:t>á</w:t>
+      </w:r>
+      <w:r>
+        <w:t xml:space="preserve"> je k dispozici, tj. našla jsem poslední rok (MAX(year)), ve kterém byl</w:t>
+      </w:r>
+      <w:r>
+        <w:t xml:space="preserve"> </w:t>
+      </w:r>
+      <w:r>
+        <w:t>daný</w:t>
+      </w:r>
+      <w:r>
+        <w:t xml:space="preserve"> ukazatel </w:t>
       </w:r>
       <w:r>
         <w:t>NOT NULL</w:t>
+      </w:r>
+      <w:r>
+        <w:t>.</w:t>
       </w:r>
     </w:p>
     <w:p>
@@ -1277,7 +1334,31 @@
         <w:t xml:space="preserve"> </w:t>
       </w:r>
       <w:r>
-        <w:t>– vyřeším tím, že přes JOIN spojím tabulku covid19_basic_differences s lookup_table</w:t>
+        <w:t>– vyřeš</w:t>
+      </w:r>
+      <w:r>
+        <w:t xml:space="preserve">ila jsem </w:t>
+      </w:r>
+      <w:r>
+        <w:t xml:space="preserve">tím, že </w:t>
+      </w:r>
+      <w:r>
+        <w:t xml:space="preserve">jsem </w:t>
+      </w:r>
+      <w:r>
+        <w:t xml:space="preserve">přes </w:t>
+      </w:r>
+      <w:r>
+        <w:t xml:space="preserve">LEFT </w:t>
+      </w:r>
+      <w:r>
+        <w:t>JOIN spoj</w:t>
+      </w:r>
+      <w:r>
+        <w:t>ila</w:t>
+      </w:r>
+      <w:r>
+        <w:t xml:space="preserve"> tabulku covid19_basic_differences s lookup_table</w:t>
       </w:r>
       <w:r>
         <w:t xml:space="preserve"> a covid19_tests</w:t>
@@ -1286,22 +1367,52 @@
         <w:t xml:space="preserve"> přes country</w:t>
       </w:r>
       <w:r>
-        <w:t xml:space="preserve"> a</w:t>
-      </w:r>
-      <w:r>
-        <w:t xml:space="preserve"> tabulky countries</w:t>
-      </w:r>
-      <w:r>
-        <w:t xml:space="preserve">, economies a religions </w:t>
-      </w:r>
-      <w:r>
-        <w:t xml:space="preserve">přes country a pak tyto dvě </w:t>
+        <w:t xml:space="preserve"> </w:t>
+      </w:r>
+      <w:r>
+        <w:t xml:space="preserve">(tabulky mají stejné názvy zemí) </w:t>
+      </w:r>
+      <w:r>
+        <w:t>a</w:t>
+      </w:r>
+      <w:r>
+        <w:t xml:space="preserve"> tabulk</w:t>
+      </w:r>
+      <w:r>
+        <w:t>u</w:t>
+      </w:r>
+      <w:r>
+        <w:t xml:space="preserve"> countries</w:t>
+      </w:r>
+      <w:r>
+        <w:t xml:space="preserve"> s</w:t>
+      </w:r>
+      <w:r>
+        <w:t xml:space="preserve"> economies a religions </w:t>
+      </w:r>
+      <w:r>
+        <w:t xml:space="preserve">přes country </w:t>
+      </w:r>
+      <w:r>
+        <w:t xml:space="preserve">(tabulky mají stejné názvy zemí). Pak jsem </w:t>
+      </w:r>
+      <w:r>
+        <w:t xml:space="preserve">tyto dvě </w:t>
       </w:r>
       <w:r>
         <w:t xml:space="preserve">nové </w:t>
       </w:r>
       <w:r>
-        <w:t>tabulky přes iso3</w:t>
+        <w:t xml:space="preserve">tabulky </w:t>
+      </w:r>
+      <w:r>
+        <w:t xml:space="preserve">spojila pomocí LEFT JOIN </w:t>
+      </w:r>
+      <w:r>
+        <w:t>přes iso3</w:t>
+      </w:r>
+      <w:r>
+        <w:t xml:space="preserve"> (blíže viz. následující kapitola)</w:t>
       </w:r>
       <w:r>
         <w:t>.</w:t>
@@ -1312,7 +1423,13 @@
         <w:pStyle w:val="Nadpis1"/>
       </w:pPr>
       <w:r>
-        <w:t>První spojení tabulek</w:t>
+        <w:t xml:space="preserve">První </w:t>
+      </w:r>
+      <w:r>
+        <w:t>spojení</w:t>
+      </w:r>
+      <w:r>
+        <w:t xml:space="preserve"> tabulek</w:t>
       </w:r>
     </w:p>
     <w:p>
@@ -1412,7 +1529,19 @@
         <w:t xml:space="preserve"> </w:t>
       </w:r>
       <w:r>
-        <w:t xml:space="preserve">(pro každou zemi jeden řádek, tj. bez data) </w:t>
+        <w:t xml:space="preserve">(pro každou zemi jeden </w:t>
+      </w:r>
+      <w:r>
+        <w:t>údaj</w:t>
+      </w:r>
+      <w:r>
+        <w:t xml:space="preserve">, tj. bez </w:t>
+      </w:r>
+      <w:r>
+        <w:t>vývoje v čase</w:t>
+      </w:r>
+      <w:r>
+        <w:t xml:space="preserve">) </w:t>
       </w:r>
       <w:r>
         <w:t>tabulk</w:t>
@@ -1424,22 +1553,7 @@
         <w:t xml:space="preserve"> </w:t>
       </w:r>
       <w:r>
-        <w:t xml:space="preserve">joined_economies_countries </w:t>
-      </w:r>
-      <w:r>
-        <w:t>s</w:t>
-      </w:r>
-      <w:r>
-        <w:t>e sloupci:</w:t>
-      </w:r>
-      <w:r>
-        <w:t xml:space="preserve"> country, GDP, gini, mortality_under5,</w:t>
-      </w:r>
-      <w:r>
-        <w:t xml:space="preserve"> iso3,</w:t>
-      </w:r>
-      <w:r>
-        <w:t xml:space="preserve"> population_density, median_age_2018</w:t>
+        <w:t>joined_economies_countries</w:t>
       </w:r>
       <w:r>
         <w:t>.</w:t>
@@ -1473,7 +1587,13 @@
         <w:contextualSpacing w:val="0"/>
       </w:pPr>
       <w:r>
-        <w:t>Abych mohla stanovit podíly příslušníků jednotlivých náboženství v zemi na celkovém obyvatelstvu, musím napřed spojit tabulku religion s</w:t>
+        <w:t>Abych mohla stanovit podíly příslušníků jednotlivých náboženství v zemi na celkovém obyvatelstvu, musím napřed spojit tabulku religion</w:t>
+      </w:r>
+      <w:r>
+        <w:t>s</w:t>
+      </w:r>
+      <w:r>
+        <w:t xml:space="preserve"> s</w:t>
       </w:r>
       <w:r>
         <w:t> </w:t>
@@ -1503,7 +1623,32 @@
         <w:ind w:left="709"/>
       </w:pPr>
       <w:r>
-        <w:t xml:space="preserve">Takže tabulku religions nejprve připojím pomocí LEFT JOIN přes sloupec country ke spojeným tabulkám economies a countries a uložím do VIEW </w:t>
+        <w:lastRenderedPageBreak/>
+        <w:t xml:space="preserve">Takže tabulku religions </w:t>
+      </w:r>
+      <w:r>
+        <w:t>jsem</w:t>
+      </w:r>
+      <w:r>
+        <w:t xml:space="preserve"> připoj</w:t>
+      </w:r>
+      <w:r>
+        <w:t>ila</w:t>
+      </w:r>
+      <w:r>
+        <w:t xml:space="preserve"> pomocí LEFT JOIN přes sloupec country ke spojeným tabulkám economies a countries a </w:t>
+      </w:r>
+      <w:r>
+        <w:t xml:space="preserve">vzniklou tabulku jsem </w:t>
+      </w:r>
+      <w:r>
+        <w:t>ulož</w:t>
+      </w:r>
+      <w:r>
+        <w:t>ila</w:t>
+      </w:r>
+      <w:r>
+        <w:t xml:space="preserve"> do VIEW </w:t>
       </w:r>
       <w:r>
         <w:rPr>
@@ -1543,8 +1688,6 @@
       <w:r>
         <w:t xml:space="preserve">  </w:t>
       </w:r>
-      <w:bookmarkStart w:id="0" w:name="_GoBack"/>
-      <w:bookmarkEnd w:id="0"/>
     </w:p>
     <w:p>
       <w:pPr>
@@ -1566,7 +1709,6 @@
         <w:rPr>
           <w:b/>
         </w:rPr>
-        <w:lastRenderedPageBreak/>
         <w:t xml:space="preserve">Spojení </w:t>
       </w:r>
       <w:r>
@@ -1653,31 +1795,22 @@
         <w:t xml:space="preserve"> </w:t>
       </w:r>
       <w:r>
-        <w:t>Zjistila jsem, že t</w:t>
-      </w:r>
-      <w:r>
-        <w:t xml:space="preserve">abulka covid19_basic_differences neobsahuje data pro 3 „významné“ země: Austrálii, Kanadu a Čínu. </w:t>
-      </w:r>
-      <w:r>
-        <w:t>D</w:t>
-      </w:r>
-      <w:r>
-        <w:t xml:space="preserve">ata </w:t>
-      </w:r>
-      <w:r>
-        <w:t xml:space="preserve">pro tyto 3 země jsem tedy </w:t>
+        <w:t xml:space="preserve">Zjistila jsem, že tabulka covid19_basic_differences neobsahuje data pro 3 „významné“ země: Austrálii, Kanadu a Čínu. Data pro tyto 3 země jsem tedy </w:t>
       </w:r>
       <w:r>
         <w:t xml:space="preserve">vybrala </w:t>
       </w:r>
       <w:r>
-        <w:t>z tabulky covid19_detail_global_differences</w:t>
-      </w:r>
-      <w:r>
-        <w:t xml:space="preserve"> </w:t>
-      </w:r>
-      <w:r>
-        <w:t xml:space="preserve">(musela jsem použít GROUP BY, abych získala součet všech nakažených v daném dni za všechny provincie) a </w:t>
+        <w:t xml:space="preserve">z tabulky covid19_detail_global_differences </w:t>
+      </w:r>
+      <w:r>
+        <w:t>(musela jsem použít GROUP BY, abych získala součet všech nakažených v daném dni za všechny provincie</w:t>
+      </w:r>
+      <w:r>
+        <w:t>, tj. celou zemi</w:t>
+      </w:r>
+      <w:r>
+        <w:t xml:space="preserve">) a </w:t>
       </w:r>
       <w:r>
         <w:t>p</w:t>
@@ -1754,7 +1887,13 @@
         <w:t xml:space="preserve">(po připojení covid19_tests) </w:t>
       </w:r>
       <w:r>
-        <w:t>má víc řádků. Myslela jsem, že je problém v tom, že některé země (CZE, USA) mají v tabulce covid19_tests jiný název než v covid19_basic_diff. Při kontrole pro</w:t>
+        <w:t>má víc řádků. Myslela jsem, že je problém v tom, že některé země (CZE, USA) mají v tabulce covid19_tests jiný název než v covid19_basic_diff</w:t>
+      </w:r>
+      <w:r>
+        <w:t>erences</w:t>
+      </w:r>
+      <w:r>
+        <w:t>. Při kontrole pro</w:t>
       </w:r>
       <w:r>
         <w:t xml:space="preserve"> CZE to bylo OK, u </w:t>
@@ -1836,7 +1975,13 @@
         </w:r>
       </w:hyperlink>
       <w:r>
-        <w:t xml:space="preserve"> a namátkově oba dataset pro tyto země porovnala. Na základě tohoto porovnání jsem vybrala tyto entity: </w:t>
+        <w:t xml:space="preserve"> a namátkově oba dataset</w:t>
+      </w:r>
+      <w:r>
+        <w:t>y</w:t>
+      </w:r>
+      <w:r>
+        <w:t xml:space="preserve"> pro tyto země porovnala. Na základě tohoto porovnání jsem vybrala tyto entity: </w:t>
       </w:r>
     </w:p>
     <w:p>
@@ -2285,6 +2430,7 @@
       <w:r>
         <w:rPr>
           <w:b/>
+          <w:i/>
         </w:rPr>
         <w:t>v_covid19_tests_new</w:t>
       </w:r>
@@ -2346,47 +2492,29 @@
         <w:t>_rel</w:t>
       </w:r>
       <w:r>
+        <w:t xml:space="preserve"> a provedla v ní výpočty (k HDP na obyvatele a podílu příslušníků </w:t>
+      </w:r>
+      <w:r>
+        <w:lastRenderedPageBreak/>
+        <w:t>jednotlivých náboženství na celkové populaci země)</w:t>
+      </w:r>
+      <w:r>
         <w:t xml:space="preserve">. Dostala jsem tak velkou </w:t>
       </w:r>
       <w:r>
         <w:t>„vývojovou“</w:t>
       </w:r>
       <w:r>
-        <w:t xml:space="preserve"> (pro každou zemi řádky s jednotlivými daty) tabulku se sloupci: date</w:t>
-      </w:r>
-      <w:r>
-        <w:t xml:space="preserve"> (všech 468 dnů)</w:t>
-      </w:r>
-      <w:r>
-        <w:t>, country</w:t>
-      </w:r>
-      <w:r>
-        <w:t xml:space="preserve"> (všech 1</w:t>
-      </w:r>
-      <w:r>
-        <w:t>92</w:t>
-      </w:r>
-      <w:r>
-        <w:t xml:space="preserve"> zemí)</w:t>
-      </w:r>
-      <w:r>
-        <w:t xml:space="preserve">, iso3, confirmed, </w:t>
-      </w:r>
-      <w:r>
-        <w:t xml:space="preserve">tests (hodnoty jen za 110 zemí), </w:t>
-      </w:r>
-      <w:r>
-        <w:t xml:space="preserve">population, GDP, gini, mortality_under5, </w:t>
-      </w:r>
-      <w:r>
-        <w:lastRenderedPageBreak/>
-        <w:t>population_density, median_age_2018</w:t>
-      </w:r>
-      <w:r>
-        <w:t>, religion, population</w:t>
-      </w:r>
-      <w:r>
-        <w:t xml:space="preserve">. Tuto tabulku jsem si uložila do VIEW: </w:t>
+        <w:t xml:space="preserve"> (pro každou zemi řádky s jednotlivými daty) tabulku</w:t>
+      </w:r>
+      <w:r>
+        <w:t>.</w:t>
+      </w:r>
+      <w:r>
+        <w:t xml:space="preserve"> Tuto tabulku jsem si uložila do VIEW</w:t>
+      </w:r>
+      <w:r>
+        <w:t xml:space="preserve"> </w:t>
       </w:r>
       <w:r>
         <w:rPr>
@@ -2444,10 +2572,6 @@
         <w:spacing w:before="120" w:line="240" w:lineRule="auto"/>
         <w:ind w:left="709"/>
         <w:contextualSpacing w:val="0"/>
-        <w:rPr>
-          <w:b/>
-          <w:i/>
-        </w:rPr>
       </w:pPr>
       <w:r>
         <w:rPr>
@@ -2468,13 +2592,529 @@
         <w:t xml:space="preserve"> DATA:</w:t>
       </w:r>
       <w:r>
-        <w:t xml:space="preserve"> Jelikož tabulka covid19_tests obsahuje data pouze pro 110 zemí, zatím co výchozí tabulka covid19_basic_differences 192, u 82 zemí ve výsledné tabulce nebudou data k testování.</w:t>
+        <w:t xml:space="preserve"> Jelikož tabulka covid19_tests obsahuje data pouze pro 110 zemí, zatím co výchozí tabulka covid19_basic_differences 192, u 82 zemí ve výsledné tabulce nebudou </w:t>
+      </w:r>
+      <w:r>
+        <w:t xml:space="preserve">k dispozici </w:t>
+      </w:r>
+      <w:r>
+        <w:t xml:space="preserve">data </w:t>
+      </w:r>
+      <w:r>
+        <w:t xml:space="preserve">o denních </w:t>
+      </w:r>
+      <w:r>
+        <w:t>test</w:t>
+      </w:r>
+      <w:r>
+        <w:t>ech</w:t>
+      </w:r>
+      <w:r>
+        <w:t>.</w:t>
+      </w:r>
+    </w:p>
+    <w:p>
+      <w:pPr>
+        <w:pStyle w:val="Odstavecseseznamem"/>
+        <w:spacing w:before="120" w:line="240" w:lineRule="auto"/>
+        <w:ind w:left="709"/>
+        <w:contextualSpacing w:val="0"/>
+      </w:pPr>
+      <w:r>
+        <w:rPr>
+          <w:highlight w:val="red"/>
+        </w:rPr>
+        <w:t>NEPŘESNÉ VÝSLEDKY:</w:t>
+      </w:r>
+      <w:r>
+        <w:t xml:space="preserve"> Vypočtené hodnoty podílu příslušníků jednotlivých náboženství na celkové populaci dané země nejsou přesné. V tabulce religions totiž není uveden počet obyvatel „bez vyznání“, takže nemůžu použít součet příslušníků všech náboženství jako celkovou populaci země, ale musím použít celkovou populaci z jiné tabulky.</w:t>
+      </w:r>
+      <w:r>
+        <w:t xml:space="preserve"> Z důvodů popsaných výše jsem použila populaci z tabulky lookup_table, která je však u některých zemí nižší než součet příslušníků všech náboženství v dané zemi, nebo dokonce nižší než počet příslušníků jednoho náboženství</w:t>
+      </w:r>
+      <w:r>
+        <w:t xml:space="preserve"> (např. u Afghánistánu tak vychází, že podíl příslušníků islámu je 104,3% populace)</w:t>
+      </w:r>
+      <w:r>
+        <w:t xml:space="preserve">. </w:t>
+      </w:r>
+      <w:r>
+        <w:t>Použití celkové populace z jiné tabulky by však tento problém nevyřešilo).</w:t>
+      </w:r>
+    </w:p>
+    <w:p>
+      <w:pPr>
+        <w:pStyle w:val="Odstavecseseznamem"/>
+        <w:spacing w:before="120" w:line="240" w:lineRule="auto"/>
+        <w:ind w:left="709"/>
+        <w:contextualSpacing w:val="0"/>
+        <w:rPr>
+          <w:lang w:val="en-US"/>
+        </w:rPr>
+      </w:pPr>
+      <w:r>
+        <w:rPr>
+          <w:highlight w:val="red"/>
+        </w:rPr>
+        <w:t>CHYBA V DATECH:</w:t>
+      </w:r>
+      <w:r>
+        <w:t xml:space="preserve"> U Afghánistánu je ve výsledné tabulce u „jiných náboženství“ hodnota NULL. Když jsem zjišťovala proč, zjistila jsem, že v tabulce religions je u Afghánistánu chyba v datech. V roce 2020 je uvedeno 2x Folk Religions a chybí Other Religions.</w:t>
+      </w:r>
+    </w:p>
+    <w:p>
+      <w:pPr>
+        <w:pStyle w:val="Odstavecseseznamem"/>
+        <w:spacing w:before="120" w:line="240" w:lineRule="auto"/>
+        <w:ind w:left="709"/>
+        <w:contextualSpacing w:val="0"/>
+      </w:pPr>
+      <w:r>
+        <w:rPr>
+          <w:noProof/>
+          <w:lang w:eastAsia="cs-CZ"/>
+        </w:rPr>
+        <w:drawing>
+          <wp:inline distT="0" distB="0" distL="0" distR="0" wp14:anchorId="19A74F06" wp14:editId="1AEED864">
+            <wp:extent cx="3299460" cy="1885406"/>
+            <wp:effectExtent l="0" t="0" r="0" b="635"/>
+            <wp:docPr id="1" name="Obrázek 1"/>
+            <wp:cNvGraphicFramePr>
+              <a:graphicFrameLocks xmlns:a="http://schemas.openxmlformats.org/drawingml/2006/main" noChangeAspect="1"/>
+            </wp:cNvGraphicFramePr>
+            <a:graphic xmlns:a="http://schemas.openxmlformats.org/drawingml/2006/main">
+              <a:graphicData uri="http://schemas.openxmlformats.org/drawingml/2006/picture">
+                <pic:pic xmlns:pic="http://schemas.openxmlformats.org/drawingml/2006/picture">
+                  <pic:nvPicPr>
+                    <pic:cNvPr id="1" name=""/>
+                    <pic:cNvPicPr/>
+                  </pic:nvPicPr>
+                  <pic:blipFill rotWithShape="1">
+                    <a:blip r:embed="rId9"/>
+                    <a:srcRect l="18799" t="51125" r="49829" b="17005"/>
+                    <a:stretch/>
+                  </pic:blipFill>
+                  <pic:spPr bwMode="auto">
+                    <a:xfrm>
+                      <a:off x="0" y="0"/>
+                      <a:ext cx="3306061" cy="1889178"/>
+                    </a:xfrm>
+                    <a:prstGeom prst="rect">
+                      <a:avLst/>
+                    </a:prstGeom>
+                    <a:ln>
+                      <a:noFill/>
+                    </a:ln>
+                    <a:extLst>
+                      <a:ext uri="{53640926-AAD7-44D8-BBD7-CCE9431645EC}">
+                        <a14:shadowObscured xmlns:a14="http://schemas.microsoft.com/office/drawing/2010/main"/>
+                      </a:ext>
+                    </a:extLst>
+                  </pic:spPr>
+                </pic:pic>
+              </a:graphicData>
+            </a:graphic>
+          </wp:inline>
+        </w:drawing>
+      </w:r>
+      <w:r>
+        <w:t xml:space="preserve"> </w:t>
+      </w:r>
+    </w:p>
+    <w:p>
+      <w:pPr>
+        <w:pStyle w:val="Odstavecseseznamem"/>
+        <w:spacing w:before="120" w:line="240" w:lineRule="auto"/>
+        <w:ind w:left="709"/>
+        <w:contextualSpacing w:val="0"/>
+        <w:rPr>
+          <w:lang w:val="en-US"/>
+        </w:rPr>
+      </w:pPr>
+      <w:r>
+        <w:t>Jelikož jsem projekt dělala v</w:t>
+      </w:r>
+      <w:r>
+        <w:t>e své lokální databázi</w:t>
+      </w:r>
+      <w:r>
+        <w:t xml:space="preserve">, </w:t>
+      </w:r>
+      <w:r>
+        <w:t xml:space="preserve">tuto chybu </w:t>
+      </w:r>
+      <w:r>
+        <w:t xml:space="preserve">jsem </w:t>
+      </w:r>
+      <w:r>
+        <w:t xml:space="preserve">opravila </w:t>
+      </w:r>
+      <w:r>
+        <w:t xml:space="preserve">ve zdrojové tabulce religions </w:t>
+      </w:r>
+      <w:r>
+        <w:t>pomocí</w:t>
+      </w:r>
+      <w:r>
+        <w:t xml:space="preserve"> příkazu:</w:t>
+      </w:r>
+      <w:r>
+        <w:t xml:space="preserve"> </w:t>
+      </w:r>
+    </w:p>
+    <w:p>
+      <w:pPr>
+        <w:autoSpaceDE w:val="0"/>
+        <w:autoSpaceDN w:val="0"/>
+        <w:adjustRightInd w:val="0"/>
+        <w:spacing w:after="0" w:line="240" w:lineRule="auto"/>
+        <w:ind w:left="993"/>
+        <w:rPr>
+          <w:rFonts w:ascii="Consolas" w:hAnsi="Consolas" w:cs="Consolas"/>
+          <w:sz w:val="20"/>
+          <w:szCs w:val="20"/>
+        </w:rPr>
+      </w:pPr>
+      <w:r>
+        <w:rPr>
+          <w:rFonts w:ascii="Consolas" w:hAnsi="Consolas" w:cs="Consolas"/>
+          <w:b/>
+          <w:bCs/>
+          <w:color w:val="800000"/>
+          <w:sz w:val="20"/>
+          <w:szCs w:val="20"/>
+        </w:rPr>
+        <w:t>UPDATE</w:t>
+      </w:r>
+      <w:r>
+        <w:rPr>
+          <w:rFonts w:ascii="Consolas" w:hAnsi="Consolas" w:cs="Consolas"/>
+          <w:color w:val="000000"/>
+          <w:sz w:val="20"/>
+          <w:szCs w:val="20"/>
+        </w:rPr>
+        <w:t xml:space="preserve"> religions </w:t>
+      </w:r>
+    </w:p>
+    <w:p>
+      <w:pPr>
+        <w:autoSpaceDE w:val="0"/>
+        <w:autoSpaceDN w:val="0"/>
+        <w:adjustRightInd w:val="0"/>
+        <w:spacing w:after="0" w:line="240" w:lineRule="auto"/>
+        <w:ind w:left="993"/>
+        <w:rPr>
+          <w:rFonts w:ascii="Consolas" w:hAnsi="Consolas" w:cs="Consolas"/>
+          <w:sz w:val="20"/>
+          <w:szCs w:val="20"/>
+        </w:rPr>
+      </w:pPr>
+      <w:r>
+        <w:rPr>
+          <w:rFonts w:ascii="Consolas" w:hAnsi="Consolas" w:cs="Consolas"/>
+          <w:b/>
+          <w:bCs/>
+          <w:color w:val="000080"/>
+          <w:sz w:val="20"/>
+          <w:szCs w:val="20"/>
+        </w:rPr>
+        <w:t>SET</w:t>
+      </w:r>
+      <w:r>
+        <w:rPr>
+          <w:rFonts w:ascii="Consolas" w:hAnsi="Consolas" w:cs="Consolas"/>
+          <w:color w:val="000000"/>
+          <w:sz w:val="20"/>
+          <w:szCs w:val="20"/>
+        </w:rPr>
+        <w:t xml:space="preserve"> religion = </w:t>
+      </w:r>
+      <w:r>
+        <w:rPr>
+          <w:rFonts w:ascii="Consolas" w:hAnsi="Consolas" w:cs="Consolas"/>
+          <w:color w:val="008000"/>
+          <w:sz w:val="20"/>
+          <w:szCs w:val="20"/>
+        </w:rPr>
+        <w:t>'Other Religions'</w:t>
+      </w:r>
+    </w:p>
+    <w:p>
+      <w:pPr>
+        <w:autoSpaceDE w:val="0"/>
+        <w:autoSpaceDN w:val="0"/>
+        <w:adjustRightInd w:val="0"/>
+        <w:spacing w:after="0" w:line="240" w:lineRule="auto"/>
+        <w:ind w:left="993"/>
+        <w:rPr>
+          <w:rFonts w:ascii="Consolas" w:hAnsi="Consolas" w:cs="Consolas"/>
+          <w:sz w:val="20"/>
+          <w:szCs w:val="20"/>
+        </w:rPr>
+      </w:pPr>
+      <w:r>
+        <w:rPr>
+          <w:rFonts w:ascii="Consolas" w:hAnsi="Consolas" w:cs="Consolas"/>
+          <w:b/>
+          <w:bCs/>
+          <w:color w:val="800000"/>
+          <w:sz w:val="20"/>
+          <w:szCs w:val="20"/>
+        </w:rPr>
+        <w:t>WHERE</w:t>
+      </w:r>
+      <w:r>
+        <w:rPr>
+          <w:rFonts w:ascii="Consolas" w:hAnsi="Consolas" w:cs="Consolas"/>
+          <w:color w:val="000000"/>
+          <w:sz w:val="20"/>
+          <w:szCs w:val="20"/>
+        </w:rPr>
+        <w:t xml:space="preserve"> </w:t>
+      </w:r>
+      <w:r>
+        <w:rPr>
+          <w:rFonts w:ascii="Consolas" w:hAnsi="Consolas" w:cs="Consolas"/>
+          <w:color w:val="0000FF"/>
+          <w:sz w:val="20"/>
+          <w:szCs w:val="20"/>
+        </w:rPr>
+        <w:t>1</w:t>
+      </w:r>
+      <w:r>
+        <w:rPr>
+          <w:rFonts w:ascii="Consolas" w:hAnsi="Consolas" w:cs="Consolas"/>
+          <w:color w:val="000000"/>
+          <w:sz w:val="20"/>
+          <w:szCs w:val="20"/>
+        </w:rPr>
+        <w:t>=</w:t>
+      </w:r>
+      <w:r>
+        <w:rPr>
+          <w:rFonts w:ascii="Consolas" w:hAnsi="Consolas" w:cs="Consolas"/>
+          <w:color w:val="0000FF"/>
+          <w:sz w:val="20"/>
+          <w:szCs w:val="20"/>
+        </w:rPr>
+        <w:t>1</w:t>
+      </w:r>
+    </w:p>
+    <w:p>
+      <w:pPr>
+        <w:tabs>
+          <w:tab w:val="left" w:pos="1418"/>
+        </w:tabs>
+        <w:autoSpaceDE w:val="0"/>
+        <w:autoSpaceDN w:val="0"/>
+        <w:adjustRightInd w:val="0"/>
+        <w:spacing w:after="0" w:line="240" w:lineRule="auto"/>
+        <w:ind w:left="1276"/>
+        <w:rPr>
+          <w:rFonts w:ascii="Consolas" w:hAnsi="Consolas" w:cs="Consolas"/>
+          <w:sz w:val="20"/>
+          <w:szCs w:val="20"/>
+        </w:rPr>
+      </w:pPr>
+      <w:r>
+        <w:rPr>
+          <w:rFonts w:ascii="Consolas" w:hAnsi="Consolas" w:cs="Consolas"/>
+          <w:color w:val="000000"/>
+          <w:sz w:val="20"/>
+          <w:szCs w:val="20"/>
+        </w:rPr>
+        <w:tab/>
+      </w:r>
+      <w:r>
+        <w:rPr>
+          <w:rFonts w:ascii="Consolas" w:hAnsi="Consolas" w:cs="Consolas"/>
+          <w:b/>
+          <w:bCs/>
+          <w:color w:val="800000"/>
+          <w:sz w:val="20"/>
+          <w:szCs w:val="20"/>
+        </w:rPr>
+        <w:t>AND</w:t>
+      </w:r>
+      <w:r>
+        <w:rPr>
+          <w:rFonts w:ascii="Consolas" w:hAnsi="Consolas" w:cs="Consolas"/>
+          <w:color w:val="000000"/>
+          <w:sz w:val="20"/>
+          <w:szCs w:val="20"/>
+        </w:rPr>
+        <w:t xml:space="preserve"> </w:t>
+      </w:r>
+      <w:r>
+        <w:rPr>
+          <w:rFonts w:ascii="Consolas" w:hAnsi="Consolas" w:cs="Consolas"/>
+          <w:color w:val="000080"/>
+          <w:sz w:val="20"/>
+          <w:szCs w:val="20"/>
+        </w:rPr>
+        <w:t>`year`</w:t>
+      </w:r>
+      <w:r>
+        <w:rPr>
+          <w:rFonts w:ascii="Consolas" w:hAnsi="Consolas" w:cs="Consolas"/>
+          <w:color w:val="000000"/>
+          <w:sz w:val="20"/>
+          <w:szCs w:val="20"/>
+        </w:rPr>
+        <w:t xml:space="preserve"> = </w:t>
+      </w:r>
+      <w:r>
+        <w:rPr>
+          <w:rFonts w:ascii="Consolas" w:hAnsi="Consolas" w:cs="Consolas"/>
+          <w:color w:val="0000FF"/>
+          <w:sz w:val="20"/>
+          <w:szCs w:val="20"/>
+        </w:rPr>
+        <w:t>2020</w:t>
+      </w:r>
+    </w:p>
+    <w:p>
+      <w:pPr>
+        <w:tabs>
+          <w:tab w:val="left" w:pos="1418"/>
+        </w:tabs>
+        <w:autoSpaceDE w:val="0"/>
+        <w:autoSpaceDN w:val="0"/>
+        <w:adjustRightInd w:val="0"/>
+        <w:spacing w:after="0" w:line="240" w:lineRule="auto"/>
+        <w:ind w:left="1276"/>
+        <w:rPr>
+          <w:rFonts w:ascii="Consolas" w:hAnsi="Consolas" w:cs="Consolas"/>
+          <w:sz w:val="20"/>
+          <w:szCs w:val="20"/>
+        </w:rPr>
+      </w:pPr>
+      <w:r>
+        <w:rPr>
+          <w:rFonts w:ascii="Consolas" w:hAnsi="Consolas" w:cs="Consolas"/>
+          <w:color w:val="000000"/>
+          <w:sz w:val="20"/>
+          <w:szCs w:val="20"/>
+        </w:rPr>
+        <w:tab/>
+      </w:r>
+      <w:r>
+        <w:rPr>
+          <w:rFonts w:ascii="Consolas" w:hAnsi="Consolas" w:cs="Consolas"/>
+          <w:b/>
+          <w:bCs/>
+          <w:color w:val="800000"/>
+          <w:sz w:val="20"/>
+          <w:szCs w:val="20"/>
+        </w:rPr>
+        <w:t>AND</w:t>
+      </w:r>
+      <w:r>
+        <w:rPr>
+          <w:rFonts w:ascii="Consolas" w:hAnsi="Consolas" w:cs="Consolas"/>
+          <w:color w:val="000000"/>
+          <w:sz w:val="20"/>
+          <w:szCs w:val="20"/>
+        </w:rPr>
+        <w:t xml:space="preserve"> country = </w:t>
+      </w:r>
+      <w:r>
+        <w:rPr>
+          <w:rFonts w:ascii="Consolas" w:hAnsi="Consolas" w:cs="Consolas"/>
+          <w:color w:val="008000"/>
+          <w:sz w:val="20"/>
+          <w:szCs w:val="20"/>
+        </w:rPr>
+        <w:t>'Afghanistan'</w:t>
+      </w:r>
+    </w:p>
+    <w:p>
+      <w:pPr>
+        <w:pStyle w:val="Odstavecseseznamem"/>
+        <w:tabs>
+          <w:tab w:val="left" w:pos="1418"/>
+        </w:tabs>
+        <w:spacing w:after="0" w:line="240" w:lineRule="auto"/>
+        <w:ind w:left="1276"/>
+        <w:contextualSpacing w:val="0"/>
+        <w:rPr>
+          <w:rFonts w:ascii="Consolas" w:hAnsi="Consolas" w:cs="Consolas"/>
+          <w:color w:val="FF0000"/>
+          <w:sz w:val="20"/>
+          <w:szCs w:val="20"/>
+        </w:rPr>
+      </w:pPr>
+      <w:r>
+        <w:rPr>
+          <w:rFonts w:ascii="Consolas" w:hAnsi="Consolas" w:cs="Consolas"/>
+          <w:color w:val="000000"/>
+          <w:sz w:val="20"/>
+          <w:szCs w:val="20"/>
+        </w:rPr>
+        <w:tab/>
+      </w:r>
+      <w:r>
+        <w:rPr>
+          <w:rFonts w:ascii="Consolas" w:hAnsi="Consolas" w:cs="Consolas"/>
+          <w:b/>
+          <w:bCs/>
+          <w:color w:val="800000"/>
+          <w:sz w:val="20"/>
+          <w:szCs w:val="20"/>
+        </w:rPr>
+        <w:t>AND</w:t>
+      </w:r>
+      <w:r>
+        <w:rPr>
+          <w:rFonts w:ascii="Consolas" w:hAnsi="Consolas" w:cs="Consolas"/>
+          <w:color w:val="000000"/>
+          <w:sz w:val="20"/>
+          <w:szCs w:val="20"/>
+        </w:rPr>
+        <w:t xml:space="preserve"> population = </w:t>
+      </w:r>
+      <w:r>
+        <w:rPr>
+          <w:rFonts w:ascii="Consolas" w:hAnsi="Consolas" w:cs="Consolas"/>
+          <w:color w:val="0000FF"/>
+          <w:sz w:val="20"/>
+          <w:szCs w:val="20"/>
+        </w:rPr>
+        <w:t>30000</w:t>
+      </w:r>
+      <w:r>
+        <w:rPr>
+          <w:rFonts w:ascii="Consolas" w:hAnsi="Consolas" w:cs="Consolas"/>
+          <w:color w:val="FF0000"/>
+          <w:sz w:val="20"/>
+          <w:szCs w:val="20"/>
+        </w:rPr>
+        <w:t>;</w:t>
+      </w:r>
+    </w:p>
+    <w:p>
+      <w:pPr>
+        <w:spacing w:before="120" w:line="240" w:lineRule="auto"/>
+      </w:pPr>
+      <w:r>
+        <w:t xml:space="preserve"> </w:t>
+      </w:r>
+      <w:r>
+        <w:tab/>
+      </w:r>
+      <w:r>
+        <w:t>P</w:t>
+      </w:r>
+      <w:r>
+        <w:t xml:space="preserve">opř. je možné chybu opravit </w:t>
+      </w:r>
+      <w:r>
+        <w:t>až v hotové velké výsledné tabulce.</w:t>
       </w:r>
     </w:p>
     <w:p>
       <w:pPr>
         <w:pStyle w:val="Nadpis1"/>
-        <w:ind w:left="426" w:hanging="426"/>
       </w:pPr>
       <w:r>
         <w:t>Přidání dalších sloupců na základě výpočtů</w:t>
@@ -2483,10 +3123,39 @@
     <w:p>
       <w:pPr>
         <w:spacing w:before="120" w:line="240" w:lineRule="auto"/>
-        <w:ind w:left="349"/>
-      </w:pPr>
-      <w:r>
-        <w:t xml:space="preserve">Na základě hodnot ve sloupci date v tabulce v_joined_cov_lt_tests_eco_rel do tabulky rovnou přidám sloupec s informací o víkendu a ročním období: </w:t>
+      </w:pPr>
+      <w:r>
+        <w:t xml:space="preserve">Na základě hodnot ve sloupci date v tabulce v_joined_cov_lt_tests_eco_rel </w:t>
+      </w:r>
+      <w:r>
+        <w:t xml:space="preserve">jsem při spojování tabulek </w:t>
+      </w:r>
+      <w:r>
+        <w:t xml:space="preserve">popsaném </w:t>
+      </w:r>
+      <w:r>
+        <w:t xml:space="preserve">výše </w:t>
+      </w:r>
+      <w:r>
+        <w:t xml:space="preserve">do </w:t>
+      </w:r>
+      <w:r>
+        <w:t xml:space="preserve">výsledné </w:t>
+      </w:r>
+      <w:r>
+        <w:t>tabulky rovnou přid</w:t>
+      </w:r>
+      <w:r>
+        <w:t>ala</w:t>
+      </w:r>
+      <w:r>
+        <w:t xml:space="preserve"> sloupc</w:t>
+      </w:r>
+      <w:r>
+        <w:t>e</w:t>
+      </w:r>
+      <w:r>
+        <w:t xml:space="preserve"> s informací o víkendu a ročním období: </w:t>
       </w:r>
     </w:p>
     <w:p>
@@ -2685,6 +3354,7 @@
                 <w:szCs w:val="21"/>
                 <w:lang w:eastAsia="cs-CZ"/>
               </w:rPr>
+              <w:lastRenderedPageBreak/>
               <w:t>2020</w:t>
             </w:r>
           </w:p>
@@ -2967,22 +3637,32 @@
     <w:p>
       <w:pPr>
         <w:pStyle w:val="Nadpis1"/>
-        <w:spacing w:before="360"/>
-        <w:ind w:left="425" w:hanging="425"/>
       </w:pPr>
       <w:r>
         <w:t>Výpočty v tabulce weather</w:t>
       </w:r>
       <w:r>
-        <w:t xml:space="preserve"> a její připojení na výslednou tabulku</w:t>
-      </w:r>
-    </w:p>
-    <w:p>
-      <w:pPr>
-        <w:pStyle w:val="Odstavecseseznamem"/>
+        <w:t xml:space="preserve"> a její připojení </w:t>
+      </w:r>
+      <w:r>
+        <w:t>k</w:t>
+      </w:r>
+      <w:r>
+        <w:t xml:space="preserve"> výsledn</w:t>
+      </w:r>
+      <w:r>
+        <w:t>é</w:t>
+      </w:r>
+      <w:r>
+        <w:t xml:space="preserve"> tabul</w:t>
+      </w:r>
+      <w:r>
+        <w:t>ce</w:t>
+      </w:r>
+    </w:p>
+    <w:p>
+      <w:pPr>
         <w:spacing w:before="120" w:line="240" w:lineRule="auto"/>
-        <w:ind w:left="709"/>
-        <w:contextualSpacing w:val="0"/>
         <w:rPr>
           <w:highlight w:val="red"/>
         </w:rPr>
@@ -2991,40 +3671,20 @@
         <w:rPr>
           <w:highlight w:val="red"/>
         </w:rPr>
-        <w:t>CHYB</w:t>
-      </w:r>
-      <w:r>
-        <w:rPr>
-          <w:highlight w:val="red"/>
-        </w:rPr>
-        <w:t>ĚJÍCÍ</w:t>
-      </w:r>
-      <w:r>
-        <w:rPr>
-          <w:highlight w:val="red"/>
-        </w:rPr>
-        <w:t xml:space="preserve"> DATA:</w:t>
-      </w:r>
-      <w:r>
-        <w:rPr>
-          <w:highlight w:val="red"/>
-        </w:rPr>
-        <w:t xml:space="preserve"> </w:t>
+        <w:t xml:space="preserve">CHYBĚJÍCÍ DATA: </w:t>
       </w:r>
       <w:r>
         <w:t xml:space="preserve">Tabulka weather </w:t>
       </w:r>
       <w:r>
-        <w:t xml:space="preserve">obsahuje data pouze pro 36 měst. 2 z těchto měst nejsou hlavní města žádného státu, takže ve výsledné tabulce jsou údaje o počasí k dispozici pouze pro 34 zemí. </w:t>
-      </w:r>
-    </w:p>
-    <w:p>
-      <w:pPr>
-        <w:spacing w:after="0" w:line="240" w:lineRule="auto"/>
-        <w:rPr>
-          <w:b/>
-        </w:rPr>
-      </w:pPr>
+        <w:t xml:space="preserve">obsahuje data pouze pro 36 měst. 2 z těchto měst </w:t>
+      </w:r>
+      <w:r>
+        <w:t xml:space="preserve">navíc </w:t>
+      </w:r>
+      <w:r>
+        <w:t xml:space="preserve">nejsou hlavní města žádného státu, takže ve výsledné tabulce jsou údaje o počasí k dispozici pouze pro 34 zemí. </w:t>
+      </w:r>
     </w:p>
     <w:p>
       <w:pPr>
@@ -3240,6 +3900,8 @@
     <w:p>
       <w:pPr>
         <w:pStyle w:val="Odstavecseseznamem"/>
+        <w:keepNext/>
+        <w:keepLines/>
         <w:numPr>
           <w:ilvl w:val="1"/>
           <w:numId w:val="3"/>
@@ -3280,52 +3942,7 @@
         <w:contextualSpacing w:val="0"/>
       </w:pPr>
       <w:r>
-        <w:t xml:space="preserve">Opět bylo potřeba </w:t>
-      </w:r>
-      <w:r>
-        <w:t>pro zajištění správnosti výpočt</w:t>
-      </w:r>
-      <w:r>
-        <w:t>u</w:t>
-      </w:r>
-      <w:r>
-        <w:t xml:space="preserve"> </w:t>
-      </w:r>
-      <w:r>
-        <w:t>v</w:t>
-      </w:r>
-      <w:r>
-        <w:t xml:space="preserve">e vzorci u hodnot ze sloupce </w:t>
-      </w:r>
-      <w:r>
-        <w:t xml:space="preserve">gust </w:t>
-      </w:r>
-      <w:r>
-        <w:t>odstrani</w:t>
-      </w:r>
-      <w:r>
-        <w:t>t</w:t>
-      </w:r>
-      <w:r>
-        <w:t xml:space="preserve"> „</w:t>
-      </w:r>
-      <w:r>
-        <w:t>km/h</w:t>
-      </w:r>
-      <w:r>
-        <w:t>“ a do výsledku ho zase přida</w:t>
-      </w:r>
-      <w:r>
-        <w:t>t</w:t>
-      </w:r>
-      <w:r>
-        <w:t xml:space="preserve"> zpět</w:t>
-      </w:r>
-      <w:r>
-        <w:t xml:space="preserve"> (jinak, když byly hodnoty ve sloupci jako string, brala funkce MAX např. hodnotu 8 km/h větší než 42 km/h apod.)</w:t>
-      </w:r>
-      <w:r>
-        <w:t xml:space="preserve">. </w:t>
+        <w:t xml:space="preserve">Opět bylo potřeba pro zajištění správnosti výpočtu ve vzorci u hodnot ze sloupce gust odstranit „km/h“ a do výsledku ho zase přidat zpět (jinak, když byly hodnoty ve sloupci jako string, brala funkce MAX např. hodnotu 8 km/h větší než 42 km/h apod.). </w:t>
       </w:r>
     </w:p>
     <w:p>
@@ -3422,23 +4039,43 @@
         <w:ind w:left="349"/>
       </w:pPr>
       <w:r>
-        <w:t xml:space="preserve">Tabulka weather neobsahuje názvy zemí ani ISO kódy, jen názvy hlavních měst. Pro připojení k mé výsledné tabulce musím nejprve tabulku weather spojit </w:t>
-      </w:r>
-      <w:r>
-        <w:t xml:space="preserve">pomocí INNER JOIN </w:t>
-      </w:r>
-      <w:r>
-        <w:t xml:space="preserve">přes sloupec city s tabulkou countries (sloupec capital_city), přičemž ale musím vyřešit problém, že ve weather jsou hlavní města uvedena anglicky a v tabulce countries v národních jazycích. Nevím, jak pomocí SQL zjistit, které názvy </w:t>
-      </w:r>
-      <w:r>
-        <w:lastRenderedPageBreak/>
-        <w:t>jsou shodné v obou tabulkách, takže jsem to udělala v excelu pomocí funkce MATCH</w:t>
-      </w:r>
-      <w:r>
-        <w:t xml:space="preserve"> (resp. POZVYHLEDST)</w:t>
-      </w:r>
-      <w:r>
-        <w:t xml:space="preserve">. Tím jsem zjistila 10 zemí, které mají v tabulce weather název jiný než v tabulce countries. V excelu jsem si ručně dohledala názvy z tabulky countries a v mariaDB je nahradila pomocí CASE WHEN. </w:t>
+        <w:t xml:space="preserve">Tabulka weather neobsahuje názvy zemí ani ISO kódy, jen názvy hlavních měst. Pro připojení k mé výsledné tabulce </w:t>
+      </w:r>
+      <w:r>
+        <w:t xml:space="preserve">bylo nutné </w:t>
+      </w:r>
+      <w:r>
+        <w:t xml:space="preserve">nejprve tabulku weather spojit pomocí INNER JOIN přes sloupec city s tabulkou countries (sloupec capital_city), přičemž ale </w:t>
+      </w:r>
+      <w:r>
+        <w:t xml:space="preserve">bylo nutné </w:t>
+      </w:r>
+      <w:r>
+        <w:t>vyřešit problém, že ve weather jsou hlavní města uvedena anglicky a v tabulce countries v národních jazycích</w:t>
+      </w:r>
+      <w:r>
+        <w:t>. Nev</w:t>
+      </w:r>
+      <w:r>
+        <w:t>ím, jak pomocí SQL zjistit, které názvy jsou shodné v obou tabulkách</w:t>
+      </w:r>
+      <w:r>
+        <w:t xml:space="preserve">. Asi bych to někde vygooglila, ale pro urychlení </w:t>
+      </w:r>
+      <w:r>
+        <w:t>jsem to udělala v excelu pomocí funkce MATCH (resp. POZVYHLED</w:t>
+      </w:r>
+      <w:r>
+        <w:t>A</w:t>
+      </w:r>
+      <w:r>
+        <w:t xml:space="preserve">T). Tím jsem zjistila 10 zemí, které mají v tabulce weather název jiný než v tabulce countries. V excelu jsem si ručně </w:t>
+      </w:r>
+      <w:r>
+        <w:t xml:space="preserve">(u 10 zemí to nebyl problém) </w:t>
+      </w:r>
+      <w:r>
+        <w:t xml:space="preserve">dohledala názvy z tabulky countries a v mariaDB je nahradila pomocí CASE WHEN. </w:t>
       </w:r>
     </w:p>
     <w:p>
@@ -3447,10 +4084,34 @@
         <w:ind w:left="349"/>
       </w:pPr>
       <w:r>
-        <w:t>Vytvořila jsem tedy novou tabulku weather_new</w:t>
-      </w:r>
-      <w:r>
-        <w:t xml:space="preserve"> obsahující všechny úpravy a výpočtu, tu jsem přes INNER JOIN spojila s tabulkou countries (uložila jsem si ji do v_weather_new) a následně jsem tuto novou tabulku připojila přes LEFT JOIN k velké výsledné tabulce (uložila jsem si ji do </w:t>
+        <w:t xml:space="preserve">Vytvořila jsem tedy novou </w:t>
+      </w:r>
+      <w:r>
+        <w:t xml:space="preserve">dočasnou </w:t>
+      </w:r>
+      <w:r>
+        <w:t>tabulku weather_new obsahující všechny úpravy a výpočt</w:t>
+      </w:r>
+      <w:r>
+        <w:t>y</w:t>
+      </w:r>
+      <w:r>
+        <w:t>, tu jsem přes INNER JOIN spojila s tabulkou countries (</w:t>
+      </w:r>
+      <w:r>
+        <w:t>vznikla další dočasná tabulka joined_weather_countries</w:t>
+      </w:r>
+      <w:r>
+        <w:rPr>
+          <w:rStyle w:val="Znakapoznpodarou"/>
+        </w:rPr>
+        <w:footnoteReference w:id="2"/>
+      </w:r>
+      <w:r>
+        <w:t xml:space="preserve">) </w:t>
+      </w:r>
+      <w:r>
+        <w:t xml:space="preserve">a následně jsem tuto tabulku připojila přes LEFT JOIN k velké výsledné tabulce (uložila jsem si ji do </w:t>
       </w:r>
       <w:r>
         <w:rPr>
@@ -3494,7 +4155,6 @@
     <w:p>
       <w:pPr>
         <w:pStyle w:val="Nadpis1"/>
-        <w:ind w:left="426" w:hanging="426"/>
       </w:pPr>
       <w:r>
         <w:t>Pivotování a výpočty v tabulce life_expectancy</w:t>
@@ -3503,9 +4163,9 @@
     <w:p>
       <w:pPr>
         <w:spacing w:before="120" w:line="240" w:lineRule="auto"/>
-        <w:ind w:left="349"/>
-      </w:pPr>
-      <w:r>
+      </w:pPr>
+      <w:r>
+        <w:lastRenderedPageBreak/>
         <w:t xml:space="preserve">Pomocí </w:t>
       </w:r>
       <w:r>
@@ -3524,13 +4184,40 @@
         <w:t xml:space="preserve"> THEN life_expectancy END</w:t>
       </w:r>
       <w:r>
-        <w:t>) si přesunu hodnoty dožití z let 1965 a 2015 z řádků do sloupců, abych je od sebe mohla odečíst. Získám tak tabulku se sloupcem ISO, life_expectancy_1965 a life_expectancy_2015, kterou</w:t>
-      </w:r>
-      <w:r>
-        <w:t xml:space="preserve"> přes LEFT JOIN</w:t>
-      </w:r>
-      <w:r>
-        <w:t xml:space="preserve"> připojím k výsledné tabulce, ve které udělám výpočet.</w:t>
+        <w:t xml:space="preserve">) </w:t>
+      </w:r>
+      <w:r>
+        <w:t xml:space="preserve">jsem </w:t>
+      </w:r>
+      <w:r>
+        <w:t>si pře</w:t>
+      </w:r>
+      <w:r>
+        <w:t>transponovala</w:t>
+      </w:r>
+      <w:r>
+        <w:t xml:space="preserve"> hodnoty dožití z let 1965 a 2015 z řádků do sloupců, abych je od sebe mohla odečíst. </w:t>
+      </w:r>
+      <w:r>
+        <w:t xml:space="preserve">Vzniklou tabulku jsem </w:t>
+      </w:r>
+      <w:r>
+        <w:t>přes LEFT JOIN</w:t>
+      </w:r>
+      <w:r>
+        <w:t xml:space="preserve"> připoj</w:t>
+      </w:r>
+      <w:r>
+        <w:t>ila</w:t>
+      </w:r>
+      <w:r>
+        <w:t xml:space="preserve"> k výsledné tabulce, ve které </w:t>
+      </w:r>
+      <w:r>
+        <w:t xml:space="preserve">jsem provedla potřebný </w:t>
+      </w:r>
+      <w:r>
+        <w:t>výpočet.</w:t>
       </w:r>
       <w:r>
         <w:t xml:space="preserve"> </w:t>
@@ -3539,7 +4226,6 @@
     <w:p>
       <w:pPr>
         <w:spacing w:before="120" w:line="240" w:lineRule="auto"/>
-        <w:ind w:left="349"/>
         <w:rPr>
           <w:lang w:val="en-US"/>
         </w:rPr>
@@ -3561,7 +4247,6 @@
     <w:p>
       <w:pPr>
         <w:pStyle w:val="Nadpis1"/>
-        <w:ind w:left="284" w:hanging="284"/>
       </w:pPr>
       <w:r>
         <w:t>Tvorba finální tabulky</w:t>
@@ -3570,28 +4255,22 @@
     <w:p>
       <w:pPr>
         <w:spacing w:after="0" w:line="240" w:lineRule="auto"/>
-        <w:ind w:left="709"/>
-      </w:pPr>
-      <w:r>
-        <w:t xml:space="preserve">CREATE TABLE </w:t>
-      </w:r>
-      <w:r>
-        <w:t>t_</w:t>
+        <w:ind w:left="426"/>
+      </w:pPr>
+      <w:r>
+        <w:t>CREATE TABLE t_</w:t>
       </w:r>
       <w:r>
         <w:t xml:space="preserve"> </w:t>
       </w:r>
       <w:r>
-        <w:t>Petra_Rohlickova_projekt_SQL_final</w:t>
-      </w:r>
-      <w:r>
-        <w:t xml:space="preserve"> AS </w:t>
+        <w:t xml:space="preserve">Petra_Rohlickova_projekt_SQL_final AS </w:t>
       </w:r>
     </w:p>
     <w:p>
       <w:pPr>
         <w:spacing w:after="0" w:line="240" w:lineRule="auto"/>
-        <w:ind w:left="709"/>
+        <w:ind w:left="426"/>
       </w:pPr>
       <w:r>
         <w:t xml:space="preserve">SELECT * </w:t>
@@ -3600,13 +4279,19 @@
     <w:p>
       <w:pPr>
         <w:spacing w:after="0" w:line="240" w:lineRule="auto"/>
-        <w:ind w:left="709"/>
+        <w:ind w:left="426"/>
+        <w:rPr>
+          <w:lang w:val="en-US"/>
+        </w:rPr>
       </w:pPr>
       <w:r>
         <w:t xml:space="preserve">FROM </w:t>
       </w:r>
       <w:r>
         <w:t>v_Petra_Rohlickova_projekt_SQL_final</w:t>
+      </w:r>
+      <w:r>
+        <w:t>;</w:t>
       </w:r>
     </w:p>
     <w:p>
@@ -3618,7 +4303,6 @@
     <w:p>
       <w:pPr>
         <w:spacing w:after="0" w:line="240" w:lineRule="auto"/>
-        <w:ind w:left="352"/>
       </w:pPr>
       <w:r>
         <w:t>Vypsat výslednou tabulku je možné prostým:</w:t>
@@ -3627,7 +4311,7 @@
     <w:p>
       <w:pPr>
         <w:spacing w:after="0" w:line="240" w:lineRule="auto"/>
-        <w:ind w:left="709"/>
+        <w:ind w:left="426"/>
       </w:pPr>
       <w:r>
         <w:t>SELECT *</w:t>
@@ -3636,19 +4320,259 @@
     <w:p>
       <w:pPr>
         <w:spacing w:after="0" w:line="240" w:lineRule="auto"/>
-        <w:ind w:left="709"/>
-      </w:pPr>
-      <w:r>
-        <w:t xml:space="preserve">FROM </w:t>
-      </w:r>
-      <w:r>
-        <w:t>t_</w:t>
+        <w:ind w:left="426"/>
+      </w:pPr>
+      <w:r>
+        <w:t>FROM t_</w:t>
       </w:r>
       <w:r>
         <w:t xml:space="preserve"> </w:t>
       </w:r>
       <w:r>
         <w:t>Petra_Rohlickova_projekt_SQL_final</w:t>
+      </w:r>
+      <w:r>
+        <w:t>;</w:t>
+      </w:r>
+    </w:p>
+    <w:p>
+      <w:pPr>
+        <w:spacing w:after="0" w:line="240" w:lineRule="auto"/>
+      </w:pPr>
+    </w:p>
+    <w:p>
+      <w:pPr>
+        <w:spacing w:after="0" w:line="240" w:lineRule="auto"/>
+        <w:rPr>
+          <w:lang w:val="en-US"/>
+        </w:rPr>
+      </w:pPr>
+      <w:r>
+        <w:t xml:space="preserve">Popř. </w:t>
+      </w:r>
+      <w:r>
+        <w:t>pokud jsou informace o počtu denních testů pro analýzu zásadní, dává smysl tabulku omezit pouze pro data s dostupnými informacemi o testování, tj. do 24. 11. 2020, popř. tabulku seřadit podle data a země, aby bylo možné porovnat rozdíly mezi jednotlivými zeměmi v daný den:</w:t>
+      </w:r>
+    </w:p>
+    <w:p>
+      <w:pPr>
+        <w:autoSpaceDE w:val="0"/>
+        <w:autoSpaceDN w:val="0"/>
+        <w:adjustRightInd w:val="0"/>
+        <w:spacing w:after="0" w:line="240" w:lineRule="auto"/>
+        <w:rPr>
+          <w:rFonts w:ascii="Consolas" w:hAnsi="Consolas" w:cs="Consolas"/>
+          <w:b/>
+          <w:bCs/>
+          <w:color w:val="800000"/>
+          <w:sz w:val="20"/>
+          <w:szCs w:val="20"/>
+        </w:rPr>
+      </w:pPr>
+    </w:p>
+    <w:p>
+      <w:pPr>
+        <w:autoSpaceDE w:val="0"/>
+        <w:autoSpaceDN w:val="0"/>
+        <w:adjustRightInd w:val="0"/>
+        <w:spacing w:after="0" w:line="240" w:lineRule="auto"/>
+        <w:rPr>
+          <w:rFonts w:ascii="Consolas" w:hAnsi="Consolas" w:cs="Consolas"/>
+          <w:sz w:val="20"/>
+          <w:szCs w:val="20"/>
+        </w:rPr>
+      </w:pPr>
+      <w:r>
+        <w:rPr>
+          <w:rFonts w:ascii="Consolas" w:hAnsi="Consolas" w:cs="Consolas"/>
+          <w:b/>
+          <w:bCs/>
+          <w:color w:val="800000"/>
+          <w:sz w:val="20"/>
+          <w:szCs w:val="20"/>
+        </w:rPr>
+        <w:t>SELECT</w:t>
+      </w:r>
+      <w:r>
+        <w:rPr>
+          <w:rFonts w:ascii="Consolas" w:hAnsi="Consolas" w:cs="Consolas"/>
+          <w:color w:val="000000"/>
+          <w:sz w:val="20"/>
+          <w:szCs w:val="20"/>
+        </w:rPr>
+        <w:t xml:space="preserve"> * </w:t>
+      </w:r>
+    </w:p>
+    <w:p>
+      <w:pPr>
+        <w:autoSpaceDE w:val="0"/>
+        <w:autoSpaceDN w:val="0"/>
+        <w:adjustRightInd w:val="0"/>
+        <w:spacing w:after="0" w:line="240" w:lineRule="auto"/>
+        <w:rPr>
+          <w:rFonts w:ascii="Consolas" w:hAnsi="Consolas" w:cs="Consolas"/>
+          <w:sz w:val="20"/>
+          <w:szCs w:val="20"/>
+        </w:rPr>
+      </w:pPr>
+      <w:r>
+        <w:rPr>
+          <w:rFonts w:ascii="Consolas" w:hAnsi="Consolas" w:cs="Consolas"/>
+          <w:b/>
+          <w:bCs/>
+          <w:color w:val="800000"/>
+          <w:sz w:val="20"/>
+          <w:szCs w:val="20"/>
+        </w:rPr>
+        <w:t>FROM</w:t>
+      </w:r>
+      <w:r>
+        <w:rPr>
+          <w:rFonts w:ascii="Consolas" w:hAnsi="Consolas" w:cs="Consolas"/>
+          <w:color w:val="000000"/>
+          <w:sz w:val="20"/>
+          <w:szCs w:val="20"/>
+        </w:rPr>
+        <w:t xml:space="preserve"> t_petra_rohlickova_projekt_sql_final</w:t>
+      </w:r>
+    </w:p>
+    <w:p>
+      <w:pPr>
+        <w:autoSpaceDE w:val="0"/>
+        <w:autoSpaceDN w:val="0"/>
+        <w:adjustRightInd w:val="0"/>
+        <w:spacing w:after="0" w:line="240" w:lineRule="auto"/>
+        <w:rPr>
+          <w:rFonts w:ascii="Consolas" w:hAnsi="Consolas" w:cs="Consolas"/>
+          <w:sz w:val="20"/>
+          <w:szCs w:val="20"/>
+        </w:rPr>
+      </w:pPr>
+      <w:r>
+        <w:rPr>
+          <w:rFonts w:ascii="Consolas" w:hAnsi="Consolas" w:cs="Consolas"/>
+          <w:b/>
+          <w:bCs/>
+          <w:color w:val="800000"/>
+          <w:sz w:val="20"/>
+          <w:szCs w:val="20"/>
+        </w:rPr>
+        <w:t>WHERE</w:t>
+      </w:r>
+      <w:r>
+        <w:rPr>
+          <w:rFonts w:ascii="Consolas" w:hAnsi="Consolas" w:cs="Consolas"/>
+          <w:color w:val="000000"/>
+          <w:sz w:val="20"/>
+          <w:szCs w:val="20"/>
+        </w:rPr>
+        <w:t xml:space="preserve"> datum &lt;= </w:t>
+      </w:r>
+      <w:r>
+        <w:rPr>
+          <w:rFonts w:ascii="Consolas" w:hAnsi="Consolas" w:cs="Consolas"/>
+          <w:color w:val="008000"/>
+          <w:sz w:val="20"/>
+          <w:szCs w:val="20"/>
+        </w:rPr>
+        <w:t>'2020-11-24'</w:t>
+      </w:r>
+      <w:r>
+        <w:rPr>
+          <w:rFonts w:ascii="Consolas" w:hAnsi="Consolas" w:cs="Consolas"/>
+          <w:color w:val="000000"/>
+          <w:sz w:val="20"/>
+          <w:szCs w:val="20"/>
+        </w:rPr>
+        <w:tab/>
+      </w:r>
+      <w:r>
+        <w:rPr>
+          <w:rFonts w:ascii="Consolas" w:hAnsi="Consolas" w:cs="Consolas"/>
+          <w:color w:val="000000"/>
+          <w:sz w:val="20"/>
+          <w:szCs w:val="20"/>
+        </w:rPr>
+        <w:tab/>
+      </w:r>
+      <w:r>
+        <w:rPr>
+          <w:rFonts w:ascii="Consolas" w:hAnsi="Consolas" w:cs="Consolas"/>
+          <w:color w:val="808080"/>
+          <w:sz w:val="20"/>
+          <w:szCs w:val="20"/>
+        </w:rPr>
+        <w:t xml:space="preserve"> </w:t>
+      </w:r>
+    </w:p>
+    <w:p>
+      <w:pPr>
+        <w:autoSpaceDE w:val="0"/>
+        <w:autoSpaceDN w:val="0"/>
+        <w:adjustRightInd w:val="0"/>
+        <w:spacing w:after="0" w:line="240" w:lineRule="auto"/>
+      </w:pPr>
+      <w:r>
+        <w:rPr>
+          <w:rFonts w:ascii="Consolas" w:hAnsi="Consolas" w:cs="Consolas"/>
+          <w:b/>
+          <w:bCs/>
+          <w:color w:val="800000"/>
+          <w:sz w:val="20"/>
+          <w:szCs w:val="20"/>
+        </w:rPr>
+        <w:t>ORDER</w:t>
+      </w:r>
+      <w:r>
+        <w:rPr>
+          <w:rFonts w:ascii="Consolas" w:hAnsi="Consolas" w:cs="Consolas"/>
+          <w:color w:val="000000"/>
+          <w:sz w:val="20"/>
+          <w:szCs w:val="20"/>
+        </w:rPr>
+        <w:t xml:space="preserve"> </w:t>
+      </w:r>
+      <w:r>
+        <w:rPr>
+          <w:rFonts w:ascii="Consolas" w:hAnsi="Consolas" w:cs="Consolas"/>
+          <w:b/>
+          <w:bCs/>
+          <w:color w:val="800000"/>
+          <w:sz w:val="20"/>
+          <w:szCs w:val="20"/>
+        </w:rPr>
+        <w:t>BY</w:t>
+      </w:r>
+      <w:r>
+        <w:rPr>
+          <w:rFonts w:ascii="Consolas" w:hAnsi="Consolas" w:cs="Consolas"/>
+          <w:color w:val="000000"/>
+          <w:sz w:val="20"/>
+          <w:szCs w:val="20"/>
+        </w:rPr>
+        <w:t xml:space="preserve"> datum </w:t>
+      </w:r>
+      <w:r>
+        <w:rPr>
+          <w:rFonts w:ascii="Consolas" w:hAnsi="Consolas" w:cs="Consolas"/>
+          <w:b/>
+          <w:bCs/>
+          <w:color w:val="800000"/>
+          <w:sz w:val="20"/>
+          <w:szCs w:val="20"/>
+        </w:rPr>
+        <w:t>DESC</w:t>
+      </w:r>
+      <w:bookmarkStart w:id="0" w:name="_GoBack"/>
+      <w:bookmarkEnd w:id="0"/>
+      <w:r>
+        <w:rPr>
+          <w:rFonts w:ascii="Consolas" w:hAnsi="Consolas" w:cs="Consolas"/>
+          <w:color w:val="FF0000"/>
+          <w:sz w:val="20"/>
+          <w:szCs w:val="20"/>
+        </w:rPr>
+        <w:t>;</w:t>
       </w:r>
     </w:p>
     <w:sectPr>
@@ -3730,6 +4654,22 @@
           <w:t>https://vimjakna.cz/dny/kdy-zacina-zima/</w:t>
         </w:r>
       </w:hyperlink>
+    </w:p>
+  </w:footnote>
+  <w:footnote w:id="2">
+    <w:p>
+      <w:pPr>
+        <w:pStyle w:val="Textpoznpodarou"/>
+      </w:pPr>
+      <w:r>
+        <w:rPr>
+          <w:rStyle w:val="Znakapoznpodarou"/>
+        </w:rPr>
+        <w:footnoteRef/>
+      </w:r>
+      <w:r>
+        <w:t xml:space="preserve"> Původně jsem si spojenou tabulku weather_new s countries uložila do VIEW v_weather_new (viz. Projekt_priprava.sql), ale nakonec jsem využila jen Common Table Expressions a ve finální verzi projektu už toto VIEW nemám (viz. Projekt_final.sql). </w:t>
+      </w:r>
     </w:p>
   </w:footnote>
 </w:footnotes>
@@ -3829,8 +4769,8 @@
   <w:abstractNum w:abstractNumId="1" w15:restartNumberingAfterBreak="0">
     <w:nsid w:val="1F180DC2"/>
     <w:multiLevelType w:val="hybridMultilevel"/>
-    <w:tmpl w:val="8BEC3FE6"/>
-    <w:lvl w:ilvl="0" w:tplc="06A0A3A6">
+    <w:tmpl w:val="D3F04ADC"/>
+    <w:lvl w:ilvl="0" w:tplc="63507B58">
       <w:start w:val="1"/>
       <w:numFmt w:val="decimal"/>
       <w:pStyle w:val="Nadpis1"/>
@@ -4575,12 +5515,13 @@
     <w:link w:val="Nadpis1Char"/>
     <w:uiPriority w:val="9"/>
     <w:qFormat/>
-    <w:rsid w:val="002C15DE"/>
+    <w:rsid w:val="00717A6A"/>
     <w:pPr>
       <w:numPr>
         <w:numId w:val="3"/>
       </w:numPr>
-      <w:spacing w:before="240" w:line="240" w:lineRule="auto"/>
+      <w:spacing w:before="360" w:line="240" w:lineRule="auto"/>
+      <w:ind w:left="426" w:hanging="426"/>
       <w:outlineLvl w:val="0"/>
     </w:pPr>
     <w:rPr>
@@ -4701,7 +5642,7 @@
     <w:basedOn w:val="Standardnpsmoodstavce"/>
     <w:link w:val="Nadpis1"/>
     <w:uiPriority w:val="9"/>
-    <w:rsid w:val="002C15DE"/>
+    <w:rsid w:val="00717A6A"/>
     <w:rPr>
       <w:b/>
       <w:sz w:val="24"/>
@@ -5155,7 +6096,7 @@
 </file>
 
 <file path=customXml/itemProps1.xml><?xml version="1.0" encoding="utf-8"?>
-<ds:datastoreItem xmlns:ds="http://schemas.openxmlformats.org/officeDocument/2006/customXml" ds:itemID="{D7F29933-7D2B-4E34-A362-5B78835DE38E}">
+<ds:datastoreItem xmlns:ds="http://schemas.openxmlformats.org/officeDocument/2006/customXml" ds:itemID="{F74891E9-FF38-4049-B384-FC9707553F89}">
   <ds:schemaRefs>
     <ds:schemaRef ds:uri="http://schemas.openxmlformats.org/officeDocument/2006/bibliography"/>
   </ds:schemaRefs>

</xml_diff>

<commit_message>
popis opravy chyby v datech u Afghanistanu
</commit_message>
<xml_diff>
--- a/Projekt_pruvodka.docx
+++ b/Projekt_pruvodka.docx
@@ -314,14 +314,18 @@
             <w:tcW w:w="2584" w:type="dxa"/>
           </w:tcPr>
           <w:p>
+            <w:proofErr w:type="spellStart"/>
             <w:r>
               <w:t>countries</w:t>
             </w:r>
+            <w:proofErr w:type="spellEnd"/>
           </w:p>
           <w:p>
+            <w:proofErr w:type="spellStart"/>
             <w:r>
               <w:t>economies</w:t>
             </w:r>
+            <w:proofErr w:type="spellEnd"/>
           </w:p>
           <w:p>
             <w:pPr>
@@ -329,9 +333,11 @@
                 <w:lang w:val="en-US"/>
               </w:rPr>
             </w:pPr>
+            <w:proofErr w:type="spellStart"/>
             <w:r>
               <w:t>lookup_table</w:t>
             </w:r>
+            <w:proofErr w:type="spellEnd"/>
           </w:p>
         </w:tc>
         <w:tc>
@@ -469,9 +475,11 @@
                 <w:lang w:val="en-US"/>
               </w:rPr>
             </w:pPr>
+            <w:proofErr w:type="spellStart"/>
             <w:r>
               <w:t>countries</w:t>
             </w:r>
+            <w:proofErr w:type="spellEnd"/>
           </w:p>
         </w:tc>
         <w:tc>
@@ -502,9 +510,11 @@
             <w:tcW w:w="2584" w:type="dxa"/>
           </w:tcPr>
           <w:p>
+            <w:proofErr w:type="spellStart"/>
             <w:r>
               <w:t>economies</w:t>
             </w:r>
+            <w:proofErr w:type="spellEnd"/>
           </w:p>
         </w:tc>
         <w:tc>
@@ -538,9 +548,11 @@
             <w:tcW w:w="2584" w:type="dxa"/>
           </w:tcPr>
           <w:p>
+            <w:proofErr w:type="spellStart"/>
             <w:r>
               <w:t>economies</w:t>
             </w:r>
+            <w:proofErr w:type="spellEnd"/>
           </w:p>
         </w:tc>
         <w:tc>
@@ -571,9 +583,11 @@
             <w:tcW w:w="2584" w:type="dxa"/>
           </w:tcPr>
           <w:p>
+            <w:proofErr w:type="spellStart"/>
             <w:r>
               <w:t>economies</w:t>
             </w:r>
+            <w:proofErr w:type="spellEnd"/>
           </w:p>
         </w:tc>
         <w:tc>
@@ -604,9 +618,11 @@
             <w:tcW w:w="2584" w:type="dxa"/>
           </w:tcPr>
           <w:p>
+            <w:proofErr w:type="spellStart"/>
             <w:r>
               <w:t>countries</w:t>
             </w:r>
+            <w:proofErr w:type="spellEnd"/>
           </w:p>
         </w:tc>
         <w:tc>
@@ -648,11 +664,40 @@
           </w:tcPr>
           <w:p>
             <w:r>
-              <w:t>dopočítám na základě sloupce population a</w:t>
-            </w:r>
-            <w:r>
-              <w:t xml:space="preserve"> celkové populace z tabulky countries, economies nebo lookup_table</w:t>
-            </w:r>
+              <w:t xml:space="preserve">dopočítám na základě sloupce </w:t>
+            </w:r>
+            <w:proofErr w:type="spellStart"/>
+            <w:r>
+              <w:t>population</w:t>
+            </w:r>
+            <w:proofErr w:type="spellEnd"/>
+            <w:r>
+              <w:t xml:space="preserve"> a</w:t>
+            </w:r>
+            <w:r>
+              <w:t xml:space="preserve"> celkové populace z tabulky </w:t>
+            </w:r>
+            <w:proofErr w:type="spellStart"/>
+            <w:r>
+              <w:t>countries</w:t>
+            </w:r>
+            <w:proofErr w:type="spellEnd"/>
+            <w:r>
+              <w:t xml:space="preserve">, </w:t>
+            </w:r>
+            <w:proofErr w:type="spellStart"/>
+            <w:r>
+              <w:t>economies</w:t>
+            </w:r>
+            <w:proofErr w:type="spellEnd"/>
+            <w:r>
+              <w:t xml:space="preserve"> nebo </w:t>
+            </w:r>
+            <w:proofErr w:type="spellStart"/>
+            <w:r>
+              <w:t>lookup_table</w:t>
+            </w:r>
+            <w:proofErr w:type="spellEnd"/>
             <w:r>
               <w:t xml:space="preserve"> </w:t>
             </w:r>
@@ -676,9 +721,11 @@
             <w:tcW w:w="2584" w:type="dxa"/>
           </w:tcPr>
           <w:p>
+            <w:proofErr w:type="spellStart"/>
             <w:r>
               <w:t>life_expectancy</w:t>
             </w:r>
+            <w:proofErr w:type="spellEnd"/>
           </w:p>
         </w:tc>
         <w:tc>
@@ -692,8 +739,13 @@
               </w:rPr>
               <w:t>p</w:t>
             </w:r>
-            <w:r>
-              <w:t>římo v tabulce, ale musím transponovat</w:t>
+            <w:proofErr w:type="spellStart"/>
+            <w:r>
+              <w:t>římo</w:t>
+            </w:r>
+            <w:proofErr w:type="spellEnd"/>
+            <w:r>
+              <w:t xml:space="preserve"> v tabulce, ale musím transponovat</w:t>
             </w:r>
           </w:p>
         </w:tc>
@@ -715,9 +767,11 @@
             <w:tcW w:w="2584" w:type="dxa"/>
           </w:tcPr>
           <w:p>
+            <w:proofErr w:type="spellStart"/>
             <w:r>
               <w:t>weather</w:t>
             </w:r>
+            <w:proofErr w:type="spellEnd"/>
           </w:p>
         </w:tc>
         <w:tc>
@@ -726,7 +780,15 @@
           </w:tcPr>
           <w:p>
             <w:r>
-              <w:t>dopočítám na základě sloupců time a temp</w:t>
+              <w:t xml:space="preserve">dopočítám na základě sloupců </w:t>
+            </w:r>
+            <w:proofErr w:type="spellStart"/>
+            <w:r>
+              <w:t>time</w:t>
+            </w:r>
+            <w:proofErr w:type="spellEnd"/>
+            <w:r>
+              <w:t xml:space="preserve"> a temp</w:t>
             </w:r>
           </w:p>
         </w:tc>
@@ -748,9 +810,11 @@
             <w:tcW w:w="2584" w:type="dxa"/>
           </w:tcPr>
           <w:p>
+            <w:proofErr w:type="spellStart"/>
             <w:r>
               <w:t>weather</w:t>
             </w:r>
+            <w:proofErr w:type="spellEnd"/>
           </w:p>
         </w:tc>
         <w:tc>
@@ -759,8 +823,21 @@
           </w:tcPr>
           <w:p>
             <w:r>
-              <w:t>dopočítám na základě sloupců time a rain</w:t>
-            </w:r>
+              <w:t xml:space="preserve">dopočítám na základě sloupců </w:t>
+            </w:r>
+            <w:proofErr w:type="spellStart"/>
+            <w:r>
+              <w:t>time</w:t>
+            </w:r>
+            <w:proofErr w:type="spellEnd"/>
+            <w:r>
+              <w:t xml:space="preserve"> a </w:t>
+            </w:r>
+            <w:proofErr w:type="spellStart"/>
+            <w:r>
+              <w:t>rain</w:t>
+            </w:r>
+            <w:proofErr w:type="spellEnd"/>
           </w:p>
         </w:tc>
       </w:tr>
@@ -781,9 +858,11 @@
             <w:tcW w:w="2584" w:type="dxa"/>
           </w:tcPr>
           <w:p>
+            <w:proofErr w:type="spellStart"/>
             <w:r>
               <w:t>weather</w:t>
             </w:r>
+            <w:proofErr w:type="spellEnd"/>
           </w:p>
         </w:tc>
         <w:tc>
@@ -810,9 +889,11 @@
       <w:r>
         <w:t>Zjistila jsem tyto „</w:t>
       </w:r>
+      <w:proofErr w:type="spellStart"/>
       <w:r>
         <w:t>issues</w:t>
       </w:r>
+      <w:proofErr w:type="spellEnd"/>
       <w:r>
         <w:t>“ v datech:</w:t>
       </w:r>
@@ -834,20 +915,42 @@
         </w:rPr>
         <w:t xml:space="preserve">GDP, </w:t>
       </w:r>
-      <w:r>
-        <w:rPr>
-          <w:b/>
-        </w:rPr>
-        <w:t>gini koeficient</w:t>
-      </w:r>
-      <w:r>
-        <w:t xml:space="preserve"> </w:t>
-      </w:r>
-      <w:r>
-        <w:rPr>
-          <w:b/>
-        </w:rPr>
-        <w:t xml:space="preserve">a mortality under 5 </w:t>
+      <w:proofErr w:type="spellStart"/>
+      <w:r>
+        <w:rPr>
+          <w:b/>
+        </w:rPr>
+        <w:t>gini</w:t>
+      </w:r>
+      <w:proofErr w:type="spellEnd"/>
+      <w:r>
+        <w:rPr>
+          <w:b/>
+        </w:rPr>
+        <w:t xml:space="preserve"> koeficient</w:t>
+      </w:r>
+      <w:r>
+        <w:t xml:space="preserve"> </w:t>
+      </w:r>
+      <w:r>
+        <w:rPr>
+          <w:b/>
+        </w:rPr>
+        <w:t xml:space="preserve">a mortality </w:t>
+      </w:r>
+      <w:proofErr w:type="spellStart"/>
+      <w:r>
+        <w:rPr>
+          <w:b/>
+        </w:rPr>
+        <w:t>under</w:t>
+      </w:r>
+      <w:proofErr w:type="spellEnd"/>
+      <w:r>
+        <w:rPr>
+          <w:b/>
+        </w:rPr>
+        <w:t xml:space="preserve"> 5 </w:t>
       </w:r>
       <w:r>
         <w:t>j</w:t>
@@ -865,7 +968,15 @@
         <w:t>různě (</w:t>
       </w:r>
       <w:r>
-        <w:t xml:space="preserve">např. gini koeficient má </w:t>
+        <w:t xml:space="preserve">např. </w:t>
+      </w:r>
+      <w:proofErr w:type="spellStart"/>
+      <w:r>
+        <w:t>gini</w:t>
+      </w:r>
+      <w:proofErr w:type="spellEnd"/>
+      <w:r>
+        <w:t xml:space="preserve"> koeficient má </w:t>
       </w:r>
       <w:r>
         <w:t>v některých zemích nejaktuálnější hodnot</w:t>
@@ -903,24 +1014,50 @@
         <w:ind w:left="714" w:hanging="357"/>
         <w:contextualSpacing w:val="0"/>
       </w:pPr>
+      <w:proofErr w:type="spellStart"/>
       <w:r>
         <w:rPr>
           <w:b/>
         </w:rPr>
         <w:lastRenderedPageBreak/>
-        <w:t xml:space="preserve">population </w:t>
+        <w:t>population</w:t>
+      </w:r>
+      <w:proofErr w:type="spellEnd"/>
+      <w:r>
+        <w:rPr>
+          <w:b/>
+        </w:rPr>
+        <w:t xml:space="preserve"> </w:t>
       </w:r>
       <w:r>
         <w:t>je v</w:t>
       </w:r>
       <w:r>
-        <w:t xml:space="preserve"> tabulce countries</w:t>
-      </w:r>
-      <w:r>
-        <w:t xml:space="preserve"> a lookup_table</w:t>
-      </w:r>
-      <w:r>
-        <w:t xml:space="preserve"> statická (nevím, ze kterého roku), v tabulce economies dynamická (vyplněná do roku 2019, v roce 2020 NULL).</w:t>
+        <w:t xml:space="preserve"> tabulce </w:t>
+      </w:r>
+      <w:proofErr w:type="spellStart"/>
+      <w:r>
+        <w:t>countries</w:t>
+      </w:r>
+      <w:proofErr w:type="spellEnd"/>
+      <w:r>
+        <w:t xml:space="preserve"> a </w:t>
+      </w:r>
+      <w:proofErr w:type="spellStart"/>
+      <w:r>
+        <w:t>lookup_table</w:t>
+      </w:r>
+      <w:proofErr w:type="spellEnd"/>
+      <w:r>
+        <w:t xml:space="preserve"> statická (nevím, ze kterého roku), v tabulce </w:t>
+      </w:r>
+      <w:proofErr w:type="spellStart"/>
+      <w:r>
+        <w:t>economies</w:t>
+      </w:r>
+      <w:proofErr w:type="spellEnd"/>
+      <w:r>
+        <w:t xml:space="preserve"> dynamická (vyplněná do roku 2019, v roce 2020 NULL).</w:t>
       </w:r>
       <w:r>
         <w:t xml:space="preserve"> </w:t>
@@ -950,7 +1087,15 @@
         <w:t xml:space="preserve">údaj </w:t>
       </w:r>
       <w:r>
-        <w:t>k population vezmu</w:t>
+        <w:t>k </w:t>
+      </w:r>
+      <w:proofErr w:type="spellStart"/>
+      <w:r>
+        <w:t>population</w:t>
+      </w:r>
+      <w:proofErr w:type="spellEnd"/>
+      <w:r>
+        <w:t xml:space="preserve"> vezmu</w:t>
       </w:r>
       <w:r>
         <w:t>.</w:t>
@@ -980,20 +1125,43 @@
         <w:t>,</w:t>
       </w:r>
       <w:r>
-        <w:t xml:space="preserve"> Russia</w:t>
-      </w:r>
+        <w:t xml:space="preserve"> </w:t>
+      </w:r>
+      <w:proofErr w:type="spellStart"/>
+      <w:r>
+        <w:t>Russia</w:t>
+      </w:r>
+      <w:proofErr w:type="spellEnd"/>
       <w:r>
         <w:t>) jsou v různých tabulkách různé</w:t>
       </w:r>
       <w:r>
-        <w:t>, resp. v tabulce covid19_basic_differences jsou stejné jako v tabulce lookup_table, a v tabulce countries</w:t>
-      </w:r>
+        <w:t xml:space="preserve">, resp. v tabulce covid19_basic_differences jsou stejné jako v tabulce </w:t>
+      </w:r>
+      <w:proofErr w:type="spellStart"/>
+      <w:r>
+        <w:t>lookup_table</w:t>
+      </w:r>
+      <w:proofErr w:type="spellEnd"/>
+      <w:r>
+        <w:t xml:space="preserve">, a v tabulce </w:t>
+      </w:r>
+      <w:proofErr w:type="spellStart"/>
+      <w:r>
+        <w:t>countries</w:t>
+      </w:r>
+      <w:proofErr w:type="spellEnd"/>
       <w:r>
         <w:t xml:space="preserve"> a covid19_tests</w:t>
       </w:r>
       <w:r>
-        <w:t xml:space="preserve"> jsou stejné jako v economies</w:t>
-      </w:r>
+        <w:t xml:space="preserve"> jsou stejné jako v </w:t>
+      </w:r>
+      <w:proofErr w:type="spellStart"/>
+      <w:r>
+        <w:t>economies</w:t>
+      </w:r>
+      <w:proofErr w:type="spellEnd"/>
     </w:p>
     <w:p>
       <w:pPr>
@@ -1085,7 +1253,15 @@
         <w:t xml:space="preserve"> </w:t>
       </w:r>
       <w:r>
-        <w:t>– čas v tabulce je uvedený ve 3hodinových intervalech (0:00, 3:00, 6:00 atd.). Když jsou pro daný čas srážky nenulové,</w:t>
+        <w:t xml:space="preserve">– čas v tabulce je uvedený </w:t>
+      </w:r>
+      <w:proofErr w:type="gramStart"/>
+      <w:r>
+        <w:t>ve</w:t>
+      </w:r>
+      <w:proofErr w:type="gramEnd"/>
+      <w:r>
+        <w:t xml:space="preserve"> 3hodinových intervalech (0:00, 3:00, 6:00 atd.). Když jsou pro daný čas srážky nenulové,</w:t>
       </w:r>
       <w:r>
         <w:t xml:space="preserve"> má se</w:t>
@@ -1138,16 +1314,6 @@
     </w:p>
     <w:p>
       <w:pPr>
-        <w:pStyle w:val="Odstavecseseznamem"/>
-        <w:spacing w:line="240" w:lineRule="auto"/>
-        <w:rPr>
-          <w:b/>
-          <w:highlight w:val="yellow"/>
-        </w:rPr>
-      </w:pPr>
-    </w:p>
-    <w:p>
-      <w:pPr>
         <w:pStyle w:val="Nadpis1"/>
       </w:pPr>
       <w:r>
@@ -1160,7 +1326,15 @@
         <w:t>ch</w:t>
       </w:r>
       <w:r>
-        <w:t xml:space="preserve"> „issues“</w:t>
+        <w:t xml:space="preserve"> „</w:t>
+      </w:r>
+      <w:proofErr w:type="spellStart"/>
+      <w:r>
+        <w:t>issues</w:t>
+      </w:r>
+      <w:proofErr w:type="spellEnd"/>
+      <w:r>
+        <w:t>“</w:t>
       </w:r>
     </w:p>
     <w:p>
@@ -1180,17 +1354,39 @@
         </w:rPr>
         <w:t xml:space="preserve">GDP, </w:t>
       </w:r>
-      <w:r>
-        <w:rPr>
-          <w:b/>
-        </w:rPr>
-        <w:t>gini koeficient</w:t>
-      </w:r>
-      <w:r>
-        <w:rPr>
-          <w:b/>
-        </w:rPr>
-        <w:t>, mortality under 5</w:t>
+      <w:proofErr w:type="spellStart"/>
+      <w:r>
+        <w:rPr>
+          <w:b/>
+        </w:rPr>
+        <w:t>gini</w:t>
+      </w:r>
+      <w:proofErr w:type="spellEnd"/>
+      <w:r>
+        <w:rPr>
+          <w:b/>
+        </w:rPr>
+        <w:t xml:space="preserve"> koeficient</w:t>
+      </w:r>
+      <w:r>
+        <w:rPr>
+          <w:b/>
+        </w:rPr>
+        <w:t xml:space="preserve">, mortality </w:t>
+      </w:r>
+      <w:proofErr w:type="spellStart"/>
+      <w:r>
+        <w:rPr>
+          <w:b/>
+        </w:rPr>
+        <w:t>under</w:t>
+      </w:r>
+      <w:proofErr w:type="spellEnd"/>
+      <w:r>
+        <w:rPr>
+          <w:b/>
+        </w:rPr>
+        <w:t xml:space="preserve"> 5</w:t>
       </w:r>
       <w:r>
         <w:t xml:space="preserve"> </w:t>
@@ -1229,7 +1425,20 @@
         <w:t>á</w:t>
       </w:r>
       <w:r>
-        <w:t xml:space="preserve"> je k dispozici, tj. našla jsem poslední rok (MAX(year)), ve kterém byl</w:t>
+        <w:t xml:space="preserve"> je k dispozici, tj. našla jsem poslední rok (</w:t>
+      </w:r>
+      <w:proofErr w:type="gramStart"/>
+      <w:r>
+        <w:t>MAX(</w:t>
+      </w:r>
+      <w:proofErr w:type="spellStart"/>
+      <w:r>
+        <w:t>year</w:t>
+      </w:r>
+      <w:proofErr w:type="spellEnd"/>
+      <w:proofErr w:type="gramEnd"/>
+      <w:r>
+        <w:t>)), ve kterém byl</w:t>
       </w:r>
       <w:r>
         <w:t xml:space="preserve"> </w:t>
@@ -1258,12 +1467,14 @@
         <w:ind w:left="714" w:hanging="357"/>
         <w:contextualSpacing w:val="0"/>
       </w:pPr>
+      <w:proofErr w:type="spellStart"/>
       <w:r>
         <w:rPr>
           <w:b/>
         </w:rPr>
         <w:t>population</w:t>
       </w:r>
+      <w:proofErr w:type="spellEnd"/>
       <w:r>
         <w:t xml:space="preserve"> – spojením tabulek </w:t>
       </w:r>
@@ -1271,25 +1482,81 @@
         <w:t xml:space="preserve">přes INNER JOIN </w:t>
       </w:r>
       <w:r>
-        <w:t xml:space="preserve">a porovnáním údajů k population jsem zjistila, že údaje v countries jsou z roku 2018, v economies z 2019 a v lookup_table </w:t>
+        <w:t>a porovnáním údajů k </w:t>
+      </w:r>
+      <w:proofErr w:type="spellStart"/>
+      <w:r>
+        <w:t>population</w:t>
+      </w:r>
+      <w:proofErr w:type="spellEnd"/>
+      <w:r>
+        <w:t xml:space="preserve"> jsem zjistila, že údaje v </w:t>
+      </w:r>
+      <w:proofErr w:type="spellStart"/>
+      <w:r>
+        <w:t>countries</w:t>
+      </w:r>
+      <w:proofErr w:type="spellEnd"/>
+      <w:r>
+        <w:t xml:space="preserve"> jsou z roku 2018, v </w:t>
+      </w:r>
+      <w:proofErr w:type="spellStart"/>
+      <w:r>
+        <w:t>economies</w:t>
+      </w:r>
+      <w:proofErr w:type="spellEnd"/>
+      <w:r>
+        <w:t xml:space="preserve"> z 2019 a v </w:t>
+      </w:r>
+      <w:proofErr w:type="spellStart"/>
+      <w:r>
+        <w:t>lookup_table</w:t>
+      </w:r>
+      <w:proofErr w:type="spellEnd"/>
+      <w:r>
+        <w:t xml:space="preserve"> </w:t>
       </w:r>
       <w:r>
         <w:t>p</w:t>
       </w:r>
       <w:r>
-        <w:t>ravděpodobně z roku 2020 (jsou větší než údaje z economies z roku 2019). Pro rámcovou kontrolu jsem si ještě doplnila sloupce s meziročním růstem populace,</w:t>
-      </w:r>
-      <w:r>
-        <w:t xml:space="preserve"> </w:t>
-      </w:r>
-      <w:r>
-        <w:t>ve kterých vidím, že růst 2019/2018 a 2020/2019 je v náhodně vybraných zemích velmi podobný, takže údaje z lookup_table jsou s velkou pravděpodobností z 2020.</w:t>
-      </w:r>
-      <w:r>
-        <w:t xml:space="preserve"> </w:t>
-      </w:r>
-      <w:r>
-        <w:t xml:space="preserve">Vzhledem k tomu, že data o průběhu COVID19 jsou z let 2020-2021, vezmu údaje k population z roku 2020, tj. </w:t>
+        <w:t xml:space="preserve">ravděpodobně z roku 2020 (jsou větší než údaje z </w:t>
+      </w:r>
+      <w:proofErr w:type="spellStart"/>
+      <w:r>
+        <w:t>economies</w:t>
+      </w:r>
+      <w:proofErr w:type="spellEnd"/>
+      <w:r>
+        <w:t xml:space="preserve"> z roku 2019). Pro rámcovou kontrolu jsem si ještě doplnila sloupce s meziročním růstem populace,</w:t>
+      </w:r>
+      <w:r>
+        <w:t xml:space="preserve"> </w:t>
+      </w:r>
+      <w:r>
+        <w:t xml:space="preserve">ve kterých vidím, že růst 2019/2018 a 2020/2019 je v náhodně vybraných zemích velmi podobný, takže údaje z </w:t>
+      </w:r>
+      <w:proofErr w:type="spellStart"/>
+      <w:r>
+        <w:t>lookup_table</w:t>
+      </w:r>
+      <w:proofErr w:type="spellEnd"/>
+      <w:r>
+        <w:t xml:space="preserve"> jsou s velkou pravděpodobností z 2020.</w:t>
+      </w:r>
+      <w:r>
+        <w:t xml:space="preserve"> </w:t>
+      </w:r>
+      <w:r>
+        <w:t>Vzhledem k tomu, že data o průběhu COVID19 jsou z let 2020-2021, vezmu údaje k </w:t>
+      </w:r>
+      <w:proofErr w:type="spellStart"/>
+      <w:r>
+        <w:t>population</w:t>
+      </w:r>
+      <w:proofErr w:type="spellEnd"/>
+      <w:r>
+        <w:t xml:space="preserve"> z roku 2020, tj. </w:t>
       </w:r>
       <w:r>
         <w:rPr>
@@ -1297,12 +1564,14 @@
         </w:rPr>
         <w:t xml:space="preserve">z tabulky </w:t>
       </w:r>
+      <w:proofErr w:type="spellStart"/>
       <w:r>
         <w:rPr>
           <w:b/>
         </w:rPr>
         <w:t>lookup_table</w:t>
       </w:r>
+      <w:proofErr w:type="spellEnd"/>
       <w:r>
         <w:rPr>
           <w:b/>
@@ -1358,8 +1627,13 @@
         <w:t>ila</w:t>
       </w:r>
       <w:r>
-        <w:t xml:space="preserve"> tabulku covid19_basic_differences s lookup_table</w:t>
-      </w:r>
+        <w:t xml:space="preserve"> tabulku covid19_basic_differences s </w:t>
+      </w:r>
+      <w:proofErr w:type="spellStart"/>
+      <w:r>
+        <w:t>lookup_table</w:t>
+      </w:r>
+      <w:proofErr w:type="spellEnd"/>
       <w:r>
         <w:t xml:space="preserve"> a covid19_tests</w:t>
       </w:r>
@@ -1382,13 +1656,34 @@
         <w:t>u</w:t>
       </w:r>
       <w:r>
-        <w:t xml:space="preserve"> countries</w:t>
-      </w:r>
+        <w:t xml:space="preserve"> </w:t>
+      </w:r>
+      <w:proofErr w:type="spellStart"/>
+      <w:r>
+        <w:t>countries</w:t>
+      </w:r>
+      <w:proofErr w:type="spellEnd"/>
       <w:r>
         <w:t xml:space="preserve"> s</w:t>
       </w:r>
       <w:r>
-        <w:t xml:space="preserve"> economies a religions </w:t>
+        <w:t xml:space="preserve"> </w:t>
+      </w:r>
+      <w:proofErr w:type="spellStart"/>
+      <w:r>
+        <w:t>economies</w:t>
+      </w:r>
+      <w:proofErr w:type="spellEnd"/>
+      <w:r>
+        <w:t xml:space="preserve"> a </w:t>
+      </w:r>
+      <w:proofErr w:type="spellStart"/>
+      <w:r>
+        <w:t>religions</w:t>
+      </w:r>
+      <w:proofErr w:type="spellEnd"/>
+      <w:r>
+        <w:t xml:space="preserve"> </w:t>
       </w:r>
       <w:r>
         <w:t xml:space="preserve">přes country </w:t>
@@ -1412,7 +1707,15 @@
         <w:t>přes iso3</w:t>
       </w:r>
       <w:r>
-        <w:t xml:space="preserve"> (blíže viz. následující kapitola)</w:t>
+        <w:t xml:space="preserve"> (blíže </w:t>
+      </w:r>
+      <w:proofErr w:type="gramStart"/>
+      <w:r>
+        <w:t>viz. následující</w:t>
+      </w:r>
+      <w:proofErr w:type="gramEnd"/>
+      <w:r>
+        <w:t xml:space="preserve"> kapitola)</w:t>
       </w:r>
       <w:r>
         <w:t>.</w:t>
@@ -1453,18 +1756,49 @@
         </w:rPr>
         <w:t xml:space="preserve">Spojení </w:t>
       </w:r>
-      <w:r>
-        <w:rPr>
-          <w:b/>
-        </w:rPr>
-        <w:t>economies s countries a religions</w:t>
-      </w:r>
+      <w:proofErr w:type="spellStart"/>
+      <w:r>
+        <w:rPr>
+          <w:b/>
+        </w:rPr>
+        <w:t>economies</w:t>
+      </w:r>
+      <w:proofErr w:type="spellEnd"/>
+      <w:r>
+        <w:rPr>
+          <w:b/>
+        </w:rPr>
+        <w:t xml:space="preserve"> s </w:t>
+      </w:r>
+      <w:proofErr w:type="spellStart"/>
+      <w:r>
+        <w:rPr>
+          <w:b/>
+        </w:rPr>
+        <w:t>countries</w:t>
+      </w:r>
+      <w:proofErr w:type="spellEnd"/>
+      <w:r>
+        <w:rPr>
+          <w:b/>
+        </w:rPr>
+        <w:t xml:space="preserve"> a </w:t>
+      </w:r>
+      <w:proofErr w:type="spellStart"/>
+      <w:r>
+        <w:rPr>
+          <w:b/>
+        </w:rPr>
+        <w:t>religions</w:t>
+      </w:r>
+      <w:proofErr w:type="spellEnd"/>
       <w:r>
         <w:rPr>
           <w:b/>
         </w:rPr>
         <w:t xml:space="preserve"> – VIEW </w:t>
       </w:r>
+      <w:proofErr w:type="spellStart"/>
       <w:r>
         <w:rPr>
           <w:b/>
@@ -1493,6 +1827,7 @@
         </w:rPr>
         <w:t>_rel</w:t>
       </w:r>
+      <w:proofErr w:type="spellEnd"/>
     </w:p>
     <w:p>
       <w:pPr>
@@ -1508,7 +1843,23 @@
         <w:t>e</w:t>
       </w:r>
       <w:r>
-        <w:t>k economies a countries v</w:t>
+        <w:t xml:space="preserve">k </w:t>
+      </w:r>
+      <w:proofErr w:type="spellStart"/>
+      <w:r>
+        <w:t>economies</w:t>
+      </w:r>
+      <w:proofErr w:type="spellEnd"/>
+      <w:r>
+        <w:t xml:space="preserve"> a </w:t>
+      </w:r>
+      <w:proofErr w:type="spellStart"/>
+      <w:r>
+        <w:t>countries</w:t>
+      </w:r>
+      <w:proofErr w:type="spellEnd"/>
+      <w:r>
+        <w:t xml:space="preserve"> v</w:t>
       </w:r>
       <w:r>
         <w:t xml:space="preserve">ytvořila </w:t>
@@ -1552,9 +1903,11 @@
       <w:r>
         <w:t xml:space="preserve"> </w:t>
       </w:r>
+      <w:proofErr w:type="spellStart"/>
       <w:r>
         <w:t>joined_economies_countries</w:t>
       </w:r>
+      <w:proofErr w:type="spellEnd"/>
       <w:r>
         <w:t>.</w:t>
       </w:r>
@@ -1576,7 +1929,21 @@
         <w:rPr>
           <w:i/>
         </w:rPr>
-        <w:t>Připojení tabulky religions a výpočet</w:t>
+        <w:t xml:space="preserve">Připojení tabulky </w:t>
+      </w:r>
+      <w:proofErr w:type="spellStart"/>
+      <w:r>
+        <w:rPr>
+          <w:i/>
+        </w:rPr>
+        <w:t>religions</w:t>
+      </w:r>
+      <w:proofErr w:type="spellEnd"/>
+      <w:r>
+        <w:rPr>
+          <w:i/>
+        </w:rPr>
+        <w:t xml:space="preserve"> a výpočet</w:t>
       </w:r>
     </w:p>
     <w:p>
@@ -1587,11 +1954,16 @@
         <w:contextualSpacing w:val="0"/>
       </w:pPr>
       <w:r>
-        <w:t>Abych mohla stanovit podíly příslušníků jednotlivých náboženství v zemi na celkovém obyvatelstvu, musím napřed spojit tabulku religion</w:t>
+        <w:t xml:space="preserve">Abych mohla stanovit podíly příslušníků jednotlivých náboženství v zemi na celkovém obyvatelstvu, musím napřed spojit tabulku </w:t>
+      </w:r>
+      <w:proofErr w:type="spellStart"/>
+      <w:r>
+        <w:t>religion</w:t>
       </w:r>
       <w:r>
         <w:t>s</w:t>
       </w:r>
+      <w:proofErr w:type="spellEnd"/>
       <w:r>
         <w:t xml:space="preserve"> s</w:t>
       </w:r>
@@ -1611,10 +1983,66 @@
         <w:t>e</w:t>
       </w:r>
       <w:r>
-        <w:t xml:space="preserve">jlépe lookup_table, kterou jsem si na začátku určila jako výchozí pro hodnoty počtu obyvatel států). </w:t>
-      </w:r>
-      <w:r>
-        <w:t xml:space="preserve">V tabulce religions ale není iso, takže ji budu muset ke druhé tabulce připojit přes název země. Země v tabulce religions mají jiné názvy než v tabulce covid19_basic_differences, která je mou výchozí tabulkou (a se kterou mám spojenou lookup_table), ale stejné názvy jako v tabulkách economies a countries. </w:t>
+        <w:t xml:space="preserve">jlépe </w:t>
+      </w:r>
+      <w:proofErr w:type="spellStart"/>
+      <w:r>
+        <w:t>lookup_table</w:t>
+      </w:r>
+      <w:proofErr w:type="spellEnd"/>
+      <w:r>
+        <w:t xml:space="preserve">, kterou jsem si na začátku určila jako výchozí pro hodnoty počtu obyvatel států). </w:t>
+      </w:r>
+      <w:r>
+        <w:t xml:space="preserve">V tabulce </w:t>
+      </w:r>
+      <w:proofErr w:type="spellStart"/>
+      <w:r>
+        <w:t>religions</w:t>
+      </w:r>
+      <w:proofErr w:type="spellEnd"/>
+      <w:r>
+        <w:t xml:space="preserve"> ale není </w:t>
+      </w:r>
+      <w:proofErr w:type="spellStart"/>
+      <w:r>
+        <w:t>iso</w:t>
+      </w:r>
+      <w:proofErr w:type="spellEnd"/>
+      <w:r>
+        <w:t xml:space="preserve">, takže ji budu muset ke druhé tabulce připojit přes název země. Země v tabulce </w:t>
+      </w:r>
+      <w:proofErr w:type="spellStart"/>
+      <w:r>
+        <w:t>religions</w:t>
+      </w:r>
+      <w:proofErr w:type="spellEnd"/>
+      <w:r>
+        <w:t xml:space="preserve"> mají jiné názvy než v tabulce covid19_basic_differences, která je mou výchozí tabulkou (a se kterou mám spojenou </w:t>
+      </w:r>
+      <w:proofErr w:type="spellStart"/>
+      <w:r>
+        <w:t>lookup_table</w:t>
+      </w:r>
+      <w:proofErr w:type="spellEnd"/>
+      <w:r>
+        <w:t xml:space="preserve">), ale stejné názvy jako v tabulkách </w:t>
+      </w:r>
+      <w:proofErr w:type="spellStart"/>
+      <w:r>
+        <w:t>economies</w:t>
+      </w:r>
+      <w:proofErr w:type="spellEnd"/>
+      <w:r>
+        <w:t xml:space="preserve"> a </w:t>
+      </w:r>
+      <w:proofErr w:type="spellStart"/>
+      <w:r>
+        <w:t>countries</w:t>
+      </w:r>
+      <w:proofErr w:type="spellEnd"/>
+      <w:r>
+        <w:t xml:space="preserve">. </w:t>
       </w:r>
     </w:p>
     <w:p>
@@ -1623,8 +2051,15 @@
         <w:ind w:left="709"/>
       </w:pPr>
       <w:r>
-        <w:lastRenderedPageBreak/>
-        <w:t xml:space="preserve">Takže tabulku religions </w:t>
+        <w:t xml:space="preserve">Takže tabulku </w:t>
+      </w:r>
+      <w:proofErr w:type="spellStart"/>
+      <w:r>
+        <w:t>religions</w:t>
+      </w:r>
+      <w:proofErr w:type="spellEnd"/>
+      <w:r>
+        <w:t xml:space="preserve"> </w:t>
       </w:r>
       <w:r>
         <w:t>jsem</w:t>
@@ -1636,7 +2071,23 @@
         <w:t>ila</w:t>
       </w:r>
       <w:r>
-        <w:t xml:space="preserve"> pomocí LEFT JOIN přes sloupec country ke spojeným tabulkám economies a countries a </w:t>
+        <w:t xml:space="preserve"> pomocí LEFT JOIN přes sloupec country ke spojeným tabulkám </w:t>
+      </w:r>
+      <w:proofErr w:type="spellStart"/>
+      <w:r>
+        <w:t>economies</w:t>
+      </w:r>
+      <w:proofErr w:type="spellEnd"/>
+      <w:r>
+        <w:t xml:space="preserve"> a </w:t>
+      </w:r>
+      <w:proofErr w:type="spellStart"/>
+      <w:r>
+        <w:t>countries</w:t>
+      </w:r>
+      <w:proofErr w:type="spellEnd"/>
+      <w:r>
+        <w:t xml:space="preserve"> a </w:t>
       </w:r>
       <w:r>
         <w:t xml:space="preserve">vzniklou tabulku jsem </w:t>
@@ -1650,6 +2101,7 @@
       <w:r>
         <w:t xml:space="preserve"> do VIEW </w:t>
       </w:r>
+      <w:proofErr w:type="spellStart"/>
       <w:r>
         <w:rPr>
           <w:b/>
@@ -1678,6 +2130,7 @@
         </w:rPr>
         <w:t>_rel</w:t>
       </w:r>
+      <w:proofErr w:type="spellEnd"/>
       <w:r>
         <w:rPr>
           <w:b/>
@@ -1709,13 +2162,28 @@
         <w:rPr>
           <w:b/>
         </w:rPr>
+        <w:lastRenderedPageBreak/>
         <w:t xml:space="preserve">Spojení </w:t>
       </w:r>
       <w:r>
         <w:rPr>
           <w:b/>
         </w:rPr>
-        <w:t>covid19_basic_diff s lookup a covid19_tests</w:t>
+        <w:t xml:space="preserve">covid19_basic_diff s </w:t>
+      </w:r>
+      <w:proofErr w:type="spellStart"/>
+      <w:r>
+        <w:rPr>
+          <w:b/>
+        </w:rPr>
+        <w:t>lookup</w:t>
+      </w:r>
+      <w:proofErr w:type="spellEnd"/>
+      <w:r>
+        <w:rPr>
+          <w:b/>
+        </w:rPr>
+        <w:t xml:space="preserve"> a covid19_tests</w:t>
       </w:r>
       <w:r>
         <w:rPr>
@@ -1723,6 +2191,7 @@
         </w:rPr>
         <w:t xml:space="preserve"> – VIEW </w:t>
       </w:r>
+      <w:proofErr w:type="spellStart"/>
       <w:r>
         <w:rPr>
           <w:b/>
@@ -1765,6 +2234,7 @@
         </w:rPr>
         <w:t>_rel</w:t>
       </w:r>
+      <w:proofErr w:type="spellEnd"/>
     </w:p>
     <w:p>
       <w:pPr>
@@ -1804,7 +2274,23 @@
         <w:t xml:space="preserve">z tabulky covid19_detail_global_differences </w:t>
       </w:r>
       <w:r>
-        <w:t>(musela jsem použít GROUP BY, abych získala součet všech nakažených v daném dni za všechny provincie</w:t>
+        <w:t xml:space="preserve">(musela </w:t>
+      </w:r>
+      <w:proofErr w:type="gramStart"/>
+      <w:r>
+        <w:t>jsem</w:t>
+      </w:r>
+      <w:proofErr w:type="gramEnd"/>
+      <w:r>
+        <w:t xml:space="preserve"> použít GROUP </w:t>
+      </w:r>
+      <w:proofErr w:type="gramStart"/>
+      <w:r>
+        <w:t>BY</w:t>
+      </w:r>
+      <w:proofErr w:type="gramEnd"/>
+      <w:r>
+        <w:t>, abych získala součet všech nakažených v daném dni za všechny provincie</w:t>
       </w:r>
       <w:r>
         <w:t>, tj. celou zemi</w:t>
@@ -1840,8 +2326,13 @@
         <w:t>tabulce covid19_basic_differences připojila</w:t>
       </w:r>
       <w:r>
-        <w:t xml:space="preserve"> z tabulky lookup_table</w:t>
-      </w:r>
+        <w:t xml:space="preserve"> z tabulky </w:t>
+      </w:r>
+      <w:proofErr w:type="spellStart"/>
+      <w:r>
+        <w:t>lookup_table</w:t>
+      </w:r>
+      <w:proofErr w:type="spellEnd"/>
       <w:r>
         <w:t xml:space="preserve"> sloupec s údajem o celkové populaci a iso3</w:t>
       </w:r>
@@ -1902,7 +2393,31 @@
         <w:t xml:space="preserve">USA jsem zjistila, že problém je ve sloupci entity tabulky covid19_tests, který obsahuje </w:t>
       </w:r>
       <w:r>
-        <w:t xml:space="preserve">dvě různé kategorie (test performed a units unclear), přičemž v daný den jsou uvedeny hodnoty </w:t>
+        <w:t xml:space="preserve">dvě různé kategorie (test </w:t>
+      </w:r>
+      <w:proofErr w:type="spellStart"/>
+      <w:r>
+        <w:t>performed</w:t>
+      </w:r>
+      <w:proofErr w:type="spellEnd"/>
+      <w:r>
+        <w:t xml:space="preserve"> a </w:t>
+      </w:r>
+      <w:proofErr w:type="spellStart"/>
+      <w:r>
+        <w:t>units</w:t>
+      </w:r>
+      <w:proofErr w:type="spellEnd"/>
+      <w:r>
+        <w:t xml:space="preserve"> </w:t>
+      </w:r>
+      <w:proofErr w:type="spellStart"/>
+      <w:r>
+        <w:t>unclear</w:t>
+      </w:r>
+      <w:proofErr w:type="spellEnd"/>
+      <w:r>
+        <w:t xml:space="preserve">), přičemž v daný den jsou uvedeny hodnoty </w:t>
       </w:r>
       <w:r>
         <w:t xml:space="preserve">testování </w:t>
@@ -1959,27 +2474,20 @@
           <w:rPr>
             <w:rStyle w:val="Hypertextovodkaz"/>
           </w:rPr>
-          <w:t>https://github.com/owid</w:t>
-        </w:r>
-        <w:r>
-          <w:rPr>
-            <w:rStyle w:val="Hypertextovodkaz"/>
-          </w:rPr>
-          <w:t>/</w:t>
-        </w:r>
-        <w:r>
-          <w:rPr>
-            <w:rStyle w:val="Hypertextovodkaz"/>
-          </w:rPr>
-          <w:t>covid-19-data/blob/master/public/data/owid-covid-data.xlsx</w:t>
+          <w:t>https://github.com/owid/covid-19-data/blob/master/public/data/owid-covid-data.xlsx</w:t>
         </w:r>
       </w:hyperlink>
       <w:r>
-        <w:t xml:space="preserve"> a namátkově oba dataset</w:t>
+        <w:t xml:space="preserve"> a namátkově oba </w:t>
+      </w:r>
+      <w:proofErr w:type="spellStart"/>
+      <w:r>
+        <w:t>dataset</w:t>
       </w:r>
       <w:r>
         <w:t>y</w:t>
       </w:r>
+      <w:proofErr w:type="spellEnd"/>
       <w:r>
         <w:t xml:space="preserve"> pro tyto země porovnala. Na základě tohoto porovnání jsem vybrala tyto entity: </w:t>
       </w:r>
@@ -1992,15 +2500,76 @@
           <w:numId w:val="3"/>
         </w:numPr>
         <w:spacing w:after="0" w:line="240" w:lineRule="auto"/>
-        <w:ind w:left="1134" w:hanging="181"/>
+        <w:ind w:left="1418" w:hanging="465"/>
         <w:contextualSpacing w:val="0"/>
       </w:pPr>
       <w:r>
-        <w:t xml:space="preserve"> Francie – people tested a tests performed </w:t>
-      </w:r>
-      <w:r>
-        <w:t>(ve druhém zdroji je uvedeno použití people tested, ale čísla odpovídají spíš tests performed</w:t>
-      </w:r>
+        <w:t xml:space="preserve"> Francie – </w:t>
+      </w:r>
+      <w:proofErr w:type="spellStart"/>
+      <w:r>
+        <w:t>people</w:t>
+      </w:r>
+      <w:proofErr w:type="spellEnd"/>
+      <w:r>
+        <w:t xml:space="preserve"> </w:t>
+      </w:r>
+      <w:proofErr w:type="spellStart"/>
+      <w:r>
+        <w:t>tested</w:t>
+      </w:r>
+      <w:proofErr w:type="spellEnd"/>
+      <w:r>
+        <w:t xml:space="preserve"> a </w:t>
+      </w:r>
+      <w:proofErr w:type="spellStart"/>
+      <w:r>
+        <w:t>tests</w:t>
+      </w:r>
+      <w:proofErr w:type="spellEnd"/>
+      <w:r>
+        <w:t xml:space="preserve"> </w:t>
+      </w:r>
+      <w:proofErr w:type="spellStart"/>
+      <w:r>
+        <w:t>performed</w:t>
+      </w:r>
+      <w:proofErr w:type="spellEnd"/>
+      <w:r>
+        <w:t xml:space="preserve"> </w:t>
+      </w:r>
+      <w:r>
+        <w:t xml:space="preserve">(ve druhém zdroji je uvedeno použití </w:t>
+      </w:r>
+      <w:proofErr w:type="spellStart"/>
+      <w:r>
+        <w:t>people</w:t>
+      </w:r>
+      <w:proofErr w:type="spellEnd"/>
+      <w:r>
+        <w:t xml:space="preserve"> </w:t>
+      </w:r>
+      <w:proofErr w:type="spellStart"/>
+      <w:r>
+        <w:t>tested</w:t>
+      </w:r>
+      <w:proofErr w:type="spellEnd"/>
+      <w:r>
+        <w:t xml:space="preserve">, ale čísla odpovídají spíš </w:t>
+      </w:r>
+      <w:proofErr w:type="spellStart"/>
+      <w:r>
+        <w:t>tests</w:t>
+      </w:r>
+      <w:proofErr w:type="spellEnd"/>
+      <w:r>
+        <w:t xml:space="preserve"> </w:t>
+      </w:r>
+      <w:proofErr w:type="spellStart"/>
+      <w:r>
+        <w:t>performed</w:t>
+      </w:r>
+      <w:proofErr w:type="spellEnd"/>
       <w:r>
         <w:t>--</w:t>
       </w:r>
@@ -2013,12 +2582,28 @@
       <w:r>
         <w:t xml:space="preserve"> vybrala jsem </w:t>
       </w:r>
-      <w:r>
-        <w:rPr>
-          <w:b/>
-        </w:rPr>
-        <w:t>tests performed</w:t>
-      </w:r>
+      <w:proofErr w:type="spellStart"/>
+      <w:r>
+        <w:rPr>
+          <w:b/>
+        </w:rPr>
+        <w:t>tests</w:t>
+      </w:r>
+      <w:proofErr w:type="spellEnd"/>
+      <w:r>
+        <w:rPr>
+          <w:b/>
+        </w:rPr>
+        <w:t xml:space="preserve"> </w:t>
+      </w:r>
+      <w:proofErr w:type="spellStart"/>
+      <w:r>
+        <w:rPr>
+          <w:b/>
+        </w:rPr>
+        <w:t>performed</w:t>
+      </w:r>
+      <w:proofErr w:type="spellEnd"/>
     </w:p>
     <w:p>
       <w:pPr>
@@ -2028,12 +2613,57 @@
           <w:numId w:val="3"/>
         </w:numPr>
         <w:spacing w:after="0" w:line="240" w:lineRule="auto"/>
-        <w:ind w:left="1134" w:hanging="181"/>
+        <w:ind w:left="1418" w:hanging="465"/>
         <w:contextualSpacing w:val="0"/>
       </w:pPr>
       <w:r>
-        <w:t xml:space="preserve"> Indie – people tested a samples tested (některé dny jsou hodnoty stejné, ke konci období už uvádí jen samples tested</w:t>
-      </w:r>
+        <w:t xml:space="preserve"> Indie – </w:t>
+      </w:r>
+      <w:proofErr w:type="spellStart"/>
+      <w:r>
+        <w:t>people</w:t>
+      </w:r>
+      <w:proofErr w:type="spellEnd"/>
+      <w:r>
+        <w:t xml:space="preserve"> </w:t>
+      </w:r>
+      <w:proofErr w:type="spellStart"/>
+      <w:r>
+        <w:t>tested</w:t>
+      </w:r>
+      <w:proofErr w:type="spellEnd"/>
+      <w:r>
+        <w:t xml:space="preserve"> a </w:t>
+      </w:r>
+      <w:proofErr w:type="spellStart"/>
+      <w:r>
+        <w:t>samples</w:t>
+      </w:r>
+      <w:proofErr w:type="spellEnd"/>
+      <w:r>
+        <w:t xml:space="preserve"> </w:t>
+      </w:r>
+      <w:proofErr w:type="spellStart"/>
+      <w:r>
+        <w:t>tested</w:t>
+      </w:r>
+      <w:proofErr w:type="spellEnd"/>
+      <w:r>
+        <w:t xml:space="preserve"> (některé dny jsou hodnoty stejné, ke konci období už uvádí jen </w:t>
+      </w:r>
+      <w:proofErr w:type="spellStart"/>
+      <w:r>
+        <w:t>samples</w:t>
+      </w:r>
+      <w:proofErr w:type="spellEnd"/>
+      <w:r>
+        <w:t xml:space="preserve"> </w:t>
+      </w:r>
+      <w:proofErr w:type="spellStart"/>
+      <w:r>
+        <w:t>tested</w:t>
+      </w:r>
+      <w:proofErr w:type="spellEnd"/>
       <w:r>
         <w:t xml:space="preserve"> stejně jako v jiném zdroji)</w:t>
       </w:r>
@@ -2044,13 +2674,41 @@
         <w:rPr>
           <w:lang w:val="en-US"/>
         </w:rPr>
-        <w:t>&gt; v</w:t>
-      </w:r>
-      <w:r>
-        <w:rPr>
-          <w:lang w:val="en-US"/>
-        </w:rPr>
-        <w:t xml:space="preserve">ybrala jsem </w:t>
+        <w:t xml:space="preserve">&gt; </w:t>
+      </w:r>
+      <w:proofErr w:type="spellStart"/>
+      <w:r>
+        <w:rPr>
+          <w:lang w:val="en-US"/>
+        </w:rPr>
+        <w:t>v</w:t>
+      </w:r>
+      <w:r>
+        <w:rPr>
+          <w:lang w:val="en-US"/>
+        </w:rPr>
+        <w:t>ybrala</w:t>
+      </w:r>
+      <w:proofErr w:type="spellEnd"/>
+      <w:r>
+        <w:rPr>
+          <w:lang w:val="en-US"/>
+        </w:rPr>
+        <w:t xml:space="preserve"> </w:t>
+      </w:r>
+      <w:proofErr w:type="spellStart"/>
+      <w:r>
+        <w:rPr>
+          <w:lang w:val="en-US"/>
+        </w:rPr>
+        <w:t>jsem</w:t>
+      </w:r>
+      <w:proofErr w:type="spellEnd"/>
+      <w:r>
+        <w:rPr>
+          <w:lang w:val="en-US"/>
+        </w:rPr>
+        <w:t xml:space="preserve"> </w:t>
       </w:r>
       <w:r>
         <w:rPr>
@@ -2068,11 +2726,43 @@
           <w:numId w:val="3"/>
         </w:numPr>
         <w:spacing w:after="0" w:line="240" w:lineRule="auto"/>
-        <w:ind w:left="1134" w:hanging="181"/>
+        <w:ind w:left="1418" w:hanging="465"/>
         <w:contextualSpacing w:val="0"/>
       </w:pPr>
       <w:r>
-        <w:t xml:space="preserve"> Itálie – people tested a tests performed </w:t>
+        <w:t xml:space="preserve"> Itálie – </w:t>
+      </w:r>
+      <w:proofErr w:type="spellStart"/>
+      <w:r>
+        <w:t>people</w:t>
+      </w:r>
+      <w:proofErr w:type="spellEnd"/>
+      <w:r>
+        <w:t xml:space="preserve"> </w:t>
+      </w:r>
+      <w:proofErr w:type="spellStart"/>
+      <w:r>
+        <w:t>tested</w:t>
+      </w:r>
+      <w:proofErr w:type="spellEnd"/>
+      <w:r>
+        <w:t xml:space="preserve"> a </w:t>
+      </w:r>
+      <w:proofErr w:type="spellStart"/>
+      <w:r>
+        <w:t>tests</w:t>
+      </w:r>
+      <w:proofErr w:type="spellEnd"/>
+      <w:r>
+        <w:t xml:space="preserve"> </w:t>
+      </w:r>
+      <w:proofErr w:type="spellStart"/>
+      <w:r>
+        <w:t>performed</w:t>
+      </w:r>
+      <w:proofErr w:type="spellEnd"/>
+      <w:r>
+        <w:t xml:space="preserve"> </w:t>
       </w:r>
       <w:r>
         <w:t>--</w:t>
@@ -2086,12 +2776,28 @@
       <w:r>
         <w:t xml:space="preserve"> vybrala jsem </w:t>
       </w:r>
-      <w:r>
-        <w:rPr>
-          <w:b/>
-        </w:rPr>
-        <w:t>tests performed</w:t>
-      </w:r>
+      <w:proofErr w:type="spellStart"/>
+      <w:r>
+        <w:rPr>
+          <w:b/>
+        </w:rPr>
+        <w:t>tests</w:t>
+      </w:r>
+      <w:proofErr w:type="spellEnd"/>
+      <w:r>
+        <w:rPr>
+          <w:b/>
+        </w:rPr>
+        <w:t xml:space="preserve"> </w:t>
+      </w:r>
+      <w:proofErr w:type="spellStart"/>
+      <w:r>
+        <w:rPr>
+          <w:b/>
+        </w:rPr>
+        <w:t>performed</w:t>
+      </w:r>
+      <w:proofErr w:type="spellEnd"/>
     </w:p>
     <w:p>
       <w:pPr>
@@ -2101,18 +2807,63 @@
           <w:numId w:val="3"/>
         </w:numPr>
         <w:spacing w:after="0" w:line="240" w:lineRule="auto"/>
-        <w:ind w:left="1134" w:hanging="181"/>
+        <w:ind w:left="1418" w:hanging="465"/>
         <w:contextualSpacing w:val="0"/>
       </w:pPr>
       <w:r>
-        <w:t xml:space="preserve"> Japonsko – people tested a tests performed </w:t>
+        <w:t xml:space="preserve"> Japonsko – </w:t>
+      </w:r>
+      <w:proofErr w:type="spellStart"/>
+      <w:r>
+        <w:t>people</w:t>
+      </w:r>
+      <w:proofErr w:type="spellEnd"/>
+      <w:r>
+        <w:t xml:space="preserve"> </w:t>
+      </w:r>
+      <w:proofErr w:type="spellStart"/>
+      <w:r>
+        <w:t>tested</w:t>
+      </w:r>
+      <w:proofErr w:type="spellEnd"/>
+      <w:r>
+        <w:t xml:space="preserve"> a </w:t>
+      </w:r>
+      <w:proofErr w:type="spellStart"/>
+      <w:r>
+        <w:t>tests</w:t>
+      </w:r>
+      <w:proofErr w:type="spellEnd"/>
+      <w:r>
+        <w:t xml:space="preserve"> </w:t>
+      </w:r>
+      <w:proofErr w:type="spellStart"/>
+      <w:r>
+        <w:t>performed</w:t>
+      </w:r>
+      <w:proofErr w:type="spellEnd"/>
+      <w:r>
+        <w:t xml:space="preserve"> </w:t>
       </w:r>
       <w:r>
         <w:t xml:space="preserve">(ve druhém zdroji jiná čísla, ale </w:t>
       </w:r>
       <w:r>
-        <w:t>velkou část dnů uvedeno jen people tested</w:t>
-      </w:r>
+        <w:t xml:space="preserve">velkou část dnů uvedeno jen </w:t>
+      </w:r>
+      <w:proofErr w:type="spellStart"/>
+      <w:r>
+        <w:t>people</w:t>
+      </w:r>
+      <w:proofErr w:type="spellEnd"/>
+      <w:r>
+        <w:t xml:space="preserve"> </w:t>
+      </w:r>
+      <w:proofErr w:type="spellStart"/>
+      <w:r>
+        <w:t>tested</w:t>
+      </w:r>
+      <w:proofErr w:type="spellEnd"/>
       <w:r>
         <w:t>)</w:t>
       </w:r>
@@ -2123,13 +2874,41 @@
         <w:rPr>
           <w:lang w:val="en-US"/>
         </w:rPr>
-        <w:t>&gt; v</w:t>
-      </w:r>
-      <w:r>
-        <w:rPr>
-          <w:lang w:val="en-US"/>
-        </w:rPr>
-        <w:t xml:space="preserve">ybrala jsem </w:t>
+        <w:t xml:space="preserve">&gt; </w:t>
+      </w:r>
+      <w:proofErr w:type="spellStart"/>
+      <w:r>
+        <w:rPr>
+          <w:lang w:val="en-US"/>
+        </w:rPr>
+        <w:t>v</w:t>
+      </w:r>
+      <w:r>
+        <w:rPr>
+          <w:lang w:val="en-US"/>
+        </w:rPr>
+        <w:t>ybrala</w:t>
+      </w:r>
+      <w:proofErr w:type="spellEnd"/>
+      <w:r>
+        <w:rPr>
+          <w:lang w:val="en-US"/>
+        </w:rPr>
+        <w:t xml:space="preserve"> </w:t>
+      </w:r>
+      <w:proofErr w:type="spellStart"/>
+      <w:r>
+        <w:rPr>
+          <w:lang w:val="en-US"/>
+        </w:rPr>
+        <w:t>jsem</w:t>
+      </w:r>
+      <w:proofErr w:type="spellEnd"/>
+      <w:r>
+        <w:rPr>
+          <w:lang w:val="en-US"/>
+        </w:rPr>
+        <w:t xml:space="preserve"> </w:t>
       </w:r>
       <w:r>
         <w:rPr>
@@ -2150,7 +2929,7 @@
           <w:numId w:val="3"/>
         </w:numPr>
         <w:spacing w:after="0" w:line="240" w:lineRule="auto"/>
-        <w:ind w:left="1134" w:hanging="181"/>
+        <w:ind w:left="1418" w:hanging="465"/>
         <w:contextualSpacing w:val="0"/>
       </w:pPr>
       <w:r>
@@ -2162,15 +2941,73 @@
       <w:r>
         <w:t xml:space="preserve"> </w:t>
       </w:r>
-      <w:r>
-        <w:t>people tested a samples tested (</w:t>
-      </w:r>
-      <w:r>
-        <w:t xml:space="preserve">čísla ve druhém zdroji sice odpovídají people tested, ale jsou za kratší období a v našem zdroji </w:t>
-      </w:r>
-      <w:r>
-        <w:t>na začátku období uvádí jen samples tested</w:t>
-      </w:r>
+      <w:proofErr w:type="spellStart"/>
+      <w:r>
+        <w:t>people</w:t>
+      </w:r>
+      <w:proofErr w:type="spellEnd"/>
+      <w:r>
+        <w:t xml:space="preserve"> </w:t>
+      </w:r>
+      <w:proofErr w:type="spellStart"/>
+      <w:r>
+        <w:t>tested</w:t>
+      </w:r>
+      <w:proofErr w:type="spellEnd"/>
+      <w:r>
+        <w:t xml:space="preserve"> a </w:t>
+      </w:r>
+      <w:proofErr w:type="spellStart"/>
+      <w:r>
+        <w:t>samples</w:t>
+      </w:r>
+      <w:proofErr w:type="spellEnd"/>
+      <w:r>
+        <w:t xml:space="preserve"> </w:t>
+      </w:r>
+      <w:proofErr w:type="spellStart"/>
+      <w:r>
+        <w:t>tested</w:t>
+      </w:r>
+      <w:proofErr w:type="spellEnd"/>
+      <w:r>
+        <w:t xml:space="preserve"> (</w:t>
+      </w:r>
+      <w:r>
+        <w:t xml:space="preserve">čísla ve druhém zdroji sice odpovídají </w:t>
+      </w:r>
+      <w:proofErr w:type="spellStart"/>
+      <w:r>
+        <w:t>people</w:t>
+      </w:r>
+      <w:proofErr w:type="spellEnd"/>
+      <w:r>
+        <w:t xml:space="preserve"> </w:t>
+      </w:r>
+      <w:proofErr w:type="spellStart"/>
+      <w:r>
+        <w:t>tested</w:t>
+      </w:r>
+      <w:proofErr w:type="spellEnd"/>
+      <w:r>
+        <w:t xml:space="preserve">, ale jsou za kratší období a v našem zdroji </w:t>
+      </w:r>
+      <w:r>
+        <w:t xml:space="preserve">na začátku období uvádí jen </w:t>
+      </w:r>
+      <w:proofErr w:type="spellStart"/>
+      <w:r>
+        <w:t>samples</w:t>
+      </w:r>
+      <w:proofErr w:type="spellEnd"/>
+      <w:r>
+        <w:t xml:space="preserve"> </w:t>
+      </w:r>
+      <w:proofErr w:type="spellStart"/>
+      <w:r>
+        <w:t>tested</w:t>
+      </w:r>
+      <w:proofErr w:type="spellEnd"/>
       <w:r>
         <w:t>)</w:t>
       </w:r>
@@ -2181,13 +3018,35 @@
         <w:rPr>
           <w:lang w:val="en-US"/>
         </w:rPr>
-        <w:t xml:space="preserve">&gt; vzala </w:t>
-      </w:r>
-      <w:r>
-        <w:rPr>
-          <w:lang w:val="en-US"/>
-        </w:rPr>
-        <w:t xml:space="preserve">jsem </w:t>
+        <w:t xml:space="preserve">&gt; </w:t>
+      </w:r>
+      <w:proofErr w:type="spellStart"/>
+      <w:r>
+        <w:rPr>
+          <w:lang w:val="en-US"/>
+        </w:rPr>
+        <w:t>vzala</w:t>
+      </w:r>
+      <w:proofErr w:type="spellEnd"/>
+      <w:r>
+        <w:rPr>
+          <w:lang w:val="en-US"/>
+        </w:rPr>
+        <w:t xml:space="preserve"> </w:t>
+      </w:r>
+      <w:proofErr w:type="spellStart"/>
+      <w:r>
+        <w:rPr>
+          <w:lang w:val="en-US"/>
+        </w:rPr>
+        <w:t>jsem</w:t>
+      </w:r>
+      <w:proofErr w:type="spellEnd"/>
+      <w:r>
+        <w:rPr>
+          <w:lang w:val="en-US"/>
+        </w:rPr>
+        <w:t xml:space="preserve"> </w:t>
       </w:r>
       <w:r>
         <w:rPr>
@@ -2205,7 +3064,7 @@
           <w:numId w:val="3"/>
         </w:numPr>
         <w:spacing w:after="0" w:line="240" w:lineRule="auto"/>
-        <w:ind w:left="1134" w:hanging="181"/>
+        <w:ind w:left="1418" w:hanging="465"/>
         <w:contextualSpacing w:val="0"/>
       </w:pPr>
       <w:r>
@@ -2214,53 +3073,179 @@
         </w:rPr>
         <w:t xml:space="preserve"> Singapore – </w:t>
       </w:r>
+      <w:proofErr w:type="spellStart"/>
       <w:r>
         <w:rPr>
           <w:lang w:val="en-US"/>
         </w:rPr>
         <w:t>hodnoty</w:t>
       </w:r>
-      <w:r>
-        <w:rPr>
-          <w:lang w:val="en-US"/>
-        </w:rPr>
-        <w:t xml:space="preserve"> tests_performed </w:t>
-      </w:r>
-      <w:r>
-        <w:rPr>
-          <w:lang w:val="en-US"/>
-        </w:rPr>
-        <w:t xml:space="preserve">jsou </w:t>
-      </w:r>
-      <w:r>
-        <w:rPr>
-          <w:lang w:val="en-US"/>
-        </w:rPr>
-        <w:t xml:space="preserve">NULL, ale i tak </w:t>
-      </w:r>
-      <w:r>
-        <w:rPr>
-          <w:lang w:val="en-US"/>
-        </w:rPr>
-        <w:t xml:space="preserve">jsou </w:t>
-      </w:r>
-      <w:r>
-        <w:rPr>
-          <w:lang w:val="en-US"/>
-        </w:rPr>
-        <w:t xml:space="preserve">zdvojené řádky, takže </w:t>
-      </w:r>
-      <w:r>
-        <w:rPr>
-          <w:lang w:val="en-US"/>
-        </w:rPr>
-        <w:t>jsem vzala</w:t>
-      </w:r>
-      <w:r>
-        <w:rPr>
-          <w:lang w:val="en-US"/>
-        </w:rPr>
-        <w:t xml:space="preserve"> jen </w:t>
+      <w:proofErr w:type="spellEnd"/>
+      <w:r>
+        <w:rPr>
+          <w:lang w:val="en-US"/>
+        </w:rPr>
+        <w:t xml:space="preserve"> </w:t>
+      </w:r>
+      <w:proofErr w:type="spellStart"/>
+      <w:r>
+        <w:rPr>
+          <w:lang w:val="en-US"/>
+        </w:rPr>
+        <w:t>tests_performed</w:t>
+      </w:r>
+      <w:proofErr w:type="spellEnd"/>
+      <w:r>
+        <w:rPr>
+          <w:lang w:val="en-US"/>
+        </w:rPr>
+        <w:t xml:space="preserve"> </w:t>
+      </w:r>
+      <w:proofErr w:type="spellStart"/>
+      <w:r>
+        <w:rPr>
+          <w:lang w:val="en-US"/>
+        </w:rPr>
+        <w:t>jsou</w:t>
+      </w:r>
+      <w:proofErr w:type="spellEnd"/>
+      <w:r>
+        <w:rPr>
+          <w:lang w:val="en-US"/>
+        </w:rPr>
+        <w:t xml:space="preserve"> </w:t>
+      </w:r>
+      <w:r>
+        <w:rPr>
+          <w:lang w:val="en-US"/>
+        </w:rPr>
+        <w:t xml:space="preserve">NULL, ale </w:t>
+      </w:r>
+      <w:proofErr w:type="spellStart"/>
+      <w:r>
+        <w:rPr>
+          <w:lang w:val="en-US"/>
+        </w:rPr>
+        <w:t>i</w:t>
+      </w:r>
+      <w:proofErr w:type="spellEnd"/>
+      <w:r>
+        <w:rPr>
+          <w:lang w:val="en-US"/>
+        </w:rPr>
+        <w:t xml:space="preserve"> </w:t>
+      </w:r>
+      <w:proofErr w:type="spellStart"/>
+      <w:r>
+        <w:rPr>
+          <w:lang w:val="en-US"/>
+        </w:rPr>
+        <w:t>tak</w:t>
+      </w:r>
+      <w:proofErr w:type="spellEnd"/>
+      <w:r>
+        <w:rPr>
+          <w:lang w:val="en-US"/>
+        </w:rPr>
+        <w:t xml:space="preserve"> </w:t>
+      </w:r>
+      <w:proofErr w:type="spellStart"/>
+      <w:r>
+        <w:rPr>
+          <w:lang w:val="en-US"/>
+        </w:rPr>
+        <w:t>jsou</w:t>
+      </w:r>
+      <w:proofErr w:type="spellEnd"/>
+      <w:r>
+        <w:rPr>
+          <w:lang w:val="en-US"/>
+        </w:rPr>
+        <w:t xml:space="preserve"> </w:t>
+      </w:r>
+      <w:proofErr w:type="spellStart"/>
+      <w:r>
+        <w:rPr>
+          <w:lang w:val="en-US"/>
+        </w:rPr>
+        <w:t>zdvojené</w:t>
+      </w:r>
+      <w:proofErr w:type="spellEnd"/>
+      <w:r>
+        <w:rPr>
+          <w:lang w:val="en-US"/>
+        </w:rPr>
+        <w:t xml:space="preserve"> </w:t>
+      </w:r>
+      <w:proofErr w:type="spellStart"/>
+      <w:r>
+        <w:rPr>
+          <w:lang w:val="en-US"/>
+        </w:rPr>
+        <w:t>řádky</w:t>
+      </w:r>
+      <w:proofErr w:type="spellEnd"/>
+      <w:r>
+        <w:rPr>
+          <w:lang w:val="en-US"/>
+        </w:rPr>
+        <w:t xml:space="preserve">, </w:t>
+      </w:r>
+      <w:proofErr w:type="spellStart"/>
+      <w:r>
+        <w:rPr>
+          <w:lang w:val="en-US"/>
+        </w:rPr>
+        <w:t>takže</w:t>
+      </w:r>
+      <w:proofErr w:type="spellEnd"/>
+      <w:r>
+        <w:rPr>
+          <w:lang w:val="en-US"/>
+        </w:rPr>
+        <w:t xml:space="preserve"> </w:t>
+      </w:r>
+      <w:proofErr w:type="spellStart"/>
+      <w:r>
+        <w:rPr>
+          <w:lang w:val="en-US"/>
+        </w:rPr>
+        <w:t>jsem</w:t>
+      </w:r>
+      <w:proofErr w:type="spellEnd"/>
+      <w:r>
+        <w:rPr>
+          <w:lang w:val="en-US"/>
+        </w:rPr>
+        <w:t xml:space="preserve"> </w:t>
+      </w:r>
+      <w:proofErr w:type="spellStart"/>
+      <w:r>
+        <w:rPr>
+          <w:lang w:val="en-US"/>
+        </w:rPr>
+        <w:t>vzala</w:t>
+      </w:r>
+      <w:proofErr w:type="spellEnd"/>
+      <w:r>
+        <w:rPr>
+          <w:lang w:val="en-US"/>
+        </w:rPr>
+        <w:t xml:space="preserve"> </w:t>
+      </w:r>
+      <w:proofErr w:type="spellStart"/>
+      <w:r>
+        <w:rPr>
+          <w:lang w:val="en-US"/>
+        </w:rPr>
+        <w:t>jen</w:t>
+      </w:r>
+      <w:proofErr w:type="spellEnd"/>
+      <w:r>
+        <w:rPr>
+          <w:lang w:val="en-US"/>
+        </w:rPr>
+        <w:t xml:space="preserve"> </w:t>
       </w:r>
       <w:r>
         <w:rPr>
@@ -2278,15 +3263,149 @@
           <w:numId w:val="3"/>
         </w:numPr>
         <w:spacing w:after="0" w:line="240" w:lineRule="auto"/>
-        <w:ind w:left="1134" w:hanging="181"/>
+        <w:ind w:left="1418" w:hanging="465"/>
         <w:contextualSpacing w:val="0"/>
       </w:pPr>
       <w:r>
         <w:rPr>
           <w:lang w:val="en-US"/>
         </w:rPr>
-        <w:t xml:space="preserve"> Švédsko – má sice 2 entity, ale nepoužívali je současně, takže nedochází ke zdvojování řádků</w:t>
-      </w:r>
+        <w:t xml:space="preserve"> </w:t>
+      </w:r>
+      <w:proofErr w:type="spellStart"/>
+      <w:r>
+        <w:rPr>
+          <w:lang w:val="en-US"/>
+        </w:rPr>
+        <w:t>Švédsko</w:t>
+      </w:r>
+      <w:proofErr w:type="spellEnd"/>
+      <w:r>
+        <w:rPr>
+          <w:lang w:val="en-US"/>
+        </w:rPr>
+        <w:t xml:space="preserve"> – </w:t>
+      </w:r>
+      <w:proofErr w:type="spellStart"/>
+      <w:r>
+        <w:rPr>
+          <w:lang w:val="en-US"/>
+        </w:rPr>
+        <w:t>má</w:t>
+      </w:r>
+      <w:proofErr w:type="spellEnd"/>
+      <w:r>
+        <w:rPr>
+          <w:lang w:val="en-US"/>
+        </w:rPr>
+        <w:t xml:space="preserve"> </w:t>
+      </w:r>
+      <w:proofErr w:type="spellStart"/>
+      <w:r>
+        <w:rPr>
+          <w:lang w:val="en-US"/>
+        </w:rPr>
+        <w:t>sice</w:t>
+      </w:r>
+      <w:proofErr w:type="spellEnd"/>
+      <w:r>
+        <w:rPr>
+          <w:lang w:val="en-US"/>
+        </w:rPr>
+        <w:t xml:space="preserve"> 2 entity, ale </w:t>
+      </w:r>
+      <w:proofErr w:type="spellStart"/>
+      <w:r>
+        <w:rPr>
+          <w:lang w:val="en-US"/>
+        </w:rPr>
+        <w:t>nepoužívali</w:t>
+      </w:r>
+      <w:proofErr w:type="spellEnd"/>
+      <w:r>
+        <w:rPr>
+          <w:lang w:val="en-US"/>
+        </w:rPr>
+        <w:t xml:space="preserve"> je </w:t>
+      </w:r>
+      <w:proofErr w:type="spellStart"/>
+      <w:r>
+        <w:rPr>
+          <w:lang w:val="en-US"/>
+        </w:rPr>
+        <w:t>současně</w:t>
+      </w:r>
+      <w:proofErr w:type="spellEnd"/>
+      <w:r>
+        <w:rPr>
+          <w:lang w:val="en-US"/>
+        </w:rPr>
+        <w:t xml:space="preserve">, </w:t>
+      </w:r>
+      <w:proofErr w:type="spellStart"/>
+      <w:r>
+        <w:rPr>
+          <w:lang w:val="en-US"/>
+        </w:rPr>
+        <w:t>takže</w:t>
+      </w:r>
+      <w:proofErr w:type="spellEnd"/>
+      <w:r>
+        <w:rPr>
+          <w:lang w:val="en-US"/>
+        </w:rPr>
+        <w:t xml:space="preserve"> </w:t>
+      </w:r>
+      <w:proofErr w:type="spellStart"/>
+      <w:r>
+        <w:rPr>
+          <w:lang w:val="en-US"/>
+        </w:rPr>
+        <w:t>nedochází</w:t>
+      </w:r>
+      <w:proofErr w:type="spellEnd"/>
+      <w:r>
+        <w:rPr>
+          <w:lang w:val="en-US"/>
+        </w:rPr>
+        <w:t xml:space="preserve"> </w:t>
+      </w:r>
+      <w:proofErr w:type="spellStart"/>
+      <w:r>
+        <w:rPr>
+          <w:lang w:val="en-US"/>
+        </w:rPr>
+        <w:t>ke</w:t>
+      </w:r>
+      <w:proofErr w:type="spellEnd"/>
+      <w:r>
+        <w:rPr>
+          <w:lang w:val="en-US"/>
+        </w:rPr>
+        <w:t xml:space="preserve"> </w:t>
+      </w:r>
+      <w:proofErr w:type="spellStart"/>
+      <w:r>
+        <w:rPr>
+          <w:lang w:val="en-US"/>
+        </w:rPr>
+        <w:t>zdvojování</w:t>
+      </w:r>
+      <w:proofErr w:type="spellEnd"/>
+      <w:r>
+        <w:rPr>
+          <w:lang w:val="en-US"/>
+        </w:rPr>
+        <w:t xml:space="preserve"> </w:t>
+      </w:r>
+      <w:proofErr w:type="spellStart"/>
+      <w:r>
+        <w:rPr>
+          <w:lang w:val="en-US"/>
+        </w:rPr>
+        <w:t>řádků</w:t>
+      </w:r>
+      <w:proofErr w:type="spellEnd"/>
     </w:p>
     <w:p>
       <w:pPr>
@@ -2296,7 +3415,7 @@
           <w:numId w:val="3"/>
         </w:numPr>
         <w:spacing w:after="0" w:line="240" w:lineRule="auto"/>
-        <w:ind w:left="1134" w:hanging="181"/>
+        <w:ind w:left="1418" w:hanging="465"/>
         <w:contextualSpacing w:val="0"/>
       </w:pPr>
       <w:r>
@@ -2329,11 +3448,89 @@
         </w:rPr>
         <w:t xml:space="preserve"> (</w:t>
       </w:r>
-      <w:r>
-        <w:rPr>
-          <w:lang w:val="en-US"/>
-        </w:rPr>
-        <w:t xml:space="preserve">čísla ve druhém zdroji odpovídají spíše tests performed) </w:t>
+      <w:proofErr w:type="spellStart"/>
+      <w:r>
+        <w:rPr>
+          <w:lang w:val="en-US"/>
+        </w:rPr>
+        <w:t>čísla</w:t>
+      </w:r>
+      <w:proofErr w:type="spellEnd"/>
+      <w:r>
+        <w:rPr>
+          <w:lang w:val="en-US"/>
+        </w:rPr>
+        <w:t xml:space="preserve"> </w:t>
+      </w:r>
+      <w:proofErr w:type="spellStart"/>
+      <w:r>
+        <w:rPr>
+          <w:lang w:val="en-US"/>
+        </w:rPr>
+        <w:t>ve</w:t>
+      </w:r>
+      <w:proofErr w:type="spellEnd"/>
+      <w:r>
+        <w:rPr>
+          <w:lang w:val="en-US"/>
+        </w:rPr>
+        <w:t xml:space="preserve"> </w:t>
+      </w:r>
+      <w:proofErr w:type="spellStart"/>
+      <w:r>
+        <w:rPr>
+          <w:lang w:val="en-US"/>
+        </w:rPr>
+        <w:t>druhém</w:t>
+      </w:r>
+      <w:proofErr w:type="spellEnd"/>
+      <w:r>
+        <w:rPr>
+          <w:lang w:val="en-US"/>
+        </w:rPr>
+        <w:t xml:space="preserve"> </w:t>
+      </w:r>
+      <w:proofErr w:type="spellStart"/>
+      <w:r>
+        <w:rPr>
+          <w:lang w:val="en-US"/>
+        </w:rPr>
+        <w:t>zdroji</w:t>
+      </w:r>
+      <w:proofErr w:type="spellEnd"/>
+      <w:r>
+        <w:rPr>
+          <w:lang w:val="en-US"/>
+        </w:rPr>
+        <w:t xml:space="preserve"> </w:t>
+      </w:r>
+      <w:proofErr w:type="spellStart"/>
+      <w:r>
+        <w:rPr>
+          <w:lang w:val="en-US"/>
+        </w:rPr>
+        <w:t>odpovídají</w:t>
+      </w:r>
+      <w:proofErr w:type="spellEnd"/>
+      <w:r>
+        <w:rPr>
+          <w:lang w:val="en-US"/>
+        </w:rPr>
+        <w:t xml:space="preserve"> </w:t>
+      </w:r>
+      <w:proofErr w:type="spellStart"/>
+      <w:r>
+        <w:rPr>
+          <w:lang w:val="en-US"/>
+        </w:rPr>
+        <w:t>spíše</w:t>
+      </w:r>
+      <w:proofErr w:type="spellEnd"/>
+      <w:r>
+        <w:rPr>
+          <w:lang w:val="en-US"/>
+        </w:rPr>
+        <w:t xml:space="preserve"> tests performed) </w:t>
       </w:r>
       <w:r>
         <w:t>--</w:t>
@@ -2347,12 +3544,28 @@
       <w:r>
         <w:t xml:space="preserve"> vybrala jsem </w:t>
       </w:r>
-      <w:r>
-        <w:rPr>
-          <w:b/>
-        </w:rPr>
-        <w:t>tests performed</w:t>
-      </w:r>
+      <w:proofErr w:type="spellStart"/>
+      <w:r>
+        <w:rPr>
+          <w:b/>
+        </w:rPr>
+        <w:t>tests</w:t>
+      </w:r>
+      <w:proofErr w:type="spellEnd"/>
+      <w:r>
+        <w:rPr>
+          <w:b/>
+        </w:rPr>
+        <w:t xml:space="preserve"> </w:t>
+      </w:r>
+      <w:proofErr w:type="spellStart"/>
+      <w:r>
+        <w:rPr>
+          <w:b/>
+        </w:rPr>
+        <w:t>performed</w:t>
+      </w:r>
+      <w:proofErr w:type="spellEnd"/>
     </w:p>
     <w:p>
       <w:pPr>
@@ -2447,7 +3660,15 @@
         <w:t>z</w:t>
       </w:r>
       <w:r>
-        <w:t>dvojené záznamy pro žádné datum. Ke spojené tabulce joined_covid_lookup tedy připojuju tuto novou covid19_tests_new.</w:t>
+        <w:t xml:space="preserve">dvojené záznamy pro žádné datum. Ke spojené tabulce </w:t>
+      </w:r>
+      <w:proofErr w:type="spellStart"/>
+      <w:r>
+        <w:t>joined_covid_lookup</w:t>
+      </w:r>
+      <w:proofErr w:type="spellEnd"/>
+      <w:r>
+        <w:t xml:space="preserve"> tedy připojuju tuto novou covid19_tests_new.</w:t>
       </w:r>
     </w:p>
     <w:p>
@@ -2480,7 +3701,11 @@
         <w:t xml:space="preserve">připojila </w:t>
       </w:r>
       <w:r>
-        <w:t>tabulku uloženou ve VIEW v_joined_eco</w:t>
+        <w:t xml:space="preserve">tabulku uloženou ve VIEW </w:t>
+      </w:r>
+      <w:proofErr w:type="spellStart"/>
+      <w:r>
+        <w:t>v_joined_eco</w:t>
       </w:r>
       <w:r>
         <w:t>_</w:t>
@@ -2491,21 +3716,22 @@
       <w:r>
         <w:t>_rel</w:t>
       </w:r>
-      <w:r>
-        <w:t xml:space="preserve"> a provedla v ní výpočty (k HDP na obyvatele a podílu příslušníků </w:t>
+      <w:proofErr w:type="spellEnd"/>
+      <w:r>
+        <w:t xml:space="preserve"> a provedla v ní výpočty (k HDP na obyvatele a podílu příslušníků jednotlivých náboženství na celkové populaci země)</w:t>
+      </w:r>
+      <w:r>
+        <w:t xml:space="preserve">. Dostala jsem tak velkou </w:t>
+      </w:r>
+      <w:r>
+        <w:t>„vývojovou“</w:t>
+      </w:r>
+      <w:r>
+        <w:t xml:space="preserve"> (pro </w:t>
       </w:r>
       <w:r>
         <w:lastRenderedPageBreak/>
-        <w:t>jednotlivých náboženství na celkové populaci země)</w:t>
-      </w:r>
-      <w:r>
-        <w:t xml:space="preserve">. Dostala jsem tak velkou </w:t>
-      </w:r>
-      <w:r>
-        <w:t>„vývojovou“</w:t>
-      </w:r>
-      <w:r>
-        <w:t xml:space="preserve"> (pro každou zemi řádky s jednotlivými daty) tabulku</w:t>
+        <w:t>každou zemi řádky s jednotlivými daty) tabulku</w:t>
       </w:r>
       <w:r>
         <w:t>.</w:t>
@@ -2516,6 +3742,7 @@
       <w:r>
         <w:t xml:space="preserve"> </w:t>
       </w:r>
+      <w:proofErr w:type="spellStart"/>
       <w:r>
         <w:rPr>
           <w:b/>
@@ -2558,6 +3785,7 @@
         </w:rPr>
         <w:t>_rel</w:t>
       </w:r>
+      <w:proofErr w:type="spellEnd"/>
       <w:r>
         <w:rPr>
           <w:b/>
@@ -2627,10 +3855,26 @@
         <w:t>NEPŘESNÉ VÝSLEDKY:</w:t>
       </w:r>
       <w:r>
-        <w:t xml:space="preserve"> Vypočtené hodnoty podílu příslušníků jednotlivých náboženství na celkové populaci dané země nejsou přesné. V tabulce religions totiž není uveden počet obyvatel „bez vyznání“, takže nemůžu použít součet příslušníků všech náboženství jako celkovou populaci země, ale musím použít celkovou populaci z jiné tabulky.</w:t>
-      </w:r>
-      <w:r>
-        <w:t xml:space="preserve"> Z důvodů popsaných výše jsem použila populaci z tabulky lookup_table, která je však u některých zemí nižší než součet příslušníků všech náboženství v dané zemi, nebo dokonce nižší než počet příslušníků jednoho náboženství</w:t>
+        <w:t xml:space="preserve"> Vypočtené hodnoty podílu příslušníků jednotlivých náboženství na celkové populaci dané země nejsou přesné. V tabulce </w:t>
+      </w:r>
+      <w:proofErr w:type="spellStart"/>
+      <w:r>
+        <w:t>religions</w:t>
+      </w:r>
+      <w:proofErr w:type="spellEnd"/>
+      <w:r>
+        <w:t xml:space="preserve"> totiž není uveden počet obyvatel „bez vyznání“, takže nemůžu použít součet příslušníků všech náboženství jako celkovou populaci země, ale musím použít celkovou populaci z jiné tabulky.</w:t>
+      </w:r>
+      <w:r>
+        <w:t xml:space="preserve"> Z důvodů popsaných výše jsem použila populaci z tabulky </w:t>
+      </w:r>
+      <w:proofErr w:type="spellStart"/>
+      <w:r>
+        <w:t>lookup_table</w:t>
+      </w:r>
+      <w:proofErr w:type="spellEnd"/>
+      <w:r>
+        <w:t>, která je však u některých zemí nižší než součet příslušníků všech náboženství v dané zemi, nebo dokonce nižší než počet příslušníků jednoho náboženství</w:t>
       </w:r>
       <w:r>
         <w:t xml:space="preserve"> (např. u Afghánistánu tak vychází, že podíl příslušníků islámu je 104,3% populace)</w:t>
@@ -2659,7 +3903,39 @@
         <w:t>CHYBA V DATECH:</w:t>
       </w:r>
       <w:r>
-        <w:t xml:space="preserve"> U Afghánistánu je ve výsledné tabulce u „jiných náboženství“ hodnota NULL. Když jsem zjišťovala proč, zjistila jsem, že v tabulce religions je u Afghánistánu chyba v datech. V roce 2020 je uvedeno 2x Folk Religions a chybí Other Religions.</w:t>
+        <w:t xml:space="preserve"> U Afghánistánu je ve výsledné tabulce u „jiných náboženství“ hodnota NULL. Když jsem zjišťovala proč, zjistila jsem, že v tabulce </w:t>
+      </w:r>
+      <w:proofErr w:type="spellStart"/>
+      <w:r>
+        <w:t>religions</w:t>
+      </w:r>
+      <w:proofErr w:type="spellEnd"/>
+      <w:r>
+        <w:t xml:space="preserve"> je u Afghánistánu chyba v datech. V roce 2020 je uvedeno 2x Folk </w:t>
+      </w:r>
+      <w:proofErr w:type="spellStart"/>
+      <w:r>
+        <w:t>Religions</w:t>
+      </w:r>
+      <w:proofErr w:type="spellEnd"/>
+      <w:r>
+        <w:t xml:space="preserve"> a chybí </w:t>
+      </w:r>
+      <w:proofErr w:type="spellStart"/>
+      <w:r>
+        <w:t>Other</w:t>
+      </w:r>
+      <w:proofErr w:type="spellEnd"/>
+      <w:r>
+        <w:t xml:space="preserve"> </w:t>
+      </w:r>
+      <w:proofErr w:type="spellStart"/>
+      <w:r>
+        <w:t>Religions</w:t>
+      </w:r>
+      <w:proofErr w:type="spellEnd"/>
+      <w:r>
+        <w:t>.</w:t>
       </w:r>
     </w:p>
     <w:p>
@@ -2750,16 +4026,18 @@
         <w:t xml:space="preserve">opravila </w:t>
       </w:r>
       <w:r>
-        <w:t xml:space="preserve">ve zdrojové tabulce religions </w:t>
-      </w:r>
-      <w:r>
-        <w:t>pomocí</w:t>
-      </w:r>
-      <w:r>
-        <w:t xml:space="preserve"> příkazu:</w:t>
-      </w:r>
-      <w:r>
-        <w:t xml:space="preserve"> </w:t>
+        <w:t xml:space="preserve">ve zdrojové tabulce </w:t>
+      </w:r>
+      <w:proofErr w:type="spellStart"/>
+      <w:r>
+        <w:t>religions</w:t>
+      </w:r>
+      <w:proofErr w:type="spellEnd"/>
+      <w:r>
+        <w:t xml:space="preserve"> </w:t>
+      </w:r>
+      <w:r>
+        <w:t xml:space="preserve">pomocí příkazu: </w:t>
       </w:r>
     </w:p>
     <w:p>
@@ -2793,7 +4071,27 @@
           <w:sz w:val="20"/>
           <w:szCs w:val="20"/>
         </w:rPr>
-        <w:t xml:space="preserve"> religions </w:t>
+        <w:t xml:space="preserve"> </w:t>
+      </w:r>
+      <w:proofErr w:type="spellStart"/>
+      <w:r>
+        <w:rPr>
+          <w:rFonts w:ascii="Consolas" w:hAnsi="Consolas" w:cs="Consolas"/>
+          <w:color w:val="000000"/>
+          <w:sz w:val="20"/>
+          <w:szCs w:val="20"/>
+        </w:rPr>
+        <w:t>religions</w:t>
+      </w:r>
+      <w:proofErr w:type="spellEnd"/>
+      <w:r>
+        <w:rPr>
+          <w:rFonts w:ascii="Consolas" w:hAnsi="Consolas" w:cs="Consolas"/>
+          <w:color w:val="000000"/>
+          <w:sz w:val="20"/>
+          <w:szCs w:val="20"/>
+        </w:rPr>
+        <w:t xml:space="preserve"> </w:t>
       </w:r>
     </w:p>
     <w:p>
@@ -2836,7 +4134,47 @@
           <w:sz w:val="20"/>
           <w:szCs w:val="20"/>
         </w:rPr>
-        <w:t>'Other Religions'</w:t>
+        <w:t>'</w:t>
+      </w:r>
+      <w:proofErr w:type="spellStart"/>
+      <w:r>
+        <w:rPr>
+          <w:rFonts w:ascii="Consolas" w:hAnsi="Consolas" w:cs="Consolas"/>
+          <w:color w:val="008000"/>
+          <w:sz w:val="20"/>
+          <w:szCs w:val="20"/>
+        </w:rPr>
+        <w:t>Other</w:t>
+      </w:r>
+      <w:proofErr w:type="spellEnd"/>
+      <w:r>
+        <w:rPr>
+          <w:rFonts w:ascii="Consolas" w:hAnsi="Consolas" w:cs="Consolas"/>
+          <w:color w:val="008000"/>
+          <w:sz w:val="20"/>
+          <w:szCs w:val="20"/>
+        </w:rPr>
+        <w:t xml:space="preserve"> </w:t>
+      </w:r>
+      <w:proofErr w:type="spellStart"/>
+      <w:r>
+        <w:rPr>
+          <w:rFonts w:ascii="Consolas" w:hAnsi="Consolas" w:cs="Consolas"/>
+          <w:color w:val="008000"/>
+          <w:sz w:val="20"/>
+          <w:szCs w:val="20"/>
+        </w:rPr>
+        <w:t>Religions</w:t>
+      </w:r>
+      <w:proofErr w:type="spellEnd"/>
+      <w:r>
+        <w:rPr>
+          <w:rFonts w:ascii="Consolas" w:hAnsi="Consolas" w:cs="Consolas"/>
+          <w:color w:val="008000"/>
+          <w:sz w:val="20"/>
+          <w:szCs w:val="20"/>
+        </w:rPr>
+        <w:t>'</w:t>
       </w:r>
     </w:p>
     <w:p>
@@ -2952,7 +4290,27 @@
           <w:sz w:val="20"/>
           <w:szCs w:val="20"/>
         </w:rPr>
-        <w:t>`year`</w:t>
+        <w:t>`</w:t>
+      </w:r>
+      <w:proofErr w:type="spellStart"/>
+      <w:r>
+        <w:rPr>
+          <w:rFonts w:ascii="Consolas" w:hAnsi="Consolas" w:cs="Consolas"/>
+          <w:color w:val="000080"/>
+          <w:sz w:val="20"/>
+          <w:szCs w:val="20"/>
+        </w:rPr>
+        <w:t>year</w:t>
+      </w:r>
+      <w:proofErr w:type="spellEnd"/>
+      <w:r>
+        <w:rPr>
+          <w:rFonts w:ascii="Consolas" w:hAnsi="Consolas" w:cs="Consolas"/>
+          <w:color w:val="000080"/>
+          <w:sz w:val="20"/>
+          <w:szCs w:val="20"/>
+        </w:rPr>
+        <w:t>`</w:t>
       </w:r>
       <w:r>
         <w:rPr>
@@ -3025,7 +4383,27 @@
           <w:sz w:val="20"/>
           <w:szCs w:val="20"/>
         </w:rPr>
-        <w:t>'Afghanistan'</w:t>
+        <w:t>'</w:t>
+      </w:r>
+      <w:proofErr w:type="spellStart"/>
+      <w:r>
+        <w:rPr>
+          <w:rFonts w:ascii="Consolas" w:hAnsi="Consolas" w:cs="Consolas"/>
+          <w:color w:val="008000"/>
+          <w:sz w:val="20"/>
+          <w:szCs w:val="20"/>
+        </w:rPr>
+        <w:t>Afghanistan</w:t>
+      </w:r>
+      <w:proofErr w:type="spellEnd"/>
+      <w:r>
+        <w:rPr>
+          <w:rFonts w:ascii="Consolas" w:hAnsi="Consolas" w:cs="Consolas"/>
+          <w:color w:val="008000"/>
+          <w:sz w:val="20"/>
+          <w:szCs w:val="20"/>
+        </w:rPr>
+        <w:t>'</w:t>
       </w:r>
     </w:p>
     <w:p>
@@ -3071,7 +4449,27 @@
           <w:sz w:val="20"/>
           <w:szCs w:val="20"/>
         </w:rPr>
-        <w:t xml:space="preserve"> population = </w:t>
+        <w:t xml:space="preserve"> </w:t>
+      </w:r>
+      <w:proofErr w:type="spellStart"/>
+      <w:r>
+        <w:rPr>
+          <w:rFonts w:ascii="Consolas" w:hAnsi="Consolas" w:cs="Consolas"/>
+          <w:color w:val="000000"/>
+          <w:sz w:val="20"/>
+          <w:szCs w:val="20"/>
+        </w:rPr>
+        <w:t>population</w:t>
+      </w:r>
+      <w:proofErr w:type="spellEnd"/>
+      <w:r>
+        <w:rPr>
+          <w:rFonts w:ascii="Consolas" w:hAnsi="Consolas" w:cs="Consolas"/>
+          <w:color w:val="000000"/>
+          <w:sz w:val="20"/>
+          <w:szCs w:val="20"/>
+        </w:rPr>
+        <w:t xml:space="preserve"> = </w:t>
       </w:r>
       <w:r>
         <w:rPr>
@@ -3125,7 +4523,23 @@
         <w:spacing w:before="120" w:line="240" w:lineRule="auto"/>
       </w:pPr>
       <w:r>
-        <w:t xml:space="preserve">Na základě hodnot ve sloupci date v tabulce v_joined_cov_lt_tests_eco_rel </w:t>
+        <w:t xml:space="preserve">Na základě hodnot ve sloupci </w:t>
+      </w:r>
+      <w:proofErr w:type="spellStart"/>
+      <w:r>
+        <w:t>date</w:t>
+      </w:r>
+      <w:proofErr w:type="spellEnd"/>
+      <w:r>
+        <w:t xml:space="preserve"> v tabulce </w:t>
+      </w:r>
+      <w:proofErr w:type="spellStart"/>
+      <w:r>
+        <w:t>v_joined_cov_lt_tests_eco_rel</w:t>
+      </w:r>
+      <w:proofErr w:type="spellEnd"/>
+      <w:r>
+        <w:t xml:space="preserve"> </w:t>
       </w:r>
       <w:r>
         <w:t xml:space="preserve">jsem při spojování tabulek </w:t>
@@ -3179,7 +4593,15 @@
         <w:t xml:space="preserve"> / pracovní den</w:t>
       </w:r>
       <w:r>
-        <w:t xml:space="preserve">  na základě CASE WHEN WEEKDAY(date) IN (5, 6) THEN 1 ELSE 0 END</w:t>
+        <w:t xml:space="preserve">  na základě CASE WHEN WEEKDAY(</w:t>
+      </w:r>
+      <w:proofErr w:type="spellStart"/>
+      <w:r>
+        <w:t>date</w:t>
+      </w:r>
+      <w:proofErr w:type="spellEnd"/>
+      <w:r>
+        <w:t>) IN (5, 6) THEN 1 ELSE 0 END</w:t>
       </w:r>
     </w:p>
     <w:p>
@@ -3225,6 +4647,8 @@
           </w:tcPr>
           <w:p>
             <w:pPr>
+              <w:keepNext/>
+              <w:keepLines/>
               <w:rPr>
                 <w:rFonts w:eastAsia="Times New Roman" w:cstheme="minorHAnsi"/>
                 <w:szCs w:val="21"/>
@@ -3237,6 +4661,7 @@
                 <w:szCs w:val="21"/>
                 <w:lang w:eastAsia="cs-CZ"/>
               </w:rPr>
+              <w:lastRenderedPageBreak/>
               <w:t>rok</w:t>
             </w:r>
           </w:p>
@@ -3248,6 +4673,8 @@
           </w:tcPr>
           <w:p>
             <w:pPr>
+              <w:keepNext/>
+              <w:keepLines/>
               <w:rPr>
                 <w:rFonts w:eastAsia="Times New Roman" w:cstheme="minorHAnsi"/>
                 <w:szCs w:val="21"/>
@@ -3271,6 +4698,8 @@
           </w:tcPr>
           <w:p>
             <w:pPr>
+              <w:keepNext/>
+              <w:keepLines/>
               <w:rPr>
                 <w:rFonts w:eastAsia="Times New Roman" w:cstheme="minorHAnsi"/>
                 <w:szCs w:val="21"/>
@@ -3294,6 +4723,8 @@
           </w:tcPr>
           <w:p>
             <w:pPr>
+              <w:keepNext/>
+              <w:keepLines/>
               <w:rPr>
                 <w:rFonts w:eastAsia="Times New Roman" w:cstheme="minorHAnsi"/>
                 <w:szCs w:val="21"/>
@@ -3317,6 +4748,8 @@
           </w:tcPr>
           <w:p>
             <w:pPr>
+              <w:keepNext/>
+              <w:keepLines/>
               <w:rPr>
                 <w:rFonts w:eastAsia="Times New Roman" w:cstheme="minorHAnsi"/>
                 <w:szCs w:val="21"/>
@@ -3342,6 +4775,8 @@
           </w:tcPr>
           <w:p>
             <w:pPr>
+              <w:keepNext/>
+              <w:keepLines/>
               <w:rPr>
                 <w:rFonts w:eastAsia="Times New Roman" w:cstheme="minorHAnsi"/>
                 <w:szCs w:val="21"/>
@@ -3354,7 +4789,6 @@
                 <w:szCs w:val="21"/>
                 <w:lang w:eastAsia="cs-CZ"/>
               </w:rPr>
-              <w:lastRenderedPageBreak/>
               <w:t>2020</w:t>
             </w:r>
           </w:p>
@@ -3366,6 +4800,8 @@
           </w:tcPr>
           <w:p>
             <w:pPr>
+              <w:keepNext/>
+              <w:keepLines/>
               <w:rPr>
                 <w:rFonts w:eastAsia="Times New Roman" w:cstheme="minorHAnsi"/>
                 <w:szCs w:val="21"/>
@@ -3397,6 +4833,8 @@
           </w:tcPr>
           <w:p>
             <w:pPr>
+              <w:keepNext/>
+              <w:keepLines/>
               <w:rPr>
                 <w:rFonts w:eastAsia="Times New Roman" w:cstheme="minorHAnsi"/>
                 <w:szCs w:val="21"/>
@@ -3428,6 +4866,8 @@
           </w:tcPr>
           <w:p>
             <w:pPr>
+              <w:keepNext/>
+              <w:keepLines/>
               <w:rPr>
                 <w:rFonts w:eastAsia="Times New Roman" w:cstheme="minorHAnsi"/>
                 <w:szCs w:val="21"/>
@@ -3459,6 +4899,8 @@
           </w:tcPr>
           <w:p>
             <w:pPr>
+              <w:keepNext/>
+              <w:keepLines/>
               <w:rPr>
                 <w:rFonts w:eastAsia="Times New Roman" w:cstheme="minorHAnsi"/>
                 <w:szCs w:val="21"/>
@@ -3492,6 +4934,8 @@
           </w:tcPr>
           <w:p>
             <w:pPr>
+              <w:keepNext/>
+              <w:keepLines/>
               <w:rPr>
                 <w:rFonts w:eastAsia="Times New Roman" w:cstheme="minorHAnsi"/>
                 <w:szCs w:val="21"/>
@@ -3515,6 +4959,8 @@
           </w:tcPr>
           <w:p>
             <w:pPr>
+              <w:keepNext/>
+              <w:keepLines/>
               <w:rPr>
                 <w:rFonts w:eastAsia="Times New Roman" w:cstheme="minorHAnsi"/>
                 <w:szCs w:val="21"/>
@@ -3546,6 +4992,8 @@
           </w:tcPr>
           <w:p>
             <w:pPr>
+              <w:keepNext/>
+              <w:keepLines/>
               <w:rPr>
                 <w:rFonts w:eastAsia="Times New Roman" w:cstheme="minorHAnsi"/>
                 <w:szCs w:val="21"/>
@@ -3577,6 +5025,8 @@
           </w:tcPr>
           <w:p>
             <w:pPr>
+              <w:keepNext/>
+              <w:keepLines/>
               <w:rPr>
                 <w:rFonts w:eastAsia="Times New Roman" w:cstheme="minorHAnsi"/>
                 <w:szCs w:val="21"/>
@@ -3608,6 +5058,8 @@
           </w:tcPr>
           <w:p>
             <w:pPr>
+              <w:keepNext/>
+              <w:keepLines/>
               <w:rPr>
                 <w:rFonts w:eastAsia="Times New Roman" w:cstheme="minorHAnsi"/>
                 <w:szCs w:val="21"/>
@@ -3639,8 +5091,13 @@
         <w:pStyle w:val="Nadpis1"/>
       </w:pPr>
       <w:r>
-        <w:t>Výpočty v tabulce weather</w:t>
-      </w:r>
+        <w:t xml:space="preserve">Výpočty v tabulce </w:t>
+      </w:r>
+      <w:proofErr w:type="spellStart"/>
+      <w:r>
+        <w:t>weather</w:t>
+      </w:r>
+      <w:proofErr w:type="spellEnd"/>
       <w:r>
         <w:t xml:space="preserve"> a její připojení </w:t>
       </w:r>
@@ -3674,7 +5131,15 @@
         <w:t xml:space="preserve">CHYBĚJÍCÍ DATA: </w:t>
       </w:r>
       <w:r>
-        <w:t xml:space="preserve">Tabulka weather </w:t>
+        <w:t xml:space="preserve">Tabulka </w:t>
+      </w:r>
+      <w:proofErr w:type="spellStart"/>
+      <w:r>
+        <w:t>weather</w:t>
+      </w:r>
+      <w:proofErr w:type="spellEnd"/>
+      <w:r>
+        <w:t xml:space="preserve"> </w:t>
       </w:r>
       <w:r>
         <w:t xml:space="preserve">obsahuje data pouze pro 36 měst. 2 z těchto měst </w:t>
@@ -3748,8 +5213,21 @@
       <w:r>
         <w:t>ROUND(</w:t>
       </w:r>
-      <w:r>
-        <w:t>SUM(CASE WHEN `time` IN ('09:00', '12:00', '15:00', '18:00') THEN 1 ELSE 0 END)</w:t>
+      <w:proofErr w:type="gramStart"/>
+      <w:r>
+        <w:t>SUM(CASE</w:t>
+      </w:r>
+      <w:proofErr w:type="gramEnd"/>
+      <w:r>
+        <w:t xml:space="preserve"> WHEN `</w:t>
+      </w:r>
+      <w:proofErr w:type="spellStart"/>
+      <w:r>
+        <w:t>time</w:t>
+      </w:r>
+      <w:proofErr w:type="spellEnd"/>
+      <w:r>
+        <w:t>` IN ('09:00', '12:00', '15:00', '18:00') THEN 1 ELSE 0 END)</w:t>
       </w:r>
       <w:r>
         <w:t xml:space="preserve"> * temp) </w:t>
@@ -3864,8 +5342,21 @@
         <w:ind w:left="709"/>
         <w:contextualSpacing w:val="0"/>
       </w:pPr>
-      <w:r>
-        <w:t>SUM(CASE WHEN rain = '0.0</w:t>
+      <w:proofErr w:type="gramStart"/>
+      <w:r>
+        <w:t>SUM(CASE</w:t>
+      </w:r>
+      <w:proofErr w:type="gramEnd"/>
+      <w:r>
+        <w:t xml:space="preserve"> WHEN </w:t>
+      </w:r>
+      <w:proofErr w:type="spellStart"/>
+      <w:r>
+        <w:t>rain</w:t>
+      </w:r>
+      <w:proofErr w:type="spellEnd"/>
+      <w:r>
+        <w:t xml:space="preserve"> = '0.0</w:t>
       </w:r>
       <w:r>
         <w:t xml:space="preserve"> mm</w:t>
@@ -3894,7 +5385,15 @@
         <w:contextualSpacing w:val="0"/>
       </w:pPr>
       <w:r>
-        <w:t xml:space="preserve">Funkce do sloupce rain dosadila 0 místo 0.0 mm, resp. 1 místo ostatních hodnot. Počet hodin s nenulovými srážkami je pak součet těchto jedniček vynásobený 3 (každý řádek představuje 3h interval) </w:t>
+        <w:t xml:space="preserve">Funkce do sloupce </w:t>
+      </w:r>
+      <w:proofErr w:type="spellStart"/>
+      <w:r>
+        <w:t>rain</w:t>
+      </w:r>
+      <w:proofErr w:type="spellEnd"/>
+      <w:r>
+        <w:t xml:space="preserve"> dosadila 0 místo 0.0 mm, resp. 1 místo ostatních hodnot. Počet hodin s nenulovými srážkami je pak součet těchto jedniček vynásobený 3 (každý řádek představuje 3h interval) </w:t>
       </w:r>
     </w:p>
     <w:p>
@@ -3928,8 +5427,29 @@
         <w:contextualSpacing w:val="0"/>
       </w:pPr>
       <w:r>
-        <w:t>Jednoduchá funkce MAX(gust) při použití GROUP BY capital_city, date</w:t>
-      </w:r>
+        <w:t xml:space="preserve">Jednoduchá funkce </w:t>
+      </w:r>
+      <w:proofErr w:type="gramStart"/>
+      <w:r>
+        <w:t>MAX(gust</w:t>
+      </w:r>
+      <w:proofErr w:type="gramEnd"/>
+      <w:r>
+        <w:t xml:space="preserve">) při použití GROUP BY </w:t>
+      </w:r>
+      <w:proofErr w:type="spellStart"/>
+      <w:r>
+        <w:t>capital_city</w:t>
+      </w:r>
+      <w:proofErr w:type="spellEnd"/>
+      <w:r>
+        <w:t xml:space="preserve">, </w:t>
+      </w:r>
+      <w:proofErr w:type="spellStart"/>
+      <w:r>
+        <w:t>date</w:t>
+      </w:r>
+      <w:proofErr w:type="spellEnd"/>
       <w:r>
         <w:t xml:space="preserve">. </w:t>
       </w:r>
@@ -3942,7 +5462,15 @@
         <w:contextualSpacing w:val="0"/>
       </w:pPr>
       <w:r>
-        <w:t xml:space="preserve">Opět bylo potřeba pro zajištění správnosti výpočtu ve vzorci u hodnot ze sloupce gust odstranit „km/h“ a do výsledku ho zase přidat zpět (jinak, když byly hodnoty ve sloupci jako string, brala funkce MAX např. hodnotu 8 km/h větší než 42 km/h apod.). </w:t>
+        <w:t xml:space="preserve">Opět bylo potřeba pro zajištění správnosti výpočtu ve vzorci u hodnot ze sloupce gust odstranit „km/h“ a do výsledku ho zase přidat zpět (jinak, když byly hodnoty ve sloupci jako </w:t>
+      </w:r>
+      <w:proofErr w:type="spellStart"/>
+      <w:r>
+        <w:t>string</w:t>
+      </w:r>
+      <w:proofErr w:type="spellEnd"/>
+      <w:r>
+        <w:t xml:space="preserve">, brala funkce MAX např. hodnotu 8 km/h větší než 42 km/h apod.). </w:t>
       </w:r>
     </w:p>
     <w:p>
@@ -3977,8 +5505,16 @@
         <w:rPr>
           <w:b/>
         </w:rPr>
-        <w:t>tabulky weather</w:t>
-      </w:r>
+        <w:t xml:space="preserve">tabulky </w:t>
+      </w:r>
+      <w:proofErr w:type="spellStart"/>
+      <w:r>
+        <w:rPr>
+          <w:b/>
+        </w:rPr>
+        <w:t>weather</w:t>
+      </w:r>
+      <w:proofErr w:type="spellEnd"/>
       <w:r>
         <w:rPr>
           <w:b/>
@@ -3991,6 +5527,7 @@
         </w:rPr>
         <w:t xml:space="preserve"> – VIEW </w:t>
       </w:r>
+      <w:proofErr w:type="spellStart"/>
       <w:r>
         <w:rPr>
           <w:b/>
@@ -4026,6 +5563,7 @@
         </w:rPr>
         <w:t>_w</w:t>
       </w:r>
+      <w:proofErr w:type="spellEnd"/>
       <w:r>
         <w:rPr>
           <w:b/>
@@ -4039,19 +5577,67 @@
         <w:ind w:left="349"/>
       </w:pPr>
       <w:r>
-        <w:t xml:space="preserve">Tabulka weather neobsahuje názvy zemí ani ISO kódy, jen názvy hlavních měst. Pro připojení k mé výsledné tabulce </w:t>
+        <w:t xml:space="preserve">Tabulka </w:t>
+      </w:r>
+      <w:proofErr w:type="spellStart"/>
+      <w:r>
+        <w:t>weather</w:t>
+      </w:r>
+      <w:proofErr w:type="spellEnd"/>
+      <w:r>
+        <w:t xml:space="preserve"> neobsahuje názvy zemí ani ISO kódy, jen názvy hlavních měst. Pro připojení k mé výsledné tabulce </w:t>
       </w:r>
       <w:r>
         <w:t xml:space="preserve">bylo nutné </w:t>
       </w:r>
       <w:r>
-        <w:t xml:space="preserve">nejprve tabulku weather spojit pomocí INNER JOIN přes sloupec city s tabulkou countries (sloupec capital_city), přičemž ale </w:t>
+        <w:t xml:space="preserve">nejprve tabulku </w:t>
+      </w:r>
+      <w:proofErr w:type="spellStart"/>
+      <w:r>
+        <w:t>weather</w:t>
+      </w:r>
+      <w:proofErr w:type="spellEnd"/>
+      <w:r>
+        <w:t xml:space="preserve"> spojit pomocí INNER JOIN přes sloupec city s tabulkou </w:t>
+      </w:r>
+      <w:proofErr w:type="spellStart"/>
+      <w:r>
+        <w:t>countries</w:t>
+      </w:r>
+      <w:proofErr w:type="spellEnd"/>
+      <w:r>
+        <w:t xml:space="preserve"> (sloupec </w:t>
+      </w:r>
+      <w:proofErr w:type="spellStart"/>
+      <w:r>
+        <w:t>capital_city</w:t>
+      </w:r>
+      <w:proofErr w:type="spellEnd"/>
+      <w:r>
+        <w:t xml:space="preserve">), přičemž ale </w:t>
       </w:r>
       <w:r>
         <w:t xml:space="preserve">bylo nutné </w:t>
       </w:r>
       <w:r>
-        <w:t>vyřešit problém, že ve weather jsou hlavní města uvedena anglicky a v tabulce countries v národních jazycích</w:t>
+        <w:t xml:space="preserve">vyřešit problém, že ve </w:t>
+      </w:r>
+      <w:proofErr w:type="spellStart"/>
+      <w:r>
+        <w:t>weather</w:t>
+      </w:r>
+      <w:proofErr w:type="spellEnd"/>
+      <w:r>
+        <w:t xml:space="preserve"> jsou hlavní města uvedena anglicky a v tabulce </w:t>
+      </w:r>
+      <w:proofErr w:type="spellStart"/>
+      <w:r>
+        <w:t>countries</w:t>
+      </w:r>
+      <w:proofErr w:type="spellEnd"/>
+      <w:r>
+        <w:t xml:space="preserve"> v národních jazycích</w:t>
       </w:r>
       <w:r>
         <w:t>. Nev</w:t>
@@ -4060,22 +5646,78 @@
         <w:t>ím, jak pomocí SQL zjistit, které názvy jsou shodné v obou tabulkách</w:t>
       </w:r>
       <w:r>
-        <w:t xml:space="preserve">. Asi bych to někde vygooglila, ale pro urychlení </w:t>
-      </w:r>
-      <w:r>
-        <w:t>jsem to udělala v excelu pomocí funkce MATCH (resp. POZVYHLED</w:t>
+        <w:t xml:space="preserve">. Asi bych to někde </w:t>
+      </w:r>
+      <w:proofErr w:type="spellStart"/>
+      <w:r>
+        <w:t>vygooglila</w:t>
+      </w:r>
+      <w:proofErr w:type="spellEnd"/>
+      <w:r>
+        <w:t xml:space="preserve">, ale pro urychlení </w:t>
+      </w:r>
+      <w:r>
+        <w:t>jsem to udělala v </w:t>
+      </w:r>
+      <w:proofErr w:type="spellStart"/>
+      <w:r>
+        <w:t>excelu</w:t>
+      </w:r>
+      <w:proofErr w:type="spellEnd"/>
+      <w:r>
+        <w:t xml:space="preserve"> pomocí funkce MATCH (resp. POZVYHLED</w:t>
       </w:r>
       <w:r>
         <w:t>A</w:t>
       </w:r>
       <w:r>
-        <w:t xml:space="preserve">T). Tím jsem zjistila 10 zemí, které mají v tabulce weather název jiný než v tabulce countries. V excelu jsem si ručně </w:t>
+        <w:t xml:space="preserve">T). Tím jsem zjistila 10 zemí, které mají v tabulce </w:t>
+      </w:r>
+      <w:proofErr w:type="spellStart"/>
+      <w:r>
+        <w:t>weather</w:t>
+      </w:r>
+      <w:proofErr w:type="spellEnd"/>
+      <w:r>
+        <w:t xml:space="preserve"> název jiný než v tabulce </w:t>
+      </w:r>
+      <w:proofErr w:type="spellStart"/>
+      <w:r>
+        <w:t>countries</w:t>
+      </w:r>
+      <w:proofErr w:type="spellEnd"/>
+      <w:r>
+        <w:t>. V </w:t>
+      </w:r>
+      <w:proofErr w:type="spellStart"/>
+      <w:r>
+        <w:t>excelu</w:t>
+      </w:r>
+      <w:proofErr w:type="spellEnd"/>
+      <w:r>
+        <w:t xml:space="preserve"> jsem si ručně </w:t>
       </w:r>
       <w:r>
         <w:t xml:space="preserve">(u 10 zemí to nebyl problém) </w:t>
       </w:r>
       <w:r>
-        <w:t xml:space="preserve">dohledala názvy z tabulky countries a v mariaDB je nahradila pomocí CASE WHEN. </w:t>
+        <w:t xml:space="preserve">dohledala názvy z tabulky </w:t>
+      </w:r>
+      <w:proofErr w:type="spellStart"/>
+      <w:r>
+        <w:t>countries</w:t>
+      </w:r>
+      <w:proofErr w:type="spellEnd"/>
+      <w:r>
+        <w:t xml:space="preserve"> a v </w:t>
+      </w:r>
+      <w:proofErr w:type="spellStart"/>
+      <w:r>
+        <w:t>mariaDB</w:t>
+      </w:r>
+      <w:proofErr w:type="spellEnd"/>
+      <w:r>
+        <w:t xml:space="preserve"> je nahradila pomocí CASE WHEN. </w:t>
       </w:r>
     </w:p>
     <w:p>
@@ -4090,17 +5732,38 @@
         <w:t xml:space="preserve">dočasnou </w:t>
       </w:r>
       <w:r>
-        <w:t>tabulku weather_new obsahující všechny úpravy a výpočt</w:t>
+        <w:t xml:space="preserve">tabulku </w:t>
+      </w:r>
+      <w:proofErr w:type="spellStart"/>
+      <w:r>
+        <w:t>weather_new</w:t>
+      </w:r>
+      <w:proofErr w:type="spellEnd"/>
+      <w:r>
+        <w:t xml:space="preserve"> obsahující všechny úpravy a výpočt</w:t>
       </w:r>
       <w:r>
         <w:t>y</w:t>
       </w:r>
       <w:r>
-        <w:t>, tu jsem přes INNER JOIN spojila s tabulkou countries (</w:t>
-      </w:r>
-      <w:r>
-        <w:t>vznikla další dočasná tabulka joined_weather_countries</w:t>
-      </w:r>
+        <w:t xml:space="preserve">, tu jsem přes INNER JOIN spojila s tabulkou </w:t>
+      </w:r>
+      <w:proofErr w:type="spellStart"/>
+      <w:r>
+        <w:t>countries</w:t>
+      </w:r>
+      <w:proofErr w:type="spellEnd"/>
+      <w:r>
+        <w:t xml:space="preserve"> (</w:t>
+      </w:r>
+      <w:r>
+        <w:t xml:space="preserve">vznikla další dočasná tabulka </w:t>
+      </w:r>
+      <w:proofErr w:type="spellStart"/>
+      <w:r>
+        <w:t>joined_weather_countries</w:t>
+      </w:r>
+      <w:proofErr w:type="spellEnd"/>
       <w:r>
         <w:rPr>
           <w:rStyle w:val="Znakapoznpodarou"/>
@@ -4113,6 +5776,7 @@
       <w:r>
         <w:t xml:space="preserve">a následně jsem tuto tabulku připojila přes LEFT JOIN k velké výsledné tabulce (uložila jsem si ji do </w:t>
       </w:r>
+      <w:proofErr w:type="spellStart"/>
       <w:r>
         <w:rPr>
           <w:b/>
@@ -4148,6 +5812,7 @@
         </w:rPr>
         <w:t>_w</w:t>
       </w:r>
+      <w:proofErr w:type="spellEnd"/>
       <w:r>
         <w:t>).</w:t>
       </w:r>
@@ -4155,21 +5820,49 @@
     <w:p>
       <w:pPr>
         <w:pStyle w:val="Nadpis1"/>
-      </w:pPr>
-      <w:r>
-        <w:t>Pivotování a výpočty v tabulce life_expectancy</w:t>
-      </w:r>
-    </w:p>
+        <w:keepNext/>
+        <w:keepLines/>
+        <w:ind w:left="425" w:hanging="425"/>
+      </w:pPr>
+      <w:bookmarkStart w:id="0" w:name="_GoBack"/>
+      <w:proofErr w:type="spellStart"/>
+      <w:r>
+        <w:lastRenderedPageBreak/>
+        <w:t>Pivotování</w:t>
+      </w:r>
+      <w:proofErr w:type="spellEnd"/>
+      <w:r>
+        <w:t xml:space="preserve"> a výpočty v tabulce </w:t>
+      </w:r>
+      <w:proofErr w:type="spellStart"/>
+      <w:r>
+        <w:t>life_expectancy</w:t>
+      </w:r>
+      <w:proofErr w:type="spellEnd"/>
+    </w:p>
+    <w:bookmarkEnd w:id="0"/>
     <w:p>
       <w:pPr>
         <w:spacing w:before="120" w:line="240" w:lineRule="auto"/>
       </w:pPr>
       <w:r>
-        <w:lastRenderedPageBreak/>
         <w:t xml:space="preserve">Pomocí </w:t>
       </w:r>
-      <w:r>
-        <w:t>MAX(CASE WHEN year = 1965</w:t>
+      <w:proofErr w:type="gramStart"/>
+      <w:r>
+        <w:t>MAX(CASE</w:t>
+      </w:r>
+      <w:proofErr w:type="gramEnd"/>
+      <w:r>
+        <w:t xml:space="preserve"> WHEN </w:t>
+      </w:r>
+      <w:proofErr w:type="spellStart"/>
+      <w:r>
+        <w:t>year</w:t>
+      </w:r>
+      <w:proofErr w:type="spellEnd"/>
+      <w:r>
+        <w:t xml:space="preserve"> = 1965</w:t>
       </w:r>
       <w:r>
         <w:rPr>
@@ -4181,7 +5874,15 @@
         <w:t>,</w:t>
       </w:r>
       <w:r>
-        <w:t xml:space="preserve"> THEN life_expectancy END</w:t>
+        <w:t xml:space="preserve"> THEN </w:t>
+      </w:r>
+      <w:proofErr w:type="spellStart"/>
+      <w:r>
+        <w:t>life_expectancy</w:t>
+      </w:r>
+      <w:proofErr w:type="spellEnd"/>
+      <w:r>
+        <w:t xml:space="preserve"> END</w:t>
       </w:r>
       <w:r>
         <w:t xml:space="preserve">) </w:t>
@@ -4190,11 +5891,16 @@
         <w:t xml:space="preserve">jsem </w:t>
       </w:r>
       <w:r>
-        <w:t>si pře</w:t>
+        <w:t xml:space="preserve">si </w:t>
+      </w:r>
+      <w:proofErr w:type="spellStart"/>
+      <w:r>
+        <w:t>pře</w:t>
       </w:r>
       <w:r>
         <w:t>transponovala</w:t>
       </w:r>
+      <w:proofErr w:type="spellEnd"/>
       <w:r>
         <w:t xml:space="preserve"> hodnoty dožití z let 1965 a 2015 z řádků do sloupců, abych je od sebe mohla odečíst. </w:t>
       </w:r>
@@ -4233,6 +5939,7 @@
       <w:r>
         <w:t xml:space="preserve">Výslednou tabulku uložím do VIEW </w:t>
       </w:r>
+      <w:proofErr w:type="spellStart"/>
       <w:r>
         <w:rPr>
           <w:b/>
@@ -4240,6 +5947,7 @@
         </w:rPr>
         <w:t>v_Petra_Rohlickova_projekt_SQL_final</w:t>
       </w:r>
+      <w:proofErr w:type="spellEnd"/>
       <w:r>
         <w:t xml:space="preserve">. </w:t>
       </w:r>
@@ -4263,8 +5971,13 @@
       <w:r>
         <w:t xml:space="preserve"> </w:t>
       </w:r>
-      <w:r>
-        <w:t xml:space="preserve">Petra_Rohlickova_projekt_SQL_final AS </w:t>
+      <w:proofErr w:type="spellStart"/>
+      <w:r>
+        <w:t>Petra_Rohlickova_projekt_SQL_final</w:t>
+      </w:r>
+      <w:proofErr w:type="spellEnd"/>
+      <w:r>
+        <w:t xml:space="preserve"> AS </w:t>
       </w:r>
     </w:p>
     <w:p>
@@ -4287,9 +6000,11 @@
       <w:r>
         <w:t xml:space="preserve">FROM </w:t>
       </w:r>
+      <w:proofErr w:type="spellStart"/>
       <w:r>
         <w:t>v_Petra_Rohlickova_projekt_SQL_final</w:t>
       </w:r>
+      <w:proofErr w:type="spellEnd"/>
       <w:r>
         <w:t>;</w:t>
       </w:r>
@@ -4328,9 +6043,11 @@
       <w:r>
         <w:t xml:space="preserve"> </w:t>
       </w:r>
+      <w:proofErr w:type="spellStart"/>
       <w:r>
         <w:t>Petra_Rohlickova_projekt_SQL_final</w:t>
       </w:r>
+      <w:proofErr w:type="spellEnd"/>
       <w:r>
         <w:t>;</w:t>
       </w:r>
@@ -4433,8 +6150,19 @@
           <w:sz w:val="20"/>
           <w:szCs w:val="20"/>
         </w:rPr>
-        <w:t xml:space="preserve"> t_petra_rohlickova_projekt_sql_final</w:t>
-      </w:r>
+        <w:t xml:space="preserve"> </w:t>
+      </w:r>
+      <w:proofErr w:type="spellStart"/>
+      <w:r>
+        <w:rPr>
+          <w:rFonts w:ascii="Consolas" w:hAnsi="Consolas" w:cs="Consolas"/>
+          <w:color w:val="000000"/>
+          <w:sz w:val="20"/>
+          <w:szCs w:val="20"/>
+        </w:rPr>
+        <w:t>t_petra_rohlickova_projekt_sql_final</w:t>
+      </w:r>
+      <w:proofErr w:type="spellEnd"/>
     </w:p>
     <w:p>
       <w:pPr>
@@ -4563,8 +6291,6 @@
         </w:rPr>
         <w:t>DESC</w:t>
       </w:r>
-      <w:bookmarkStart w:id="0" w:name="_GoBack"/>
-      <w:bookmarkEnd w:id="0"/>
       <w:r>
         <w:rPr>
           <w:rFonts w:ascii="Consolas" w:hAnsi="Consolas" w:cs="Consolas"/>
@@ -4668,7 +6394,63 @@
         <w:footnoteRef/>
       </w:r>
       <w:r>
-        <w:t xml:space="preserve"> Původně jsem si spojenou tabulku weather_new s countries uložila do VIEW v_weather_new (viz. Projekt_priprava.sql), ale nakonec jsem využila jen Common Table Expressions a ve finální verzi projektu už toto VIEW nemám (viz. Projekt_final.sql). </w:t>
+        <w:t xml:space="preserve"> Původně jsem si spojenou tabulku </w:t>
+      </w:r>
+      <w:proofErr w:type="spellStart"/>
+      <w:r>
+        <w:t>weather_new</w:t>
+      </w:r>
+      <w:proofErr w:type="spellEnd"/>
+      <w:r>
+        <w:t xml:space="preserve"> s </w:t>
+      </w:r>
+      <w:proofErr w:type="spellStart"/>
+      <w:r>
+        <w:t>countries</w:t>
+      </w:r>
+      <w:proofErr w:type="spellEnd"/>
+      <w:r>
+        <w:t xml:space="preserve"> uložila do VIEW </w:t>
+      </w:r>
+      <w:proofErr w:type="spellStart"/>
+      <w:r>
+        <w:t>v_weather_new</w:t>
+      </w:r>
+      <w:proofErr w:type="spellEnd"/>
+      <w:r>
+        <w:t xml:space="preserve"> (viz. </w:t>
+      </w:r>
+      <w:proofErr w:type="spellStart"/>
+      <w:r>
+        <w:t>Projekt_priprava.sql</w:t>
+      </w:r>
+      <w:proofErr w:type="spellEnd"/>
+      <w:r>
+        <w:t xml:space="preserve">), ale nakonec jsem využila jen </w:t>
+      </w:r>
+      <w:proofErr w:type="spellStart"/>
+      <w:r>
+        <w:t>Common</w:t>
+      </w:r>
+      <w:proofErr w:type="spellEnd"/>
+      <w:r>
+        <w:t xml:space="preserve"> Table </w:t>
+      </w:r>
+      <w:proofErr w:type="spellStart"/>
+      <w:r>
+        <w:t>Expressions</w:t>
+      </w:r>
+      <w:proofErr w:type="spellEnd"/>
+      <w:r>
+        <w:t xml:space="preserve"> a ve finální verzi projektu už toto VIEW nemám (viz. </w:t>
+      </w:r>
+      <w:proofErr w:type="spellStart"/>
+      <w:r>
+        <w:t>Projekt_final.sql</w:t>
+      </w:r>
+      <w:proofErr w:type="spellEnd"/>
+      <w:r>
+        <w:t xml:space="preserve">). </w:t>
       </w:r>
     </w:p>
   </w:footnote>
@@ -6096,7 +7878,7 @@
 </file>
 
 <file path=customXml/itemProps1.xml><?xml version="1.0" encoding="utf-8"?>
-<ds:datastoreItem xmlns:ds="http://schemas.openxmlformats.org/officeDocument/2006/customXml" ds:itemID="{F74891E9-FF38-4049-B384-FC9707553F89}">
+<ds:datastoreItem xmlns:ds="http://schemas.openxmlformats.org/officeDocument/2006/customXml" ds:itemID="{FDEECAD9-8575-497E-8B99-9EC311F2E546}">
   <ds:schemaRefs>
     <ds:schemaRef ds:uri="http://schemas.openxmlformats.org/officeDocument/2006/bibliography"/>
   </ds:schemaRefs>

</xml_diff>

<commit_message>
spojeni China s Mainland China z tabulky covid19_detail_global_differences
</commit_message>
<xml_diff>
--- a/Projekt_pruvodka.docx
+++ b/Projekt_pruvodka.docx
@@ -1314,6 +1314,16 @@
     </w:p>
     <w:p>
       <w:pPr>
+        <w:pStyle w:val="Odstavecseseznamem"/>
+        <w:spacing w:line="240" w:lineRule="auto"/>
+        <w:rPr>
+          <w:b/>
+          <w:highlight w:val="yellow"/>
+        </w:rPr>
+      </w:pPr>
+    </w:p>
+    <w:p>
+      <w:pPr>
         <w:pStyle w:val="Nadpis1"/>
       </w:pPr>
       <w:r>
@@ -2051,6 +2061,7 @@
         <w:ind w:left="709"/>
       </w:pPr>
       <w:r>
+        <w:lastRenderedPageBreak/>
         <w:t xml:space="preserve">Takže tabulku </w:t>
       </w:r>
       <w:proofErr w:type="spellStart"/>
@@ -2162,7 +2173,6 @@
         <w:rPr>
           <w:b/>
         </w:rPr>
-        <w:lastRenderedPageBreak/>
         <w:t xml:space="preserve">Spojení </w:t>
       </w:r>
       <w:r>
@@ -2311,13 +2321,136 @@
         <w:spacing w:before="120" w:line="240" w:lineRule="auto"/>
         <w:ind w:left="709"/>
         <w:contextualSpacing w:val="0"/>
+      </w:pPr>
+      <w:r>
+        <w:rPr>
+          <w:highlight w:val="red"/>
+        </w:rPr>
+        <w:t>PROBLÉM:</w:t>
+      </w:r>
+      <w:r>
+        <w:t xml:space="preserve"> </w:t>
+      </w:r>
+      <w:r>
+        <w:t xml:space="preserve">Čína je ale v tabulce </w:t>
+      </w:r>
+      <w:r>
+        <w:t>covid19_detail_global_differences</w:t>
+      </w:r>
+      <w:r>
+        <w:t xml:space="preserve"> rozdělená na </w:t>
+      </w:r>
+      <w:proofErr w:type="spellStart"/>
+      <w:r>
+        <w:t>China</w:t>
+      </w:r>
+      <w:proofErr w:type="spellEnd"/>
+      <w:r>
+        <w:t xml:space="preserve"> a </w:t>
+      </w:r>
+      <w:proofErr w:type="spellStart"/>
+      <w:r>
+        <w:t>Mainland</w:t>
+      </w:r>
+      <w:proofErr w:type="spellEnd"/>
+      <w:r>
+        <w:t xml:space="preserve"> </w:t>
+      </w:r>
+      <w:proofErr w:type="spellStart"/>
+      <w:r>
+        <w:t>China</w:t>
+      </w:r>
+      <w:proofErr w:type="spellEnd"/>
+      <w:r>
+        <w:t xml:space="preserve">, takže napřed jsem si ještě pomocí </w:t>
+      </w:r>
+      <w:proofErr w:type="spellStart"/>
+      <w:r>
+        <w:t>pivotování</w:t>
+      </w:r>
+      <w:proofErr w:type="spellEnd"/>
+      <w:r>
+        <w:t xml:space="preserve"> a LEFT JOIN vytvořila novou tabulku, ve které jsem pro každý den sečetla hodnoty </w:t>
+      </w:r>
+      <w:proofErr w:type="spellStart"/>
+      <w:r>
+        <w:t>confirmed</w:t>
+      </w:r>
+      <w:proofErr w:type="spellEnd"/>
+      <w:r>
+        <w:t xml:space="preserve">, </w:t>
+      </w:r>
+      <w:proofErr w:type="spellStart"/>
+      <w:r>
+        <w:t>deaths</w:t>
+      </w:r>
+      <w:proofErr w:type="spellEnd"/>
+      <w:r>
+        <w:t xml:space="preserve"> a </w:t>
+      </w:r>
+      <w:proofErr w:type="spellStart"/>
+      <w:r>
+        <w:t>recovered</w:t>
+      </w:r>
+      <w:proofErr w:type="spellEnd"/>
+      <w:r>
+        <w:t xml:space="preserve"> </w:t>
+      </w:r>
+      <w:r>
+        <w:t xml:space="preserve">(musela jsem pomocí funkce COALESCE nahradit NULL nulami) </w:t>
+      </w:r>
+      <w:r>
+        <w:t>v </w:t>
+      </w:r>
+      <w:proofErr w:type="spellStart"/>
+      <w:r>
+        <w:t>China</w:t>
+      </w:r>
+      <w:proofErr w:type="spellEnd"/>
+      <w:r>
+        <w:t xml:space="preserve"> a </w:t>
+      </w:r>
+      <w:proofErr w:type="spellStart"/>
+      <w:r>
+        <w:t>Mainland</w:t>
+      </w:r>
+      <w:proofErr w:type="spellEnd"/>
+      <w:r>
+        <w:t xml:space="preserve"> </w:t>
+      </w:r>
+      <w:proofErr w:type="spellStart"/>
+      <w:r>
+        <w:t>China</w:t>
+      </w:r>
+      <w:proofErr w:type="spellEnd"/>
+      <w:r>
+        <w:t>, a tuto tabulku jsem pak pomocí UNION připojila k</w:t>
+      </w:r>
+      <w:r>
+        <w:t> tabulce pro Austrálii a Kanadu a k</w:t>
+      </w:r>
+      <w:r>
+        <w:t xml:space="preserve"> tabulce covid19_basic_differences.    </w:t>
+      </w:r>
+    </w:p>
+    <w:p>
+      <w:pPr>
+        <w:pStyle w:val="Odstavecseseznamem"/>
+        <w:spacing w:before="120" w:line="240" w:lineRule="auto"/>
+        <w:ind w:left="709"/>
+        <w:contextualSpacing w:val="0"/>
         <w:rPr>
           <w:b/>
           <w:i/>
         </w:rPr>
       </w:pPr>
       <w:r>
-        <w:t>Přes LEFT JOIN jsem k</w:t>
+        <w:t>Přes LEFT JOIN jse</w:t>
+      </w:r>
+      <w:bookmarkStart w:id="0" w:name="_GoBack"/>
+      <w:bookmarkEnd w:id="0"/>
+      <w:r>
+        <w:t>m k</w:t>
       </w:r>
       <w:r>
         <w:t xml:space="preserve"> této doplněné </w:t>
@@ -2500,7 +2633,7 @@
           <w:numId w:val="3"/>
         </w:numPr>
         <w:spacing w:after="0" w:line="240" w:lineRule="auto"/>
-        <w:ind w:left="1418" w:hanging="465"/>
+        <w:ind w:left="1134" w:hanging="181"/>
         <w:contextualSpacing w:val="0"/>
       </w:pPr>
       <w:r>
@@ -2613,7 +2746,7 @@
           <w:numId w:val="3"/>
         </w:numPr>
         <w:spacing w:after="0" w:line="240" w:lineRule="auto"/>
-        <w:ind w:left="1418" w:hanging="465"/>
+        <w:ind w:left="1134" w:hanging="181"/>
         <w:contextualSpacing w:val="0"/>
       </w:pPr>
       <w:r>
@@ -2726,7 +2859,7 @@
           <w:numId w:val="3"/>
         </w:numPr>
         <w:spacing w:after="0" w:line="240" w:lineRule="auto"/>
-        <w:ind w:left="1418" w:hanging="465"/>
+        <w:ind w:left="1134" w:hanging="181"/>
         <w:contextualSpacing w:val="0"/>
       </w:pPr>
       <w:r>
@@ -2807,7 +2940,7 @@
           <w:numId w:val="3"/>
         </w:numPr>
         <w:spacing w:after="0" w:line="240" w:lineRule="auto"/>
-        <w:ind w:left="1418" w:hanging="465"/>
+        <w:ind w:left="1134" w:hanging="181"/>
         <w:contextualSpacing w:val="0"/>
       </w:pPr>
       <w:r>
@@ -2929,7 +3062,7 @@
           <w:numId w:val="3"/>
         </w:numPr>
         <w:spacing w:after="0" w:line="240" w:lineRule="auto"/>
-        <w:ind w:left="1418" w:hanging="465"/>
+        <w:ind w:left="1134" w:hanging="181"/>
         <w:contextualSpacing w:val="0"/>
       </w:pPr>
       <w:r>
@@ -3064,7 +3197,7 @@
           <w:numId w:val="3"/>
         </w:numPr>
         <w:spacing w:after="0" w:line="240" w:lineRule="auto"/>
-        <w:ind w:left="1418" w:hanging="465"/>
+        <w:ind w:left="1134" w:hanging="181"/>
         <w:contextualSpacing w:val="0"/>
       </w:pPr>
       <w:r>
@@ -3263,7 +3396,7 @@
           <w:numId w:val="3"/>
         </w:numPr>
         <w:spacing w:after="0" w:line="240" w:lineRule="auto"/>
-        <w:ind w:left="1418" w:hanging="465"/>
+        <w:ind w:left="1134" w:hanging="181"/>
         <w:contextualSpacing w:val="0"/>
       </w:pPr>
       <w:r>
@@ -3415,7 +3548,7 @@
           <w:numId w:val="3"/>
         </w:numPr>
         <w:spacing w:after="0" w:line="240" w:lineRule="auto"/>
-        <w:ind w:left="1418" w:hanging="465"/>
+        <w:ind w:left="1134" w:hanging="181"/>
         <w:contextualSpacing w:val="0"/>
       </w:pPr>
       <w:r>
@@ -3638,7 +3771,11 @@
         <w:t>covid19_tests_new</w:t>
       </w:r>
       <w:r>
-        <w:t xml:space="preserve"> (uložila jsem si ji do VIEW </w:t>
+        <w:t xml:space="preserve"> </w:t>
+      </w:r>
+      <w:r>
+        <w:lastRenderedPageBreak/>
+        <w:t xml:space="preserve">(uložila jsem si ji do VIEW </w:t>
       </w:r>
       <w:r>
         <w:rPr>
@@ -3727,11 +3864,7 @@
         <w:t>„vývojovou“</w:t>
       </w:r>
       <w:r>
-        <w:t xml:space="preserve"> (pro </w:t>
-      </w:r>
-      <w:r>
-        <w:lastRenderedPageBreak/>
-        <w:t>každou zemi řádky s jednotlivými daty) tabulku</w:t>
+        <w:t xml:space="preserve"> (pro každou zemi řádky s jednotlivými daty) tabulku</w:t>
       </w:r>
       <w:r>
         <w:t>.</w:t>
@@ -4619,6 +4752,7 @@
         <w:rPr>
           <w:b/>
         </w:rPr>
+        <w:lastRenderedPageBreak/>
         <w:t>roční období daného dne</w:t>
       </w:r>
       <w:r>
@@ -4647,8 +4781,6 @@
           </w:tcPr>
           <w:p>
             <w:pPr>
-              <w:keepNext/>
-              <w:keepLines/>
               <w:rPr>
                 <w:rFonts w:eastAsia="Times New Roman" w:cstheme="minorHAnsi"/>
                 <w:szCs w:val="21"/>
@@ -4661,7 +4793,6 @@
                 <w:szCs w:val="21"/>
                 <w:lang w:eastAsia="cs-CZ"/>
               </w:rPr>
-              <w:lastRenderedPageBreak/>
               <w:t>rok</w:t>
             </w:r>
           </w:p>
@@ -4673,8 +4804,6 @@
           </w:tcPr>
           <w:p>
             <w:pPr>
-              <w:keepNext/>
-              <w:keepLines/>
               <w:rPr>
                 <w:rFonts w:eastAsia="Times New Roman" w:cstheme="minorHAnsi"/>
                 <w:szCs w:val="21"/>
@@ -4698,8 +4827,6 @@
           </w:tcPr>
           <w:p>
             <w:pPr>
-              <w:keepNext/>
-              <w:keepLines/>
               <w:rPr>
                 <w:rFonts w:eastAsia="Times New Roman" w:cstheme="minorHAnsi"/>
                 <w:szCs w:val="21"/>
@@ -4723,8 +4850,6 @@
           </w:tcPr>
           <w:p>
             <w:pPr>
-              <w:keepNext/>
-              <w:keepLines/>
               <w:rPr>
                 <w:rFonts w:eastAsia="Times New Roman" w:cstheme="minorHAnsi"/>
                 <w:szCs w:val="21"/>
@@ -4748,8 +4873,6 @@
           </w:tcPr>
           <w:p>
             <w:pPr>
-              <w:keepNext/>
-              <w:keepLines/>
               <w:rPr>
                 <w:rFonts w:eastAsia="Times New Roman" w:cstheme="minorHAnsi"/>
                 <w:szCs w:val="21"/>
@@ -4775,8 +4898,6 @@
           </w:tcPr>
           <w:p>
             <w:pPr>
-              <w:keepNext/>
-              <w:keepLines/>
               <w:rPr>
                 <w:rFonts w:eastAsia="Times New Roman" w:cstheme="minorHAnsi"/>
                 <w:szCs w:val="21"/>
@@ -4800,8 +4921,6 @@
           </w:tcPr>
           <w:p>
             <w:pPr>
-              <w:keepNext/>
-              <w:keepLines/>
               <w:rPr>
                 <w:rFonts w:eastAsia="Times New Roman" w:cstheme="minorHAnsi"/>
                 <w:szCs w:val="21"/>
@@ -4833,8 +4952,6 @@
           </w:tcPr>
           <w:p>
             <w:pPr>
-              <w:keepNext/>
-              <w:keepLines/>
               <w:rPr>
                 <w:rFonts w:eastAsia="Times New Roman" w:cstheme="minorHAnsi"/>
                 <w:szCs w:val="21"/>
@@ -4866,8 +4983,6 @@
           </w:tcPr>
           <w:p>
             <w:pPr>
-              <w:keepNext/>
-              <w:keepLines/>
               <w:rPr>
                 <w:rFonts w:eastAsia="Times New Roman" w:cstheme="minorHAnsi"/>
                 <w:szCs w:val="21"/>
@@ -4899,8 +5014,6 @@
           </w:tcPr>
           <w:p>
             <w:pPr>
-              <w:keepNext/>
-              <w:keepLines/>
               <w:rPr>
                 <w:rFonts w:eastAsia="Times New Roman" w:cstheme="minorHAnsi"/>
                 <w:szCs w:val="21"/>
@@ -4934,8 +5047,6 @@
           </w:tcPr>
           <w:p>
             <w:pPr>
-              <w:keepNext/>
-              <w:keepLines/>
               <w:rPr>
                 <w:rFonts w:eastAsia="Times New Roman" w:cstheme="minorHAnsi"/>
                 <w:szCs w:val="21"/>
@@ -4959,8 +5070,6 @@
           </w:tcPr>
           <w:p>
             <w:pPr>
-              <w:keepNext/>
-              <w:keepLines/>
               <w:rPr>
                 <w:rFonts w:eastAsia="Times New Roman" w:cstheme="minorHAnsi"/>
                 <w:szCs w:val="21"/>
@@ -4992,8 +5101,6 @@
           </w:tcPr>
           <w:p>
             <w:pPr>
-              <w:keepNext/>
-              <w:keepLines/>
               <w:rPr>
                 <w:rFonts w:eastAsia="Times New Roman" w:cstheme="minorHAnsi"/>
                 <w:szCs w:val="21"/>
@@ -5025,8 +5132,6 @@
           </w:tcPr>
           <w:p>
             <w:pPr>
-              <w:keepNext/>
-              <w:keepLines/>
               <w:rPr>
                 <w:rFonts w:eastAsia="Times New Roman" w:cstheme="minorHAnsi"/>
                 <w:szCs w:val="21"/>
@@ -5058,8 +5163,6 @@
           </w:tcPr>
           <w:p>
             <w:pPr>
-              <w:keepNext/>
-              <w:keepLines/>
               <w:rPr>
                 <w:rFonts w:eastAsia="Times New Roman" w:cstheme="minorHAnsi"/>
                 <w:szCs w:val="21"/>
@@ -5820,11 +5923,7 @@
     <w:p>
       <w:pPr>
         <w:pStyle w:val="Nadpis1"/>
-        <w:keepNext/>
-        <w:keepLines/>
-        <w:ind w:left="425" w:hanging="425"/>
-      </w:pPr>
-      <w:bookmarkStart w:id="0" w:name="_GoBack"/>
+      </w:pPr>
       <w:proofErr w:type="spellStart"/>
       <w:r>
         <w:lastRenderedPageBreak/>
@@ -5840,7 +5939,6 @@
       </w:r>
       <w:proofErr w:type="spellEnd"/>
     </w:p>
-    <w:bookmarkEnd w:id="0"/>
     <w:p>
       <w:pPr>
         <w:spacing w:before="120" w:line="240" w:lineRule="auto"/>
@@ -7878,7 +7976,7 @@
 </file>
 
 <file path=customXml/itemProps1.xml><?xml version="1.0" encoding="utf-8"?>
-<ds:datastoreItem xmlns:ds="http://schemas.openxmlformats.org/officeDocument/2006/customXml" ds:itemID="{FDEECAD9-8575-497E-8B99-9EC311F2E546}">
+<ds:datastoreItem xmlns:ds="http://schemas.openxmlformats.org/officeDocument/2006/customXml" ds:itemID="{7CC97969-8FC9-4330-BE0B-47AE30416FA9}">
   <ds:schemaRefs>
     <ds:schemaRef ds:uri="http://schemas.openxmlformats.org/officeDocument/2006/bibliography"/>
   </ds:schemaRefs>

</xml_diff>